<commit_message>
Fleshed out overview and readme
</commit_message>
<xml_diff>
--- a/Overview.docx
+++ b/Overview.docx
@@ -164,6 +164,7 @@
         <w:t xml:space="preserve">all </w:t>
       </w:r>
       <w:commentRangeStart w:id="4"/>
+      <w:commentRangeStart w:id="5"/>
       <w:proofErr w:type="spellStart"/>
       <w:r>
         <w:rPr>
@@ -193,6 +194,13 @@
         </w:rPr>
         <w:commentReference w:id="4"/>
       </w:r>
+      <w:commentRangeEnd w:id="5"/>
+      <w:r>
+        <w:rPr>
+          <w:rStyle w:val="CommentReference"/>
+        </w:rPr>
+        <w:commentReference w:id="5"/>
+      </w:r>
       <w:r>
         <w:rPr>
           <w:rFonts w:ascii="Palatino" w:hAnsi="Palatino"/>
@@ -242,7 +250,7 @@
         </w:rPr>
         <w:t xml:space="preserve">age + 1). Penalized regression models were created in the R package </w:t>
       </w:r>
-      <w:commentRangeStart w:id="5"/>
+      <w:commentRangeStart w:id="6"/>
       <w:r>
         <w:rPr>
           <w:rFonts w:ascii="Palatino" w:hAnsi="Palatino"/>
@@ -265,12 +273,12 @@
           <w:t>61</w:t>
         </w:r>
       </w:hyperlink>
-      <w:commentRangeEnd w:id="5"/>
+      <w:commentRangeEnd w:id="6"/>
       <w:r>
         <w:rPr>
           <w:rStyle w:val="CommentReference"/>
         </w:rPr>
-        <w:commentReference w:id="5"/>
+        <w:commentReference w:id="6"/>
       </w:r>
       <w:r>
         <w:rPr>
@@ -372,7 +380,7 @@
         </w:rPr>
         <w:t xml:space="preserve"> and using all samples from several species in the same genus. </w:t>
       </w:r>
-      <w:commentRangeStart w:id="6"/>
+      <w:commentRangeStart w:id="7"/>
       <w:r>
         <w:rPr>
           <w:rFonts w:ascii="Palatino" w:hAnsi="Palatino"/>
@@ -383,25 +391,24 @@
         </w:rPr>
         <w:t>The second type consisted of leaving out a single species (LOSO) from the regression, thereby predicting the age of each sample using the data for all other species.</w:t>
       </w:r>
-      <w:commentRangeEnd w:id="6"/>
+      <w:commentRangeEnd w:id="7"/>
       <w:r>
         <w:rPr>
           <w:rStyle w:val="CommentReference"/>
         </w:rPr>
-        <w:commentReference w:id="6"/>
-      </w:r>
-    </w:p>
-    <w:p/>
-    <w:p/>
-    <w:p/>
-    <w:p/>
-    <w:p/>
-    <w:p/>
-    <w:p/>
-    <w:p/>
-    <w:p/>
-    <w:p>
-      <w:commentRangeStart w:id="7"/>
+        <w:commentReference w:id="7"/>
+      </w:r>
+    </w:p>
+    <w:p/>
+    <w:p/>
+    <w:p/>
+    <w:p/>
+    <w:p/>
+    <w:p/>
+    <w:p/>
+    <w:p/>
+    <w:p/>
+    <w:p>
       <w:r>
         <w:lastRenderedPageBreak/>
         <w:t>PIPELINE</w:t>
@@ -418,16 +425,8 @@
           <w:numId w:val="6"/>
         </w:numPr>
       </w:pPr>
-      <w:commentRangeStart w:id="8"/>
-      <w:r>
-        <w:t>Wing punch lab analysis</w:t>
-      </w:r>
-      <w:commentRangeEnd w:id="8"/>
-      <w:r>
-        <w:rPr>
-          <w:rStyle w:val="CommentReference"/>
-        </w:rPr>
-        <w:commentReference w:id="8"/>
+      <w:r>
+        <w:t>DNA extraction from wing punches</w:t>
       </w:r>
     </w:p>
     <w:p>
@@ -457,10 +456,7 @@
         <w:t xml:space="preserve">Out: </w:t>
       </w:r>
       <w:r>
-        <w:t xml:space="preserve">raw </w:t>
-      </w:r>
-      <w:r>
-        <w:t>methylation levels at target CPG sites (probes)</w:t>
+        <w:t>DNA</w:t>
       </w:r>
     </w:p>
     <w:p>
@@ -471,13 +467,105 @@
           <w:numId w:val="6"/>
         </w:numPr>
       </w:pPr>
+      <w:r>
+        <w:t>Methylome sequencing</w:t>
+      </w:r>
+    </w:p>
+    <w:p>
+      <w:pPr>
+        <w:pStyle w:val="ListParagraph"/>
+        <w:numPr>
+          <w:ilvl w:val="1"/>
+          <w:numId w:val="6"/>
+        </w:numPr>
+      </w:pPr>
+      <w:r>
+        <w:t>In: DNA</w:t>
+      </w:r>
+    </w:p>
+    <w:p>
+      <w:pPr>
+        <w:pStyle w:val="ListParagraph"/>
+        <w:numPr>
+          <w:ilvl w:val="1"/>
+          <w:numId w:val="6"/>
+        </w:numPr>
+      </w:pPr>
+      <w:r>
+        <w:t>Out: methylation levels</w:t>
+      </w:r>
+      <w:r>
+        <w:t xml:space="preserve"> (</w:t>
+      </w:r>
       <w:proofErr w:type="spellStart"/>
       <w:r>
-        <w:t>SeSame</w:t>
+        <w:t>DNAm</w:t>
       </w:r>
       <w:proofErr w:type="spellEnd"/>
       <w:r>
-        <w:t xml:space="preserve"> normalization</w:t>
+        <w:t xml:space="preserve">, </w:t>
+      </w:r>
+      <w:commentRangeStart w:id="8"/>
+      <w:r>
+        <w:t>beta values</w:t>
+      </w:r>
+      <w:commentRangeEnd w:id="8"/>
+      <w:r>
+        <w:rPr>
+          <w:rStyle w:val="CommentReference"/>
+        </w:rPr>
+        <w:commentReference w:id="8"/>
+      </w:r>
+      <w:r>
+        <w:t>)</w:t>
+      </w:r>
+      <w:r>
+        <w:t xml:space="preserve"> at targeted CPG sites</w:t>
+      </w:r>
+    </w:p>
+    <w:p>
+      <w:pPr>
+        <w:pStyle w:val="ListParagraph"/>
+        <w:numPr>
+          <w:ilvl w:val="1"/>
+          <w:numId w:val="6"/>
+        </w:numPr>
+      </w:pPr>
+      <w:commentRangeStart w:id="9"/>
+      <w:commentRangeStart w:id="10"/>
+      <w:r>
+        <w:t>Using custom Illumina methylation array</w:t>
+      </w:r>
+      <w:commentRangeEnd w:id="9"/>
+      <w:r>
+        <w:rPr>
+          <w:rStyle w:val="CommentReference"/>
+        </w:rPr>
+        <w:commentReference w:id="9"/>
+      </w:r>
+      <w:commentRangeEnd w:id="10"/>
+      <w:r>
+        <w:rPr>
+          <w:rStyle w:val="CommentReference"/>
+        </w:rPr>
+        <w:commentReference w:id="10"/>
+      </w:r>
+    </w:p>
+    <w:p>
+      <w:pPr>
+        <w:pStyle w:val="ListParagraph"/>
+        <w:numPr>
+          <w:ilvl w:val="2"/>
+          <w:numId w:val="6"/>
+        </w:numPr>
+      </w:pPr>
+      <w:proofErr w:type="spellStart"/>
+      <w:r>
+        <w:t>Biosulfite</w:t>
+      </w:r>
+      <w:proofErr w:type="spellEnd"/>
+      <w:r>
+        <w:t xml:space="preserve"> conversion is the same thing as methylation sequencing?</w:t>
       </w:r>
     </w:p>
     <w:p>
@@ -489,6 +577,82 @@
         </w:numPr>
       </w:pPr>
       <w:r>
+        <w:t>Python processing</w:t>
+      </w:r>
+    </w:p>
+    <w:p>
+      <w:pPr>
+        <w:pStyle w:val="ListParagraph"/>
+        <w:numPr>
+          <w:ilvl w:val="1"/>
+          <w:numId w:val="6"/>
+        </w:numPr>
+      </w:pPr>
+      <w:r>
+        <w:t>In: methylation levels raw?</w:t>
+      </w:r>
+    </w:p>
+    <w:p>
+      <w:pPr>
+        <w:pStyle w:val="ListParagraph"/>
+        <w:numPr>
+          <w:ilvl w:val="1"/>
+          <w:numId w:val="6"/>
+        </w:numPr>
+      </w:pPr>
+      <w:r>
+        <w:t>Out</w:t>
+      </w:r>
+      <w:proofErr w:type="gramStart"/>
+      <w:r>
+        <w:t>: ?</w:t>
+      </w:r>
+      <w:proofErr w:type="gramEnd"/>
+    </w:p>
+    <w:p>
+      <w:pPr>
+        <w:pStyle w:val="ListParagraph"/>
+        <w:numPr>
+          <w:ilvl w:val="0"/>
+          <w:numId w:val="6"/>
+        </w:numPr>
+      </w:pPr>
+      <w:proofErr w:type="spellStart"/>
+      <w:r>
+        <w:t>SeSame</w:t>
+      </w:r>
+      <w:proofErr w:type="spellEnd"/>
+      <w:r>
+        <w:t xml:space="preserve"> </w:t>
+      </w:r>
+      <w:r>
+        <w:t>method to normalize beta values for each probe</w:t>
+      </w:r>
+    </w:p>
+    <w:p>
+      <w:pPr>
+        <w:pStyle w:val="ListParagraph"/>
+        <w:numPr>
+          <w:ilvl w:val="1"/>
+          <w:numId w:val="6"/>
+        </w:numPr>
+      </w:pPr>
+      <w:r>
+        <w:t>In: beta values (0-1)</w:t>
+      </w:r>
+      <w:r>
+        <w:t xml:space="preserve"> </w:t>
+      </w:r>
+    </w:p>
+    <w:p>
+      <w:pPr>
+        <w:pStyle w:val="ListParagraph"/>
+        <w:numPr>
+          <w:ilvl w:val="0"/>
+          <w:numId w:val="6"/>
+        </w:numPr>
+      </w:pPr>
+      <w:r>
         <w:t>Elastic net regression with known age data</w:t>
       </w:r>
     </w:p>
@@ -553,13 +717,6 @@
       <w:r>
         <w:t>Out: normalized methylation levels</w:t>
       </w:r>
-      <w:commentRangeEnd w:id="7"/>
-      <w:r>
-        <w:rPr>
-          <w:rStyle w:val="CommentReference"/>
-        </w:rPr>
-        <w:commentReference w:id="7"/>
-      </w:r>
     </w:p>
     <w:p/>
     <w:p/>
@@ -626,6 +783,21 @@
           <w:ilvl w:val="1"/>
           <w:numId w:val="8"/>
         </w:numPr>
+      </w:pPr>
+      <w:r>
+        <w:t>There’s some python something happening here</w:t>
+      </w:r>
+      <w:r>
+        <w:t xml:space="preserve"> – what is it and who is going to do it in the future</w:t>
+      </w:r>
+    </w:p>
+    <w:p>
+      <w:pPr>
+        <w:pStyle w:val="ListParagraph"/>
+        <w:numPr>
+          <w:ilvl w:val="1"/>
+          <w:numId w:val="8"/>
+        </w:numPr>
         <w:rPr>
           <w:highlight w:val="yellow"/>
         </w:rPr>
@@ -663,16 +835,16 @@
           <w:numId w:val="8"/>
         </w:numPr>
       </w:pPr>
-      <w:commentRangeStart w:id="9"/>
+      <w:commentRangeStart w:id="11"/>
       <w:r>
         <w:t>Try to use a finished clock (Wilkinson et al clock) and see if I can get age estimates</w:t>
       </w:r>
-      <w:commentRangeEnd w:id="9"/>
+      <w:commentRangeEnd w:id="11"/>
       <w:r>
         <w:rPr>
           <w:rStyle w:val="CommentReference"/>
         </w:rPr>
-        <w:commentReference w:id="9"/>
+        <w:commentReference w:id="11"/>
       </w:r>
     </w:p>
     <w:p>
@@ -772,11 +944,12 @@
           <w:highlight w:val="yellow"/>
         </w:rPr>
       </w:pPr>
-      <w:commentRangeStart w:id="10"/>
+      <w:commentRangeStart w:id="12"/>
       <w:r>
         <w:rPr>
           <w:highlight w:val="yellow"/>
         </w:rPr>
+        <w:lastRenderedPageBreak/>
         <w:t xml:space="preserve">Others will be completed </w:t>
       </w:r>
       <w:r>
@@ -785,12 +958,42 @@
         </w:rPr>
         <w:t>in Berkeley</w:t>
       </w:r>
-      <w:commentRangeEnd w:id="10"/>
+      <w:commentRangeEnd w:id="12"/>
       <w:r>
         <w:rPr>
           <w:rStyle w:val="CommentReference"/>
         </w:rPr>
-        <w:commentReference w:id="10"/>
+        <w:commentReference w:id="12"/>
+      </w:r>
+    </w:p>
+    <w:p>
+      <w:pPr>
+        <w:pStyle w:val="ListParagraph"/>
+        <w:numPr>
+          <w:ilvl w:val="2"/>
+          <w:numId w:val="8"/>
+        </w:numPr>
+        <w:rPr>
+          <w:highlight w:val="yellow"/>
+        </w:rPr>
+      </w:pPr>
+      <w:r>
+        <w:rPr>
+          <w:highlight w:val="yellow"/>
+        </w:rPr>
+        <w:t xml:space="preserve">These are already DNA, and we are going to learn how to do the </w:t>
+      </w:r>
+      <w:r>
+        <w:rPr>
+          <w:highlight w:val="yellow"/>
+        </w:rPr>
+        <w:t>methylation</w:t>
+      </w:r>
+      <w:r>
+        <w:rPr>
+          <w:highlight w:val="yellow"/>
+        </w:rPr>
+        <w:t xml:space="preserve"> process</w:t>
       </w:r>
     </w:p>
     <w:p>
@@ -842,7 +1045,6 @@
     <w:p/>
     <w:p>
       <w:r>
-        <w:lastRenderedPageBreak/>
         <w:t>DATASETS</w:t>
       </w:r>
     </w:p>
@@ -877,16 +1079,16 @@
       </w:r>
     </w:p>
     <w:p>
-      <w:commentRangeStart w:id="11"/>
+      <w:commentRangeStart w:id="13"/>
       <w:r>
         <w:t>5 species</w:t>
       </w:r>
-      <w:commentRangeEnd w:id="11"/>
+      <w:commentRangeEnd w:id="13"/>
       <w:r>
         <w:rPr>
           <w:rStyle w:val="CommentReference"/>
         </w:rPr>
-        <w:commentReference w:id="11"/>
+        <w:commentReference w:id="13"/>
       </w:r>
     </w:p>
     <w:p>
@@ -979,18 +1181,26 @@
       <w:r>
         <w:t>Output/</w:t>
       </w:r>
-      <w:commentRangeStart w:id="12"/>
+      <w:commentRangeStart w:id="14"/>
+      <w:commentRangeStart w:id="15"/>
       <w:proofErr w:type="spellStart"/>
       <w:r>
         <w:t>methylation_extracted</w:t>
       </w:r>
-      <w:commentRangeEnd w:id="12"/>
+      <w:commentRangeEnd w:id="14"/>
       <w:proofErr w:type="spellEnd"/>
       <w:r>
         <w:rPr>
           <w:rStyle w:val="CommentReference"/>
         </w:rPr>
-        <w:commentReference w:id="12"/>
+        <w:commentReference w:id="14"/>
+      </w:r>
+      <w:commentRangeEnd w:id="15"/>
+      <w:r>
+        <w:rPr>
+          <w:rStyle w:val="CommentReference"/>
+        </w:rPr>
+        <w:commentReference w:id="15"/>
       </w:r>
     </w:p>
     <w:p>
@@ -998,6 +1208,7 @@
         <w:rPr>
           <w:noProof/>
         </w:rPr>
+        <w:lastRenderedPageBreak/>
         <w:drawing>
           <wp:inline distT="0" distB="0" distL="0" distR="0" wp14:anchorId="5AA25E8C" wp14:editId="0D5F3915">
             <wp:extent cx="5943600" cy="1906905"/>
@@ -1036,198 +1247,103 @@
       </w:r>
     </w:p>
     <w:p/>
-    <w:p>
-      <w:r>
-        <w:t>Output/</w:t>
-      </w:r>
-      <w:commentRangeStart w:id="13"/>
+    <w:p/>
+    <w:p/>
+    <w:p/>
+    <w:p/>
+    <w:p/>
+    <w:p/>
+    <w:p/>
+    <w:p/>
+    <w:p/>
+    <w:p/>
+    <w:p/>
+    <w:p/>
+    <w:p/>
+    <w:p/>
+    <w:p/>
+    <w:p/>
+    <w:p/>
+    <w:p/>
+    <w:p/>
+    <w:p/>
+    <w:p/>
+    <w:p/>
+    <w:p/>
+    <w:p/>
+    <w:p/>
+    <w:p>
+      <w:r>
+        <w:t>DRY PIPELINE –</w:t>
+      </w:r>
+    </w:p>
+    <w:p>
+      <w:r>
+        <w:t xml:space="preserve">I </w:t>
+      </w:r>
+      <w:proofErr w:type="gramStart"/>
+      <w:r>
+        <w:t>looked into</w:t>
+      </w:r>
+      <w:proofErr w:type="gramEnd"/>
+      <w:r>
+        <w:t xml:space="preserve"> Wilkinson et al to see how they processed their raw methylation reads before using them in their clock to estimate ages. There is substantial documentation that they first normalized them using an R package called </w:t>
+      </w:r>
       <w:proofErr w:type="spellStart"/>
       <w:r>
-        <w:t>bismark_bedgraph</w:t>
-      </w:r>
-      <w:commentRangeEnd w:id="13"/>
+        <w:t>SeSAme</w:t>
+      </w:r>
       <w:proofErr w:type="spellEnd"/>
       <w:r>
+        <w:t xml:space="preserve">. My first objective is therefore to figure out how to use </w:t>
+      </w:r>
+      <w:proofErr w:type="spellStart"/>
+      <w:r>
+        <w:t>SeSame</w:t>
+      </w:r>
+      <w:proofErr w:type="spellEnd"/>
+      <w:r>
+        <w:t xml:space="preserve"> and to write a pipeline to normalize </w:t>
+      </w:r>
+      <w:commentRangeStart w:id="16"/>
+      <w:r>
+        <w:t>some of the Myotis samples.</w:t>
+      </w:r>
+      <w:commentRangeEnd w:id="16"/>
+      <w:r>
         <w:rPr>
           <w:rStyle w:val="CommentReference"/>
         </w:rPr>
-        <w:commentReference w:id="13"/>
-      </w:r>
-    </w:p>
-    <w:p/>
-    <w:p/>
-    <w:p>
-      <w:r>
-        <w:t xml:space="preserve">According to </w:t>
-      </w:r>
-      <w:proofErr w:type="spellStart"/>
-      <w:r>
-        <w:t>samples.tsv</w:t>
-      </w:r>
-      <w:proofErr w:type="spellEnd"/>
-    </w:p>
-    <w:p>
-      <w:proofErr w:type="spellStart"/>
-      <w:r>
-        <w:t>M_californicus</w:t>
-      </w:r>
-      <w:proofErr w:type="spellEnd"/>
-    </w:p>
-    <w:p>
-      <w:r>
-        <w:tab/>
-        <w:t>B1S1-4</w:t>
-      </w:r>
-    </w:p>
-    <w:p>
-      <w:r>
-        <w:tab/>
-      </w:r>
-      <w:commentRangeStart w:id="14"/>
-      <w:commentRangeStart w:id="15"/>
-      <w:commentRangeStart w:id="16"/>
-      <w:r>
-        <w:t>B1S1-4-sub</w:t>
-      </w:r>
-      <w:commentRangeEnd w:id="14"/>
-      <w:r>
-        <w:rPr>
-          <w:rStyle w:val="CommentReference"/>
-        </w:rPr>
-        <w:commentReference w:id="14"/>
-      </w:r>
-      <w:commentRangeEnd w:id="15"/>
-      <w:r>
-        <w:rPr>
-          <w:rStyle w:val="CommentReference"/>
-        </w:rPr>
-        <w:commentReference w:id="15"/>
-      </w:r>
-      <w:commentRangeEnd w:id="16"/>
-      <w:r>
-        <w:rPr>
-          <w:rStyle w:val="CommentReference"/>
-        </w:rPr>
         <w:commentReference w:id="16"/>
       </w:r>
     </w:p>
-    <w:p>
-      <w:proofErr w:type="spellStart"/>
-      <w:r>
-        <w:t>M_evotis</w:t>
-      </w:r>
-      <w:proofErr w:type="spellEnd"/>
-    </w:p>
-    <w:p>
-      <w:r>
-        <w:tab/>
-        <w:t>B1S1-2</w:t>
-      </w:r>
-    </w:p>
-    <w:p>
-      <w:r>
-        <w:tab/>
-        <w:t>B1S1-3</w:t>
-      </w:r>
-    </w:p>
-    <w:p>
-      <w:pPr>
-        <w:ind w:firstLine="720"/>
-      </w:pPr>
-      <w:r>
-        <w:lastRenderedPageBreak/>
-        <w:t>B1S1-3-sub</w:t>
-      </w:r>
-    </w:p>
-    <w:p>
-      <w:pPr>
-        <w:ind w:firstLine="720"/>
-      </w:pPr>
-      <w:r>
-        <w:t>B1S1-2-sub</w:t>
-      </w:r>
-    </w:p>
-    <w:p>
-      <w:proofErr w:type="spellStart"/>
-      <w:r>
-        <w:t>M_lucifugus</w:t>
-      </w:r>
-      <w:proofErr w:type="spellEnd"/>
-    </w:p>
-    <w:p>
-      <w:r>
-        <w:tab/>
-        <w:t>ML3</w:t>
-      </w:r>
-    </w:p>
-    <w:p>
-      <w:r>
-        <w:tab/>
-        <w:t>ML5</w:t>
-      </w:r>
-    </w:p>
-    <w:p>
-      <w:r>
-        <w:tab/>
-        <w:t>ML7</w:t>
-      </w:r>
-    </w:p>
-    <w:p>
-      <w:r>
-        <w:tab/>
-        <w:t>ML3-sub</w:t>
-      </w:r>
-    </w:p>
-    <w:p>
-      <w:r>
-        <w:tab/>
-        <w:t>ML5-sub</w:t>
-      </w:r>
-    </w:p>
-    <w:p>
-      <w:r>
-        <w:tab/>
-        <w:t>ML7-sub</w:t>
-      </w:r>
-    </w:p>
-    <w:p>
-      <w:proofErr w:type="spellStart"/>
-      <w:r>
-        <w:t>M_colans</w:t>
-      </w:r>
-      <w:proofErr w:type="spellEnd"/>
-    </w:p>
-    <w:p>
-      <w:r>
-        <w:tab/>
-        <w:t>MV2</w:t>
-      </w:r>
-    </w:p>
-    <w:p>
-      <w:r>
-        <w:tab/>
-        <w:t>MV2-sub</w:t>
-      </w:r>
-    </w:p>
-    <w:p>
-      <w:proofErr w:type="spellStart"/>
-      <w:r>
-        <w:t>M_thysanodes</w:t>
-      </w:r>
-      <w:proofErr w:type="spellEnd"/>
-    </w:p>
-    <w:p>
-      <w:r>
-        <w:tab/>
-        <w:t>MT</w:t>
-      </w:r>
-    </w:p>
-    <w:p>
-      <w:r>
-        <w:tab/>
-        <w:t>MT-sub</w:t>
-      </w:r>
-    </w:p>
+    <w:p/>
+    <w:p>
+      <w:r>
+        <w:t xml:space="preserve">Based on the information above from Manny’s email, I think that I need to work with a SUB file. </w:t>
+      </w:r>
+    </w:p>
+    <w:p/>
+    <w:p/>
+    <w:p/>
+    <w:p/>
+    <w:p/>
+    <w:p/>
+    <w:p/>
+    <w:p/>
+    <w:p/>
+    <w:p/>
+    <w:p/>
+    <w:p/>
+    <w:p/>
+    <w:p/>
+    <w:p/>
+    <w:p/>
+    <w:p/>
+    <w:p/>
+    <w:p/>
+    <w:p/>
+    <w:p/>
     <w:p/>
     <w:p/>
     <w:p/>
@@ -1418,6 +1534,7 @@
         </w:numPr>
       </w:pPr>
       <w:r>
+        <w:lastRenderedPageBreak/>
         <w:t xml:space="preserve">Elastic </w:t>
       </w:r>
       <w:proofErr w:type="gramStart"/>
@@ -1542,7 +1659,6 @@
         </w:numPr>
       </w:pPr>
       <w:r>
-        <w:lastRenderedPageBreak/>
         <w:t>MSE (</w:t>
       </w:r>
       <w:proofErr w:type="spellStart"/>
@@ -1654,67 +1770,7 @@
       </w:r>
     </w:p>
   </w:comment>
-  <w:comment w:id="3" w:author="Sophia Horigan" w:date="2022-10-26T13:40:00Z" w:initials="SH">
-    <w:p>
-      <w:r>
-        <w:rPr>
-          <w:rStyle w:val="CommentReference"/>
-        </w:rPr>
-        <w:annotationRef/>
-      </w:r>
-      <w:r>
-        <w:rPr>
-          <w:sz w:val="20"/>
-          <w:szCs w:val="20"/>
-        </w:rPr>
-        <w:t>Is our data in this format yet</w:t>
-      </w:r>
-    </w:p>
-    <w:p>
-      <w:r>
-        <w:rPr>
-          <w:sz w:val="20"/>
-          <w:szCs w:val="20"/>
-        </w:rPr>
-        <w:t>=</w:t>
-      </w:r>
-    </w:p>
-  </w:comment>
-  <w:comment w:id="5" w:author="Sophia Horigan" w:date="2022-10-26T13:40:00Z" w:initials="SH">
-    <w:p>
-      <w:r>
-        <w:rPr>
-          <w:rStyle w:val="CommentReference"/>
-        </w:rPr>
-        <w:annotationRef/>
-      </w:r>
-      <w:r>
-        <w:rPr>
-          <w:sz w:val="20"/>
-          <w:szCs w:val="20"/>
-        </w:rPr>
-        <w:t>Code is available</w:t>
-      </w:r>
-    </w:p>
-  </w:comment>
-  <w:comment w:id="6" w:author="Sophia Horigan" w:date="2022-10-26T13:41:00Z" w:initials="SH">
-    <w:p>
-      <w:r>
-        <w:rPr>
-          <w:rStyle w:val="CommentReference"/>
-        </w:rPr>
-        <w:annotationRef/>
-      </w:r>
-      <w:r>
-        <w:rPr>
-          <w:sz w:val="20"/>
-          <w:szCs w:val="20"/>
-        </w:rPr>
-        <w:t>We want species specific clocks right? Not a general bat species clock. In this case, I don’t think we use Wilkinson’s training data, I think we just use our species specific data.</w:t>
-      </w:r>
-    </w:p>
-  </w:comment>
-  <w:comment w:id="8" w:author="Sophia Horigan" w:date="2023-01-24T11:27:00Z" w:initials="SH">
+  <w:comment w:id="5" w:author="Sophia Horigan" w:date="2023-01-24T13:28:00Z" w:initials="SH">
     <w:p>
       <w:r>
         <w:rPr>
@@ -1728,11 +1784,71 @@
           <w:sz w:val="20"/>
           <w:szCs w:val="20"/>
         </w:rPr>
-        <w:t>Sophia is going to learn how to do this in March</w:t>
+        <w:t>Manny has output for also CHG and CHH — other sites that have methylation.are these different?</w:t>
       </w:r>
     </w:p>
   </w:comment>
-  <w:comment w:id="7" w:author="Sophia Horigan" w:date="2023-01-24T11:50:00Z" w:initials="SH">
+  <w:comment w:id="3" w:author="Sophia Horigan" w:date="2022-10-26T13:40:00Z" w:initials="SH">
+    <w:p>
+      <w:r>
+        <w:rPr>
+          <w:rStyle w:val="CommentReference"/>
+        </w:rPr>
+        <w:annotationRef/>
+      </w:r>
+      <w:r>
+        <w:rPr>
+          <w:sz w:val="20"/>
+          <w:szCs w:val="20"/>
+        </w:rPr>
+        <w:t>Is our data in this format yet</w:t>
+      </w:r>
+    </w:p>
+    <w:p>
+      <w:r>
+        <w:rPr>
+          <w:sz w:val="20"/>
+          <w:szCs w:val="20"/>
+        </w:rPr>
+        <w:t>=</w:t>
+      </w:r>
+    </w:p>
+  </w:comment>
+  <w:comment w:id="6" w:author="Sophia Horigan" w:date="2022-10-26T13:40:00Z" w:initials="SH">
+    <w:p>
+      <w:r>
+        <w:rPr>
+          <w:rStyle w:val="CommentReference"/>
+        </w:rPr>
+        <w:annotationRef/>
+      </w:r>
+      <w:r>
+        <w:rPr>
+          <w:sz w:val="20"/>
+          <w:szCs w:val="20"/>
+        </w:rPr>
+        <w:t>Code is available</w:t>
+      </w:r>
+    </w:p>
+  </w:comment>
+  <w:comment w:id="7" w:author="Sophia Horigan" w:date="2022-10-26T13:41:00Z" w:initials="SH">
+    <w:p>
+      <w:r>
+        <w:rPr>
+          <w:rStyle w:val="CommentReference"/>
+        </w:rPr>
+        <w:annotationRef/>
+      </w:r>
+      <w:r>
+        <w:rPr>
+          <w:sz w:val="20"/>
+          <w:szCs w:val="20"/>
+        </w:rPr>
+        <w:t>We want species specific clocks right? Not a general bat species clock. In this case, I don’t think we use Wilkinson’s training data, I think we just use our species specific data.</w:t>
+      </w:r>
+    </w:p>
+  </w:comment>
+  <w:comment w:id="8" w:author="Sophia Horigan" w:date="2023-01-24T14:40:00Z" w:initials="SH">
     <w:p>
       <w:r>
         <w:rPr>
@@ -1746,11 +1862,11 @@
           <w:sz w:val="20"/>
           <w:szCs w:val="20"/>
         </w:rPr>
-        <w:t>Big picture</w:t>
+        <w:t>0-1</w:t>
       </w:r>
     </w:p>
   </w:comment>
-  <w:comment w:id="9" w:author="Sophia Horigan" w:date="2023-01-24T12:06:00Z" w:initials="SH">
+  <w:comment w:id="9" w:author="Sophia Horigan" w:date="2023-01-24T14:37:00Z" w:initials="SH">
     <w:p>
       <w:r>
         <w:rPr>
@@ -1764,11 +1880,11 @@
           <w:sz w:val="20"/>
           <w:szCs w:val="20"/>
         </w:rPr>
-        <w:t>Wishful thinking— not necessary for next steps. Confirming that the wet pipeline works is more important and timely.</w:t>
+        <w:t>We made another custom array right?</w:t>
       </w:r>
     </w:p>
   </w:comment>
-  <w:comment w:id="10" w:author="Sophia Horigan" w:date="2023-01-24T12:04:00Z" w:initials="SH">
+  <w:comment w:id="10" w:author="Sophia Horigan" w:date="2023-01-24T14:38:00Z" w:initials="SH">
     <w:p>
       <w:r>
         <w:rPr>
@@ -1782,80 +1898,11 @@
           <w:sz w:val="20"/>
           <w:szCs w:val="20"/>
         </w:rPr>
-        <w:t>When will we do the actual samples? Need to post-process confirm this works before using our samples</w:t>
+        <w:t>I need this for downstream analysis</w:t>
       </w:r>
     </w:p>
   </w:comment>
-  <w:comment w:id="11" w:author="Sophia Horigan" w:date="2022-10-26T13:49:00Z" w:initials="SH">
-    <w:p>
-      <w:r>
-        <w:rPr>
-          <w:rStyle w:val="CommentReference"/>
-        </w:rPr>
-        <w:annotationRef/>
-      </w:r>
-      <w:r>
-        <w:rPr>
-          <w:sz w:val="20"/>
-          <w:szCs w:val="20"/>
-        </w:rPr>
-        <w:t>How many Indls? We will have # data points as we do indls right?</w:t>
-      </w:r>
-    </w:p>
-  </w:comment>
-  <w:comment w:id="12" w:author="Sophia Horigan" w:date="2022-10-26T13:55:00Z" w:initials="SH">
-    <w:p>
-      <w:r>
-        <w:rPr>
-          <w:rStyle w:val="CommentReference"/>
-        </w:rPr>
-        <w:annotationRef/>
-      </w:r>
-      <w:r>
-        <w:rPr>
-          <w:sz w:val="20"/>
-          <w:szCs w:val="20"/>
-        </w:rPr>
-        <w:t>How many CpG sites are we looking at?</w:t>
-      </w:r>
-    </w:p>
-  </w:comment>
-  <w:comment w:id="13" w:author="Sophia Horigan" w:date="2022-10-26T13:54:00Z" w:initials="SH">
-    <w:p>
-      <w:r>
-        <w:rPr>
-          <w:rStyle w:val="CommentReference"/>
-        </w:rPr>
-        <w:annotationRef/>
-      </w:r>
-      <w:r>
-        <w:rPr>
-          <w:sz w:val="20"/>
-          <w:szCs w:val="20"/>
-        </w:rPr>
-        <w:t xml:space="preserve">Bismarck is software for genome analysis. A bed graph is the file that Bismarck generates that extracts the methylation call for every C analyzed. </w:t>
-      </w:r>
-    </w:p>
-    <w:p/>
-  </w:comment>
-  <w:comment w:id="14" w:author="Sophia Horigan" w:date="2022-10-26T16:11:00Z" w:initials="SH">
-    <w:p>
-      <w:r>
-        <w:rPr>
-          <w:rStyle w:val="CommentReference"/>
-        </w:rPr>
-        <w:annotationRef/>
-      </w:r>
-      <w:r>
-        <w:rPr>
-          <w:sz w:val="20"/>
-          <w:szCs w:val="20"/>
-        </w:rPr>
-        <w:t>What does sub mean?</w:t>
-      </w:r>
-    </w:p>
-  </w:comment>
-  <w:comment w:id="15" w:author="Sophia Horigan" w:date="2023-01-24T11:20:00Z" w:initials="SH">
+  <w:comment w:id="11" w:author="Sophia Horigan" w:date="2023-01-24T12:06:00Z" w:initials="SH">
     <w:p>
       <w:r>
         <w:rPr>
@@ -1869,12 +1916,11 @@
           <w:sz w:val="20"/>
           <w:szCs w:val="20"/>
         </w:rPr>
-        <w:t>The non-"sub" samples are whole genome bisulfite seq samples, and serve as a "does this sequence, and does it map to the genome and/or to the probe FASTA" control.  The "sub" samples represent the same library as the non-sub sample, but after probe capture enrichment for the Wilkinson et al CpG sites; these are the representative samples for what things look like after the full pipeline.</w:t>
-      </w:r>
-    </w:p>
-    <w:p/>
+        <w:t>Wishful thinking— not necessary for next steps. Confirming that the wet pipeline works is more important and timely.</w:t>
+      </w:r>
+    </w:p>
   </w:comment>
-  <w:comment w:id="16" w:author="Sophia Horigan" w:date="2023-01-24T11:21:00Z" w:initials="SH">
+  <w:comment w:id="12" w:author="Sophia Horigan" w:date="2023-01-24T12:04:00Z" w:initials="SH">
     <w:p>
       <w:r>
         <w:rPr>
@@ -1888,7 +1934,78 @@
           <w:sz w:val="20"/>
           <w:szCs w:val="20"/>
         </w:rPr>
-        <w:t>So I think that sub are the ones that we need to look at</w:t>
+        <w:t>When will we do the actual samples? Need to post-process confirm this works before using our samples</w:t>
+      </w:r>
+    </w:p>
+  </w:comment>
+  <w:comment w:id="13" w:author="Sophia Horigan" w:date="2022-10-26T13:49:00Z" w:initials="SH">
+    <w:p>
+      <w:r>
+        <w:rPr>
+          <w:rStyle w:val="CommentReference"/>
+        </w:rPr>
+        <w:annotationRef/>
+      </w:r>
+      <w:r>
+        <w:rPr>
+          <w:sz w:val="20"/>
+          <w:szCs w:val="20"/>
+        </w:rPr>
+        <w:t>How many Indls? We will have # data points as we do indls right?</w:t>
+      </w:r>
+    </w:p>
+  </w:comment>
+  <w:comment w:id="14" w:author="Sophia Horigan" w:date="2022-10-26T13:55:00Z" w:initials="SH">
+    <w:p>
+      <w:r>
+        <w:rPr>
+          <w:rStyle w:val="CommentReference"/>
+        </w:rPr>
+        <w:annotationRef/>
+      </w:r>
+      <w:r>
+        <w:rPr>
+          <w:sz w:val="20"/>
+          <w:szCs w:val="20"/>
+        </w:rPr>
+        <w:t>How many CpG sites are we looking at?</w:t>
+      </w:r>
+    </w:p>
+  </w:comment>
+  <w:comment w:id="15" w:author="Sophia Horigan" w:date="2023-01-24T13:27:00Z" w:initials="SH">
+    <w:p>
+      <w:r>
+        <w:rPr>
+          <w:rStyle w:val="CommentReference"/>
+        </w:rPr>
+        <w:annotationRef/>
+      </w:r>
+      <w:r>
+        <w:rPr>
+          <w:color w:val="000000"/>
+          <w:sz w:val="20"/>
+          <w:szCs w:val="20"/>
+        </w:rPr>
+        <w:t>That’s in the probe seq file</w:t>
+      </w:r>
+    </w:p>
+    <w:p/>
+  </w:comment>
+  <w:comment w:id="16" w:author="Sophia Horigan" w:date="2023-01-24T12:13:00Z" w:initials="SH">
+    <w:p>
+      <w:r>
+        <w:rPr>
+          <w:rStyle w:val="CommentReference"/>
+        </w:rPr>
+        <w:annotationRef/>
+      </w:r>
+      <w:r>
+        <w:rPr>
+          <w:color w:val="000000"/>
+          <w:sz w:val="20"/>
+          <w:szCs w:val="20"/>
+        </w:rPr>
+        <w:t>If this process works for one sample it will work for all, so I can just choose one sample to work with.</w:t>
       </w:r>
     </w:p>
   </w:comment>
@@ -1901,19 +2018,19 @@
   <w15:commentEx w15:paraId="4DD4C652" w15:done="0"/>
   <w15:commentEx w15:paraId="6A4FFE87" w15:done="0"/>
   <w15:commentEx w15:paraId="494F4C43" w15:done="0"/>
+  <w15:commentEx w15:paraId="39F71F9E" w15:paraIdParent="494F4C43" w15:done="0"/>
   <w15:commentEx w15:paraId="25FD1D7F" w15:done="0"/>
   <w15:commentEx w15:paraId="7A616701" w15:done="0"/>
   <w15:commentEx w15:paraId="05B9885A" w15:done="0"/>
-  <w15:commentEx w15:paraId="3D7BCD3C" w15:done="0"/>
-  <w15:commentEx w15:paraId="37B7548B" w15:done="0"/>
+  <w15:commentEx w15:paraId="4BECEB63" w15:done="0"/>
+  <w15:commentEx w15:paraId="742334EA" w15:done="0"/>
+  <w15:commentEx w15:paraId="67247D1E" w15:paraIdParent="742334EA" w15:done="0"/>
   <w15:commentEx w15:paraId="04865689" w15:done="0"/>
   <w15:commentEx w15:paraId="5D66084F" w15:done="0"/>
   <w15:commentEx w15:paraId="191D89B0" w15:done="0"/>
   <w15:commentEx w15:paraId="294F51D7" w15:done="0"/>
-  <w15:commentEx w15:paraId="0E427527" w15:done="0"/>
-  <w15:commentEx w15:paraId="5AE53C2E" w15:done="0"/>
-  <w15:commentEx w15:paraId="2373B779" w15:paraIdParent="5AE53C2E" w15:done="0"/>
-  <w15:commentEx w15:paraId="3E732DD1" w15:paraIdParent="5AE53C2E" w15:done="0"/>
+  <w15:commentEx w15:paraId="51312563" w15:paraIdParent="294F51D7" w15:done="0"/>
+  <w15:commentEx w15:paraId="1F4FEFC2" w15:done="0"/>
 </w15:commentsEx>
 </file>
 
@@ -1923,19 +2040,19 @@
   <w16cex:commentExtensible w16cex:durableId="277A442C" w16cex:dateUtc="2023-01-24T17:49:00Z"/>
   <w16cex:commentExtensible w16cex:durableId="277A4438" w16cex:dateUtc="2023-01-24T17:49:00Z"/>
   <w16cex:commentExtensible w16cex:durableId="2703BA9E" w16cex:dateUtc="2022-10-26T18:54:00Z"/>
+  <w16cex:commentExtensible w16cex:durableId="277A5B68" w16cex:dateUtc="2023-01-24T19:28:00Z"/>
   <w16cex:commentExtensible w16cex:durableId="2703B731" w16cex:dateUtc="2022-10-26T18:40:00Z"/>
   <w16cex:commentExtensible w16cex:durableId="2703B73E" w16cex:dateUtc="2022-10-26T18:40:00Z"/>
   <w16cex:commentExtensible w16cex:durableId="2703B7A4" w16cex:dateUtc="2022-10-26T18:41:00Z"/>
-  <w16cex:commentExtensible w16cex:durableId="277A3F3D" w16cex:dateUtc="2023-01-24T17:27:00Z"/>
-  <w16cex:commentExtensible w16cex:durableId="277A4487" w16cex:dateUtc="2023-01-24T17:50:00Z"/>
+  <w16cex:commentExtensible w16cex:durableId="277A6C64" w16cex:dateUtc="2023-01-24T20:40:00Z"/>
+  <w16cex:commentExtensible w16cex:durableId="277A6BB6" w16cex:dateUtc="2023-01-24T20:37:00Z"/>
+  <w16cex:commentExtensible w16cex:durableId="277A6BC8" w16cex:dateUtc="2023-01-24T20:38:00Z"/>
   <w16cex:commentExtensible w16cex:durableId="277A4846" w16cex:dateUtc="2023-01-24T18:06:00Z"/>
   <w16cex:commentExtensible w16cex:durableId="277A47CD" w16cex:dateUtc="2023-01-24T18:04:00Z"/>
   <w16cex:commentExtensible w16cex:durableId="2703B954" w16cex:dateUtc="2022-10-26T18:49:00Z"/>
   <w16cex:commentExtensible w16cex:durableId="2703BAD9" w16cex:dateUtc="2022-10-26T18:55:00Z"/>
-  <w16cex:commentExtensible w16cex:durableId="2703BA8D" w16cex:dateUtc="2022-10-26T18:54:00Z"/>
-  <w16cex:commentExtensible w16cex:durableId="2703DAB5" w16cex:dateUtc="2022-10-26T21:11:00Z"/>
-  <w16cex:commentExtensible w16cex:durableId="277A3D94" w16cex:dateUtc="2023-01-24T17:20:00Z"/>
-  <w16cex:commentExtensible w16cex:durableId="277A3DB8" w16cex:dateUtc="2023-01-24T17:21:00Z"/>
+  <w16cex:commentExtensible w16cex:durableId="277A5B47" w16cex:dateUtc="2023-01-24T19:27:00Z"/>
+  <w16cex:commentExtensible w16cex:durableId="277A49F2" w16cex:dateUtc="2023-01-24T18:13:00Z"/>
 </w16cex:commentsExtensible>
 </file>
 
@@ -1945,19 +2062,19 @@
   <w16cid:commentId w16cid:paraId="4DD4C652" w16cid:durableId="277A442C"/>
   <w16cid:commentId w16cid:paraId="6A4FFE87" w16cid:durableId="277A4438"/>
   <w16cid:commentId w16cid:paraId="494F4C43" w16cid:durableId="2703BA9E"/>
+  <w16cid:commentId w16cid:paraId="39F71F9E" w16cid:durableId="277A5B68"/>
   <w16cid:commentId w16cid:paraId="25FD1D7F" w16cid:durableId="2703B731"/>
   <w16cid:commentId w16cid:paraId="7A616701" w16cid:durableId="2703B73E"/>
   <w16cid:commentId w16cid:paraId="05B9885A" w16cid:durableId="2703B7A4"/>
-  <w16cid:commentId w16cid:paraId="3D7BCD3C" w16cid:durableId="277A3F3D"/>
-  <w16cid:commentId w16cid:paraId="37B7548B" w16cid:durableId="277A4487"/>
+  <w16cid:commentId w16cid:paraId="4BECEB63" w16cid:durableId="277A6C64"/>
+  <w16cid:commentId w16cid:paraId="742334EA" w16cid:durableId="277A6BB6"/>
+  <w16cid:commentId w16cid:paraId="67247D1E" w16cid:durableId="277A6BC8"/>
   <w16cid:commentId w16cid:paraId="04865689" w16cid:durableId="277A4846"/>
   <w16cid:commentId w16cid:paraId="5D66084F" w16cid:durableId="277A47CD"/>
   <w16cid:commentId w16cid:paraId="191D89B0" w16cid:durableId="2703B954"/>
   <w16cid:commentId w16cid:paraId="294F51D7" w16cid:durableId="2703BAD9"/>
-  <w16cid:commentId w16cid:paraId="0E427527" w16cid:durableId="2703BA8D"/>
-  <w16cid:commentId w16cid:paraId="5AE53C2E" w16cid:durableId="2703DAB5"/>
-  <w16cid:commentId w16cid:paraId="2373B779" w16cid:durableId="277A3D94"/>
-  <w16cid:commentId w16cid:paraId="3E732DD1" w16cid:durableId="277A3DB8"/>
+  <w16cid:commentId w16cid:paraId="51312563" w16cid:durableId="277A5B47"/>
+  <w16cid:commentId w16cid:paraId="1F4FEFC2" w16cid:durableId="277A49F2"/>
 </w16cid:commentsIds>
 </file>
 
@@ -2079,7 +2196,7 @@
         <w:ind w:left="1440" w:hanging="360"/>
       </w:pPr>
     </w:lvl>
-    <w:lvl w:ilvl="2" w:tplc="0409001B" w:tentative="1">
+    <w:lvl w:ilvl="2" w:tplc="0409001B">
       <w:start w:val="1"/>
       <w:numFmt w:val="lowerRoman"/>
       <w:lvlText w:val="%3."/>

</xml_diff>

<commit_message>
Deep Dive into Python Pipeline
</commit_message>
<xml_diff>
--- a/Overview.docx
+++ b/Overview.docx
@@ -88,19 +88,7 @@
     <w:p/>
     <w:p>
       <w:r>
-        <w:t>Epigenetic clocks allow us to measure the age of tissue by looking at changes in DNA</w:t>
-      </w:r>
-      <w:r>
-        <w:t xml:space="preserve">. </w:t>
-      </w:r>
-      <w:r>
-        <w:t>This works using DNA methylation.</w:t>
-      </w:r>
-      <w:r>
-        <w:t xml:space="preserve"> </w:t>
-      </w:r>
-      <w:r>
-        <w:t>Methyl groups attach to cytosines over time. You can study changes and patterns in DNA methylation over time to determine age.</w:t>
+        <w:t>Epigenetic clocks allow us to measure the age of tissue by looking at changes in DNA. This works using DNA methylation. Methyl groups attach to cytosines over time. You can study changes and patterns in DNA methylation over time to determine age.</w:t>
       </w:r>
     </w:p>
     <w:p/>
@@ -503,21 +491,7 @@
       </w:r>
       <w:proofErr w:type="spellEnd"/>
       <w:r>
-        <w:t xml:space="preserve">, </w:t>
-      </w:r>
-      <w:commentRangeStart w:id="8"/>
-      <w:r>
-        <w:t>beta values</w:t>
-      </w:r>
-      <w:commentRangeEnd w:id="8"/>
-      <w:r>
-        <w:rPr>
-          <w:rStyle w:val="CommentReference"/>
-        </w:rPr>
-        <w:commentReference w:id="8"/>
-      </w:r>
-      <w:r>
-        <w:t>)</w:t>
+        <w:t>, beta values)</w:t>
       </w:r>
       <w:r>
         <w:t xml:space="preserve"> at targeted CPG sites</w:t>
@@ -531,41 +505,24 @@
           <w:numId w:val="6"/>
         </w:numPr>
       </w:pPr>
+      <w:commentRangeStart w:id="8"/>
       <w:commentRangeStart w:id="9"/>
-      <w:commentRangeStart w:id="10"/>
       <w:r>
         <w:t>Using custom Illumina methylation array</w:t>
       </w:r>
+      <w:commentRangeEnd w:id="8"/>
+      <w:r>
+        <w:rPr>
+          <w:rStyle w:val="CommentReference"/>
+        </w:rPr>
+        <w:commentReference w:id="8"/>
+      </w:r>
       <w:commentRangeEnd w:id="9"/>
       <w:r>
         <w:rPr>
           <w:rStyle w:val="CommentReference"/>
         </w:rPr>
         <w:commentReference w:id="9"/>
-      </w:r>
-      <w:commentRangeEnd w:id="10"/>
-      <w:r>
-        <w:rPr>
-          <w:rStyle w:val="CommentReference"/>
-        </w:rPr>
-        <w:commentReference w:id="10"/>
-      </w:r>
-    </w:p>
-    <w:p>
-      <w:pPr>
-        <w:pStyle w:val="ListParagraph"/>
-        <w:numPr>
-          <w:ilvl w:val="2"/>
-          <w:numId w:val="6"/>
-        </w:numPr>
-      </w:pPr>
-      <w:proofErr w:type="spellStart"/>
-      <w:r>
-        <w:t>Biosulfite</w:t>
-      </w:r>
-      <w:proofErr w:type="spellEnd"/>
-      <w:r>
-        <w:t xml:space="preserve"> conversion is the same thing as methylation sequencing?</w:t>
       </w:r>
     </w:p>
     <w:p>
@@ -589,7 +546,15 @@
         </w:numPr>
       </w:pPr>
       <w:r>
-        <w:t>In: methylation levels raw?</w:t>
+        <w:t xml:space="preserve">In: </w:t>
+      </w:r>
+      <w:proofErr w:type="spellStart"/>
+      <w:r>
+        <w:t>fastq</w:t>
+      </w:r>
+      <w:proofErr w:type="spellEnd"/>
+      <w:r>
+        <w:t>, genome</w:t>
       </w:r>
     </w:p>
     <w:p>
@@ -601,13 +566,11 @@
         </w:numPr>
       </w:pPr>
       <w:r>
-        <w:t>Out</w:t>
-      </w:r>
-      <w:proofErr w:type="gramStart"/>
-      <w:r>
-        <w:t>: ?</w:t>
-      </w:r>
-      <w:proofErr w:type="gramEnd"/>
+        <w:t xml:space="preserve">Out: </w:t>
+      </w:r>
+      <w:r>
+        <w:t>methylation levels</w:t>
+      </w:r>
     </w:p>
     <w:p>
       <w:pPr>
@@ -643,6 +606,21 @@
       <w:r>
         <w:t xml:space="preserve"> </w:t>
       </w:r>
+      <w:r>
+        <w:t>per site</w:t>
+      </w:r>
+    </w:p>
+    <w:p>
+      <w:pPr>
+        <w:pStyle w:val="ListParagraph"/>
+        <w:numPr>
+          <w:ilvl w:val="1"/>
+          <w:numId w:val="6"/>
+        </w:numPr>
+      </w:pPr>
+      <w:r>
+        <w:t>Out: normalized beta values per sites</w:t>
+      </w:r>
     </w:p>
     <w:p>
       <w:pPr>
@@ -674,7 +652,7 @@
         </w:numPr>
       </w:pPr>
       <w:r>
-        <w:t>Wing punch lab analysis</w:t>
+        <w:t>DNA extraction from wing punches</w:t>
       </w:r>
     </w:p>
     <w:p>
@@ -685,6 +663,30 @@
           <w:numId w:val="7"/>
         </w:numPr>
       </w:pPr>
+      <w:r>
+        <w:t>Methylome sequencing</w:t>
+      </w:r>
+    </w:p>
+    <w:p>
+      <w:pPr>
+        <w:pStyle w:val="ListParagraph"/>
+        <w:numPr>
+          <w:ilvl w:val="0"/>
+          <w:numId w:val="7"/>
+        </w:numPr>
+      </w:pPr>
+      <w:r>
+        <w:t>Python Processing</w:t>
+      </w:r>
+    </w:p>
+    <w:p>
+      <w:pPr>
+        <w:pStyle w:val="ListParagraph"/>
+        <w:numPr>
+          <w:ilvl w:val="0"/>
+          <w:numId w:val="7"/>
+        </w:numPr>
+      </w:pPr>
       <w:proofErr w:type="spellStart"/>
       <w:r>
         <w:t>SeSAme</w:t>
@@ -698,27 +700,14 @@
       <w:pPr>
         <w:pStyle w:val="ListParagraph"/>
         <w:numPr>
-          <w:ilvl w:val="1"/>
+          <w:ilvl w:val="0"/>
           <w:numId w:val="7"/>
         </w:numPr>
       </w:pPr>
       <w:r>
-        <w:t>In: raw methylation levels at target CPG sites</w:t>
-      </w:r>
-    </w:p>
-    <w:p>
-      <w:pPr>
-        <w:pStyle w:val="ListParagraph"/>
-        <w:numPr>
-          <w:ilvl w:val="1"/>
-          <w:numId w:val="7"/>
-        </w:numPr>
-      </w:pPr>
-      <w:r>
-        <w:t>Out: normalized methylation levels</w:t>
-      </w:r>
-    </w:p>
-    <w:p/>
+        <w:t xml:space="preserve">Use with known </w:t>
+      </w:r>
+    </w:p>
     <w:p/>
     <w:p>
       <w:r>
@@ -835,16 +824,16 @@
           <w:numId w:val="8"/>
         </w:numPr>
       </w:pPr>
-      <w:commentRangeStart w:id="11"/>
+      <w:commentRangeStart w:id="10"/>
       <w:r>
         <w:t>Try to use a finished clock (Wilkinson et al clock) and see if I can get age estimates</w:t>
       </w:r>
-      <w:commentRangeEnd w:id="11"/>
-      <w:r>
-        <w:rPr>
-          <w:rStyle w:val="CommentReference"/>
-        </w:rPr>
-        <w:commentReference w:id="11"/>
+      <w:commentRangeEnd w:id="10"/>
+      <w:r>
+        <w:rPr>
+          <w:rStyle w:val="CommentReference"/>
+        </w:rPr>
+        <w:commentReference w:id="10"/>
       </w:r>
     </w:p>
     <w:p>
@@ -868,27 +857,19 @@
         </w:numPr>
       </w:pPr>
       <w:r>
-        <w:t xml:space="preserve">Test Manny’s pipeline on </w:t>
-      </w:r>
-      <w:r>
-        <w:t>known age individuals</w:t>
-      </w:r>
-      <w:r>
-        <w:t xml:space="preserve"> to make sure we can get reasonable </w:t>
-      </w:r>
-      <w:r>
-        <w:t>age estimates</w:t>
-      </w:r>
-      <w:r>
-        <w:t>. Wilkinson is sending Manny samples</w:t>
-      </w:r>
-      <w:proofErr w:type="gramStart"/>
-      <w:r>
-        <w:t>—‘</w:t>
-      </w:r>
-      <w:proofErr w:type="gramEnd"/>
-      <w:r>
-        <w:t>’the key part here is not so much the species as to get as wide and even a range of ages as possible for testing the predictive power of our approach”</w:t>
+        <w:t>Make sure I know how to do the post sequencing python processing</w:t>
+      </w:r>
+      <w:r>
+        <w:t xml:space="preserve"> (see </w:t>
+      </w:r>
+      <w:r>
+        <w:t>P</w:t>
+      </w:r>
+      <w:r>
+        <w:t>ython</w:t>
+      </w:r>
+      <w:r>
+        <w:t xml:space="preserve"> below)</w:t>
       </w:r>
     </w:p>
     <w:p>
@@ -898,39 +879,9 @@
           <w:ilvl w:val="1"/>
           <w:numId w:val="8"/>
         </w:numPr>
-        <w:rPr>
-          <w:highlight w:val="yellow"/>
-        </w:rPr>
-      </w:pPr>
-      <w:r>
-        <w:rPr>
-          <w:highlight w:val="yellow"/>
-        </w:rPr>
-        <w:t xml:space="preserve">Wet: </w:t>
-      </w:r>
-      <w:r>
-        <w:rPr>
-          <w:highlight w:val="yellow"/>
-        </w:rPr>
-        <w:t>“for the Wilkinson samples, I’m going to be conservative and only do two Wilkinson samples for now, plus two other known-age controls from cell lines that Sarah extracted”</w:t>
-      </w:r>
-      <w:r>
-        <w:rPr>
-          <w:highlight w:val="yellow"/>
-        </w:rPr>
-        <w:t xml:space="preserve"> </w:t>
-      </w:r>
-      <w:r>
-        <w:rPr>
-          <w:highlight w:val="yellow"/>
-        </w:rPr>
-        <w:t>–</w:t>
-      </w:r>
-      <w:r>
-        <w:rPr>
-          <w:highlight w:val="yellow"/>
-        </w:rPr>
-        <w:t xml:space="preserve"> Manny</w:t>
+      </w:pPr>
+      <w:r>
+        <w:t>What comes out of sequencing?</w:t>
       </w:r>
     </w:p>
     <w:p>
@@ -940,16 +891,131 @@
           <w:ilvl w:val="2"/>
           <w:numId w:val="8"/>
         </w:numPr>
+      </w:pPr>
+      <w:proofErr w:type="spellStart"/>
+      <w:r>
+        <w:t>Fastq</w:t>
+      </w:r>
+      <w:proofErr w:type="spellEnd"/>
+      <w:r>
+        <w:t>?</w:t>
+      </w:r>
+    </w:p>
+    <w:p>
+      <w:pPr>
+        <w:pStyle w:val="ListParagraph"/>
+        <w:numPr>
+          <w:ilvl w:val="1"/>
+          <w:numId w:val="8"/>
+        </w:numPr>
+      </w:pPr>
+      <w:r>
+        <w:t>What is our final product?</w:t>
+      </w:r>
+    </w:p>
+    <w:p>
+      <w:pPr>
+        <w:pStyle w:val="ListParagraph"/>
+        <w:numPr>
+          <w:ilvl w:val="2"/>
+          <w:numId w:val="8"/>
+        </w:numPr>
+      </w:pPr>
+      <w:r>
+        <w:t>0-1 beta values (to be normalized). I’m not sure his pipeline gets us this far.</w:t>
+      </w:r>
+    </w:p>
+    <w:p>
+      <w:pPr>
+        <w:pStyle w:val="ListParagraph"/>
+        <w:numPr>
+          <w:ilvl w:val="0"/>
+          <w:numId w:val="8"/>
+        </w:numPr>
+      </w:pPr>
+      <w:r>
+        <w:lastRenderedPageBreak/>
+        <w:t xml:space="preserve">Test Manny’s pipeline on </w:t>
+      </w:r>
+      <w:r>
+        <w:t>known age individuals</w:t>
+      </w:r>
+      <w:r>
+        <w:t xml:space="preserve"> to make sure we can get reasonable </w:t>
+      </w:r>
+      <w:r>
+        <w:t>age estimates</w:t>
+      </w:r>
+      <w:r>
+        <w:t>. Wilkinson is sending Manny samples</w:t>
+      </w:r>
+      <w:proofErr w:type="gramStart"/>
+      <w:r>
+        <w:t>—‘</w:t>
+      </w:r>
+      <w:proofErr w:type="gramEnd"/>
+      <w:r>
+        <w:t>’the key part here is not so much the species as to get as wide and even a range of ages as possible for testing the predictive power of our approach”</w:t>
+      </w:r>
+    </w:p>
+    <w:p>
+      <w:pPr>
+        <w:pStyle w:val="ListParagraph"/>
+        <w:numPr>
+          <w:ilvl w:val="1"/>
+          <w:numId w:val="8"/>
+        </w:numPr>
         <w:rPr>
           <w:highlight w:val="yellow"/>
         </w:rPr>
       </w:pPr>
-      <w:commentRangeStart w:id="12"/>
       <w:r>
         <w:rPr>
           <w:highlight w:val="yellow"/>
         </w:rPr>
-        <w:lastRenderedPageBreak/>
+        <w:t xml:space="preserve">Wet: </w:t>
+      </w:r>
+      <w:r>
+        <w:rPr>
+          <w:highlight w:val="yellow"/>
+        </w:rPr>
+        <w:t>“for the Wilkinson samples, I’m going to be conservative and only do two Wilkinson samples for now, plus two other known-age controls from cell lines that Sarah extracted”</w:t>
+      </w:r>
+      <w:r>
+        <w:rPr>
+          <w:highlight w:val="yellow"/>
+        </w:rPr>
+        <w:t xml:space="preserve"> </w:t>
+      </w:r>
+      <w:r>
+        <w:rPr>
+          <w:highlight w:val="yellow"/>
+        </w:rPr>
+        <w:t>–</w:t>
+      </w:r>
+      <w:r>
+        <w:rPr>
+          <w:highlight w:val="yellow"/>
+        </w:rPr>
+        <w:t xml:space="preserve"> Manny</w:t>
+      </w:r>
+    </w:p>
+    <w:p>
+      <w:pPr>
+        <w:pStyle w:val="ListParagraph"/>
+        <w:numPr>
+          <w:ilvl w:val="2"/>
+          <w:numId w:val="8"/>
+        </w:numPr>
+        <w:rPr>
+          <w:highlight w:val="yellow"/>
+        </w:rPr>
+      </w:pPr>
+      <w:commentRangeStart w:id="11"/>
+      <w:r>
+        <w:rPr>
+          <w:highlight w:val="yellow"/>
+        </w:rPr>
         <w:t xml:space="preserve">Others will be completed </w:t>
       </w:r>
       <w:r>
@@ -958,12 +1024,12 @@
         </w:rPr>
         <w:t>in Berkeley</w:t>
       </w:r>
-      <w:commentRangeEnd w:id="12"/>
-      <w:r>
-        <w:rPr>
-          <w:rStyle w:val="CommentReference"/>
-        </w:rPr>
-        <w:commentReference w:id="12"/>
+      <w:commentRangeEnd w:id="11"/>
+      <w:r>
+        <w:rPr>
+          <w:rStyle w:val="CommentReference"/>
+        </w:rPr>
+        <w:commentReference w:id="11"/>
       </w:r>
     </w:p>
     <w:p>
@@ -1079,16 +1145,16 @@
       </w:r>
     </w:p>
     <w:p>
-      <w:commentRangeStart w:id="13"/>
+      <w:commentRangeStart w:id="12"/>
       <w:r>
         <w:t>5 species</w:t>
       </w:r>
-      <w:commentRangeEnd w:id="13"/>
-      <w:r>
-        <w:rPr>
-          <w:rStyle w:val="CommentReference"/>
-        </w:rPr>
-        <w:commentReference w:id="13"/>
+      <w:commentRangeEnd w:id="12"/>
+      <w:r>
+        <w:rPr>
+          <w:rStyle w:val="CommentReference"/>
+        </w:rPr>
+        <w:commentReference w:id="12"/>
       </w:r>
     </w:p>
     <w:p>
@@ -1181,26 +1247,26 @@
       <w:r>
         <w:t>Output/</w:t>
       </w:r>
+      <w:commentRangeStart w:id="13"/>
       <w:commentRangeStart w:id="14"/>
-      <w:commentRangeStart w:id="15"/>
       <w:proofErr w:type="spellStart"/>
       <w:r>
         <w:t>methylation_extracted</w:t>
       </w:r>
+      <w:commentRangeEnd w:id="13"/>
+      <w:proofErr w:type="spellEnd"/>
+      <w:r>
+        <w:rPr>
+          <w:rStyle w:val="CommentReference"/>
+        </w:rPr>
+        <w:commentReference w:id="13"/>
+      </w:r>
       <w:commentRangeEnd w:id="14"/>
-      <w:proofErr w:type="spellEnd"/>
       <w:r>
         <w:rPr>
           <w:rStyle w:val="CommentReference"/>
         </w:rPr>
         <w:commentReference w:id="14"/>
-      </w:r>
-      <w:commentRangeEnd w:id="15"/>
-      <w:r>
-        <w:rPr>
-          <w:rStyle w:val="CommentReference"/>
-        </w:rPr>
-        <w:commentReference w:id="15"/>
       </w:r>
     </w:p>
     <w:p>
@@ -1272,92 +1338,894 @@
     <w:p/>
     <w:p/>
     <w:p/>
-    <w:p>
-      <w:r>
+    <w:p/>
+    <w:p/>
+    <w:p/>
+    <w:p/>
+    <w:p/>
+    <w:p/>
+    <w:p/>
+    <w:p>
+      <w:r>
+        <w:lastRenderedPageBreak/>
         <w:t>DRY PIPELINE –</w:t>
       </w:r>
-    </w:p>
+      <w:r>
+        <w:t xml:space="preserve"> PYTHON</w:t>
+      </w:r>
+      <w:r>
+        <w:t xml:space="preserve"> (3 inputs: </w:t>
+      </w:r>
+      <w:proofErr w:type="spellStart"/>
+      <w:proofErr w:type="gramStart"/>
+      <w:r>
+        <w:t>trimmed.f</w:t>
+      </w:r>
+      <w:proofErr w:type="spellEnd"/>
+      <w:proofErr w:type="gramEnd"/>
+    </w:p>
+    <w:p>
+      <w:pPr>
+        <w:pStyle w:val="ListParagraph"/>
+        <w:numPr>
+          <w:ilvl w:val="0"/>
+          <w:numId w:val="9"/>
+        </w:numPr>
+      </w:pPr>
+      <w:proofErr w:type="spellStart"/>
+      <w:r>
+        <w:t>Snakefile</w:t>
+      </w:r>
+      <w:proofErr w:type="spellEnd"/>
+    </w:p>
+    <w:p>
+      <w:pPr>
+        <w:pStyle w:val="ListParagraph"/>
+        <w:numPr>
+          <w:ilvl w:val="1"/>
+          <w:numId w:val="9"/>
+        </w:numPr>
+      </w:pPr>
+      <w:proofErr w:type="spellStart"/>
+      <w:r>
+        <w:t>T</w:t>
+      </w:r>
+      <w:r>
+        <w:t>rimmomatic</w:t>
+      </w:r>
+      <w:proofErr w:type="spellEnd"/>
+    </w:p>
+    <w:p>
+      <w:pPr>
+        <w:pStyle w:val="ListParagraph"/>
+        <w:numPr>
+          <w:ilvl w:val="2"/>
+          <w:numId w:val="9"/>
+        </w:numPr>
+      </w:pPr>
+      <w:r>
+        <w:t>In:</w:t>
+      </w:r>
+      <w:r>
+        <w:t xml:space="preserve"> trimmed.fq.gz, </w:t>
+      </w:r>
+      <w:proofErr w:type="spellStart"/>
+      <w:r>
+        <w:t>samples.tsv</w:t>
+      </w:r>
+      <w:proofErr w:type="spellEnd"/>
+    </w:p>
+    <w:p>
+      <w:pPr>
+        <w:pStyle w:val="ListParagraph"/>
+        <w:numPr>
+          <w:ilvl w:val="2"/>
+          <w:numId w:val="9"/>
+        </w:numPr>
+      </w:pPr>
+      <w:r>
+        <w:t>Out:</w:t>
+      </w:r>
+      <w:r>
+        <w:t xml:space="preserve"> </w:t>
+      </w:r>
+      <w:r>
+        <w:t>_</w:t>
+      </w:r>
+      <w:commentRangeStart w:id="15"/>
+      <w:r>
+        <w:t>trimmed_R1_unpaired.gq.gz, _trimmed_R1.fq.gz</w:t>
+      </w:r>
+      <w:commentRangeEnd w:id="15"/>
+      <w:r>
+        <w:rPr>
+          <w:rStyle w:val="CommentReference"/>
+        </w:rPr>
+        <w:commentReference w:id="15"/>
+      </w:r>
+    </w:p>
+    <w:p>
+      <w:pPr>
+        <w:pStyle w:val="ListParagraph"/>
+        <w:numPr>
+          <w:ilvl w:val="1"/>
+          <w:numId w:val="9"/>
+        </w:numPr>
+      </w:pPr>
+      <w:proofErr w:type="spellStart"/>
+      <w:r>
+        <w:t>bismark</w:t>
+      </w:r>
+      <w:proofErr w:type="spellEnd"/>
+    </w:p>
+    <w:p>
+      <w:pPr>
+        <w:pStyle w:val="ListParagraph"/>
+        <w:numPr>
+          <w:ilvl w:val="2"/>
+          <w:numId w:val="9"/>
+        </w:numPr>
+      </w:pPr>
+      <w:r>
+        <w:t>In: bisulfite treated sequence reads (</w:t>
+      </w:r>
+      <w:proofErr w:type="spellStart"/>
+      <w:r>
+        <w:t>fastq</w:t>
+      </w:r>
+      <w:proofErr w:type="spellEnd"/>
+      <w:r>
+        <w:t xml:space="preserve">), </w:t>
+      </w:r>
+      <w:commentRangeStart w:id="16"/>
+      <w:commentRangeStart w:id="17"/>
+      <w:r>
+        <w:t>genome of interest</w:t>
+      </w:r>
+      <w:commentRangeEnd w:id="16"/>
+      <w:r>
+        <w:rPr>
+          <w:rStyle w:val="CommentReference"/>
+        </w:rPr>
+        <w:commentReference w:id="16"/>
+      </w:r>
+      <w:commentRangeEnd w:id="17"/>
+      <w:r>
+        <w:rPr>
+          <w:rStyle w:val="CommentReference"/>
+        </w:rPr>
+        <w:commentReference w:id="17"/>
+      </w:r>
+    </w:p>
+    <w:p>
+      <w:pPr>
+        <w:pStyle w:val="ListParagraph"/>
+        <w:numPr>
+          <w:ilvl w:val="2"/>
+          <w:numId w:val="9"/>
+        </w:numPr>
+      </w:pPr>
+      <w:r>
+        <w:t>Function: bisulfite mapping, methylation calling</w:t>
+      </w:r>
+    </w:p>
+    <w:p>
+      <w:pPr>
+        <w:pStyle w:val="ListParagraph"/>
+        <w:numPr>
+          <w:ilvl w:val="2"/>
+          <w:numId w:val="9"/>
+        </w:numPr>
+      </w:pPr>
+      <w:r>
+        <w:t>Out: many files summarizing methylation levels</w:t>
+      </w:r>
+    </w:p>
+    <w:p>
+      <w:pPr>
+        <w:pStyle w:val="ListParagraph"/>
+        <w:numPr>
+          <w:ilvl w:val="1"/>
+          <w:numId w:val="9"/>
+        </w:numPr>
+      </w:pPr>
+      <w:proofErr w:type="spellStart"/>
+      <w:r>
+        <w:t>F</w:t>
+      </w:r>
+      <w:r>
+        <w:t>astqc</w:t>
+      </w:r>
+      <w:proofErr w:type="spellEnd"/>
+    </w:p>
+    <w:p>
+      <w:pPr>
+        <w:pStyle w:val="ListParagraph"/>
+        <w:numPr>
+          <w:ilvl w:val="2"/>
+          <w:numId w:val="9"/>
+        </w:numPr>
+      </w:pPr>
+      <w:r>
+        <w:t>In:</w:t>
+      </w:r>
+      <w:r>
+        <w:t xml:space="preserve"> </w:t>
+      </w:r>
+      <w:proofErr w:type="spellStart"/>
+      <w:r>
+        <w:t>samples.tsv</w:t>
+      </w:r>
+      <w:proofErr w:type="spellEnd"/>
+      <w:r>
+        <w:t>, fastq</w:t>
+      </w:r>
+      <w:r>
+        <w:t>.gz</w:t>
+      </w:r>
+    </w:p>
+    <w:p>
+      <w:pPr>
+        <w:pStyle w:val="ListParagraph"/>
+        <w:numPr>
+          <w:ilvl w:val="2"/>
+          <w:numId w:val="9"/>
+        </w:numPr>
+      </w:pPr>
+      <w:r>
+        <w:t xml:space="preserve">Out: </w:t>
+      </w:r>
+      <w:r>
+        <w:t>fastqc.html, fastqc.zip</w:t>
+      </w:r>
+    </w:p>
+    <w:p>
+      <w:pPr>
+        <w:pStyle w:val="ListParagraph"/>
+        <w:numPr>
+          <w:ilvl w:val="1"/>
+          <w:numId w:val="9"/>
+        </w:numPr>
+      </w:pPr>
+      <w:proofErr w:type="spellStart"/>
+      <w:r>
+        <w:t>M</w:t>
+      </w:r>
+      <w:r>
+        <w:t>ultiqc</w:t>
+      </w:r>
+      <w:proofErr w:type="spellEnd"/>
+    </w:p>
+    <w:p>
+      <w:pPr>
+        <w:pStyle w:val="ListParagraph"/>
+        <w:numPr>
+          <w:ilvl w:val="2"/>
+          <w:numId w:val="9"/>
+        </w:numPr>
+      </w:pPr>
+      <w:r>
+        <w:t>In</w:t>
+      </w:r>
+      <w:r>
+        <w:t>:</w:t>
+      </w:r>
+      <w:r>
+        <w:t xml:space="preserve"> </w:t>
+      </w:r>
+      <w:proofErr w:type="spellStart"/>
+      <w:r>
+        <w:t>samples.tsv</w:t>
+      </w:r>
+      <w:proofErr w:type="spellEnd"/>
+      <w:r>
+        <w:t>, fastqc.html</w:t>
+      </w:r>
+    </w:p>
+    <w:p>
+      <w:pPr>
+        <w:pStyle w:val="ListParagraph"/>
+        <w:numPr>
+          <w:ilvl w:val="2"/>
+          <w:numId w:val="9"/>
+        </w:numPr>
+      </w:pPr>
+      <w:r>
+        <w:t>Out:</w:t>
+      </w:r>
+      <w:r>
+        <w:t xml:space="preserve"> multiqc.html</w:t>
+      </w:r>
+    </w:p>
+    <w:p>
+      <w:pPr>
+        <w:pStyle w:val="ListParagraph"/>
+        <w:numPr>
+          <w:ilvl w:val="0"/>
+          <w:numId w:val="9"/>
+        </w:numPr>
+      </w:pPr>
+      <w:commentRangeStart w:id="18"/>
+      <w:proofErr w:type="spellStart"/>
+      <w:r>
+        <w:t>Bismark</w:t>
+      </w:r>
+      <w:proofErr w:type="spellEnd"/>
+      <w:r>
+        <w:t xml:space="preserve"> to % methylation per chromosome</w:t>
+      </w:r>
+      <w:commentRangeEnd w:id="18"/>
+      <w:r>
+        <w:rPr>
+          <w:rStyle w:val="CommentReference"/>
+        </w:rPr>
+        <w:commentReference w:id="18"/>
+      </w:r>
+      <w:r>
+        <w:t>.py</w:t>
+      </w:r>
+    </w:p>
+    <w:p>
+      <w:pPr>
+        <w:pStyle w:val="ListParagraph"/>
+        <w:numPr>
+          <w:ilvl w:val="1"/>
+          <w:numId w:val="9"/>
+        </w:numPr>
+      </w:pPr>
+      <w:r>
+        <w:t xml:space="preserve">In: </w:t>
+      </w:r>
+      <w:proofErr w:type="spellStart"/>
+      <w:r>
+        <w:t>bismark.cov</w:t>
+      </w:r>
+      <w:proofErr w:type="spellEnd"/>
+      <w:r>
+        <w:t xml:space="preserve"> files from step 2</w:t>
+      </w:r>
+    </w:p>
+    <w:p>
+      <w:pPr>
+        <w:pStyle w:val="ListParagraph"/>
+        <w:numPr>
+          <w:ilvl w:val="1"/>
+          <w:numId w:val="9"/>
+        </w:numPr>
+      </w:pPr>
+      <w:r>
+        <w:t>Function: simple counting/adding</w:t>
+      </w:r>
+    </w:p>
+    <w:p>
+      <w:pPr>
+        <w:pStyle w:val="ListParagraph"/>
+        <w:numPr>
+          <w:ilvl w:val="1"/>
+          <w:numId w:val="9"/>
+        </w:numPr>
+      </w:pPr>
+      <w:r>
+        <w:t>Out: file with chromosome/methylated/unmethylated/%methylated</w:t>
+      </w:r>
+      <w:r>
+        <w:tab/>
+      </w:r>
+    </w:p>
+    <w:p/>
+    <w:p/>
+    <w:p/>
+    <w:p/>
+    <w:p/>
+    <w:p>
+      <w:r>
+        <w:t>DRY PIPELINE – NORMALIZATION?</w:t>
+      </w:r>
+    </w:p>
+    <w:p/>
+    <w:p/>
     <w:p>
       <w:r>
         <w:t xml:space="preserve">I </w:t>
       </w:r>
+      <w:r>
+        <w:t>investigated</w:t>
+      </w:r>
+      <w:r>
+        <w:t xml:space="preserve"> Wilkinson et al to see how they processed their raw methylation reads before using them in their clock to estimate ages. There is substantial documentation that they first normalized them using an R package called </w:t>
+      </w:r>
+      <w:proofErr w:type="spellStart"/>
+      <w:r>
+        <w:t>SeSAme</w:t>
+      </w:r>
+      <w:proofErr w:type="spellEnd"/>
+      <w:r>
+        <w:t xml:space="preserve">. My first objective is therefore to figure out how to use </w:t>
+      </w:r>
+      <w:proofErr w:type="spellStart"/>
+      <w:r>
+        <w:t>SeSame</w:t>
+      </w:r>
+      <w:proofErr w:type="spellEnd"/>
+      <w:r>
+        <w:t xml:space="preserve"> and to write a pipeline to normalize </w:t>
+      </w:r>
+      <w:commentRangeStart w:id="19"/>
+      <w:r>
+        <w:t>some of the Myotis samples.</w:t>
+      </w:r>
+      <w:commentRangeEnd w:id="19"/>
+      <w:r>
+        <w:rPr>
+          <w:rStyle w:val="CommentReference"/>
+        </w:rPr>
+        <w:commentReference w:id="19"/>
+      </w:r>
+    </w:p>
+    <w:p/>
+    <w:p>
+      <w:r>
+        <w:t xml:space="preserve">Based on the information above from Manny’s email, I think that I need to work with a SUB file. </w:t>
+      </w:r>
+    </w:p>
+    <w:p/>
+    <w:p>
+      <w:r>
+        <w:t xml:space="preserve">Checking to make sure that Manny didn’t normalize anything yet. </w:t>
+      </w:r>
+      <w:r>
+        <w:t>But I don’t think that he did, because according to Wilkinson’s shared data, this is our target (</w:t>
+      </w:r>
+      <w:r>
+        <w:t>https://www.ncbi.nlm.nih.gov/geo/query/acc.cgi?acc=GSM4997095</w:t>
+      </w:r>
+      <w:r>
+        <w:t>)</w:t>
+      </w:r>
+    </w:p>
+    <w:p>
+      <w:commentRangeStart w:id="20"/>
+      <w:r>
+        <w:lastRenderedPageBreak/>
+        <w:drawing>
+          <wp:inline distT="0" distB="0" distL="0" distR="0" wp14:anchorId="38935FD7" wp14:editId="1AB7B51F">
+            <wp:extent cx="5943600" cy="1718945"/>
+            <wp:effectExtent l="0" t="0" r="0" b="0"/>
+            <wp:docPr id="2" name="Picture 2"/>
+            <wp:cNvGraphicFramePr>
+              <a:graphicFrameLocks xmlns:a="http://schemas.openxmlformats.org/drawingml/2006/main" noChangeAspect="1"/>
+            </wp:cNvGraphicFramePr>
+            <a:graphic xmlns:a="http://schemas.openxmlformats.org/drawingml/2006/main">
+              <a:graphicData uri="http://schemas.openxmlformats.org/drawingml/2006/picture">
+                <pic:pic xmlns:pic="http://schemas.openxmlformats.org/drawingml/2006/picture">
+                  <pic:nvPicPr>
+                    <pic:cNvPr id="1" name=""/>
+                    <pic:cNvPicPr/>
+                  </pic:nvPicPr>
+                  <pic:blipFill>
+                    <a:blip r:embed="rId11"/>
+                    <a:stretch>
+                      <a:fillRect/>
+                    </a:stretch>
+                  </pic:blipFill>
+                  <pic:spPr>
+                    <a:xfrm>
+                      <a:off x="0" y="0"/>
+                      <a:ext cx="5943600" cy="1718945"/>
+                    </a:xfrm>
+                    <a:prstGeom prst="rect">
+                      <a:avLst/>
+                    </a:prstGeom>
+                  </pic:spPr>
+                </pic:pic>
+              </a:graphicData>
+            </a:graphic>
+          </wp:inline>
+        </w:drawing>
+      </w:r>
+      <w:commentRangeEnd w:id="20"/>
+      <w:r>
+        <w:rPr>
+          <w:rStyle w:val="CommentReference"/>
+        </w:rPr>
+        <w:commentReference w:id="20"/>
+      </w:r>
+    </w:p>
+    <w:p/>
+    <w:p/>
+    <w:p>
+      <w:r>
+        <w:t>SESAME</w:t>
+      </w:r>
+      <w:r>
+        <w:t xml:space="preserve"> - </w:t>
+      </w:r>
+      <w:r>
+        <w:t xml:space="preserve">This function is a simple wrapper of noob + nonlinear dye bias correction + </w:t>
+      </w:r>
+      <w:proofErr w:type="spellStart"/>
+      <w:r>
+        <w:t>pOOBAH</w:t>
+      </w:r>
+      <w:proofErr w:type="spellEnd"/>
+      <w:r>
+        <w:t xml:space="preserve"> masking</w:t>
+      </w:r>
+    </w:p>
+    <w:p>
+      <w:hyperlink r:id="rId12" w:history="1">
+        <w:r>
+          <w:rPr>
+            <w:rStyle w:val="Hyperlink"/>
+          </w:rPr>
+          <w:t>https://rdrr.io/bioc/sesame/man/openSesame.html</w:t>
+        </w:r>
+      </w:hyperlink>
+    </w:p>
+    <w:p>
+      <w:r>
+        <w:t>https://bioc.ism.ac.jp/packages/3.11/bioc/manuals/sesame/man/sesame.pdf</w:t>
+      </w:r>
+    </w:p>
+    <w:p/>
+    <w:p>
+      <w:r>
+        <w:t>Trying to figure out what file type it needs. Steve’s tutorial notes a sample file .</w:t>
+      </w:r>
       <w:proofErr w:type="gramStart"/>
       <w:r>
-        <w:t>looked into</w:t>
+        <w:t>csv, but</w:t>
       </w:r>
       <w:proofErr w:type="gramEnd"/>
       <w:r>
-        <w:t xml:space="preserve"> Wilkinson et al to see how they processed their raw methylation reads before using them in their clock to estimate ages. There is substantial documentation that they first normalized them using an R package called </w:t>
-      </w:r>
-      <w:proofErr w:type="spellStart"/>
-      <w:r>
-        <w:t>SeSAme</w:t>
-      </w:r>
-      <w:proofErr w:type="spellEnd"/>
-      <w:r>
-        <w:t xml:space="preserve">. My first objective is therefore to figure out how to use </w:t>
-      </w:r>
-      <w:proofErr w:type="spellStart"/>
-      <w:r>
-        <w:t>SeSame</w:t>
-      </w:r>
-      <w:proofErr w:type="spellEnd"/>
-      <w:r>
-        <w:t xml:space="preserve"> and to write a pipeline to normalize </w:t>
-      </w:r>
-      <w:commentRangeStart w:id="16"/>
-      <w:r>
-        <w:t>some of the Myotis samples.</w:t>
-      </w:r>
-      <w:commentRangeEnd w:id="16"/>
-      <w:r>
-        <w:rPr>
-          <w:rStyle w:val="CommentReference"/>
-        </w:rPr>
-        <w:commentReference w:id="16"/>
-      </w:r>
-    </w:p>
-    <w:p/>
-    <w:p>
-      <w:r>
-        <w:t xml:space="preserve">Based on the information above from Manny’s email, I think that I need to work with a SUB file. </w:t>
-      </w:r>
-    </w:p>
-    <w:p/>
-    <w:p/>
-    <w:p/>
-    <w:p/>
-    <w:p/>
-    <w:p/>
-    <w:p/>
-    <w:p/>
-    <w:p/>
-    <w:p/>
-    <w:p/>
-    <w:p/>
-    <w:p/>
-    <w:p/>
-    <w:p/>
-    <w:p/>
-    <w:p/>
-    <w:p/>
-    <w:p/>
-    <w:p/>
-    <w:p/>
-    <w:p/>
-    <w:p/>
-    <w:p/>
-    <w:p/>
-    <w:p/>
-    <w:p/>
-    <w:p/>
-    <w:p/>
-    <w:p>
+        <w:t xml:space="preserve"> doesn’t show the example file.</w:t>
+      </w:r>
+      <w:r>
+        <w:t xml:space="preserve"> Digging into online documentation to see what I can find.</w:t>
+      </w:r>
+    </w:p>
+    <w:p/>
+    <w:p>
+      <w:r>
+        <w:t xml:space="preserve">Arguments: </w:t>
+      </w:r>
+      <w:commentRangeStart w:id="21"/>
+      <w:commentRangeStart w:id="22"/>
+      <w:proofErr w:type="spellStart"/>
+      <w:r>
+        <w:rPr>
+          <w:rFonts w:ascii="Lato" w:hAnsi="Lato"/>
+          <w:sz w:val="21"/>
+          <w:szCs w:val="21"/>
+          <w:shd w:val="clear" w:color="auto" w:fill="FFFFFF"/>
+        </w:rPr>
+        <w:t>SigSet</w:t>
+      </w:r>
+      <w:commentRangeEnd w:id="22"/>
+      <w:proofErr w:type="spellEnd"/>
+      <w:r>
+        <w:rPr>
+          <w:rStyle w:val="CommentReference"/>
+        </w:rPr>
+        <w:commentReference w:id="22"/>
+      </w:r>
+      <w:r>
+        <w:rPr>
+          <w:rFonts w:ascii="Lato" w:hAnsi="Lato"/>
+          <w:sz w:val="21"/>
+          <w:szCs w:val="21"/>
+          <w:shd w:val="clear" w:color="auto" w:fill="FFFFFF"/>
+        </w:rPr>
+        <w:t xml:space="preserve">(s), </w:t>
+      </w:r>
+      <w:commentRangeStart w:id="23"/>
+      <w:r>
+        <w:rPr>
+          <w:rFonts w:ascii="Lato" w:hAnsi="Lato"/>
+          <w:sz w:val="21"/>
+          <w:szCs w:val="21"/>
+          <w:shd w:val="clear" w:color="auto" w:fill="FFFFFF"/>
+        </w:rPr>
+        <w:t xml:space="preserve">IDAT </w:t>
+      </w:r>
+      <w:commentRangeEnd w:id="23"/>
+      <w:r>
+        <w:rPr>
+          <w:rStyle w:val="CommentReference"/>
+        </w:rPr>
+        <w:commentReference w:id="23"/>
+      </w:r>
+      <w:r>
+        <w:rPr>
+          <w:rFonts w:ascii="Lato" w:hAnsi="Lato"/>
+          <w:sz w:val="21"/>
+          <w:szCs w:val="21"/>
+          <w:shd w:val="clear" w:color="auto" w:fill="FFFFFF"/>
+        </w:rPr>
+        <w:t>prefix(es</w:t>
+      </w:r>
+      <w:commentRangeEnd w:id="21"/>
+      <w:r>
+        <w:rPr>
+          <w:rStyle w:val="CommentReference"/>
+        </w:rPr>
+        <w:commentReference w:id="21"/>
+      </w:r>
+      <w:r>
+        <w:rPr>
+          <w:rFonts w:ascii="Lato" w:hAnsi="Lato"/>
+          <w:sz w:val="21"/>
+          <w:szCs w:val="21"/>
+          <w:shd w:val="clear" w:color="auto" w:fill="FFFFFF"/>
+        </w:rPr>
+        <w:t xml:space="preserve">), </w:t>
+      </w:r>
+      <w:proofErr w:type="spellStart"/>
+      <w:r>
+        <w:rPr>
+          <w:rFonts w:ascii="Lato" w:hAnsi="Lato"/>
+          <w:sz w:val="21"/>
+          <w:szCs w:val="21"/>
+          <w:shd w:val="clear" w:color="auto" w:fill="FFFFFF"/>
+        </w:rPr>
+        <w:t>minfi</w:t>
+      </w:r>
+      <w:proofErr w:type="spellEnd"/>
+      <w:r>
+        <w:rPr>
+          <w:rFonts w:ascii="Lato" w:hAnsi="Lato"/>
+          <w:sz w:val="21"/>
+          <w:szCs w:val="21"/>
+          <w:shd w:val="clear" w:color="auto" w:fill="FFFFFF"/>
+        </w:rPr>
+        <w:t xml:space="preserve"> </w:t>
+      </w:r>
+      <w:proofErr w:type="spellStart"/>
+      <w:r>
+        <w:rPr>
+          <w:rFonts w:ascii="Lato" w:hAnsi="Lato"/>
+          <w:sz w:val="21"/>
+          <w:szCs w:val="21"/>
+          <w:shd w:val="clear" w:color="auto" w:fill="FFFFFF"/>
+        </w:rPr>
+        <w:t>GenomicRatioSet</w:t>
+      </w:r>
+      <w:proofErr w:type="spellEnd"/>
+      <w:r>
+        <w:rPr>
+          <w:rFonts w:ascii="Lato" w:hAnsi="Lato"/>
+          <w:sz w:val="21"/>
+          <w:szCs w:val="21"/>
+          <w:shd w:val="clear" w:color="auto" w:fill="FFFFFF"/>
+        </w:rPr>
+        <w:t xml:space="preserve">(s), or </w:t>
+      </w:r>
+      <w:proofErr w:type="spellStart"/>
+      <w:r>
+        <w:rPr>
+          <w:rFonts w:ascii="Lato" w:hAnsi="Lato"/>
+          <w:sz w:val="21"/>
+          <w:szCs w:val="21"/>
+          <w:shd w:val="clear" w:color="auto" w:fill="FFFFFF"/>
+        </w:rPr>
+        <w:t>RGChannelSet</w:t>
+      </w:r>
+      <w:proofErr w:type="spellEnd"/>
+      <w:r>
+        <w:rPr>
+          <w:rFonts w:ascii="Lato" w:hAnsi="Lato"/>
+          <w:sz w:val="21"/>
+          <w:szCs w:val="21"/>
+          <w:shd w:val="clear" w:color="auto" w:fill="FFFFFF"/>
+        </w:rPr>
+        <w:t>(s)</w:t>
+      </w:r>
+    </w:p>
+    <w:p/>
+    <w:p/>
+    <w:p>
+      <w:r>
+        <w:t xml:space="preserve">Seems to be sample data available on the </w:t>
+      </w:r>
+      <w:proofErr w:type="spellStart"/>
+      <w:r>
+        <w:t>github</w:t>
+      </w:r>
+      <w:proofErr w:type="spellEnd"/>
+      <w:r>
+        <w:t>:</w:t>
+      </w:r>
+    </w:p>
+    <w:p>
+      <w:hyperlink r:id="rId13" w:history="1">
+        <w:r>
+          <w:rPr>
+            <w:rStyle w:val="Hyperlink"/>
+          </w:rPr>
+          <w:t>https://github.com/zwdzwd/sesameData/blob/master/vignettes/sesameData.Rmd</w:t>
+        </w:r>
+      </w:hyperlink>
+    </w:p>
+    <w:p/>
+    <w:p>
+      <w:r>
+        <w:t xml:space="preserve">** looks like you need the </w:t>
+      </w:r>
+      <w:commentRangeStart w:id="24"/>
+      <w:r>
+        <w:t xml:space="preserve">data </w:t>
+      </w:r>
+      <w:commentRangeEnd w:id="24"/>
+      <w:r>
+        <w:rPr>
+          <w:rStyle w:val="CommentReference"/>
+        </w:rPr>
+        <w:commentReference w:id="24"/>
+      </w:r>
+      <w:r>
+        <w:t>and a ‘sample-sheet’</w:t>
+      </w:r>
+    </w:p>
+    <w:p/>
+    <w:p>
+      <w:proofErr w:type="spellStart"/>
+      <w:r>
+        <w:t>SigSet</w:t>
+      </w:r>
+      <w:proofErr w:type="spellEnd"/>
+    </w:p>
+    <w:p>
+      <w:r>
+        <w:lastRenderedPageBreak/>
+        <w:drawing>
+          <wp:inline distT="0" distB="0" distL="0" distR="0" wp14:anchorId="15734E58" wp14:editId="09EDE2CB">
+            <wp:extent cx="5943600" cy="3273425"/>
+            <wp:effectExtent l="0" t="0" r="0" b="3175"/>
+            <wp:docPr id="3" name="Picture 3" descr="Text&#10;&#10;Description automatically generated"/>
+            <wp:cNvGraphicFramePr>
+              <a:graphicFrameLocks xmlns:a="http://schemas.openxmlformats.org/drawingml/2006/main" noChangeAspect="1"/>
+            </wp:cNvGraphicFramePr>
+            <a:graphic xmlns:a="http://schemas.openxmlformats.org/drawingml/2006/main">
+              <a:graphicData uri="http://schemas.openxmlformats.org/drawingml/2006/picture">
+                <pic:pic xmlns:pic="http://schemas.openxmlformats.org/drawingml/2006/picture">
+                  <pic:nvPicPr>
+                    <pic:cNvPr id="3" name="Picture 3" descr="Text&#10;&#10;Description automatically generated"/>
+                    <pic:cNvPicPr/>
+                  </pic:nvPicPr>
+                  <pic:blipFill>
+                    <a:blip r:embed="rId14"/>
+                    <a:stretch>
+                      <a:fillRect/>
+                    </a:stretch>
+                  </pic:blipFill>
+                  <pic:spPr>
+                    <a:xfrm>
+                      <a:off x="0" y="0"/>
+                      <a:ext cx="5943600" cy="3273425"/>
+                    </a:xfrm>
+                    <a:prstGeom prst="rect">
+                      <a:avLst/>
+                    </a:prstGeom>
+                  </pic:spPr>
+                </pic:pic>
+              </a:graphicData>
+            </a:graphic>
+          </wp:inline>
+        </w:drawing>
+      </w:r>
+    </w:p>
+    <w:p/>
+    <w:p/>
+    <w:p/>
+    <w:p>
+      <w:r>
+        <w:t>https://bioconductor.org/packages/release//bioc/vignettes/sesame/inst/doc/sesame.html</w:t>
+      </w:r>
+    </w:p>
+    <w:p/>
+    <w:p/>
+    <w:p>
+      <w:r>
+        <w:t>IDATS – intensity data files!! The things that come directly out of Illumina.</w:t>
+      </w:r>
+    </w:p>
+    <w:p/>
+    <w:p>
+      <w:commentRangeStart w:id="25"/>
+      <w:r>
+        <w:t xml:space="preserve">*I </w:t>
+      </w:r>
+      <w:proofErr w:type="gramStart"/>
+      <w:r>
+        <w:t>not have</w:t>
+      </w:r>
+      <w:proofErr w:type="gramEnd"/>
+      <w:r>
+        <w:t xml:space="preserve"> access to those files. I think Manny’s pipeline was intended to normalize of sorts, so maybe we are going to do that instead of </w:t>
+      </w:r>
+      <w:proofErr w:type="spellStart"/>
+      <w:r>
+        <w:t>SeSaMe</w:t>
+      </w:r>
+      <w:proofErr w:type="spellEnd"/>
+      <w:r>
+        <w:t xml:space="preserve"> anyways. I will wait for his response.</w:t>
+      </w:r>
+    </w:p>
+    <w:p>
+      <w:r>
+        <w:t xml:space="preserve">… </w:t>
+      </w:r>
+      <w:proofErr w:type="gramStart"/>
+      <w:r>
+        <w:t>so</w:t>
+      </w:r>
+      <w:proofErr w:type="gramEnd"/>
+      <w:r>
+        <w:t xml:space="preserve"> sesame is supposed to give normalized betas. What does that really mean?</w:t>
+      </w:r>
+    </w:p>
+    <w:p>
+      <w:r>
+        <w:t>Beta: continuous 0-1, representing the ratio of the intensity of the methylated bead type to the combined locus intensity.</w:t>
+      </w:r>
+      <w:commentRangeEnd w:id="25"/>
+      <w:r>
+        <w:rPr>
+          <w:rStyle w:val="CommentReference"/>
+        </w:rPr>
+        <w:commentReference w:id="25"/>
+      </w:r>
+    </w:p>
+    <w:p/>
+    <w:p>
+      <w:r>
+        <w:t xml:space="preserve">I think we can just convert his beta values to 0-1. But I’m not sure about normalization. </w:t>
+      </w:r>
+      <w:proofErr w:type="gramStart"/>
+      <w:r>
+        <w:t>Also</w:t>
+      </w:r>
+      <w:proofErr w:type="gramEnd"/>
+      <w:r>
+        <w:t xml:space="preserve"> it might be easier to just use the Wilkinson </w:t>
+      </w:r>
+      <w:commentRangeStart w:id="26"/>
+      <w:r>
+        <w:t>method that goes directly from raw reads (I think)</w:t>
+      </w:r>
+      <w:commentRangeEnd w:id="26"/>
+      <w:r>
+        <w:rPr>
+          <w:rStyle w:val="CommentReference"/>
+        </w:rPr>
+        <w:commentReference w:id="26"/>
+      </w:r>
+    </w:p>
+    <w:p/>
+    <w:p/>
+    <w:p/>
+    <w:p/>
+    <w:p/>
+    <w:p/>
+    <w:p/>
+    <w:p/>
+    <w:p/>
+    <w:p/>
+    <w:p/>
+    <w:p/>
+    <w:p/>
+    <w:p/>
+    <w:p/>
+    <w:p>
+      <w:r>
+        <w:t xml:space="preserve">DRY PIPELINE – BUILD </w:t>
+      </w:r>
       <w:r>
         <w:t>CLOC</w:t>
       </w:r>
       <w:r>
-        <w:t>K METHODS</w:t>
+        <w:t xml:space="preserve">K </w:t>
       </w:r>
     </w:p>
     <w:p>
@@ -1534,7 +2402,6 @@
         </w:numPr>
       </w:pPr>
       <w:r>
-        <w:lastRenderedPageBreak/>
         <w:t xml:space="preserve">Elastic </w:t>
       </w:r>
       <w:proofErr w:type="gramStart"/>
@@ -1848,7 +2715,7 @@
       </w:r>
     </w:p>
   </w:comment>
-  <w:comment w:id="8" w:author="Sophia Horigan" w:date="2023-01-24T14:40:00Z" w:initials="SH">
+  <w:comment w:id="8" w:author="Sophia Horigan" w:date="2023-01-24T14:37:00Z" w:initials="SH">
     <w:p>
       <w:r>
         <w:rPr>
@@ -1862,11 +2729,11 @@
           <w:sz w:val="20"/>
           <w:szCs w:val="20"/>
         </w:rPr>
-        <w:t>0-1</w:t>
+        <w:t>We made another custom array right?</w:t>
       </w:r>
     </w:p>
   </w:comment>
-  <w:comment w:id="9" w:author="Sophia Horigan" w:date="2023-01-24T14:37:00Z" w:initials="SH">
+  <w:comment w:id="9" w:author="Sophia Horigan" w:date="2023-01-24T14:38:00Z" w:initials="SH">
     <w:p>
       <w:r>
         <w:rPr>
@@ -1880,11 +2747,11 @@
           <w:sz w:val="20"/>
           <w:szCs w:val="20"/>
         </w:rPr>
-        <w:t>We made another custom array right?</w:t>
+        <w:t>I need this for downstream analysis</w:t>
       </w:r>
     </w:p>
   </w:comment>
-  <w:comment w:id="10" w:author="Sophia Horigan" w:date="2023-01-24T14:38:00Z" w:initials="SH">
+  <w:comment w:id="10" w:author="Sophia Horigan" w:date="2023-01-24T12:06:00Z" w:initials="SH">
     <w:p>
       <w:r>
         <w:rPr>
@@ -1898,11 +2765,11 @@
           <w:sz w:val="20"/>
           <w:szCs w:val="20"/>
         </w:rPr>
-        <w:t>I need this for downstream analysis</w:t>
+        <w:t>Wishful thinking— not necessary for next steps. Confirming that the wet pipeline works is more important and timely.</w:t>
       </w:r>
     </w:p>
   </w:comment>
-  <w:comment w:id="11" w:author="Sophia Horigan" w:date="2023-01-24T12:06:00Z" w:initials="SH">
+  <w:comment w:id="11" w:author="Sophia Horigan" w:date="2023-01-24T12:04:00Z" w:initials="SH">
     <w:p>
       <w:r>
         <w:rPr>
@@ -1916,11 +2783,45 @@
           <w:sz w:val="20"/>
           <w:szCs w:val="20"/>
         </w:rPr>
-        <w:t>Wishful thinking— not necessary for next steps. Confirming that the wet pipeline works is more important and timely.</w:t>
+        <w:t>When will we do the actual samples? Need to post-process confirm this works before using our samples</w:t>
       </w:r>
     </w:p>
   </w:comment>
-  <w:comment w:id="12" w:author="Sophia Horigan" w:date="2023-01-24T12:04:00Z" w:initials="SH">
+  <w:comment w:id="12" w:author="Sophia Horigan" w:date="2022-10-26T13:49:00Z" w:initials="SH">
+    <w:p>
+      <w:r>
+        <w:rPr>
+          <w:rStyle w:val="CommentReference"/>
+        </w:rPr>
+        <w:annotationRef/>
+      </w:r>
+      <w:r>
+        <w:rPr>
+          <w:sz w:val="20"/>
+          <w:szCs w:val="20"/>
+        </w:rPr>
+        <w:t>How many Indls? We will have # data points as we do indls right?</w:t>
+      </w:r>
+    </w:p>
+  </w:comment>
+  <w:comment w:id="13" w:author="Sophia Horigan" w:date="2022-10-26T13:55:00Z" w:initials="SH">
+    <w:p>
+      <w:r>
+        <w:rPr>
+          <w:rStyle w:val="CommentReference"/>
+        </w:rPr>
+        <w:annotationRef/>
+      </w:r>
+      <w:r>
+        <w:rPr>
+          <w:sz w:val="20"/>
+          <w:szCs w:val="20"/>
+        </w:rPr>
+        <w:t>How many CpG sites are we looking at?</w:t>
+      </w:r>
+    </w:p>
+  </w:comment>
+  <w:comment w:id="14" w:author="Sophia Horigan" w:date="2023-01-24T13:27:00Z" w:initials="SH">
     <w:p>
       <w:r>
         <w:rPr>
@@ -1934,11 +2835,12 @@
           <w:sz w:val="20"/>
           <w:szCs w:val="20"/>
         </w:rPr>
-        <w:t>When will we do the actual samples? Need to post-process confirm this works before using our samples</w:t>
-      </w:r>
-    </w:p>
+        <w:t>That’s in the probe seq file</w:t>
+      </w:r>
+    </w:p>
+    <w:p/>
   </w:comment>
-  <w:comment w:id="13" w:author="Sophia Horigan" w:date="2022-10-26T13:49:00Z" w:initials="SH">
+  <w:comment w:id="15" w:author="Sophia Horigan" w:date="2023-01-25T13:03:00Z" w:initials="SH">
     <w:p>
       <w:r>
         <w:rPr>
@@ -1951,11 +2853,11 @@
           <w:sz w:val="20"/>
           <w:szCs w:val="20"/>
         </w:rPr>
-        <w:t>How many Indls? We will have # data points as we do indls right?</w:t>
+        <w:t>Slightly confused about trimming here— this seems like it should generate trimmed files but it looks like it takes them in too… could be confused about the hierarchy</w:t>
       </w:r>
     </w:p>
   </w:comment>
-  <w:comment w:id="14" w:author="Sophia Horigan" w:date="2022-10-26T13:55:00Z" w:initials="SH">
+  <w:comment w:id="16" w:author="Sophia Horigan" w:date="2023-01-25T12:14:00Z" w:initials="SH">
     <w:p>
       <w:r>
         <w:rPr>
@@ -1968,11 +2870,45 @@
           <w:sz w:val="20"/>
           <w:szCs w:val="20"/>
         </w:rPr>
-        <w:t>How many CpG sites are we looking at?</w:t>
+        <w:t>I can’t run these currently bc we don’t have the genomes</w:t>
       </w:r>
     </w:p>
   </w:comment>
-  <w:comment w:id="15" w:author="Sophia Horigan" w:date="2023-01-24T13:27:00Z" w:initials="SH">
+  <w:comment w:id="17" w:author="Sophia Horigan" w:date="2023-01-25T15:16:00Z" w:initials="SH">
+    <w:p>
+      <w:r>
+        <w:rPr>
+          <w:rStyle w:val="CommentReference"/>
+        </w:rPr>
+        <w:annotationRef/>
+      </w:r>
+      <w:r>
+        <w:rPr>
+          <w:sz w:val="20"/>
+          <w:szCs w:val="20"/>
+        </w:rPr>
+        <w:t>Do we have genomes for our own bats?</w:t>
+      </w:r>
+    </w:p>
+  </w:comment>
+  <w:comment w:id="18" w:author="Sophia Horigan" w:date="2023-01-25T12:13:00Z" w:initials="SH">
+    <w:p>
+      <w:r>
+        <w:rPr>
+          <w:rStyle w:val="CommentReference"/>
+        </w:rPr>
+        <w:annotationRef/>
+      </w:r>
+      <w:r>
+        <w:rPr>
+          <w:sz w:val="20"/>
+          <w:szCs w:val="20"/>
+        </w:rPr>
+        <w:t>Can easily be modified to get betas for 0-1 instead of % (necessary for SeSaMe)</w:t>
+      </w:r>
+    </w:p>
+  </w:comment>
+  <w:comment w:id="19" w:author="Sophia Horigan" w:date="2023-01-24T12:13:00Z" w:initials="SH">
     <w:p>
       <w:r>
         <w:rPr>
@@ -1986,12 +2922,11 @@
           <w:sz w:val="20"/>
           <w:szCs w:val="20"/>
         </w:rPr>
-        <w:t>That’s in the probe seq file</w:t>
-      </w:r>
-    </w:p>
-    <w:p/>
+        <w:t>If this process works for one sample it will work for all, so I can just choose one sample to work with.</w:t>
+      </w:r>
+    </w:p>
   </w:comment>
-  <w:comment w:id="16" w:author="Sophia Horigan" w:date="2023-01-24T12:13:00Z" w:initials="SH">
+  <w:comment w:id="20" w:author="Sophia Horigan" w:date="2023-01-25T13:18:00Z" w:initials="SH">
     <w:p>
       <w:r>
         <w:rPr>
@@ -2001,11 +2936,112 @@
       </w:r>
       <w:r>
         <w:rPr>
-          <w:color w:val="000000"/>
           <w:sz w:val="20"/>
           <w:szCs w:val="20"/>
         </w:rPr>
-        <w:t>If this process works for one sample it will work for all, so I can just choose one sample to work with.</w:t>
+        <w:t>We need this for each sample</w:t>
+      </w:r>
+    </w:p>
+  </w:comment>
+  <w:comment w:id="22" w:author="Sophia Horigan" w:date="2023-01-25T13:45:00Z" w:initials="SH">
+    <w:p>
+      <w:r>
+        <w:rPr>
+          <w:rStyle w:val="CommentReference"/>
+        </w:rPr>
+        <w:annotationRef/>
+      </w:r>
+      <w:r>
+        <w:rPr>
+          <w:sz w:val="20"/>
+          <w:szCs w:val="20"/>
+        </w:rPr>
+        <w:t>Main data class for SeSaMe. takes a string describing the platform of the data, it can be “HM27”, “HM450”, or “EPIC”</w:t>
+      </w:r>
+    </w:p>
+  </w:comment>
+  <w:comment w:id="23" w:author="Sophia Horigan" w:date="2023-01-25T13:49:00Z" w:initials="SH">
+    <w:p>
+      <w:r>
+        <w:rPr>
+          <w:rStyle w:val="CommentReference"/>
+        </w:rPr>
+        <w:annotationRef/>
+      </w:r>
+      <w:r>
+        <w:rPr>
+          <w:sz w:val="20"/>
+          <w:szCs w:val="20"/>
+        </w:rPr>
+        <w:t>What comes directly out of illumina</w:t>
+      </w:r>
+    </w:p>
+  </w:comment>
+  <w:comment w:id="21" w:author="Sophia Horigan" w:date="2023-01-25T13:34:00Z" w:initials="SH">
+    <w:p>
+      <w:r>
+        <w:rPr>
+          <w:rStyle w:val="CommentReference"/>
+        </w:rPr>
+        <w:annotationRef/>
+      </w:r>
+      <w:r>
+        <w:rPr>
+          <w:sz w:val="20"/>
+          <w:szCs w:val="20"/>
+        </w:rPr>
+        <w:t>Should be one of these</w:t>
+      </w:r>
+    </w:p>
+  </w:comment>
+  <w:comment w:id="24" w:author="Sophia Horigan" w:date="2023-01-25T13:47:00Z" w:initials="SH">
+    <w:p>
+      <w:r>
+        <w:rPr>
+          <w:rStyle w:val="CommentReference"/>
+        </w:rPr>
+        <w:annotationRef/>
+      </w:r>
+      <w:r>
+        <w:rPr>
+          <w:sz w:val="20"/>
+          <w:szCs w:val="20"/>
+        </w:rPr>
+        <w:t>Raw Illumina data. Not sure how that overlaps/works with Manny’s pipeline</w:t>
+      </w:r>
+    </w:p>
+  </w:comment>
+  <w:comment w:id="25" w:author="Sophia Horigan" w:date="2023-01-25T15:15:00Z" w:initials="SH">
+    <w:p>
+      <w:r>
+        <w:rPr>
+          <w:rStyle w:val="CommentReference"/>
+        </w:rPr>
+        <w:annotationRef/>
+      </w:r>
+      <w:r>
+        <w:rPr>
+          <w:sz w:val="20"/>
+          <w:szCs w:val="20"/>
+        </w:rPr>
+        <w:t>We aren’t using beads! We are using illumina sequencing. How does that change the output?</w:t>
+      </w:r>
+    </w:p>
+  </w:comment>
+  <w:comment w:id="26" w:author="Sophia Horigan" w:date="2023-01-25T15:16:00Z" w:initials="SH">
+    <w:p>
+      <w:r>
+        <w:rPr>
+          <w:rStyle w:val="CommentReference"/>
+        </w:rPr>
+        <w:annotationRef/>
+      </w:r>
+      <w:r>
+        <w:rPr>
+          <w:sz w:val="20"/>
+          <w:szCs w:val="20"/>
+        </w:rPr>
+        <w:t>We don’t have the same sites as Wilkinson— does that mean we have to subset the clock?</w:t>
       </w:r>
     </w:p>
   </w:comment>
@@ -2022,7 +3058,6 @@
   <w15:commentEx w15:paraId="25FD1D7F" w15:done="0"/>
   <w15:commentEx w15:paraId="7A616701" w15:done="0"/>
   <w15:commentEx w15:paraId="05B9885A" w15:done="0"/>
-  <w15:commentEx w15:paraId="4BECEB63" w15:done="0"/>
   <w15:commentEx w15:paraId="742334EA" w15:done="0"/>
   <w15:commentEx w15:paraId="67247D1E" w15:paraIdParent="742334EA" w15:done="0"/>
   <w15:commentEx w15:paraId="04865689" w15:done="0"/>
@@ -2030,7 +3065,18 @@
   <w15:commentEx w15:paraId="191D89B0" w15:done="0"/>
   <w15:commentEx w15:paraId="294F51D7" w15:done="0"/>
   <w15:commentEx w15:paraId="51312563" w15:paraIdParent="294F51D7" w15:done="0"/>
+  <w15:commentEx w15:paraId="4DF84D3F" w15:done="0"/>
+  <w15:commentEx w15:paraId="6EC3A2CF" w15:done="0"/>
+  <w15:commentEx w15:paraId="719DBED5" w15:paraIdParent="6EC3A2CF" w15:done="0"/>
+  <w15:commentEx w15:paraId="01101A0D" w15:done="0"/>
   <w15:commentEx w15:paraId="1F4FEFC2" w15:done="0"/>
+  <w15:commentEx w15:paraId="2F428A37" w15:done="0"/>
+  <w15:commentEx w15:paraId="2FE7612D" w15:done="0"/>
+  <w15:commentEx w15:paraId="553D397B" w15:done="0"/>
+  <w15:commentEx w15:paraId="5F36B887" w15:done="0"/>
+  <w15:commentEx w15:paraId="06224BE2" w15:done="0"/>
+  <w15:commentEx w15:paraId="7D75D638" w15:done="0"/>
+  <w15:commentEx w15:paraId="277A1FFF" w15:done="0"/>
 </w15:commentsEx>
 </file>
 
@@ -2044,7 +3090,6 @@
   <w16cex:commentExtensible w16cex:durableId="2703B731" w16cex:dateUtc="2022-10-26T18:40:00Z"/>
   <w16cex:commentExtensible w16cex:durableId="2703B73E" w16cex:dateUtc="2022-10-26T18:40:00Z"/>
   <w16cex:commentExtensible w16cex:durableId="2703B7A4" w16cex:dateUtc="2022-10-26T18:41:00Z"/>
-  <w16cex:commentExtensible w16cex:durableId="277A6C64" w16cex:dateUtc="2023-01-24T20:40:00Z"/>
   <w16cex:commentExtensible w16cex:durableId="277A6BB6" w16cex:dateUtc="2023-01-24T20:37:00Z"/>
   <w16cex:commentExtensible w16cex:durableId="277A6BC8" w16cex:dateUtc="2023-01-24T20:38:00Z"/>
   <w16cex:commentExtensible w16cex:durableId="277A4846" w16cex:dateUtc="2023-01-24T18:06:00Z"/>
@@ -2052,7 +3097,18 @@
   <w16cex:commentExtensible w16cex:durableId="2703B954" w16cex:dateUtc="2022-10-26T18:49:00Z"/>
   <w16cex:commentExtensible w16cex:durableId="2703BAD9" w16cex:dateUtc="2022-10-26T18:55:00Z"/>
   <w16cex:commentExtensible w16cex:durableId="277A5B47" w16cex:dateUtc="2023-01-24T19:27:00Z"/>
+  <w16cex:commentExtensible w16cex:durableId="277BA734" w16cex:dateUtc="2023-01-25T19:03:00Z"/>
+  <w16cex:commentExtensible w16cex:durableId="277B9B88" w16cex:dateUtc="2023-01-25T18:14:00Z"/>
+  <w16cex:commentExtensible w16cex:durableId="277BC665" w16cex:dateUtc="2023-01-25T21:16:00Z"/>
+  <w16cex:commentExtensible w16cex:durableId="277B9B57" w16cex:dateUtc="2023-01-25T18:13:00Z"/>
   <w16cex:commentExtensible w16cex:durableId="277A49F2" w16cex:dateUtc="2023-01-24T18:13:00Z"/>
+  <w16cex:commentExtensible w16cex:durableId="277BAAA4" w16cex:dateUtc="2023-01-25T19:18:00Z"/>
+  <w16cex:commentExtensible w16cex:durableId="277BB0E3" w16cex:dateUtc="2023-01-25T19:45:00Z"/>
+  <w16cex:commentExtensible w16cex:durableId="277BB1F0" w16cex:dateUtc="2023-01-25T19:49:00Z"/>
+  <w16cex:commentExtensible w16cex:durableId="277BAE4A" w16cex:dateUtc="2023-01-25T19:34:00Z"/>
+  <w16cex:commentExtensible w16cex:durableId="277BB169" w16cex:dateUtc="2023-01-25T19:47:00Z"/>
+  <w16cex:commentExtensible w16cex:durableId="277BC627" w16cex:dateUtc="2023-01-25T21:15:00Z"/>
+  <w16cex:commentExtensible w16cex:durableId="277BC641" w16cex:dateUtc="2023-01-25T21:16:00Z"/>
 </w16cex:commentsExtensible>
 </file>
 
@@ -2066,7 +3122,6 @@
   <w16cid:commentId w16cid:paraId="25FD1D7F" w16cid:durableId="2703B731"/>
   <w16cid:commentId w16cid:paraId="7A616701" w16cid:durableId="2703B73E"/>
   <w16cid:commentId w16cid:paraId="05B9885A" w16cid:durableId="2703B7A4"/>
-  <w16cid:commentId w16cid:paraId="4BECEB63" w16cid:durableId="277A6C64"/>
   <w16cid:commentId w16cid:paraId="742334EA" w16cid:durableId="277A6BB6"/>
   <w16cid:commentId w16cid:paraId="67247D1E" w16cid:durableId="277A6BC8"/>
   <w16cid:commentId w16cid:paraId="04865689" w16cid:durableId="277A4846"/>
@@ -2074,7 +3129,18 @@
   <w16cid:commentId w16cid:paraId="191D89B0" w16cid:durableId="2703B954"/>
   <w16cid:commentId w16cid:paraId="294F51D7" w16cid:durableId="2703BAD9"/>
   <w16cid:commentId w16cid:paraId="51312563" w16cid:durableId="277A5B47"/>
+  <w16cid:commentId w16cid:paraId="4DF84D3F" w16cid:durableId="277BA734"/>
+  <w16cid:commentId w16cid:paraId="6EC3A2CF" w16cid:durableId="277B9B88"/>
+  <w16cid:commentId w16cid:paraId="719DBED5" w16cid:durableId="277BC665"/>
+  <w16cid:commentId w16cid:paraId="01101A0D" w16cid:durableId="277B9B57"/>
   <w16cid:commentId w16cid:paraId="1F4FEFC2" w16cid:durableId="277A49F2"/>
+  <w16cid:commentId w16cid:paraId="2F428A37" w16cid:durableId="277BAAA4"/>
+  <w16cid:commentId w16cid:paraId="2FE7612D" w16cid:durableId="277BB0E3"/>
+  <w16cid:commentId w16cid:paraId="553D397B" w16cid:durableId="277BB1F0"/>
+  <w16cid:commentId w16cid:paraId="5F36B887" w16cid:durableId="277BAE4A"/>
+  <w16cid:commentId w16cid:paraId="06224BE2" w16cid:durableId="277BB169"/>
+  <w16cid:commentId w16cid:paraId="7D75D638" w16cid:durableId="277BC627"/>
+  <w16cid:commentId w16cid:paraId="277A1FFF" w16cid:durableId="277BC641"/>
 </w16cid:commentsIds>
 </file>
 
@@ -2172,6 +3238,95 @@
     </w:lvl>
   </w:abstractNum>
   <w:abstractNum w:abstractNumId="1" w15:restartNumberingAfterBreak="0">
+    <w:nsid w:val="0498653C"/>
+    <w:multiLevelType w:val="hybridMultilevel"/>
+    <w:tmpl w:val="4E020BB2"/>
+    <w:lvl w:ilvl="0" w:tplc="0409000F">
+      <w:start w:val="1"/>
+      <w:numFmt w:val="decimal"/>
+      <w:lvlText w:val="%1."/>
+      <w:lvlJc w:val="left"/>
+      <w:pPr>
+        <w:ind w:left="720" w:hanging="360"/>
+      </w:pPr>
+      <w:rPr>
+        <w:rFonts w:hint="default"/>
+      </w:rPr>
+    </w:lvl>
+    <w:lvl w:ilvl="1" w:tplc="04090019">
+      <w:start w:val="1"/>
+      <w:numFmt w:val="lowerLetter"/>
+      <w:lvlText w:val="%2."/>
+      <w:lvlJc w:val="left"/>
+      <w:pPr>
+        <w:ind w:left="1440" w:hanging="360"/>
+      </w:pPr>
+    </w:lvl>
+    <w:lvl w:ilvl="2" w:tplc="0409001B">
+      <w:start w:val="1"/>
+      <w:numFmt w:val="lowerRoman"/>
+      <w:lvlText w:val="%3."/>
+      <w:lvlJc w:val="right"/>
+      <w:pPr>
+        <w:ind w:left="2160" w:hanging="180"/>
+      </w:pPr>
+    </w:lvl>
+    <w:lvl w:ilvl="3" w:tplc="0409000F">
+      <w:start w:val="1"/>
+      <w:numFmt w:val="decimal"/>
+      <w:lvlText w:val="%4."/>
+      <w:lvlJc w:val="left"/>
+      <w:pPr>
+        <w:ind w:left="2880" w:hanging="360"/>
+      </w:pPr>
+    </w:lvl>
+    <w:lvl w:ilvl="4" w:tplc="04090019" w:tentative="1">
+      <w:start w:val="1"/>
+      <w:numFmt w:val="lowerLetter"/>
+      <w:lvlText w:val="%5."/>
+      <w:lvlJc w:val="left"/>
+      <w:pPr>
+        <w:ind w:left="3600" w:hanging="360"/>
+      </w:pPr>
+    </w:lvl>
+    <w:lvl w:ilvl="5" w:tplc="0409001B" w:tentative="1">
+      <w:start w:val="1"/>
+      <w:numFmt w:val="lowerRoman"/>
+      <w:lvlText w:val="%6."/>
+      <w:lvlJc w:val="right"/>
+      <w:pPr>
+        <w:ind w:left="4320" w:hanging="180"/>
+      </w:pPr>
+    </w:lvl>
+    <w:lvl w:ilvl="6" w:tplc="0409000F" w:tentative="1">
+      <w:start w:val="1"/>
+      <w:numFmt w:val="decimal"/>
+      <w:lvlText w:val="%7."/>
+      <w:lvlJc w:val="left"/>
+      <w:pPr>
+        <w:ind w:left="5040" w:hanging="360"/>
+      </w:pPr>
+    </w:lvl>
+    <w:lvl w:ilvl="7" w:tplc="04090019" w:tentative="1">
+      <w:start w:val="1"/>
+      <w:numFmt w:val="lowerLetter"/>
+      <w:lvlText w:val="%8."/>
+      <w:lvlJc w:val="left"/>
+      <w:pPr>
+        <w:ind w:left="5760" w:hanging="360"/>
+      </w:pPr>
+    </w:lvl>
+    <w:lvl w:ilvl="8" w:tplc="0409001B" w:tentative="1">
+      <w:start w:val="1"/>
+      <w:numFmt w:val="lowerRoman"/>
+      <w:lvlText w:val="%9."/>
+      <w:lvlJc w:val="right"/>
+      <w:pPr>
+        <w:ind w:left="6480" w:hanging="180"/>
+      </w:pPr>
+    </w:lvl>
+  </w:abstractNum>
+  <w:abstractNum w:abstractNumId="2" w15:restartNumberingAfterBreak="0">
     <w:nsid w:val="10140F85"/>
     <w:multiLevelType w:val="hybridMultilevel"/>
     <w:tmpl w:val="EC8C6A76"/>
@@ -2260,7 +3415,7 @@
       </w:pPr>
     </w:lvl>
   </w:abstractNum>
-  <w:abstractNum w:abstractNumId="2" w15:restartNumberingAfterBreak="0">
+  <w:abstractNum w:abstractNumId="3" w15:restartNumberingAfterBreak="0">
     <w:nsid w:val="18B5025E"/>
     <w:multiLevelType w:val="hybridMultilevel"/>
     <w:tmpl w:val="E2A8FD86"/>
@@ -2349,7 +3504,7 @@
       </w:pPr>
     </w:lvl>
   </w:abstractNum>
-  <w:abstractNum w:abstractNumId="3" w15:restartNumberingAfterBreak="0">
+  <w:abstractNum w:abstractNumId="4" w15:restartNumberingAfterBreak="0">
     <w:nsid w:val="26DE4F62"/>
     <w:multiLevelType w:val="hybridMultilevel"/>
     <w:tmpl w:val="F40E851C"/>
@@ -2438,7 +3593,7 @@
       </w:pPr>
     </w:lvl>
   </w:abstractNum>
-  <w:abstractNum w:abstractNumId="4" w15:restartNumberingAfterBreak="0">
+  <w:abstractNum w:abstractNumId="5" w15:restartNumberingAfterBreak="0">
     <w:nsid w:val="59531668"/>
     <w:multiLevelType w:val="hybridMultilevel"/>
     <w:tmpl w:val="C0D06734"/>
@@ -2527,7 +3682,7 @@
       </w:pPr>
     </w:lvl>
   </w:abstractNum>
-  <w:abstractNum w:abstractNumId="5" w15:restartNumberingAfterBreak="0">
+  <w:abstractNum w:abstractNumId="6" w15:restartNumberingAfterBreak="0">
     <w:nsid w:val="5CEF06CB"/>
     <w:multiLevelType w:val="hybridMultilevel"/>
     <w:tmpl w:val="294489F8"/>
@@ -2616,7 +3771,7 @@
       </w:pPr>
     </w:lvl>
   </w:abstractNum>
-  <w:abstractNum w:abstractNumId="6" w15:restartNumberingAfterBreak="0">
+  <w:abstractNum w:abstractNumId="7" w15:restartNumberingAfterBreak="0">
     <w:nsid w:val="5D4A1A36"/>
     <w:multiLevelType w:val="hybridMultilevel"/>
     <w:tmpl w:val="10A4C166"/>
@@ -2729,7 +3884,7 @@
       </w:rPr>
     </w:lvl>
   </w:abstractNum>
-  <w:abstractNum w:abstractNumId="7" w15:restartNumberingAfterBreak="0">
+  <w:abstractNum w:abstractNumId="8" w15:restartNumberingAfterBreak="0">
     <w:nsid w:val="69CC7AE5"/>
     <w:multiLevelType w:val="hybridMultilevel"/>
     <w:tmpl w:val="A944231C"/>
@@ -2822,25 +3977,28 @@
     <w:abstractNumId w:val="0"/>
   </w:num>
   <w:num w:numId="2" w16cid:durableId="437455922">
+    <w:abstractNumId w:val="4"/>
+  </w:num>
+  <w:num w:numId="3" w16cid:durableId="512183833">
+    <w:abstractNumId w:val="7"/>
+  </w:num>
+  <w:num w:numId="4" w16cid:durableId="581568574">
     <w:abstractNumId w:val="3"/>
   </w:num>
-  <w:num w:numId="3" w16cid:durableId="512183833">
+  <w:num w:numId="5" w16cid:durableId="373308897">
     <w:abstractNumId w:val="6"/>
   </w:num>
-  <w:num w:numId="4" w16cid:durableId="581568574">
+  <w:num w:numId="6" w16cid:durableId="1717851014">
     <w:abstractNumId w:val="2"/>
   </w:num>
-  <w:num w:numId="5" w16cid:durableId="373308897">
+  <w:num w:numId="7" w16cid:durableId="544491313">
     <w:abstractNumId w:val="5"/>
   </w:num>
-  <w:num w:numId="6" w16cid:durableId="1717851014">
+  <w:num w:numId="8" w16cid:durableId="2055614465">
+    <w:abstractNumId w:val="8"/>
+  </w:num>
+  <w:num w:numId="9" w16cid:durableId="2121685515">
     <w:abstractNumId w:val="1"/>
-  </w:num>
-  <w:num w:numId="7" w16cid:durableId="544491313">
-    <w:abstractNumId w:val="4"/>
-  </w:num>
-  <w:num w:numId="8" w16cid:durableId="2055614465">
-    <w:abstractNumId w:val="7"/>
   </w:num>
 </w:numbering>
 </file>
@@ -3279,7 +4437,6 @@
     <w:name w:val="Hyperlink"/>
     <w:basedOn w:val="DefaultParagraphFont"/>
     <w:uiPriority w:val="99"/>
-    <w:semiHidden/>
     <w:unhideWhenUsed/>
     <w:rsid w:val="0006051D"/>
     <w:rPr>
@@ -3361,6 +4518,18 @@
       <w:bCs/>
       <w:sz w:val="20"/>
       <w:szCs w:val="20"/>
+    </w:rPr>
+  </w:style>
+  <w:style w:type="character" w:styleId="UnresolvedMention">
+    <w:name w:val="Unresolved Mention"/>
+    <w:basedOn w:val="DefaultParagraphFont"/>
+    <w:uiPriority w:val="99"/>
+    <w:semiHidden/>
+    <w:unhideWhenUsed/>
+    <w:rsid w:val="00FB1051"/>
+    <w:rPr>
+      <w:color w:val="605E5C"/>
+      <w:shd w:val="clear" w:color="auto" w:fill="E1DFDD"/>
     </w:rPr>
   </w:style>
 </w:styles>

</xml_diff>

<commit_message>
Re-uploaded Sarah's files -- some docs were lost
</commit_message>
<xml_diff>
--- a/Overview.docx
+++ b/Overview.docx
@@ -16,15 +16,7 @@
         </w:numPr>
       </w:pPr>
       <w:r>
-        <w:t xml:space="preserve">Does </w:t>
-      </w:r>
-      <w:proofErr w:type="spellStart"/>
-      <w:r>
-        <w:t>bismark</w:t>
-      </w:r>
-      <w:proofErr w:type="spellEnd"/>
-      <w:r>
-        <w:t xml:space="preserve"> have some normalization routine comparable to sesame?</w:t>
+        <w:t>Does bismark have some normalization routine comparable to sesame?</w:t>
       </w:r>
     </w:p>
     <w:p>
@@ -60,15 +52,7 @@
         </w:numPr>
       </w:pPr>
       <w:r>
-        <w:t>What filtering do we need to do to go from data output to clock input? (</w:t>
-      </w:r>
-      <w:proofErr w:type="gramStart"/>
-      <w:r>
-        <w:t>i.e.</w:t>
-      </w:r>
-      <w:proofErr w:type="gramEnd"/>
-      <w:r>
-        <w:t xml:space="preserve"> remove zeros</w:t>
+        <w:t>What filtering do we need to do to go from data output to clock input? (i.e. remove zeros</w:t>
       </w:r>
       <w:r>
         <w:t>, coverage statistics</w:t>
@@ -86,15 +70,7 @@
         </w:numPr>
       </w:pPr>
       <w:r>
-        <w:t xml:space="preserve">How exactly is our sequencing method different from </w:t>
-      </w:r>
-      <w:proofErr w:type="spellStart"/>
-      <w:r>
-        <w:t>Wilkinsons</w:t>
-      </w:r>
-      <w:proofErr w:type="spellEnd"/>
-      <w:r>
-        <w:t>?</w:t>
+        <w:t>How exactly is our sequencing method different from Wilkinsons?</w:t>
       </w:r>
     </w:p>
     <w:p>
@@ -121,6 +97,18 @@
         <w:t>Are our P. rufus and E. dupreanum genomes high quality enough for post-sequencing processing?</w:t>
       </w:r>
     </w:p>
+    <w:p>
+      <w:pPr>
+        <w:pStyle w:val="ListParagraph"/>
+        <w:numPr>
+          <w:ilvl w:val="0"/>
+          <w:numId w:val="10"/>
+        </w:numPr>
+      </w:pPr>
+      <w:r>
+        <w:t>How can we have less than 100% methylation? (bismark output)</w:t>
+      </w:r>
+    </w:p>
     <w:p/>
     <w:p/>
     <w:p>
@@ -137,23 +125,7 @@
         </w:numPr>
       </w:pPr>
       <w:r>
-        <w:t xml:space="preserve">Go through this </w:t>
-      </w:r>
-      <w:proofErr w:type="spellStart"/>
-      <w:r>
-        <w:t>github</w:t>
-      </w:r>
-      <w:proofErr w:type="spellEnd"/>
-      <w:r>
-        <w:t xml:space="preserve">, more details of using </w:t>
-      </w:r>
-      <w:proofErr w:type="spellStart"/>
-      <w:r>
-        <w:t>wilkinson’s</w:t>
-      </w:r>
-      <w:proofErr w:type="spellEnd"/>
-      <w:r>
-        <w:t xml:space="preserve"> method:</w:t>
+        <w:t>Go through this github, more details of using wilkinson’s method:</w:t>
       </w:r>
     </w:p>
     <w:p>
@@ -483,27 +455,7 @@
           <w:bCs/>
           <w:color w:val="222222"/>
         </w:rPr>
-        <w:t xml:space="preserve">(different, </w:t>
-      </w:r>
-      <w:proofErr w:type="gramStart"/>
-      <w:r>
-        <w:rPr>
-          <w:rFonts w:ascii="Arial" w:eastAsia="Times New Roman" w:hAnsi="Arial" w:cs="Arial"/>
-          <w:b/>
-          <w:bCs/>
-          <w:color w:val="222222"/>
-        </w:rPr>
-        <w:t>similar to</w:t>
-      </w:r>
-      <w:proofErr w:type="gramEnd"/>
-      <w:r>
-        <w:rPr>
-          <w:rFonts w:ascii="Arial" w:eastAsia="Times New Roman" w:hAnsi="Arial" w:cs="Arial"/>
-          <w:b/>
-          <w:bCs/>
-          <w:color w:val="222222"/>
-        </w:rPr>
-        <w:t xml:space="preserve"> their scanning step)</w:t>
+        <w:t>(different, similar to their scanning step)</w:t>
       </w:r>
       <w:r>
         <w:rPr>
@@ -521,7 +473,6 @@
     <w:p/>
     <w:p>
       <w:r>
-        <w:lastRenderedPageBreak/>
         <w:t>GOAL:</w:t>
       </w:r>
       <w:r>
@@ -612,15 +563,7 @@
     <w:p/>
     <w:p>
       <w:r>
-        <w:t xml:space="preserve">Wilkinson et al 2021 – paper that uses bat </w:t>
-      </w:r>
-      <w:proofErr w:type="spellStart"/>
-      <w:r>
-        <w:t>dna</w:t>
-      </w:r>
-      <w:proofErr w:type="spellEnd"/>
-      <w:r>
-        <w:t xml:space="preserve"> methylation to age bats by building epigenetic clock</w:t>
+        <w:t>Wilkinson et al 2021 – paper that uses bat dna methylation to age bats by building epigenetic clock</w:t>
       </w:r>
     </w:p>
     <w:p>
@@ -671,7 +614,6 @@
       </w:r>
       <w:commentRangeStart w:id="4"/>
       <w:commentRangeStart w:id="5"/>
-      <w:proofErr w:type="spellStart"/>
       <w:r>
         <w:rPr>
           <w:rFonts w:ascii="Palatino" w:hAnsi="Palatino"/>
@@ -680,9 +622,22 @@
           <w:szCs w:val="27"/>
           <w:shd w:val="clear" w:color="auto" w:fill="FFFFFF"/>
         </w:rPr>
-        <w:t>CpGs</w:t>
-      </w:r>
-      <w:proofErr w:type="spellEnd"/>
+        <w:t xml:space="preserve">CpGs </w:t>
+      </w:r>
+      <w:commentRangeEnd w:id="4"/>
+      <w:r>
+        <w:rPr>
+          <w:rStyle w:val="CommentReference"/>
+        </w:rPr>
+        <w:commentReference w:id="4"/>
+      </w:r>
+      <w:commentRangeEnd w:id="5"/>
+      <w:r>
+        <w:rPr>
+          <w:rStyle w:val="CommentReference"/>
+        </w:rPr>
+        <w:commentReference w:id="5"/>
+      </w:r>
       <w:r>
         <w:rPr>
           <w:rFonts w:ascii="Palatino" w:hAnsi="Palatino"/>
@@ -691,21 +646,14 @@
           <w:szCs w:val="27"/>
           <w:shd w:val="clear" w:color="auto" w:fill="FFFFFF"/>
         </w:rPr>
-        <w:t xml:space="preserve"> </w:t>
-      </w:r>
-      <w:commentRangeEnd w:id="4"/>
-      <w:r>
-        <w:rPr>
-          <w:rStyle w:val="CommentReference"/>
-        </w:rPr>
-        <w:commentReference w:id="4"/>
-      </w:r>
-      <w:commentRangeEnd w:id="5"/>
-      <w:r>
-        <w:rPr>
-          <w:rStyle w:val="CommentReference"/>
-        </w:rPr>
-        <w:commentReference w:id="5"/>
+        <w:t>that map to at least one of the ten bat genomes.</w:t>
+      </w:r>
+      <w:commentRangeEnd w:id="3"/>
+      <w:r>
+        <w:rPr>
+          <w:rStyle w:val="CommentReference"/>
+        </w:rPr>
+        <w:commentReference w:id="3"/>
       </w:r>
       <w:r>
         <w:rPr>
@@ -715,46 +663,7 @@
           <w:szCs w:val="27"/>
           <w:shd w:val="clear" w:color="auto" w:fill="FFFFFF"/>
         </w:rPr>
-        <w:t>that map to at least one of the ten bat genomes.</w:t>
-      </w:r>
-      <w:commentRangeEnd w:id="3"/>
-      <w:r>
-        <w:rPr>
-          <w:rStyle w:val="CommentReference"/>
-        </w:rPr>
-        <w:commentReference w:id="3"/>
-      </w:r>
-      <w:r>
-        <w:rPr>
-          <w:rFonts w:ascii="Palatino" w:hAnsi="Palatino"/>
-          <w:color w:val="222222"/>
-          <w:sz w:val="27"/>
-          <w:szCs w:val="27"/>
-          <w:shd w:val="clear" w:color="auto" w:fill="FFFFFF"/>
-        </w:rPr>
-        <w:t xml:space="preserve"> To improve linear fit we transformed chronological age to </w:t>
-      </w:r>
-      <w:proofErr w:type="gramStart"/>
-      <w:r>
-        <w:rPr>
-          <w:rFonts w:ascii="Palatino" w:hAnsi="Palatino"/>
-          <w:color w:val="222222"/>
-          <w:sz w:val="27"/>
-          <w:szCs w:val="27"/>
-          <w:shd w:val="clear" w:color="auto" w:fill="FFFFFF"/>
-        </w:rPr>
-        <w:t>sqrt(</w:t>
-      </w:r>
-      <w:proofErr w:type="gramEnd"/>
-      <w:r>
-        <w:rPr>
-          <w:rFonts w:ascii="Palatino" w:hAnsi="Palatino"/>
-          <w:color w:val="222222"/>
-          <w:sz w:val="27"/>
-          <w:szCs w:val="27"/>
-          <w:shd w:val="clear" w:color="auto" w:fill="FFFFFF"/>
-        </w:rPr>
-        <w:t>age + 1). Penalized regression models were created in the R package glmnet</w:t>
+        <w:t xml:space="preserve"> To improve linear fit we transformed chronological age to sqrt(age + 1). Penalized regression models were created in the R package glmnet</w:t>
       </w:r>
       <w:hyperlink r:id="rId10" w:anchor="ref-CR61" w:tooltip="Friedman, J., Hastie, T. &amp; Tibshirani, R. Regularization paths for generalized linear models via coordinate descent. J. Stat. Softw. 33, 1–22 (2010)." w:history="1">
         <w:r>
@@ -776,10 +685,10 @@
           <w:szCs w:val="27"/>
           <w:shd w:val="clear" w:color="auto" w:fill="FFFFFF"/>
         </w:rPr>
-        <w:t>. We investigated models produced by elastic net regression (alpha = 0.5). The optimal penalty parameters in all cases were determined automatically by using a tenfold internal cross-validation (</w:t>
-      </w:r>
-      <w:proofErr w:type="spellStart"/>
-      <w:proofErr w:type="gramStart"/>
+        <w:t xml:space="preserve">. We investigated models produced by elastic net regression (alpha = 0.5). The optimal penalty parameters in all cases were determined automatically by using a tenfold internal cross-validation (cv.glmnet) on the training set. By definition, the alpha value for the elastic net regression was set to 0.5 (midpoint between Ridge and Lasso-type regression) and was not optimized for model performance. We performed two cross-validation schemes for arriving at unbiased estimates of the accuracy of the different DNAm based age estimators. One type consisted of leaving out a single sample (LOO) from the regression, predicting an age for that sample by regressing an elastic net on the methylation profiles of all other samples and iterating over all samples. We conducted LOO analyses using all samples from all species, using all samples from each species and using all samples from several species in the same genus. </w:t>
+      </w:r>
+      <w:commentRangeStart w:id="6"/>
+      <w:commentRangeStart w:id="7"/>
       <w:r>
         <w:rPr>
           <w:rFonts w:ascii="Palatino" w:hAnsi="Palatino"/>
@@ -788,96 +697,6 @@
           <w:szCs w:val="27"/>
           <w:shd w:val="clear" w:color="auto" w:fill="FFFFFF"/>
         </w:rPr>
-        <w:t>cv.glmnet</w:t>
-      </w:r>
-      <w:proofErr w:type="spellEnd"/>
-      <w:proofErr w:type="gramEnd"/>
-      <w:r>
-        <w:rPr>
-          <w:rFonts w:ascii="Palatino" w:hAnsi="Palatino"/>
-          <w:color w:val="222222"/>
-          <w:sz w:val="27"/>
-          <w:szCs w:val="27"/>
-          <w:shd w:val="clear" w:color="auto" w:fill="FFFFFF"/>
-        </w:rPr>
-        <w:t xml:space="preserve">) on the training set. </w:t>
-      </w:r>
-      <w:proofErr w:type="gramStart"/>
-      <w:r>
-        <w:rPr>
-          <w:rFonts w:ascii="Palatino" w:hAnsi="Palatino"/>
-          <w:color w:val="222222"/>
-          <w:sz w:val="27"/>
-          <w:szCs w:val="27"/>
-          <w:shd w:val="clear" w:color="auto" w:fill="FFFFFF"/>
-        </w:rPr>
-        <w:t>By definition, the</w:t>
-      </w:r>
-      <w:proofErr w:type="gramEnd"/>
-      <w:r>
-        <w:rPr>
-          <w:rFonts w:ascii="Palatino" w:hAnsi="Palatino"/>
-          <w:color w:val="222222"/>
-          <w:sz w:val="27"/>
-          <w:szCs w:val="27"/>
-          <w:shd w:val="clear" w:color="auto" w:fill="FFFFFF"/>
-        </w:rPr>
-        <w:t xml:space="preserve"> alpha value for the elastic net regression was set to 0.5 (midpoint between Ridge and Lasso-type regression) and was not optimized for model performance. We performed two cross-validation schemes for arriving at unbiased estimates of the accuracy of the different </w:t>
-      </w:r>
-      <w:proofErr w:type="spellStart"/>
-      <w:r>
-        <w:rPr>
-          <w:rFonts w:ascii="Palatino" w:hAnsi="Palatino"/>
-          <w:color w:val="222222"/>
-          <w:sz w:val="27"/>
-          <w:szCs w:val="27"/>
-          <w:shd w:val="clear" w:color="auto" w:fill="FFFFFF"/>
-        </w:rPr>
-        <w:t>DNAm</w:t>
-      </w:r>
-      <w:proofErr w:type="spellEnd"/>
-      <w:r>
-        <w:rPr>
-          <w:rFonts w:ascii="Palatino" w:hAnsi="Palatino"/>
-          <w:color w:val="222222"/>
-          <w:sz w:val="27"/>
-          <w:szCs w:val="27"/>
-          <w:shd w:val="clear" w:color="auto" w:fill="FFFFFF"/>
-        </w:rPr>
-        <w:t xml:space="preserve"> based age estimators. One type consisted of leaving out a single sample (LOO) from the regression, predicting an age for that sample by regressing an elastic net on the methylation profiles of all other samples and iterating over all samples. We conducted LOO analyses using all samples from all species, using all samples from each </w:t>
-      </w:r>
-      <w:proofErr w:type="gramStart"/>
-      <w:r>
-        <w:rPr>
-          <w:rFonts w:ascii="Palatino" w:hAnsi="Palatino"/>
-          <w:color w:val="222222"/>
-          <w:sz w:val="27"/>
-          <w:szCs w:val="27"/>
-          <w:shd w:val="clear" w:color="auto" w:fill="FFFFFF"/>
-        </w:rPr>
-        <w:t>species</w:t>
-      </w:r>
-      <w:proofErr w:type="gramEnd"/>
-      <w:r>
-        <w:rPr>
-          <w:rFonts w:ascii="Palatino" w:hAnsi="Palatino"/>
-          <w:color w:val="222222"/>
-          <w:sz w:val="27"/>
-          <w:szCs w:val="27"/>
-          <w:shd w:val="clear" w:color="auto" w:fill="FFFFFF"/>
-        </w:rPr>
-        <w:t xml:space="preserve"> and using all samples from several species in the same genus. </w:t>
-      </w:r>
-      <w:commentRangeStart w:id="6"/>
-      <w:commentRangeStart w:id="7"/>
-      <w:r>
-        <w:rPr>
-          <w:rFonts w:ascii="Palatino" w:hAnsi="Palatino"/>
-          <w:color w:val="222222"/>
-          <w:sz w:val="27"/>
-          <w:szCs w:val="27"/>
-          <w:shd w:val="clear" w:color="auto" w:fill="FFFFFF"/>
-        </w:rPr>
         <w:t>The second type consisted of leaving out a single species (LOSO) from the regression, thereby predicting the age of each sample using the data for all other species.</w:t>
       </w:r>
       <w:commentRangeEnd w:id="6"/>
@@ -906,7 +725,6 @@
     <w:p/>
     <w:p>
       <w:r>
-        <w:lastRenderedPageBreak/>
         <w:t>PIPELINE</w:t>
       </w:r>
       <w:r>
@@ -991,15 +809,7 @@
         <w:t>Out: methylation levels</w:t>
       </w:r>
       <w:r>
-        <w:t xml:space="preserve"> (</w:t>
-      </w:r>
-      <w:proofErr w:type="spellStart"/>
-      <w:r>
-        <w:t>DNAm</w:t>
-      </w:r>
-      <w:proofErr w:type="spellEnd"/>
-      <w:r>
-        <w:t>, beta values)</w:t>
+        <w:t xml:space="preserve"> (DNAm, beta values)</w:t>
       </w:r>
       <w:r>
         <w:t xml:space="preserve"> at targeted CPG sites</w:t>
@@ -1056,13 +866,8 @@
       <w:r>
         <w:t xml:space="preserve">In: </w:t>
       </w:r>
-      <w:proofErr w:type="spellStart"/>
-      <w:r>
-        <w:t>fastq</w:t>
-      </w:r>
-      <w:proofErr w:type="spellEnd"/>
-      <w:r>
-        <w:t>, genome</w:t>
+      <w:r>
+        <w:t>fastq, genome</w:t>
       </w:r>
     </w:p>
     <w:p>
@@ -1088,13 +893,8 @@
           <w:numId w:val="6"/>
         </w:numPr>
       </w:pPr>
-      <w:proofErr w:type="spellStart"/>
-      <w:r>
-        <w:t>SeSame</w:t>
-      </w:r>
-      <w:proofErr w:type="spellEnd"/>
-      <w:r>
-        <w:t xml:space="preserve"> </w:t>
+      <w:r>
+        <w:t xml:space="preserve">SeSame </w:t>
       </w:r>
       <w:r>
         <w:t>method to normalize beta values for each probe</w:t>
@@ -1196,13 +996,8 @@
         </w:numPr>
       </w:pPr>
       <w:commentRangeStart w:id="10"/>
-      <w:proofErr w:type="spellStart"/>
-      <w:r>
-        <w:t>SeSAme</w:t>
-      </w:r>
-      <w:proofErr w:type="spellEnd"/>
-      <w:r>
-        <w:t xml:space="preserve"> normalization</w:t>
+      <w:r>
+        <w:t>SeSAme normalization</w:t>
       </w:r>
       <w:commentRangeEnd w:id="10"/>
       <w:r>
@@ -1281,13 +1076,8 @@
         </w:numPr>
       </w:pPr>
       <w:r>
-        <w:t>Sarah determined probe sequences based on Wilkinson et al—see /</w:t>
-      </w:r>
-      <w:proofErr w:type="spellStart"/>
-      <w:r>
-        <w:t>methylationbackground_Guth</w:t>
-      </w:r>
-      <w:proofErr w:type="spellEnd"/>
+        <w:t>Sarah determined probe sequences based on Wilkinson et al—see /methylationbackground_Guth</w:t>
+      </w:r>
     </w:p>
     <w:p>
       <w:pPr>
@@ -1408,13 +1198,8 @@
           <w:numId w:val="8"/>
         </w:numPr>
       </w:pPr>
-      <w:proofErr w:type="spellStart"/>
-      <w:r>
-        <w:t>Fastq</w:t>
-      </w:r>
-      <w:proofErr w:type="spellEnd"/>
-      <w:r>
-        <w:t>?</w:t>
+      <w:r>
+        <w:t>Fastq?</w:t>
       </w:r>
     </w:p>
     <w:p>
@@ -1463,15 +1248,7 @@
         <w:t>age estimates</w:t>
       </w:r>
       <w:r>
-        <w:t>. Wilkinson is sending Manny samples</w:t>
-      </w:r>
-      <w:proofErr w:type="gramStart"/>
-      <w:r>
-        <w:t>—‘</w:t>
-      </w:r>
-      <w:proofErr w:type="gramEnd"/>
-      <w:r>
-        <w:t>’the key part here is not so much the species as to get as wide and even a range of ages as possible for testing the predictive power of our approach”</w:t>
+        <w:t>. Wilkinson is sending Manny samples—‘’the key part here is not so much the species as to get as wide and even a range of ages as possible for testing the predictive power of our approach”</w:t>
       </w:r>
     </w:p>
     <w:p>
@@ -1599,21 +1376,7 @@
         <w:rPr>
           <w:highlight w:val="yellow"/>
         </w:rPr>
-        <w:t xml:space="preserve">predict age using </w:t>
-      </w:r>
-      <w:proofErr w:type="spellStart"/>
-      <w:r>
-        <w:rPr>
-          <w:highlight w:val="yellow"/>
-        </w:rPr>
-        <w:t>wilkinson’s</w:t>
-      </w:r>
-      <w:proofErr w:type="spellEnd"/>
-      <w:r>
-        <w:rPr>
-          <w:highlight w:val="yellow"/>
-        </w:rPr>
-        <w:t xml:space="preserve"> clock</w:t>
+        <w:t>predict age using wilkinson’s clock</w:t>
       </w:r>
     </w:p>
     <w:p/>
@@ -1674,13 +1437,8 @@
         </w:numPr>
       </w:pPr>
       <w:r>
-        <w:t xml:space="preserve">Myotis </w:t>
-      </w:r>
-      <w:proofErr w:type="spellStart"/>
-      <w:r>
-        <w:t>californicus</w:t>
-      </w:r>
-      <w:proofErr w:type="spellEnd"/>
+        <w:t>Myotis californicus</w:t>
+      </w:r>
     </w:p>
     <w:p>
       <w:pPr>
@@ -1691,13 +1449,8 @@
         </w:numPr>
       </w:pPr>
       <w:r>
-        <w:t xml:space="preserve">Myotis </w:t>
-      </w:r>
-      <w:proofErr w:type="spellStart"/>
-      <w:r>
-        <w:t>evotis</w:t>
-      </w:r>
-      <w:proofErr w:type="spellEnd"/>
+        <w:t>Myotis evotis</w:t>
+      </w:r>
     </w:p>
     <w:p>
       <w:pPr>
@@ -1708,13 +1461,8 @@
         </w:numPr>
       </w:pPr>
       <w:r>
-        <w:t xml:space="preserve">Myotis </w:t>
-      </w:r>
-      <w:proofErr w:type="spellStart"/>
-      <w:r>
-        <w:t>lucifugus</w:t>
-      </w:r>
-      <w:proofErr w:type="spellEnd"/>
+        <w:t>Myotis lucifugus</w:t>
+      </w:r>
     </w:p>
     <w:p>
       <w:pPr>
@@ -1725,13 +1473,8 @@
         </w:numPr>
       </w:pPr>
       <w:r>
-        <w:t xml:space="preserve">Myotis </w:t>
-      </w:r>
-      <w:proofErr w:type="spellStart"/>
-      <w:r>
-        <w:t>thysanodes</w:t>
-      </w:r>
-      <w:proofErr w:type="spellEnd"/>
+        <w:t>Myotis thysanodes</w:t>
+      </w:r>
     </w:p>
     <w:p>
       <w:pPr>
@@ -1757,12 +1500,10 @@
       </w:r>
       <w:commentRangeStart w:id="13"/>
       <w:commentRangeStart w:id="14"/>
-      <w:proofErr w:type="spellStart"/>
       <w:r>
         <w:t>methylation_extracted</w:t>
       </w:r>
       <w:commentRangeEnd w:id="13"/>
-      <w:proofErr w:type="spellEnd"/>
       <w:r>
         <w:rPr>
           <w:rStyle w:val="CommentReference"/>
@@ -1853,7 +1594,6 @@
         </w:rPr>
       </w:pPr>
       <w:commentRangeStart w:id="15"/>
-      <w:proofErr w:type="spellStart"/>
       <w:r>
         <w:rPr>
           <w:rFonts w:ascii="Arial" w:eastAsia="Times New Roman" w:hAnsi="Arial" w:cs="Arial"/>
@@ -1861,9 +1601,23 @@
           <w:sz w:val="22"/>
           <w:szCs w:val="22"/>
         </w:rPr>
-        <w:t>infoAllSamp</w:t>
-      </w:r>
-      <w:proofErr w:type="spellEnd"/>
+        <w:t>infoAllSamp = Sample metadata (SampleID, Age, Tissue, Sex, Species, confidence in data, etc.)</w:t>
+      </w:r>
+    </w:p>
+    <w:p>
+      <w:pPr>
+        <w:numPr>
+          <w:ilvl w:val="0"/>
+          <w:numId w:val="11"/>
+        </w:numPr>
+        <w:shd w:val="clear" w:color="auto" w:fill="FFFFFF"/>
+        <w:spacing w:before="100" w:beforeAutospacing="1" w:after="100" w:afterAutospacing="1"/>
+        <w:ind w:left="945"/>
+        <w:rPr>
+          <w:rFonts w:ascii="Arial" w:eastAsia="Times New Roman" w:hAnsi="Arial" w:cs="Arial"/>
+          <w:color w:val="222222"/>
+        </w:rPr>
+      </w:pPr>
       <w:r>
         <w:rPr>
           <w:rFonts w:ascii="Arial" w:eastAsia="Times New Roman" w:hAnsi="Arial" w:cs="Arial"/>
@@ -1871,9 +1625,23 @@
           <w:sz w:val="22"/>
           <w:szCs w:val="22"/>
         </w:rPr>
-        <w:t xml:space="preserve"> = Sample metadata (</w:t>
-      </w:r>
-      <w:proofErr w:type="spellStart"/>
+        <w:t>datAllSamp = Sample methylation data (SampleID, many many cg probes)</w:t>
+      </w:r>
+    </w:p>
+    <w:p>
+      <w:pPr>
+        <w:numPr>
+          <w:ilvl w:val="0"/>
+          <w:numId w:val="11"/>
+        </w:numPr>
+        <w:shd w:val="clear" w:color="auto" w:fill="FFFFFF"/>
+        <w:spacing w:before="100" w:beforeAutospacing="1" w:after="100" w:afterAutospacing="1"/>
+        <w:ind w:left="945"/>
+        <w:rPr>
+          <w:rFonts w:ascii="Arial" w:eastAsia="Times New Roman" w:hAnsi="Arial" w:cs="Arial"/>
+          <w:color w:val="222222"/>
+        </w:rPr>
+      </w:pPr>
       <w:r>
         <w:rPr>
           <w:rFonts w:ascii="Arial" w:eastAsia="Times New Roman" w:hAnsi="Arial" w:cs="Arial"/>
@@ -1881,9 +1649,23 @@
           <w:sz w:val="22"/>
           <w:szCs w:val="22"/>
         </w:rPr>
-        <w:t>SampleID</w:t>
-      </w:r>
-      <w:proofErr w:type="spellEnd"/>
+        <w:t>anAge = Database of taxonomic classification &amp; life history traits for species we have analyzed (Entire taxonomic name, Age of Sexual Maturity, Gestational Period, Maximum Lifespan, etc.)</w:t>
+      </w:r>
+    </w:p>
+    <w:p>
+      <w:pPr>
+        <w:numPr>
+          <w:ilvl w:val="1"/>
+          <w:numId w:val="11"/>
+        </w:numPr>
+        <w:shd w:val="clear" w:color="auto" w:fill="FFFFFF"/>
+        <w:spacing w:before="100" w:beforeAutospacing="1" w:after="100" w:afterAutospacing="1"/>
+        <w:ind w:left="1665"/>
+        <w:rPr>
+          <w:rFonts w:ascii="Arial" w:eastAsia="Times New Roman" w:hAnsi="Arial" w:cs="Arial"/>
+          <w:color w:val="222222"/>
+        </w:rPr>
+      </w:pPr>
       <w:r>
         <w:rPr>
           <w:rFonts w:ascii="Arial" w:eastAsia="Times New Roman" w:hAnsi="Arial" w:cs="Arial"/>
@@ -1891,7 +1673,7 @@
           <w:sz w:val="22"/>
           <w:szCs w:val="22"/>
         </w:rPr>
-        <w:t>, Age, Tissue, Sex, Species, confidence in data, etc.)</w:t>
+        <w:t>Used if we use special age transformations in the predictive model (for bats, only used in defining "Relative Age")</w:t>
       </w:r>
     </w:p>
     <w:p>
@@ -1908,7 +1690,6 @@
           <w:color w:val="222222"/>
         </w:rPr>
       </w:pPr>
-      <w:proofErr w:type="spellStart"/>
       <w:r>
         <w:rPr>
           <w:rFonts w:ascii="Arial" w:eastAsia="Times New Roman" w:hAnsi="Arial" w:cs="Arial"/>
@@ -1916,9 +1697,23 @@
           <w:sz w:val="22"/>
           <w:szCs w:val="22"/>
         </w:rPr>
-        <w:t>datAllSamp</w:t>
-      </w:r>
-      <w:proofErr w:type="spellEnd"/>
+        <w:t>probe_amin_table = Table of probes x species saying which CpG probes map to something on a given species' genome (based on a species' genome annotation generated by another lab member)</w:t>
+      </w:r>
+    </w:p>
+    <w:p>
+      <w:pPr>
+        <w:numPr>
+          <w:ilvl w:val="1"/>
+          <w:numId w:val="11"/>
+        </w:numPr>
+        <w:shd w:val="clear" w:color="auto" w:fill="FFFFFF"/>
+        <w:spacing w:before="100" w:beforeAutospacing="1" w:after="100" w:afterAutospacing="1"/>
+        <w:ind w:left="1665"/>
+        <w:rPr>
+          <w:rFonts w:ascii="Arial" w:eastAsia="Times New Roman" w:hAnsi="Arial" w:cs="Arial"/>
+          <w:color w:val="222222"/>
+        </w:rPr>
+      </w:pPr>
       <w:r>
         <w:rPr>
           <w:rFonts w:ascii="Arial" w:eastAsia="Times New Roman" w:hAnsi="Arial" w:cs="Arial"/>
@@ -1926,164 +1721,6 @@
           <w:sz w:val="22"/>
           <w:szCs w:val="22"/>
         </w:rPr>
-        <w:t xml:space="preserve"> = Sample methylation data (</w:t>
-      </w:r>
-      <w:proofErr w:type="spellStart"/>
-      <w:r>
-        <w:rPr>
-          <w:rFonts w:ascii="Arial" w:eastAsia="Times New Roman" w:hAnsi="Arial" w:cs="Arial"/>
-          <w:color w:val="222222"/>
-          <w:sz w:val="22"/>
-          <w:szCs w:val="22"/>
-        </w:rPr>
-        <w:t>SampleID</w:t>
-      </w:r>
-      <w:proofErr w:type="spellEnd"/>
-      <w:r>
-        <w:rPr>
-          <w:rFonts w:ascii="Arial" w:eastAsia="Times New Roman" w:hAnsi="Arial" w:cs="Arial"/>
-          <w:color w:val="222222"/>
-          <w:sz w:val="22"/>
-          <w:szCs w:val="22"/>
-        </w:rPr>
-        <w:t xml:space="preserve">, many </w:t>
-      </w:r>
-      <w:proofErr w:type="spellStart"/>
-      <w:r>
-        <w:rPr>
-          <w:rFonts w:ascii="Arial" w:eastAsia="Times New Roman" w:hAnsi="Arial" w:cs="Arial"/>
-          <w:color w:val="222222"/>
-          <w:sz w:val="22"/>
-          <w:szCs w:val="22"/>
-        </w:rPr>
-        <w:t>many</w:t>
-      </w:r>
-      <w:proofErr w:type="spellEnd"/>
-      <w:r>
-        <w:rPr>
-          <w:rFonts w:ascii="Arial" w:eastAsia="Times New Roman" w:hAnsi="Arial" w:cs="Arial"/>
-          <w:color w:val="222222"/>
-          <w:sz w:val="22"/>
-          <w:szCs w:val="22"/>
-        </w:rPr>
-        <w:t xml:space="preserve"> cg probes)</w:t>
-      </w:r>
-    </w:p>
-    <w:p>
-      <w:pPr>
-        <w:numPr>
-          <w:ilvl w:val="0"/>
-          <w:numId w:val="11"/>
-        </w:numPr>
-        <w:shd w:val="clear" w:color="auto" w:fill="FFFFFF"/>
-        <w:spacing w:before="100" w:beforeAutospacing="1" w:after="100" w:afterAutospacing="1"/>
-        <w:ind w:left="945"/>
-        <w:rPr>
-          <w:rFonts w:ascii="Arial" w:eastAsia="Times New Roman" w:hAnsi="Arial" w:cs="Arial"/>
-          <w:color w:val="222222"/>
-        </w:rPr>
-      </w:pPr>
-      <w:proofErr w:type="spellStart"/>
-      <w:r>
-        <w:rPr>
-          <w:rFonts w:ascii="Arial" w:eastAsia="Times New Roman" w:hAnsi="Arial" w:cs="Arial"/>
-          <w:color w:val="222222"/>
-          <w:sz w:val="22"/>
-          <w:szCs w:val="22"/>
-        </w:rPr>
-        <w:t>anAge</w:t>
-      </w:r>
-      <w:proofErr w:type="spellEnd"/>
-      <w:r>
-        <w:rPr>
-          <w:rFonts w:ascii="Arial" w:eastAsia="Times New Roman" w:hAnsi="Arial" w:cs="Arial"/>
-          <w:color w:val="222222"/>
-          <w:sz w:val="22"/>
-          <w:szCs w:val="22"/>
-        </w:rPr>
-        <w:t xml:space="preserve"> = Database of taxonomic classification &amp; life history traits for species we have analyzed (Entire taxonomic name, Age of Sexual Maturity, Gestational Period, Maximum Lifespan, etc.)</w:t>
-      </w:r>
-    </w:p>
-    <w:p>
-      <w:pPr>
-        <w:numPr>
-          <w:ilvl w:val="1"/>
-          <w:numId w:val="11"/>
-        </w:numPr>
-        <w:shd w:val="clear" w:color="auto" w:fill="FFFFFF"/>
-        <w:spacing w:before="100" w:beforeAutospacing="1" w:after="100" w:afterAutospacing="1"/>
-        <w:ind w:left="1665"/>
-        <w:rPr>
-          <w:rFonts w:ascii="Arial" w:eastAsia="Times New Roman" w:hAnsi="Arial" w:cs="Arial"/>
-          <w:color w:val="222222"/>
-        </w:rPr>
-      </w:pPr>
-      <w:r>
-        <w:rPr>
-          <w:rFonts w:ascii="Arial" w:eastAsia="Times New Roman" w:hAnsi="Arial" w:cs="Arial"/>
-          <w:color w:val="222222"/>
-          <w:sz w:val="22"/>
-          <w:szCs w:val="22"/>
-        </w:rPr>
-        <w:t>Used if we use special age transformations in the predictive model (for bats, only used in defining "Relative Age")</w:t>
-      </w:r>
-    </w:p>
-    <w:p>
-      <w:pPr>
-        <w:numPr>
-          <w:ilvl w:val="0"/>
-          <w:numId w:val="11"/>
-        </w:numPr>
-        <w:shd w:val="clear" w:color="auto" w:fill="FFFFFF"/>
-        <w:spacing w:before="100" w:beforeAutospacing="1" w:after="100" w:afterAutospacing="1"/>
-        <w:ind w:left="945"/>
-        <w:rPr>
-          <w:rFonts w:ascii="Arial" w:eastAsia="Times New Roman" w:hAnsi="Arial" w:cs="Arial"/>
-          <w:color w:val="222222"/>
-        </w:rPr>
-      </w:pPr>
-      <w:proofErr w:type="spellStart"/>
-      <w:r>
-        <w:rPr>
-          <w:rFonts w:ascii="Arial" w:eastAsia="Times New Roman" w:hAnsi="Arial" w:cs="Arial"/>
-          <w:color w:val="222222"/>
-          <w:sz w:val="22"/>
-          <w:szCs w:val="22"/>
-        </w:rPr>
-        <w:t>probe_amin_table</w:t>
-      </w:r>
-      <w:proofErr w:type="spellEnd"/>
-      <w:r>
-        <w:rPr>
-          <w:rFonts w:ascii="Arial" w:eastAsia="Times New Roman" w:hAnsi="Arial" w:cs="Arial"/>
-          <w:color w:val="222222"/>
-          <w:sz w:val="22"/>
-          <w:szCs w:val="22"/>
-        </w:rPr>
-        <w:t xml:space="preserve"> = Table of probes x species saying which CpG probes map to something on a given species' genome (based on a species' genome annotation generated by another lab member)</w:t>
-      </w:r>
-    </w:p>
-    <w:p>
-      <w:pPr>
-        <w:numPr>
-          <w:ilvl w:val="1"/>
-          <w:numId w:val="11"/>
-        </w:numPr>
-        <w:shd w:val="clear" w:color="auto" w:fill="FFFFFF"/>
-        <w:spacing w:before="100" w:beforeAutospacing="1" w:after="100" w:afterAutospacing="1"/>
-        <w:ind w:left="1665"/>
-        <w:rPr>
-          <w:rFonts w:ascii="Arial" w:eastAsia="Times New Roman" w:hAnsi="Arial" w:cs="Arial"/>
-          <w:color w:val="222222"/>
-        </w:rPr>
-      </w:pPr>
-      <w:r>
-        <w:rPr>
-          <w:rFonts w:ascii="Arial" w:eastAsia="Times New Roman" w:hAnsi="Arial" w:cs="Arial"/>
-          <w:color w:val="222222"/>
-          <w:sz w:val="22"/>
-          <w:szCs w:val="22"/>
-        </w:rPr>
         <w:t>Used if we pre-filter the CpG probes prior to building the clock (for bats, we did this for all the clocks in the paper)</w:t>
       </w:r>
       <w:commentRangeEnd w:id="15"/>
@@ -2096,18 +1733,8 @@
     </w:p>
     <w:p/>
     <w:p>
-      <w:proofErr w:type="spellStart"/>
-      <w:proofErr w:type="gramStart"/>
-      <w:r>
-        <w:t>anAge</w:t>
-      </w:r>
-      <w:proofErr w:type="spellEnd"/>
-      <w:r>
-        <w:t xml:space="preserve"> :</w:t>
-      </w:r>
-      <w:proofErr w:type="gramEnd"/>
-      <w:r>
-        <w:t xml:space="preserve"> </w:t>
+      <w:r>
+        <w:t xml:space="preserve">anAge : </w:t>
       </w:r>
       <w:r>
         <w:t>https://genomics.senescence.info/species/index.html</w:t>
@@ -2148,15 +1775,8 @@
         <w:t xml:space="preserve"> PYTHON</w:t>
       </w:r>
       <w:r>
-        <w:t xml:space="preserve"> (3 inputs: </w:t>
-      </w:r>
-      <w:proofErr w:type="spellStart"/>
-      <w:proofErr w:type="gramStart"/>
-      <w:r>
-        <w:t>trimmed.f</w:t>
-      </w:r>
-      <w:proofErr w:type="spellEnd"/>
-      <w:proofErr w:type="gramEnd"/>
+        <w:t xml:space="preserve"> (3 inputs: trimmed.f</w:t>
+      </w:r>
       <w:r>
         <w:t>)</w:t>
       </w:r>
@@ -2169,11 +1789,9 @@
           <w:numId w:val="9"/>
         </w:numPr>
       </w:pPr>
-      <w:proofErr w:type="spellStart"/>
       <w:r>
         <w:t>Snakefile</w:t>
       </w:r>
-      <w:proofErr w:type="spellEnd"/>
     </w:p>
     <w:p>
       <w:pPr>
@@ -2183,14 +1801,12 @@
           <w:numId w:val="9"/>
         </w:numPr>
       </w:pPr>
-      <w:proofErr w:type="spellStart"/>
       <w:r>
         <w:t>T</w:t>
       </w:r>
       <w:r>
         <w:t>rimmomatic</w:t>
       </w:r>
-      <w:proofErr w:type="spellEnd"/>
     </w:p>
     <w:p>
       <w:pPr>
@@ -2204,13 +1820,8 @@
         <w:t>In:</w:t>
       </w:r>
       <w:r>
-        <w:t xml:space="preserve"> trimmed.fq.gz, </w:t>
-      </w:r>
-      <w:proofErr w:type="spellStart"/>
-      <w:r>
-        <w:t>samples.tsv</w:t>
-      </w:r>
-      <w:proofErr w:type="spellEnd"/>
+        <w:t xml:space="preserve"> trimmed.fq.gz, samples.tsv</w:t>
+      </w:r>
     </w:p>
     <w:p>
       <w:pPr>
@@ -2249,11 +1860,9 @@
           <w:numId w:val="9"/>
         </w:numPr>
       </w:pPr>
-      <w:proofErr w:type="spellStart"/>
       <w:r>
         <w:t>bismark</w:t>
       </w:r>
-      <w:proofErr w:type="spellEnd"/>
     </w:p>
     <w:p>
       <w:pPr>
@@ -2264,15 +1873,7 @@
         </w:numPr>
       </w:pPr>
       <w:r>
-        <w:t>In: bisulfite treated sequence reads (</w:t>
-      </w:r>
-      <w:proofErr w:type="spellStart"/>
-      <w:r>
-        <w:t>fastq</w:t>
-      </w:r>
-      <w:proofErr w:type="spellEnd"/>
-      <w:r>
-        <w:t xml:space="preserve">), </w:t>
+        <w:t xml:space="preserve">In: bisulfite treated sequence reads (fastq), </w:t>
       </w:r>
       <w:commentRangeStart w:id="17"/>
       <w:commentRangeStart w:id="18"/>
@@ -2334,14 +1935,12 @@
           <w:numId w:val="9"/>
         </w:numPr>
       </w:pPr>
-      <w:proofErr w:type="spellStart"/>
       <w:r>
         <w:t>F</w:t>
       </w:r>
       <w:r>
         <w:t>astqc</w:t>
       </w:r>
-      <w:proofErr w:type="spellEnd"/>
     </w:p>
     <w:p>
       <w:pPr>
@@ -2355,15 +1954,7 @@
         <w:t>In:</w:t>
       </w:r>
       <w:r>
-        <w:t xml:space="preserve"> </w:t>
-      </w:r>
-      <w:proofErr w:type="spellStart"/>
-      <w:r>
-        <w:t>samples.tsv</w:t>
-      </w:r>
-      <w:proofErr w:type="spellEnd"/>
-      <w:r>
-        <w:t>, fastq</w:t>
+        <w:t xml:space="preserve"> samples.tsv, fastq</w:t>
       </w:r>
       <w:r>
         <w:t>.gz</w:t>
@@ -2392,14 +1983,12 @@
           <w:numId w:val="9"/>
         </w:numPr>
       </w:pPr>
-      <w:proofErr w:type="spellStart"/>
       <w:r>
         <w:t>M</w:t>
       </w:r>
       <w:r>
         <w:t>ultiqc</w:t>
       </w:r>
-      <w:proofErr w:type="spellEnd"/>
     </w:p>
     <w:p>
       <w:pPr>
@@ -2418,13 +2007,8 @@
       <w:r>
         <w:t xml:space="preserve"> </w:t>
       </w:r>
-      <w:proofErr w:type="spellStart"/>
-      <w:r>
-        <w:t>samples.tsv</w:t>
-      </w:r>
-      <w:proofErr w:type="spellEnd"/>
-      <w:r>
-        <w:t>, fastqc.html</w:t>
+      <w:r>
+        <w:t>samples.tsv, fastqc.html</w:t>
       </w:r>
     </w:p>
     <w:p>
@@ -2451,13 +2035,8 @@
         </w:numPr>
       </w:pPr>
       <w:commentRangeStart w:id="20"/>
-      <w:proofErr w:type="spellStart"/>
-      <w:r>
-        <w:t>Bismark</w:t>
-      </w:r>
-      <w:proofErr w:type="spellEnd"/>
-      <w:r>
-        <w:t xml:space="preserve"> to % methylation per chromosome</w:t>
+      <w:r>
+        <w:t>Bismark to % methylation per chromosome</w:t>
       </w:r>
       <w:commentRangeEnd w:id="20"/>
       <w:r>
@@ -2479,15 +2058,7 @@
         </w:numPr>
       </w:pPr>
       <w:r>
-        <w:t xml:space="preserve">In: </w:t>
-      </w:r>
-      <w:proofErr w:type="spellStart"/>
-      <w:r>
-        <w:t>bismark.cov</w:t>
-      </w:r>
-      <w:proofErr w:type="spellEnd"/>
-      <w:r>
-        <w:t xml:space="preserve"> files from step 2</w:t>
+        <w:t>In: bismark.cov files from step 2</w:t>
       </w:r>
     </w:p>
     <w:p>
@@ -2546,23 +2117,10 @@
         <w:t>investigated</w:t>
       </w:r>
       <w:r>
-        <w:t xml:space="preserve"> Wilkinson et al to see how they processed their raw methylation reads before using them in their clock to estimate ages. There is substantial documentation that they first normalized them using an R package called </w:t>
-      </w:r>
-      <w:proofErr w:type="spellStart"/>
-      <w:r>
-        <w:t>SeSAme</w:t>
-      </w:r>
-      <w:proofErr w:type="spellEnd"/>
-      <w:r>
-        <w:t xml:space="preserve">. My first objective is therefore to figure out how to use </w:t>
-      </w:r>
-      <w:proofErr w:type="spellStart"/>
-      <w:r>
-        <w:t>SeSame</w:t>
-      </w:r>
-      <w:proofErr w:type="spellEnd"/>
-      <w:r>
-        <w:t xml:space="preserve"> and to write a pipeline to normalize </w:t>
+        <w:t xml:space="preserve"> Wilkinson et al to see how they processed their raw methylation reads before using them in their clock to estimate ages. There is substantial documentation that they first normalized them using an R package called SeSAme</w:t>
+      </w:r>
+      <w:r>
+        <w:t xml:space="preserve">. My first objective is therefore to figure out how to use SeSame and to write a pipeline to normalize </w:t>
       </w:r>
       <w:commentRangeStart w:id="22"/>
       <w:r>
@@ -2654,15 +2212,7 @@
         <w:t>SESAME</w:t>
       </w:r>
       <w:r>
-        <w:t xml:space="preserve"> - This function is a simple wrapper of noob + nonlinear dye bias correction + </w:t>
-      </w:r>
-      <w:proofErr w:type="spellStart"/>
-      <w:r>
-        <w:t>pOOBAH</w:t>
-      </w:r>
-      <w:proofErr w:type="spellEnd"/>
-      <w:r>
-        <w:t xml:space="preserve"> masking</w:t>
+        <w:t xml:space="preserve"> - This function is a simple wrapper of noob + nonlinear dye bias correction + pOOBAH masking</w:t>
       </w:r>
     </w:p>
     <w:p>
@@ -2683,15 +2233,7 @@
     <w:p/>
     <w:p>
       <w:r>
-        <w:t>Trying to figure out what file type it needs. Steve’s tutorial notes a sample file .</w:t>
-      </w:r>
-      <w:proofErr w:type="gramStart"/>
-      <w:r>
-        <w:t>csv, but</w:t>
-      </w:r>
-      <w:proofErr w:type="gramEnd"/>
-      <w:r>
-        <w:t xml:space="preserve"> doesn’t show the example file.</w:t>
+        <w:t>Trying to figure out what file type it needs. Steve’s tutorial notes a sample file .csv, but doesn’t show the example file.</w:t>
       </w:r>
       <w:r>
         <w:t xml:space="preserve"> Digging into online documentation to see what I can find.</w:t>
@@ -2704,7 +2246,6 @@
       </w:r>
       <w:commentRangeStart w:id="24"/>
       <w:commentRangeStart w:id="25"/>
-      <w:proofErr w:type="spellStart"/>
       <w:r>
         <w:rPr>
           <w:rFonts w:ascii="Lato" w:hAnsi="Lato"/>
@@ -2715,7 +2256,6 @@
         <w:t>SigSet</w:t>
       </w:r>
       <w:commentRangeEnd w:id="24"/>
-      <w:proofErr w:type="spellEnd"/>
       <w:r>
         <w:rPr>
           <w:rStyle w:val="CommentReference"/>
@@ -2779,82 +2319,14 @@
           <w:szCs w:val="21"/>
           <w:shd w:val="clear" w:color="auto" w:fill="FFFFFF"/>
         </w:rPr>
-        <w:t xml:space="preserve">), </w:t>
-      </w:r>
-      <w:proofErr w:type="spellStart"/>
-      <w:r>
-        <w:rPr>
-          <w:rFonts w:ascii="Lato" w:hAnsi="Lato"/>
-          <w:sz w:val="21"/>
-          <w:szCs w:val="21"/>
-          <w:shd w:val="clear" w:color="auto" w:fill="FFFFFF"/>
-        </w:rPr>
-        <w:t>minfi</w:t>
-      </w:r>
-      <w:proofErr w:type="spellEnd"/>
-      <w:r>
-        <w:rPr>
-          <w:rFonts w:ascii="Lato" w:hAnsi="Lato"/>
-          <w:sz w:val="21"/>
-          <w:szCs w:val="21"/>
-          <w:shd w:val="clear" w:color="auto" w:fill="FFFFFF"/>
-        </w:rPr>
-        <w:t xml:space="preserve"> </w:t>
-      </w:r>
-      <w:proofErr w:type="spellStart"/>
-      <w:r>
-        <w:rPr>
-          <w:rFonts w:ascii="Lato" w:hAnsi="Lato"/>
-          <w:sz w:val="21"/>
-          <w:szCs w:val="21"/>
-          <w:shd w:val="clear" w:color="auto" w:fill="FFFFFF"/>
-        </w:rPr>
-        <w:t>GenomicRatioSet</w:t>
-      </w:r>
-      <w:proofErr w:type="spellEnd"/>
-      <w:r>
-        <w:rPr>
-          <w:rFonts w:ascii="Lato" w:hAnsi="Lato"/>
-          <w:sz w:val="21"/>
-          <w:szCs w:val="21"/>
-          <w:shd w:val="clear" w:color="auto" w:fill="FFFFFF"/>
-        </w:rPr>
-        <w:t xml:space="preserve">(s), or </w:t>
-      </w:r>
-      <w:proofErr w:type="spellStart"/>
-      <w:r>
-        <w:rPr>
-          <w:rFonts w:ascii="Lato" w:hAnsi="Lato"/>
-          <w:sz w:val="21"/>
-          <w:szCs w:val="21"/>
-          <w:shd w:val="clear" w:color="auto" w:fill="FFFFFF"/>
-        </w:rPr>
-        <w:t>RGChannelSet</w:t>
-      </w:r>
-      <w:proofErr w:type="spellEnd"/>
-      <w:r>
-        <w:rPr>
-          <w:rFonts w:ascii="Lato" w:hAnsi="Lato"/>
-          <w:sz w:val="21"/>
-          <w:szCs w:val="21"/>
-          <w:shd w:val="clear" w:color="auto" w:fill="FFFFFF"/>
-        </w:rPr>
-        <w:t>(s)</w:t>
-      </w:r>
-    </w:p>
-    <w:p/>
-    <w:p/>
-    <w:p>
-      <w:r>
-        <w:t xml:space="preserve">Seems to be sample data available on the </w:t>
-      </w:r>
-      <w:proofErr w:type="spellStart"/>
-      <w:r>
-        <w:t>github</w:t>
-      </w:r>
-      <w:proofErr w:type="spellEnd"/>
-      <w:r>
-        <w:t>:</w:t>
+        <w:t>), minfi GenomicRatioSet(s), or RGChannelSet(s)</w:t>
+      </w:r>
+    </w:p>
+    <w:p/>
+    <w:p/>
+    <w:p>
+      <w:r>
+        <w:t>Seems to be sample data available on the github:</w:t>
       </w:r>
     </w:p>
     <w:p>
@@ -2889,11 +2361,9 @@
     </w:p>
     <w:p/>
     <w:p>
-      <w:proofErr w:type="spellStart"/>
       <w:r>
         <w:t>SigSet</w:t>
       </w:r>
-      <w:proofErr w:type="spellEnd"/>
     </w:p>
     <w:p>
       <w:r>
@@ -2957,36 +2427,15 @@
     <w:p>
       <w:commentRangeStart w:id="29"/>
       <w:r>
-        <w:t xml:space="preserve">*I </w:t>
-      </w:r>
-      <w:proofErr w:type="gramStart"/>
-      <w:r>
-        <w:t>not have</w:t>
-      </w:r>
-      <w:proofErr w:type="gramEnd"/>
-      <w:r>
-        <w:t xml:space="preserve"> access to those files. I think Manny’s pipeline was intended to normalize of sorts, so maybe we are going to do that instead of </w:t>
-      </w:r>
-      <w:proofErr w:type="spellStart"/>
-      <w:r>
-        <w:t>SeSaMe</w:t>
-      </w:r>
-      <w:proofErr w:type="spellEnd"/>
+        <w:t>*I not have access to those files. I think Manny’s pipeline was intended to normalize of sorts, so maybe we are going to do that instead of SeSaMe</w:t>
+      </w:r>
       <w:r>
         <w:t xml:space="preserve"> anyways. I will wait for his response.</w:t>
       </w:r>
     </w:p>
     <w:p>
       <w:r>
-        <w:t xml:space="preserve">… </w:t>
-      </w:r>
-      <w:proofErr w:type="gramStart"/>
-      <w:r>
-        <w:t>so</w:t>
-      </w:r>
-      <w:proofErr w:type="gramEnd"/>
-      <w:r>
-        <w:t xml:space="preserve"> sesame is supposed to give normalized betas. What does that really mean?</w:t>
+        <w:t>… so sesame is supposed to give normalized betas. What does that really mean?</w:t>
       </w:r>
     </w:p>
     <w:p>
@@ -3006,13 +2455,8 @@
       <w:r>
         <w:t xml:space="preserve">I think we can just convert his beta values to 0-1. But I’m not sure about normalization. </w:t>
       </w:r>
-      <w:proofErr w:type="gramStart"/>
-      <w:r>
-        <w:t>Also</w:t>
-      </w:r>
-      <w:proofErr w:type="gramEnd"/>
-      <w:r>
-        <w:t xml:space="preserve"> it might be easier to just use the Wilkinson </w:t>
+      <w:r>
+        <w:t xml:space="preserve">Also it might be easier to just use the Wilkinson </w:t>
       </w:r>
       <w:commentRangeStart w:id="30"/>
       <w:r>
@@ -3031,14 +2475,17 @@
     <w:p/>
     <w:p/>
     <w:p/>
-    <w:p/>
-    <w:p/>
-    <w:p/>
-    <w:p/>
-    <w:p/>
-    <w:p>
-      <w:r>
-        <w:lastRenderedPageBreak/>
+    <w:p>
+      <w:r>
+        <w:t>GAGATAAAGAAAGGAATGTAAAACACTATGGAAACCAACCTCTGGAGACTTAATATTCTGATCAGCTCACCTCCGAACAT</w:t>
+      </w:r>
+    </w:p>
+    <w:p/>
+    <w:p/>
+    <w:p/>
+    <w:p/>
+    <w:p>
+      <w:r>
         <w:t>DRY PIPELINE – USE CLOCK</w:t>
       </w:r>
       <w:r>
@@ -3047,15 +2494,7 @@
     </w:p>
     <w:p>
       <w:r>
-        <w:t xml:space="preserve">A paper by Lu et al created an </w:t>
-      </w:r>
-      <w:proofErr w:type="gramStart"/>
-      <w:r>
-        <w:t>all mammal</w:t>
-      </w:r>
-      <w:proofErr w:type="gramEnd"/>
-      <w:r>
-        <w:t xml:space="preserve"> methylation clock, and had fairly explicit instructions on how to use the clock (I hope). I’m going to work my way through how to use their clock, then figure out how to apply that to the bat clock (since their documentation isn’t as great). They provide all code and data so it should be relatively straight forward (famous last words).</w:t>
+        <w:t>A paper by Lu et al created an all mammal methylation clock, and had fairly explicit instructions on how to use the clock (I hope). I’m going to work my way through how to use their clock, then figure out how to apply that to the bat clock (since their documentation isn’t as great). They provide all code and data so it should be relatively straight forward (famous last words).</w:t>
       </w:r>
     </w:p>
     <w:p/>
@@ -3071,13 +2510,8 @@
       </w:r>
       <w:commentRangeStart w:id="31"/>
       <w:commentRangeStart w:id="32"/>
-      <w:proofErr w:type="spellStart"/>
-      <w:r>
-        <w:t>mydata.RDS</w:t>
-      </w:r>
-      <w:proofErr w:type="spellEnd"/>
-      <w:r>
-        <w:t xml:space="preserve"> </w:t>
+      <w:r>
+        <w:t xml:space="preserve">mydata.RDS </w:t>
       </w:r>
       <w:commentRangeEnd w:id="31"/>
       <w:r>
@@ -3094,15 +2528,7 @@
         <w:commentReference w:id="32"/>
       </w:r>
       <w:r>
-        <w:t xml:space="preserve">(#includes species characters and </w:t>
-      </w:r>
-      <w:proofErr w:type="spellStart"/>
-      <w:r>
-        <w:t>CpGs</w:t>
-      </w:r>
-      <w:proofErr w:type="spellEnd"/>
-      <w:r>
-        <w:t>)</w:t>
+        <w:t>(#includes species characters and CpGs)</w:t>
       </w:r>
       <w:r>
         <w:t xml:space="preserve">, </w:t>
@@ -3122,23 +2548,7 @@
     <w:p/>
     <w:p>
       <w:r>
-        <w:t xml:space="preserve">Step 1: convert age data from </w:t>
-      </w:r>
-      <w:proofErr w:type="spellStart"/>
-      <w:r>
-        <w:t>intput</w:t>
-      </w:r>
-      <w:proofErr w:type="spellEnd"/>
-      <w:r>
-        <w:t xml:space="preserve"> file to format for clocks (logs, relative, </w:t>
-      </w:r>
-      <w:proofErr w:type="spellStart"/>
-      <w:r>
-        <w:t>etc</w:t>
-      </w:r>
-      <w:proofErr w:type="spellEnd"/>
-      <w:r>
-        <w:t>)</w:t>
+        <w:t>Step 1: convert age data from intput file to format for clocks (logs, relative, etc)</w:t>
       </w:r>
     </w:p>
     <w:p>
@@ -3175,19 +2585,9 @@
       </w:r>
       <w:commentRangeStart w:id="35"/>
       <w:r>
-        <w:t xml:space="preserve">mum </w:t>
-      </w:r>
-      <w:proofErr w:type="spellStart"/>
-      <w:proofErr w:type="gramStart"/>
-      <w:r>
-        <w:t>spp</w:t>
-      </w:r>
-      <w:proofErr w:type="spellEnd"/>
-      <w:r>
-        <w:t xml:space="preserve">  lifespan</w:t>
+        <w:t>mum spp  lifespan</w:t>
       </w:r>
       <w:commentRangeEnd w:id="35"/>
-      <w:proofErr w:type="gramEnd"/>
       <w:r>
         <w:rPr>
           <w:rStyle w:val="CommentReference"/>
@@ -3200,15 +2600,7 @@
         <w:ind w:left="1440"/>
       </w:pPr>
       <w:r>
-        <w:t xml:space="preserve">Universal log-linear transformed age </w:t>
-      </w:r>
-      <w:proofErr w:type="gramStart"/>
-      <w:r>
-        <w:t>clock:</w:t>
-      </w:r>
-      <w:proofErr w:type="gramEnd"/>
-      <w:r>
-        <w:t xml:space="preserve"> includes age at sex maturity and gestation time</w:t>
+        <w:t>Universal log-linear transformed age clock: includes age at sex maturity and gestation time</w:t>
       </w:r>
     </w:p>
     <w:p>
@@ -3223,14 +2615,12 @@
       <w:r>
         <w:tab/>
       </w:r>
-      <w:proofErr w:type="spellStart"/>
       <w:r>
         <w:t>G</w:t>
       </w:r>
       <w:r>
         <w:t>lmnet</w:t>
       </w:r>
-      <w:proofErr w:type="spellEnd"/>
       <w:r>
         <w:t xml:space="preserve"> with input and trained clock</w:t>
       </w:r>
@@ -3241,23 +2631,7 @@
         <w:t>The trained clock</w:t>
       </w:r>
       <w:r>
-        <w:t xml:space="preserve">s: </w:t>
-      </w:r>
-      <w:proofErr w:type="spellStart"/>
-      <w:r>
-        <w:t>lu</w:t>
-      </w:r>
-      <w:proofErr w:type="spellEnd"/>
-      <w:r>
-        <w:t xml:space="preserve"> and </w:t>
-      </w:r>
-      <w:proofErr w:type="spellStart"/>
-      <w:r>
-        <w:t>wilkinson</w:t>
-      </w:r>
-      <w:proofErr w:type="spellEnd"/>
-      <w:r>
-        <w:t xml:space="preserve"> </w:t>
+        <w:t xml:space="preserve">s: lu and wilkinson </w:t>
       </w:r>
     </w:p>
     <w:p>
@@ -3357,24 +2731,15 @@
     </w:p>
     <w:p>
       <w:r>
-        <w:t xml:space="preserve">Woo </w:t>
-      </w:r>
-      <w:proofErr w:type="spellStart"/>
-      <w:r>
-        <w:t>hoo</w:t>
-      </w:r>
-      <w:proofErr w:type="spellEnd"/>
-      <w:r>
-        <w:t xml:space="preserve"> they’re the same! Then I should be able to easily adapt Lu’s code to use the Wilkinson clock</w:t>
-      </w:r>
-    </w:p>
-    <w:p/>
-    <w:p/>
-    <w:p/>
-    <w:p/>
-    <w:p>
-      <w:r>
-        <w:lastRenderedPageBreak/>
+        <w:t>Woo hoo they’re the same! Then I should be able to easily adapt Lu’s code to use the Wilkinson clock</w:t>
+      </w:r>
+    </w:p>
+    <w:p/>
+    <w:p/>
+    <w:p/>
+    <w:p/>
+    <w:p>
+      <w:r>
         <w:t>RED FLAG – from Lu paper. We are also using Illumina, not the array. How do you make an array converter?</w:t>
       </w:r>
     </w:p>
@@ -3467,28 +2832,12 @@
     </w:p>
     <w:p>
       <w:r>
-        <w:t xml:space="preserve">Independent variable: </w:t>
-      </w:r>
-      <w:proofErr w:type="spellStart"/>
-      <w:r>
-        <w:t>dna</w:t>
-      </w:r>
-      <w:proofErr w:type="spellEnd"/>
-      <w:r>
-        <w:t xml:space="preserve"> methylation levels</w:t>
-      </w:r>
-    </w:p>
-    <w:p>
-      <w:r>
-        <w:t>*</w:t>
-      </w:r>
-      <w:proofErr w:type="gramStart"/>
-      <w:r>
-        <w:t>use</w:t>
-      </w:r>
-      <w:proofErr w:type="gramEnd"/>
-      <w:r>
-        <w:t xml:space="preserve"> methylation to predict age</w:t>
+        <w:t>Independent variable: dna methylation levels</w:t>
+      </w:r>
+    </w:p>
+    <w:p>
+      <w:r>
+        <w:t>*use methylation to predict age</w:t>
       </w:r>
     </w:p>
     <w:p/>
@@ -3537,6 +2886,7 @@
         </w:numPr>
       </w:pPr>
       <w:r>
+        <w:lastRenderedPageBreak/>
         <w:t>Split into train and test</w:t>
       </w:r>
     </w:p>
@@ -3548,14 +2898,8 @@
           <w:numId w:val="5"/>
         </w:numPr>
       </w:pPr>
-      <w:proofErr w:type="spellStart"/>
-      <w:r>
-        <w:lastRenderedPageBreak/>
-        <w:t>X_train</w:t>
-      </w:r>
-      <w:proofErr w:type="spellEnd"/>
-      <w:r>
-        <w:t xml:space="preserve"> = </w:t>
+      <w:r>
+        <w:t xml:space="preserve">X_train = </w:t>
       </w:r>
     </w:p>
     <w:p>
@@ -3566,13 +2910,8 @@
           <w:numId w:val="5"/>
         </w:numPr>
       </w:pPr>
-      <w:proofErr w:type="spellStart"/>
-      <w:r>
-        <w:t>X_test</w:t>
-      </w:r>
-      <w:proofErr w:type="spellEnd"/>
-      <w:r>
-        <w:t xml:space="preserve"> = </w:t>
+      <w:r>
+        <w:t xml:space="preserve">X_test = </w:t>
       </w:r>
     </w:p>
     <w:p>
@@ -3583,13 +2922,8 @@
           <w:numId w:val="5"/>
         </w:numPr>
       </w:pPr>
-      <w:proofErr w:type="spellStart"/>
-      <w:r>
-        <w:t>Y_train</w:t>
-      </w:r>
-      <w:proofErr w:type="spellEnd"/>
-      <w:r>
-        <w:t xml:space="preserve"> =</w:t>
+      <w:r>
+        <w:t>Y_train =</w:t>
       </w:r>
     </w:p>
     <w:p>
@@ -3600,13 +2934,8 @@
           <w:numId w:val="5"/>
         </w:numPr>
       </w:pPr>
-      <w:proofErr w:type="spellStart"/>
-      <w:r>
-        <w:t>Y_test</w:t>
-      </w:r>
-      <w:proofErr w:type="spellEnd"/>
-      <w:r>
-        <w:t xml:space="preserve"> = </w:t>
+      <w:r>
+        <w:t xml:space="preserve">Y_test = </w:t>
       </w:r>
     </w:p>
     <w:p>
@@ -3630,15 +2959,7 @@
         </w:numPr>
       </w:pPr>
       <w:r>
-        <w:t xml:space="preserve">Elastic </w:t>
-      </w:r>
-      <w:proofErr w:type="gramStart"/>
-      <w:r>
-        <w:t>net(</w:t>
-      </w:r>
-      <w:proofErr w:type="gramEnd"/>
-      <w:r>
-        <w:t>alpha = 0.5, L1_ratio = 0.5)</w:t>
+        <w:t>Elastic net(alpha = 0.5, L1_ratio = 0.5)</w:t>
       </w:r>
     </w:p>
     <w:p>
@@ -3661,31 +2982,8 @@
           <w:numId w:val="5"/>
         </w:numPr>
       </w:pPr>
-      <w:proofErr w:type="spellStart"/>
-      <w:proofErr w:type="gramStart"/>
-      <w:r>
-        <w:t>Enet.fit</w:t>
-      </w:r>
-      <w:proofErr w:type="spellEnd"/>
-      <w:r>
-        <w:t>(</w:t>
-      </w:r>
-      <w:proofErr w:type="spellStart"/>
-      <w:proofErr w:type="gramEnd"/>
-      <w:r>
-        <w:t>X_train</w:t>
-      </w:r>
-      <w:proofErr w:type="spellEnd"/>
-      <w:r>
-        <w:t xml:space="preserve">, </w:t>
-      </w:r>
-      <w:proofErr w:type="spellStart"/>
-      <w:r>
-        <w:t>Y_train</w:t>
-      </w:r>
-      <w:proofErr w:type="spellEnd"/>
-      <w:r>
-        <w:t>)</w:t>
+      <w:r>
+        <w:t>Enet.fit(X_train, Y_train)</w:t>
       </w:r>
     </w:p>
     <w:p>
@@ -3708,29 +3006,8 @@
           <w:numId w:val="5"/>
         </w:numPr>
       </w:pPr>
-      <w:proofErr w:type="spellStart"/>
-      <w:r>
-        <w:t>Y_pred</w:t>
-      </w:r>
-      <w:proofErr w:type="spellEnd"/>
-      <w:r>
-        <w:t xml:space="preserve"> = </w:t>
-      </w:r>
-      <w:proofErr w:type="spellStart"/>
-      <w:r>
-        <w:t>Enet.pred</w:t>
-      </w:r>
-      <w:proofErr w:type="spellEnd"/>
-      <w:r>
-        <w:t>(</w:t>
-      </w:r>
-      <w:proofErr w:type="spellStart"/>
-      <w:r>
-        <w:t>X_test</w:t>
-      </w:r>
-      <w:proofErr w:type="spellEnd"/>
-      <w:r>
-        <w:t>)</w:t>
+      <w:r>
+        <w:t>Y_pred = Enet.pred(X_test)</w:t>
       </w:r>
     </w:p>
     <w:p>
@@ -3754,23 +3031,7 @@
         </w:numPr>
       </w:pPr>
       <w:r>
-        <w:t>MSE (</w:t>
-      </w:r>
-      <w:proofErr w:type="spellStart"/>
-      <w:r>
-        <w:t>y_test</w:t>
-      </w:r>
-      <w:proofErr w:type="spellEnd"/>
-      <w:r>
-        <w:t xml:space="preserve">, </w:t>
-      </w:r>
-      <w:proofErr w:type="spellStart"/>
-      <w:r>
-        <w:t>y_pred</w:t>
-      </w:r>
-      <w:proofErr w:type="spellEnd"/>
-      <w:r>
-        <w:t>)</w:t>
+        <w:t>MSE (y_test, y_pred)</w:t>
       </w:r>
     </w:p>
     <w:p>

</xml_diff>

<commit_message>
Updated training clock annotations and added myotis data
</commit_message>
<xml_diff>
--- a/Overview.docx
+++ b/Overview.docx
@@ -16,7 +16,15 @@
         </w:numPr>
       </w:pPr>
       <w:r>
-        <w:t>Does bismark have some normalization routine comparable to sesame?</w:t>
+        <w:t xml:space="preserve">Does </w:t>
+      </w:r>
+      <w:proofErr w:type="spellStart"/>
+      <w:r>
+        <w:t>bismark</w:t>
+      </w:r>
+      <w:proofErr w:type="spellEnd"/>
+      <w:r>
+        <w:t xml:space="preserve"> have some normalization routine comparable to sesame?</w:t>
       </w:r>
     </w:p>
     <w:p>
@@ -35,6 +43,23 @@
       <w:pPr>
         <w:pStyle w:val="ListParagraph"/>
         <w:numPr>
+          <w:ilvl w:val="1"/>
+          <w:numId w:val="10"/>
+        </w:numPr>
+      </w:pPr>
+      <w:r>
+        <w:t xml:space="preserve">Yes, insofar as there is a filtering </w:t>
+      </w:r>
+      <w:proofErr w:type="gramStart"/>
+      <w:r>
+        <w:t>step</w:t>
+      </w:r>
+      <w:proofErr w:type="gramEnd"/>
+    </w:p>
+    <w:p>
+      <w:pPr>
+        <w:pStyle w:val="ListParagraph"/>
+        <w:numPr>
           <w:ilvl w:val="0"/>
           <w:numId w:val="10"/>
         </w:numPr>
@@ -47,18 +72,111 @@
       <w:pPr>
         <w:pStyle w:val="ListParagraph"/>
         <w:numPr>
+          <w:ilvl w:val="1"/>
+          <w:numId w:val="10"/>
+        </w:numPr>
+      </w:pPr>
+      <w:r>
+        <w:t xml:space="preserve">Manny says yes but I’m not so </w:t>
+      </w:r>
+      <w:proofErr w:type="gramStart"/>
+      <w:r>
+        <w:t>sure</w:t>
+      </w:r>
+      <w:proofErr w:type="gramEnd"/>
+    </w:p>
+    <w:p>
+      <w:pPr>
+        <w:pStyle w:val="ListParagraph"/>
+        <w:numPr>
           <w:ilvl w:val="0"/>
           <w:numId w:val="10"/>
         </w:numPr>
       </w:pPr>
       <w:r>
-        <w:t>What filtering do we need to do to go from data output to clock input? (i.e. remove zeros</w:t>
+        <w:t>What filtering do we need to do to go from data output to clock input? (</w:t>
+      </w:r>
+      <w:proofErr w:type="gramStart"/>
+      <w:r>
+        <w:t>i.e.</w:t>
+      </w:r>
+      <w:proofErr w:type="gramEnd"/>
+      <w:r>
+        <w:t xml:space="preserve"> remove zeros</w:t>
       </w:r>
       <w:r>
         <w:t>, coverage statistics</w:t>
       </w:r>
       <w:r>
         <w:t>)</w:t>
+      </w:r>
+    </w:p>
+    <w:p>
+      <w:pPr>
+        <w:pStyle w:val="ListParagraph"/>
+        <w:numPr>
+          <w:ilvl w:val="1"/>
+          <w:numId w:val="10"/>
+        </w:numPr>
+      </w:pPr>
+      <w:commentRangeStart w:id="0"/>
+      <w:r>
+        <w:t xml:space="preserve">Coverage statistics! </w:t>
+      </w:r>
+      <w:commentRangeEnd w:id="0"/>
+      <w:r>
+        <w:rPr>
+          <w:rStyle w:val="CommentReference"/>
+        </w:rPr>
+        <w:commentReference w:id="0"/>
+      </w:r>
+    </w:p>
+    <w:p>
+      <w:pPr>
+        <w:pStyle w:val="ListParagraph"/>
+        <w:numPr>
+          <w:ilvl w:val="1"/>
+          <w:numId w:val="10"/>
+        </w:numPr>
+      </w:pPr>
+      <w:r>
+        <w:t xml:space="preserve">From TIME-seq: since high-coverage rDNA loci have been shown to make better age prediction models, mouse rDNA methylation data was filtered to compromise only </w:t>
+      </w:r>
+      <w:proofErr w:type="spellStart"/>
+      <w:r>
+        <w:t>CpGs</w:t>
+      </w:r>
+      <w:proofErr w:type="spellEnd"/>
+      <w:r>
+        <w:t xml:space="preserve"> with high coverage (&gt;200) in greater than 90% of samples at each CpG in the coverage </w:t>
+      </w:r>
+      <w:proofErr w:type="gramStart"/>
+      <w:r>
+        <w:t>matrix</w:t>
+      </w:r>
+      <w:proofErr w:type="gramEnd"/>
+    </w:p>
+    <w:p>
+      <w:pPr>
+        <w:pStyle w:val="ListParagraph"/>
+        <w:numPr>
+          <w:ilvl w:val="1"/>
+          <w:numId w:val="10"/>
+        </w:numPr>
+      </w:pPr>
+      <w:r>
+        <w:t xml:space="preserve">For other mouse and human clock </w:t>
+      </w:r>
+      <w:r>
+        <w:t xml:space="preserve">CpG enrichment datasets, </w:t>
+      </w:r>
+      <w:proofErr w:type="spellStart"/>
+      <w:r>
+        <w:t>CpGs</w:t>
+      </w:r>
+      <w:proofErr w:type="spellEnd"/>
+      <w:r>
+        <w:t xml:space="preserve"> were filtered to have at least coverage 10 in 90%</w:t>
       </w:r>
     </w:p>
     <w:p>
@@ -70,8 +188,33 @@
         </w:numPr>
       </w:pPr>
       <w:r>
-        <w:t>How exactly is our sequencing method different from Wilkinsons?</w:t>
-      </w:r>
+        <w:t xml:space="preserve">How exactly is our sequencing method different from </w:t>
+      </w:r>
+      <w:proofErr w:type="spellStart"/>
+      <w:r>
+        <w:t>Wilkinsons</w:t>
+      </w:r>
+      <w:proofErr w:type="spellEnd"/>
+      <w:r>
+        <w:t>?</w:t>
+      </w:r>
+    </w:p>
+    <w:p>
+      <w:pPr>
+        <w:pStyle w:val="ListParagraph"/>
+        <w:numPr>
+          <w:ilvl w:val="1"/>
+          <w:numId w:val="10"/>
+        </w:numPr>
+      </w:pPr>
+      <w:r>
+        <w:t xml:space="preserve">See Manny email and do more </w:t>
+      </w:r>
+      <w:proofErr w:type="gramStart"/>
+      <w:r>
+        <w:t>reading</w:t>
+      </w:r>
+      <w:proofErr w:type="gramEnd"/>
     </w:p>
     <w:p>
       <w:pPr>
@@ -89,6 +232,31 @@
       <w:pPr>
         <w:pStyle w:val="ListParagraph"/>
         <w:numPr>
+          <w:ilvl w:val="1"/>
+          <w:numId w:val="10"/>
+        </w:numPr>
+      </w:pPr>
+      <w:r>
+        <w:t xml:space="preserve">Need to look into </w:t>
+      </w:r>
+      <w:proofErr w:type="spellStart"/>
+      <w:r>
+        <w:t>age_bat</w:t>
+      </w:r>
+      <w:proofErr w:type="spellEnd"/>
+      <w:r>
+        <w:t xml:space="preserve"> data for </w:t>
+      </w:r>
+      <w:proofErr w:type="gramStart"/>
+      <w:r>
+        <w:t>that</w:t>
+      </w:r>
+      <w:proofErr w:type="gramEnd"/>
+    </w:p>
+    <w:p>
+      <w:pPr>
+        <w:pStyle w:val="ListParagraph"/>
+        <w:numPr>
           <w:ilvl w:val="0"/>
           <w:numId w:val="10"/>
         </w:numPr>
@@ -106,7 +274,29 @@
         </w:numPr>
       </w:pPr>
       <w:r>
-        <w:t>How can we have less than 100% methylation? (bismark output)</w:t>
+        <w:t>How can we have less than 100% methylation? (</w:t>
+      </w:r>
+      <w:proofErr w:type="spellStart"/>
+      <w:proofErr w:type="gramStart"/>
+      <w:r>
+        <w:t>bismark</w:t>
+      </w:r>
+      <w:proofErr w:type="spellEnd"/>
+      <w:proofErr w:type="gramEnd"/>
+      <w:r>
+        <w:t xml:space="preserve"> output)</w:t>
+      </w:r>
+    </w:p>
+    <w:p>
+      <w:pPr>
+        <w:pStyle w:val="ListParagraph"/>
+        <w:numPr>
+          <w:ilvl w:val="1"/>
+          <w:numId w:val="10"/>
+        </w:numPr>
+      </w:pPr>
+      <w:r>
+        <w:t>Still don’t know. But it’s a thing.</w:t>
       </w:r>
     </w:p>
     <w:p/>
@@ -125,7 +315,23 @@
         </w:numPr>
       </w:pPr>
       <w:r>
-        <w:t>Go through this github, more details of using wilkinson’s method:</w:t>
+        <w:t xml:space="preserve">Go through this </w:t>
+      </w:r>
+      <w:proofErr w:type="spellStart"/>
+      <w:r>
+        <w:t>github</w:t>
+      </w:r>
+      <w:proofErr w:type="spellEnd"/>
+      <w:r>
+        <w:t xml:space="preserve">, more details of using </w:t>
+      </w:r>
+      <w:proofErr w:type="spellStart"/>
+      <w:r>
+        <w:t>wilkinson’s</w:t>
+      </w:r>
+      <w:proofErr w:type="spellEnd"/>
+      <w:r>
+        <w:t xml:space="preserve"> method:</w:t>
       </w:r>
     </w:p>
     <w:p>
@@ -136,7 +342,7 @@
           <w:numId w:val="12"/>
         </w:numPr>
       </w:pPr>
-      <w:hyperlink r:id="rId5" w:history="1">
+      <w:hyperlink r:id="rId10" w:history="1">
         <w:r>
           <w:rPr>
             <w:rStyle w:val="Hyperlink"/>
@@ -166,8 +372,13 @@
         </w:numPr>
       </w:pPr>
       <w:r>
-        <w:t>Make metadata for our samples</w:t>
-      </w:r>
+        <w:t xml:space="preserve">Make metadata for our </w:t>
+      </w:r>
+      <w:proofErr w:type="gramStart"/>
+      <w:r>
+        <w:t>samples</w:t>
+      </w:r>
+      <w:proofErr w:type="gramEnd"/>
     </w:p>
     <w:p>
       <w:pPr>
@@ -202,8 +413,13 @@
         </w:numPr>
       </w:pPr>
       <w:r>
-        <w:t>Write script for clock using</w:t>
-      </w:r>
+        <w:t xml:space="preserve">Write script for clock </w:t>
+      </w:r>
+      <w:proofErr w:type="gramStart"/>
+      <w:r>
+        <w:t>using</w:t>
+      </w:r>
+      <w:proofErr w:type="gramEnd"/>
     </w:p>
     <w:p>
       <w:pPr>
@@ -214,8 +430,13 @@
         </w:numPr>
       </w:pPr>
       <w:r>
-        <w:t>Write script for clock training</w:t>
-      </w:r>
+        <w:t xml:space="preserve">Write script for clock </w:t>
+      </w:r>
+      <w:proofErr w:type="gramStart"/>
+      <w:r>
+        <w:t>training</w:t>
+      </w:r>
+      <w:proofErr w:type="gramEnd"/>
     </w:p>
     <w:p>
       <w:pPr>
@@ -226,8 +447,13 @@
         </w:numPr>
       </w:pPr>
       <w:r>
-        <w:t>Go through Manny’s steps to understand lab procedure</w:t>
-      </w:r>
+        <w:t xml:space="preserve">Go through Manny’s steps to understand lab </w:t>
+      </w:r>
+      <w:proofErr w:type="gramStart"/>
+      <w:r>
+        <w:t>procedure</w:t>
+      </w:r>
+      <w:proofErr w:type="gramEnd"/>
     </w:p>
     <w:p>
       <w:pPr>
@@ -319,6 +545,7 @@
           <w:rFonts w:ascii="Arial" w:eastAsia="Times New Roman" w:hAnsi="Arial" w:cs="Arial"/>
           <w:color w:val="222222"/>
         </w:rPr>
+        <w:lastRenderedPageBreak/>
         <w:t>PCR amplify the universal adapters with indexing primers for multiplexing </w:t>
       </w:r>
       <w:r>
@@ -455,7 +682,27 @@
           <w:bCs/>
           <w:color w:val="222222"/>
         </w:rPr>
-        <w:t>(different, similar to their scanning step)</w:t>
+        <w:t xml:space="preserve">(different, </w:t>
+      </w:r>
+      <w:proofErr w:type="gramStart"/>
+      <w:r>
+        <w:rPr>
+          <w:rFonts w:ascii="Arial" w:eastAsia="Times New Roman" w:hAnsi="Arial" w:cs="Arial"/>
+          <w:b/>
+          <w:bCs/>
+          <w:color w:val="222222"/>
+        </w:rPr>
+        <w:t>similar to</w:t>
+      </w:r>
+      <w:proofErr w:type="gramEnd"/>
+      <w:r>
+        <w:rPr>
+          <w:rFonts w:ascii="Arial" w:eastAsia="Times New Roman" w:hAnsi="Arial" w:cs="Arial"/>
+          <w:b/>
+          <w:bCs/>
+          <w:color w:val="222222"/>
+        </w:rPr>
+        <w:t xml:space="preserve"> their scanning step)</w:t>
       </w:r>
       <w:r>
         <w:rPr>
@@ -494,7 +741,7 @@
         </w:rPr>
         <w:t xml:space="preserve">E. dupreanum, P. rufus, </w:t>
       </w:r>
-      <w:commentRangeStart w:id="0"/>
+      <w:commentRangeStart w:id="1"/>
       <w:r>
         <w:rPr>
           <w:i/>
@@ -502,12 +749,12 @@
         </w:rPr>
         <w:t>R. madagascariensis</w:t>
       </w:r>
-      <w:commentRangeEnd w:id="0"/>
-      <w:r>
-        <w:rPr>
-          <w:rStyle w:val="CommentReference"/>
-        </w:rPr>
-        <w:commentReference w:id="0"/>
+      <w:commentRangeEnd w:id="1"/>
+      <w:r>
+        <w:rPr>
+          <w:rStyle w:val="CommentReference"/>
+        </w:rPr>
+        <w:commentReference w:id="1"/>
       </w:r>
       <w:r>
         <w:rPr>
@@ -519,30 +766,30 @@
       <w:r>
         <w:t xml:space="preserve"> from </w:t>
       </w:r>
-      <w:commentRangeStart w:id="1"/>
+      <w:commentRangeStart w:id="2"/>
       <w:r>
         <w:t xml:space="preserve">wing punches </w:t>
       </w:r>
-      <w:commentRangeEnd w:id="1"/>
-      <w:r>
-        <w:rPr>
-          <w:rStyle w:val="CommentReference"/>
-        </w:rPr>
-        <w:commentReference w:id="1"/>
+      <w:commentRangeEnd w:id="2"/>
+      <w:r>
+        <w:rPr>
+          <w:rStyle w:val="CommentReference"/>
+        </w:rPr>
+        <w:commentReference w:id="2"/>
       </w:r>
       <w:r>
         <w:t xml:space="preserve">instead of </w:t>
       </w:r>
-      <w:commentRangeStart w:id="2"/>
+      <w:commentRangeStart w:id="3"/>
       <w:r>
         <w:t>dentition</w:t>
       </w:r>
-      <w:commentRangeEnd w:id="2"/>
-      <w:r>
-        <w:rPr>
-          <w:rStyle w:val="CommentReference"/>
-        </w:rPr>
-        <w:commentReference w:id="2"/>
+      <w:commentRangeEnd w:id="3"/>
+      <w:r>
+        <w:rPr>
+          <w:rStyle w:val="CommentReference"/>
+        </w:rPr>
+        <w:commentReference w:id="3"/>
       </w:r>
       <w:r>
         <w:t>. This project is half wet pipeline, half dry pipeline.</w:t>
@@ -563,8 +810,21 @@
     <w:p/>
     <w:p>
       <w:r>
-        <w:t>Wilkinson et al 2021 – paper that uses bat dna methylation to age bats by building epigenetic clock</w:t>
-      </w:r>
+        <w:t xml:space="preserve">Wilkinson et al 2021 – paper that uses bat </w:t>
+      </w:r>
+      <w:proofErr w:type="spellStart"/>
+      <w:r>
+        <w:t>dna</w:t>
+      </w:r>
+      <w:proofErr w:type="spellEnd"/>
+      <w:r>
+        <w:t xml:space="preserve"> methylation to age bats by building epigenetic </w:t>
+      </w:r>
+      <w:proofErr w:type="gramStart"/>
+      <w:r>
+        <w:t>clock</w:t>
+      </w:r>
+      <w:proofErr w:type="gramEnd"/>
     </w:p>
     <w:p>
       <w:r>
@@ -601,7 +861,7 @@
         </w:rPr>
         <w:t xml:space="preserve">We developed epigenetic clocks for bat wing tissue by regressing chronological age on </w:t>
       </w:r>
-      <w:commentRangeStart w:id="3"/>
+      <w:commentRangeStart w:id="4"/>
       <w:r>
         <w:rPr>
           <w:rFonts w:ascii="Palatino" w:hAnsi="Palatino"/>
@@ -612,8 +872,9 @@
         </w:rPr>
         <w:t xml:space="preserve">all </w:t>
       </w:r>
-      <w:commentRangeStart w:id="4"/>
       <w:commentRangeStart w:id="5"/>
+      <w:commentRangeStart w:id="6"/>
+      <w:proofErr w:type="spellStart"/>
       <w:r>
         <w:rPr>
           <w:rFonts w:ascii="Palatino" w:hAnsi="Palatino"/>
@@ -622,22 +883,9 @@
           <w:szCs w:val="27"/>
           <w:shd w:val="clear" w:color="auto" w:fill="FFFFFF"/>
         </w:rPr>
-        <w:t xml:space="preserve">CpGs </w:t>
-      </w:r>
-      <w:commentRangeEnd w:id="4"/>
-      <w:r>
-        <w:rPr>
-          <w:rStyle w:val="CommentReference"/>
-        </w:rPr>
-        <w:commentReference w:id="4"/>
-      </w:r>
-      <w:commentRangeEnd w:id="5"/>
-      <w:r>
-        <w:rPr>
-          <w:rStyle w:val="CommentReference"/>
-        </w:rPr>
-        <w:commentReference w:id="5"/>
-      </w:r>
+        <w:t>CpGs</w:t>
+      </w:r>
+      <w:proofErr w:type="spellEnd"/>
       <w:r>
         <w:rPr>
           <w:rFonts w:ascii="Palatino" w:hAnsi="Palatino"/>
@@ -646,14 +894,21 @@
           <w:szCs w:val="27"/>
           <w:shd w:val="clear" w:color="auto" w:fill="FFFFFF"/>
         </w:rPr>
-        <w:t>that map to at least one of the ten bat genomes.</w:t>
-      </w:r>
-      <w:commentRangeEnd w:id="3"/>
-      <w:r>
-        <w:rPr>
-          <w:rStyle w:val="CommentReference"/>
-        </w:rPr>
-        <w:commentReference w:id="3"/>
+        <w:t xml:space="preserve"> </w:t>
+      </w:r>
+      <w:commentRangeEnd w:id="5"/>
+      <w:r>
+        <w:rPr>
+          <w:rStyle w:val="CommentReference"/>
+        </w:rPr>
+        <w:commentReference w:id="5"/>
+      </w:r>
+      <w:commentRangeEnd w:id="6"/>
+      <w:r>
+        <w:rPr>
+          <w:rStyle w:val="CommentReference"/>
+        </w:rPr>
+        <w:commentReference w:id="6"/>
       </w:r>
       <w:r>
         <w:rPr>
@@ -663,9 +918,48 @@
           <w:szCs w:val="27"/>
           <w:shd w:val="clear" w:color="auto" w:fill="FFFFFF"/>
         </w:rPr>
-        <w:t xml:space="preserve"> To improve linear fit we transformed chronological age to sqrt(age + 1). Penalized regression models were created in the R package glmnet</w:t>
-      </w:r>
-      <w:hyperlink r:id="rId10" w:anchor="ref-CR61" w:tooltip="Friedman, J., Hastie, T. &amp; Tibshirani, R. Regularization paths for generalized linear models via coordinate descent. J. Stat. Softw. 33, 1–22 (2010)." w:history="1">
+        <w:t>that map to at least one of the ten bat genomes.</w:t>
+      </w:r>
+      <w:commentRangeEnd w:id="4"/>
+      <w:r>
+        <w:rPr>
+          <w:rStyle w:val="CommentReference"/>
+        </w:rPr>
+        <w:commentReference w:id="4"/>
+      </w:r>
+      <w:r>
+        <w:rPr>
+          <w:rFonts w:ascii="Palatino" w:hAnsi="Palatino"/>
+          <w:color w:val="222222"/>
+          <w:sz w:val="27"/>
+          <w:szCs w:val="27"/>
+          <w:shd w:val="clear" w:color="auto" w:fill="FFFFFF"/>
+        </w:rPr>
+        <w:t xml:space="preserve"> To improve linear fit we transformed chronological age to </w:t>
+      </w:r>
+      <w:proofErr w:type="gramStart"/>
+      <w:r>
+        <w:rPr>
+          <w:rFonts w:ascii="Palatino" w:hAnsi="Palatino"/>
+          <w:color w:val="222222"/>
+          <w:sz w:val="27"/>
+          <w:szCs w:val="27"/>
+          <w:shd w:val="clear" w:color="auto" w:fill="FFFFFF"/>
+        </w:rPr>
+        <w:t>sqrt(</w:t>
+      </w:r>
+      <w:proofErr w:type="gramEnd"/>
+      <w:r>
+        <w:rPr>
+          <w:rFonts w:ascii="Palatino" w:hAnsi="Palatino"/>
+          <w:color w:val="222222"/>
+          <w:sz w:val="27"/>
+          <w:szCs w:val="27"/>
+          <w:shd w:val="clear" w:color="auto" w:fill="FFFFFF"/>
+        </w:rPr>
+        <w:t>age + 1). Penalized regression models were created in the R package glmnet</w:t>
+      </w:r>
+      <w:hyperlink r:id="rId11" w:anchor="ref-CR61" w:tooltip="Friedman, J., Hastie, T. &amp; Tibshirani, R. Regularization paths for generalized linear models via coordinate descent. J. Stat. Softw. 33, 1–22 (2010)." w:history="1">
         <w:r>
           <w:rPr>
             <w:rStyle w:val="Hyperlink"/>
@@ -685,10 +979,10 @@
           <w:szCs w:val="27"/>
           <w:shd w:val="clear" w:color="auto" w:fill="FFFFFF"/>
         </w:rPr>
-        <w:t xml:space="preserve">. We investigated models produced by elastic net regression (alpha = 0.5). The optimal penalty parameters in all cases were determined automatically by using a tenfold internal cross-validation (cv.glmnet) on the training set. By definition, the alpha value for the elastic net regression was set to 0.5 (midpoint between Ridge and Lasso-type regression) and was not optimized for model performance. We performed two cross-validation schemes for arriving at unbiased estimates of the accuracy of the different DNAm based age estimators. One type consisted of leaving out a single sample (LOO) from the regression, predicting an age for that sample by regressing an elastic net on the methylation profiles of all other samples and iterating over all samples. We conducted LOO analyses using all samples from all species, using all samples from each species and using all samples from several species in the same genus. </w:t>
-      </w:r>
-      <w:commentRangeStart w:id="6"/>
-      <w:commentRangeStart w:id="7"/>
+        <w:t>. We investigated models produced by elastic net regression (alpha = 0.5). The optimal penalty parameters in all cases were determined automatically by using a tenfold internal cross-validation (</w:t>
+      </w:r>
+      <w:proofErr w:type="spellStart"/>
+      <w:proofErr w:type="gramStart"/>
       <w:r>
         <w:rPr>
           <w:rFonts w:ascii="Palatino" w:hAnsi="Palatino"/>
@@ -697,15 +991,109 @@
           <w:szCs w:val="27"/>
           <w:shd w:val="clear" w:color="auto" w:fill="FFFFFF"/>
         </w:rPr>
+        <w:t>cv.glmnet</w:t>
+      </w:r>
+      <w:proofErr w:type="spellEnd"/>
+      <w:proofErr w:type="gramEnd"/>
+      <w:r>
+        <w:rPr>
+          <w:rFonts w:ascii="Palatino" w:hAnsi="Palatino"/>
+          <w:color w:val="222222"/>
+          <w:sz w:val="27"/>
+          <w:szCs w:val="27"/>
+          <w:shd w:val="clear" w:color="auto" w:fill="FFFFFF"/>
+        </w:rPr>
+        <w:t xml:space="preserve">) on the training set. </w:t>
+      </w:r>
+      <w:proofErr w:type="gramStart"/>
+      <w:r>
+        <w:rPr>
+          <w:rFonts w:ascii="Palatino" w:hAnsi="Palatino"/>
+          <w:color w:val="222222"/>
+          <w:sz w:val="27"/>
+          <w:szCs w:val="27"/>
+          <w:shd w:val="clear" w:color="auto" w:fill="FFFFFF"/>
+        </w:rPr>
+        <w:t>By definition, the</w:t>
+      </w:r>
+      <w:proofErr w:type="gramEnd"/>
+      <w:r>
+        <w:rPr>
+          <w:rFonts w:ascii="Palatino" w:hAnsi="Palatino"/>
+          <w:color w:val="222222"/>
+          <w:sz w:val="27"/>
+          <w:szCs w:val="27"/>
+          <w:shd w:val="clear" w:color="auto" w:fill="FFFFFF"/>
+        </w:rPr>
+        <w:t xml:space="preserve"> alpha value for the elastic net regression was set to 0.5 (midpoint between Ridge and Lasso-type regression) and was not optimized for model performance. We performed two cross-validation schemes for arriving at unbiased estimates of the accuracy of the different </w:t>
+      </w:r>
+      <w:proofErr w:type="spellStart"/>
+      <w:r>
+        <w:rPr>
+          <w:rFonts w:ascii="Palatino" w:hAnsi="Palatino"/>
+          <w:color w:val="222222"/>
+          <w:sz w:val="27"/>
+          <w:szCs w:val="27"/>
+          <w:shd w:val="clear" w:color="auto" w:fill="FFFFFF"/>
+        </w:rPr>
+        <w:t>DNAm</w:t>
+      </w:r>
+      <w:proofErr w:type="spellEnd"/>
+      <w:r>
+        <w:rPr>
+          <w:rFonts w:ascii="Palatino" w:hAnsi="Palatino"/>
+          <w:color w:val="222222"/>
+          <w:sz w:val="27"/>
+          <w:szCs w:val="27"/>
+          <w:shd w:val="clear" w:color="auto" w:fill="FFFFFF"/>
+        </w:rPr>
+        <w:t xml:space="preserve"> based age estimators. One type consisted of leaving out a single sample (LOO) from the regression, predicting an age for that sample by regressing an elastic net on the methylation profiles of all other samples and iterating over all samples. We conducted LOO analyses using all samples from all species, using all </w:t>
+      </w:r>
+      <w:r>
+        <w:rPr>
+          <w:rFonts w:ascii="Palatino" w:hAnsi="Palatino"/>
+          <w:color w:val="222222"/>
+          <w:sz w:val="27"/>
+          <w:szCs w:val="27"/>
+          <w:shd w:val="clear" w:color="auto" w:fill="FFFFFF"/>
+        </w:rPr>
+        <w:lastRenderedPageBreak/>
+        <w:t xml:space="preserve">samples from each </w:t>
+      </w:r>
+      <w:proofErr w:type="gramStart"/>
+      <w:r>
+        <w:rPr>
+          <w:rFonts w:ascii="Palatino" w:hAnsi="Palatino"/>
+          <w:color w:val="222222"/>
+          <w:sz w:val="27"/>
+          <w:szCs w:val="27"/>
+          <w:shd w:val="clear" w:color="auto" w:fill="FFFFFF"/>
+        </w:rPr>
+        <w:t>species</w:t>
+      </w:r>
+      <w:proofErr w:type="gramEnd"/>
+      <w:r>
+        <w:rPr>
+          <w:rFonts w:ascii="Palatino" w:hAnsi="Palatino"/>
+          <w:color w:val="222222"/>
+          <w:sz w:val="27"/>
+          <w:szCs w:val="27"/>
+          <w:shd w:val="clear" w:color="auto" w:fill="FFFFFF"/>
+        </w:rPr>
+        <w:t xml:space="preserve"> and using all samples from several species in the same genus. </w:t>
+      </w:r>
+      <w:commentRangeStart w:id="7"/>
+      <w:commentRangeStart w:id="8"/>
+      <w:r>
+        <w:rPr>
+          <w:rFonts w:ascii="Palatino" w:hAnsi="Palatino"/>
+          <w:color w:val="222222"/>
+          <w:sz w:val="27"/>
+          <w:szCs w:val="27"/>
+          <w:shd w:val="clear" w:color="auto" w:fill="FFFFFF"/>
+        </w:rPr>
         <w:t>The second type consisted of leaving out a single species (LOSO) from the regression, thereby predicting the age of each sample using the data for all other species.</w:t>
       </w:r>
-      <w:commentRangeEnd w:id="6"/>
-      <w:r>
-        <w:rPr>
-          <w:rStyle w:val="CommentReference"/>
-        </w:rPr>
-        <w:commentReference w:id="6"/>
-      </w:r>
       <w:commentRangeEnd w:id="7"/>
       <w:r>
         <w:rPr>
@@ -713,6 +1101,13 @@
         </w:rPr>
         <w:commentReference w:id="7"/>
       </w:r>
+      <w:commentRangeEnd w:id="8"/>
+      <w:r>
+        <w:rPr>
+          <w:rStyle w:val="CommentReference"/>
+        </w:rPr>
+        <w:commentReference w:id="8"/>
+      </w:r>
     </w:p>
     <w:p/>
     <w:p/>
@@ -728,8 +1123,13 @@
         <w:t>PIPELINE</w:t>
       </w:r>
       <w:r>
-        <w:t xml:space="preserve"> – Building the clock</w:t>
-      </w:r>
+        <w:t xml:space="preserve"> – Building the </w:t>
+      </w:r>
+      <w:proofErr w:type="gramStart"/>
+      <w:r>
+        <w:t>clock</w:t>
+      </w:r>
+      <w:proofErr w:type="gramEnd"/>
     </w:p>
     <w:p>
       <w:pPr>
@@ -809,7 +1209,15 @@
         <w:t>Out: methylation levels</w:t>
       </w:r>
       <w:r>
-        <w:t xml:space="preserve"> (DNAm, beta values)</w:t>
+        <w:t xml:space="preserve"> (</w:t>
+      </w:r>
+      <w:proofErr w:type="spellStart"/>
+      <w:r>
+        <w:t>DNAm</w:t>
+      </w:r>
+      <w:proofErr w:type="spellEnd"/>
+      <w:r>
+        <w:t>, beta values)</w:t>
       </w:r>
       <w:r>
         <w:t xml:space="preserve"> at targeted CPG sites</w:t>
@@ -823,24 +1231,24 @@
           <w:numId w:val="6"/>
         </w:numPr>
       </w:pPr>
-      <w:commentRangeStart w:id="8"/>
       <w:commentRangeStart w:id="9"/>
+      <w:commentRangeStart w:id="10"/>
       <w:r>
         <w:t>Using custom Illumina methylation array</w:t>
       </w:r>
-      <w:commentRangeEnd w:id="8"/>
-      <w:r>
-        <w:rPr>
-          <w:rStyle w:val="CommentReference"/>
-        </w:rPr>
-        <w:commentReference w:id="8"/>
-      </w:r>
       <w:commentRangeEnd w:id="9"/>
       <w:r>
         <w:rPr>
           <w:rStyle w:val="CommentReference"/>
         </w:rPr>
         <w:commentReference w:id="9"/>
+      </w:r>
+      <w:commentRangeEnd w:id="10"/>
+      <w:r>
+        <w:rPr>
+          <w:rStyle w:val="CommentReference"/>
+        </w:rPr>
+        <w:commentReference w:id="10"/>
       </w:r>
     </w:p>
     <w:p>
@@ -866,8 +1274,13 @@
       <w:r>
         <w:t xml:space="preserve">In: </w:t>
       </w:r>
-      <w:r>
-        <w:t>fastq, genome</w:t>
+      <w:proofErr w:type="spellStart"/>
+      <w:r>
+        <w:t>fastq</w:t>
+      </w:r>
+      <w:proofErr w:type="spellEnd"/>
+      <w:r>
+        <w:t>, genome</w:t>
       </w:r>
     </w:p>
     <w:p>
@@ -882,7 +1295,21 @@
         <w:t xml:space="preserve">Out: </w:t>
       </w:r>
       <w:r>
-        <w:t>methylation levels</w:t>
+        <w:t xml:space="preserve">% </w:t>
+      </w:r>
+      <w:r>
+        <w:t>methylation level</w:t>
+      </w:r>
+      <w:r>
+        <w:t xml:space="preserve"> in </w:t>
+      </w:r>
+      <w:proofErr w:type="spellStart"/>
+      <w:r>
+        <w:t>bismark.cov</w:t>
+      </w:r>
+      <w:proofErr w:type="spellEnd"/>
+      <w:r>
+        <w:t xml:space="preserve"> files</w:t>
       </w:r>
     </w:p>
     <w:p>
@@ -894,10 +1321,7 @@
         </w:numPr>
       </w:pPr>
       <w:r>
-        <w:t xml:space="preserve">SeSame </w:t>
-      </w:r>
-      <w:r>
-        <w:t>method to normalize beta values for each probe</w:t>
+        <w:t>Elastic net regression with known age data</w:t>
       </w:r>
     </w:p>
     <w:p>
@@ -909,13 +1333,15 @@
         </w:numPr>
       </w:pPr>
       <w:r>
-        <w:t>In: beta values (0-1)</w:t>
-      </w:r>
-      <w:r>
-        <w:t xml:space="preserve"> </w:t>
-      </w:r>
-      <w:r>
-        <w:t>per site</w:t>
+        <w:t xml:space="preserve">In: </w:t>
+      </w:r>
+      <w:proofErr w:type="spellStart"/>
+      <w:r>
+        <w:t>bismark.cov</w:t>
+      </w:r>
+      <w:proofErr w:type="spellEnd"/>
+      <w:r>
+        <w:t xml:space="preserve"> files, known age data, metadata?</w:t>
       </w:r>
     </w:p>
     <w:p>
@@ -927,19 +1353,30 @@
         </w:numPr>
       </w:pPr>
       <w:r>
-        <w:t>Out: normalized beta values per sites</w:t>
-      </w:r>
-    </w:p>
-    <w:p>
-      <w:pPr>
-        <w:pStyle w:val="ListParagraph"/>
-        <w:numPr>
-          <w:ilvl w:val="0"/>
+        <w:t xml:space="preserve">Function: some coverage filtering, </w:t>
+      </w:r>
+      <w:proofErr w:type="gramStart"/>
+      <w:r>
+        <w:t>training</w:t>
+      </w:r>
+      <w:proofErr w:type="gramEnd"/>
+      <w:r>
+        <w:t xml:space="preserve"> and testing</w:t>
+      </w:r>
+    </w:p>
+    <w:p>
+      <w:pPr>
+        <w:pStyle w:val="ListParagraph"/>
+        <w:numPr>
+          <w:ilvl w:val="1"/>
           <w:numId w:val="6"/>
         </w:numPr>
       </w:pPr>
       <w:r>
-        <w:t>Elastic net regression with known age data</w:t>
+        <w:t xml:space="preserve">Out: </w:t>
+      </w:r>
+      <w:r>
+        <w:t>coefficients of clock and statistics</w:t>
       </w:r>
     </w:p>
     <w:p/>
@@ -948,8 +1385,13 @@
         <w:t xml:space="preserve">PIPELINE – Using the </w:t>
       </w:r>
       <w:r>
-        <w:t>built clock</w:t>
-      </w:r>
+        <w:t xml:space="preserve">built </w:t>
+      </w:r>
+      <w:proofErr w:type="gramStart"/>
+      <w:r>
+        <w:t>clock</w:t>
+      </w:r>
+      <w:proofErr w:type="gramEnd"/>
     </w:p>
     <w:p>
       <w:pPr>
@@ -995,27 +1437,9 @@
           <w:numId w:val="7"/>
         </w:numPr>
       </w:pPr>
-      <w:commentRangeStart w:id="10"/>
-      <w:r>
-        <w:t>SeSAme normalization</w:t>
-      </w:r>
-      <w:commentRangeEnd w:id="10"/>
-      <w:r>
-        <w:rPr>
-          <w:rStyle w:val="CommentReference"/>
-        </w:rPr>
-        <w:commentReference w:id="10"/>
-      </w:r>
-    </w:p>
-    <w:p>
-      <w:pPr>
-        <w:pStyle w:val="ListParagraph"/>
-        <w:numPr>
-          <w:ilvl w:val="0"/>
-          <w:numId w:val="7"/>
-        </w:numPr>
-      </w:pPr>
       <w:commentRangeStart w:id="11"/>
+      <w:commentRangeStart w:id="12"/>
+      <w:commentRangeStart w:id="13"/>
       <w:r>
         <w:t xml:space="preserve">Use with known </w:t>
       </w:r>
@@ -1025,6 +1449,20 @@
           <w:rStyle w:val="CommentReference"/>
         </w:rPr>
         <w:commentReference w:id="11"/>
+      </w:r>
+      <w:commentRangeEnd w:id="12"/>
+      <w:r>
+        <w:rPr>
+          <w:rStyle w:val="CommentReference"/>
+        </w:rPr>
+        <w:commentReference w:id="12"/>
+      </w:r>
+      <w:commentRangeEnd w:id="13"/>
+      <w:r>
+        <w:rPr>
+          <w:rStyle w:val="CommentReference"/>
+        </w:rPr>
+        <w:commentReference w:id="13"/>
       </w:r>
     </w:p>
     <w:p/>
@@ -1076,8 +1514,18 @@
         </w:numPr>
       </w:pPr>
       <w:r>
-        <w:t>Sarah determined probe sequences based on Wilkinson et al—see /methylationbackground_Guth</w:t>
-      </w:r>
+        <w:t>Sarah determined probe sequences based on Wilkinson et al—see /</w:t>
+      </w:r>
+      <w:proofErr w:type="spellStart"/>
+      <w:r>
+        <w:t>methylationbackground_</w:t>
+      </w:r>
+      <w:proofErr w:type="gramStart"/>
+      <w:r>
+        <w:t>Guth</w:t>
+      </w:r>
+      <w:proofErr w:type="spellEnd"/>
+      <w:proofErr w:type="gramEnd"/>
     </w:p>
     <w:p>
       <w:pPr>
@@ -1091,8 +1539,13 @@
         <w:t>There’s some python something happening here</w:t>
       </w:r>
       <w:r>
-        <w:t xml:space="preserve"> – what is it and who is going to do it in the future</w:t>
-      </w:r>
+        <w:t xml:space="preserve"> – what is it and who is going to do it in the </w:t>
+      </w:r>
+      <w:proofErr w:type="gramStart"/>
+      <w:r>
+        <w:t>future</w:t>
+      </w:r>
+      <w:proofErr w:type="gramEnd"/>
     </w:p>
     <w:p>
       <w:pPr>
@@ -1121,14 +1574,20 @@
         </w:numPr>
       </w:pPr>
       <w:r>
+        <w:lastRenderedPageBreak/>
         <w:t>Process raw reads</w:t>
       </w:r>
       <w:r>
         <w:t xml:space="preserve"> (“Manny’s samples”)</w:t>
       </w:r>
       <w:r>
-        <w:t>—modify into format to be used in a clock estimate based on Wilkinson et al</w:t>
-      </w:r>
+        <w:t xml:space="preserve">—modify into format to be used in a clock estimate based on Wilkinson et </w:t>
+      </w:r>
+      <w:proofErr w:type="gramStart"/>
+      <w:r>
+        <w:t>al</w:t>
+      </w:r>
+      <w:proofErr w:type="gramEnd"/>
     </w:p>
     <w:p>
       <w:pPr>
@@ -1139,8 +1598,13 @@
         </w:numPr>
       </w:pPr>
       <w:r>
-        <w:t>Try to use a finished clock (Wilkinson et al clock) and see if I can get age estimates</w:t>
-      </w:r>
+        <w:t xml:space="preserve">Try to use a finished clock (Wilkinson et al clock) and see if I can get age </w:t>
+      </w:r>
+      <w:proofErr w:type="gramStart"/>
+      <w:r>
+        <w:t>estimates</w:t>
+      </w:r>
+      <w:proofErr w:type="gramEnd"/>
     </w:p>
     <w:p>
       <w:pPr>
@@ -1151,8 +1615,13 @@
         </w:numPr>
       </w:pPr>
       <w:r>
-        <w:t>What is the clock, how do I use it</w:t>
-      </w:r>
+        <w:t xml:space="preserve">What is the clock, how do I use </w:t>
+      </w:r>
+      <w:proofErr w:type="gramStart"/>
+      <w:r>
+        <w:t>it</w:t>
+      </w:r>
+      <w:proofErr w:type="gramEnd"/>
     </w:p>
     <w:p>
       <w:pPr>
@@ -1198,8 +1667,13 @@
           <w:numId w:val="8"/>
         </w:numPr>
       </w:pPr>
-      <w:r>
-        <w:t>Fastq?</w:t>
+      <w:proofErr w:type="spellStart"/>
+      <w:r>
+        <w:t>Fastq</w:t>
+      </w:r>
+      <w:proofErr w:type="spellEnd"/>
+      <w:r>
+        <w:t>?</w:t>
       </w:r>
     </w:p>
     <w:p>
@@ -1235,7 +1709,6 @@
         </w:numPr>
       </w:pPr>
       <w:r>
-        <w:lastRenderedPageBreak/>
         <w:t xml:space="preserve">Test Manny’s pipeline on </w:t>
       </w:r>
       <w:r>
@@ -1248,7 +1721,15 @@
         <w:t>age estimates</w:t>
       </w:r>
       <w:r>
-        <w:t>. Wilkinson is sending Manny samples—‘’the key part here is not so much the species as to get as wide and even a range of ages as possible for testing the predictive power of our approach”</w:t>
+        <w:t>. Wilkinson is sending Manny samples</w:t>
+      </w:r>
+      <w:proofErr w:type="gramStart"/>
+      <w:r>
+        <w:t>—‘</w:t>
+      </w:r>
+      <w:proofErr w:type="gramEnd"/>
+      <w:r>
+        <w:t>’the key part here is not so much the species as to get as wide and even a range of ages as possible for testing the predictive power of our approach”</w:t>
       </w:r>
     </w:p>
     <w:p>
@@ -1304,7 +1785,7 @@
           <w:highlight w:val="yellow"/>
         </w:rPr>
       </w:pPr>
-      <w:commentRangeStart w:id="12"/>
+      <w:commentRangeStart w:id="14"/>
       <w:r>
         <w:rPr>
           <w:highlight w:val="yellow"/>
@@ -1317,12 +1798,12 @@
         </w:rPr>
         <w:t>in Berkeley</w:t>
       </w:r>
-      <w:commentRangeEnd w:id="12"/>
-      <w:r>
-        <w:rPr>
-          <w:rStyle w:val="CommentReference"/>
-        </w:rPr>
-        <w:commentReference w:id="12"/>
+      <w:commentRangeEnd w:id="14"/>
+      <w:r>
+        <w:rPr>
+          <w:rStyle w:val="CommentReference"/>
+        </w:rPr>
+        <w:commentReference w:id="14"/>
       </w:r>
     </w:p>
     <w:p>
@@ -1352,8 +1833,16 @@
         <w:rPr>
           <w:highlight w:val="yellow"/>
         </w:rPr>
-        <w:t xml:space="preserve"> process</w:t>
-      </w:r>
+        <w:t xml:space="preserve"> </w:t>
+      </w:r>
+      <w:proofErr w:type="gramStart"/>
+      <w:r>
+        <w:rPr>
+          <w:highlight w:val="yellow"/>
+        </w:rPr>
+        <w:t>process</w:t>
+      </w:r>
+      <w:proofErr w:type="gramEnd"/>
     </w:p>
     <w:p>
       <w:pPr>
@@ -1376,7 +1865,21 @@
         <w:rPr>
           <w:highlight w:val="yellow"/>
         </w:rPr>
-        <w:t>predict age using wilkinson’s clock</w:t>
+        <w:t xml:space="preserve">predict age using </w:t>
+      </w:r>
+      <w:proofErr w:type="spellStart"/>
+      <w:r>
+        <w:rPr>
+          <w:highlight w:val="yellow"/>
+        </w:rPr>
+        <w:t>wilkinson’s</w:t>
+      </w:r>
+      <w:proofErr w:type="spellEnd"/>
+      <w:r>
+        <w:rPr>
+          <w:highlight w:val="yellow"/>
+        </w:rPr>
+        <w:t xml:space="preserve"> clock</w:t>
       </w:r>
     </w:p>
     <w:p/>
@@ -1409,7 +1912,15 @@
     </w:p>
     <w:p>
       <w:r>
-        <w:t>5 Myotis species with no known ages. “The goal for these runs was to show that the library prep, sequencing, and mapping/analysis pipeline works from A-Z. Since we didn’t want to burn through precious samples, we used as input either wing punches I could spare or cell lines that we had extracted DNA from already. The DNA from the cell lines was a control to make sure that the non-DNA carryover from wing punches didn’t inhibit or cause any issues downstream. Also, since these were the cell lines used to make the reference genomes for these species, it is the best mapping control you can ask for.</w:t>
+        <w:t xml:space="preserve">5 Myotis species with no known ages. “The goal for these runs was to show that the library prep, sequencing, and mapping/analysis pipeline works from A-Z. Since we didn’t want to burn through precious samples, we used as input either wing </w:t>
+      </w:r>
+      <w:proofErr w:type="gramStart"/>
+      <w:r>
+        <w:t>punches</w:t>
+      </w:r>
+      <w:proofErr w:type="gramEnd"/>
+      <w:r>
+        <w:t xml:space="preserve"> I could spare or cell lines that we had extracted DNA from already. The DNA from the cell lines was a control to make sure that the non-DNA carryover from wing punches didn’t inhibit or cause any issues downstream. Also, since these were the cell lines used to make the reference genomes for these species, it is the best mapping control you can ask for.</w:t>
       </w:r>
     </w:p>
     <w:p>
@@ -1425,6 +1936,7 @@
     </w:p>
     <w:p>
       <w:r>
+        <w:lastRenderedPageBreak/>
         <w:t>5 species</w:t>
       </w:r>
     </w:p>
@@ -1437,8 +1949,13 @@
         </w:numPr>
       </w:pPr>
       <w:r>
-        <w:t>Myotis californicus</w:t>
-      </w:r>
+        <w:t xml:space="preserve">Myotis </w:t>
+      </w:r>
+      <w:proofErr w:type="spellStart"/>
+      <w:r>
+        <w:t>californicus</w:t>
+      </w:r>
+      <w:proofErr w:type="spellEnd"/>
     </w:p>
     <w:p>
       <w:pPr>
@@ -1449,8 +1966,13 @@
         </w:numPr>
       </w:pPr>
       <w:r>
-        <w:t>Myotis evotis</w:t>
-      </w:r>
+        <w:t xml:space="preserve">Myotis </w:t>
+      </w:r>
+      <w:proofErr w:type="spellStart"/>
+      <w:r>
+        <w:t>evotis</w:t>
+      </w:r>
+      <w:proofErr w:type="spellEnd"/>
     </w:p>
     <w:p>
       <w:pPr>
@@ -1461,8 +1983,13 @@
         </w:numPr>
       </w:pPr>
       <w:r>
-        <w:t>Myotis lucifugus</w:t>
-      </w:r>
+        <w:t xml:space="preserve">Myotis </w:t>
+      </w:r>
+      <w:proofErr w:type="spellStart"/>
+      <w:r>
+        <w:t>lucifugus</w:t>
+      </w:r>
+      <w:proofErr w:type="spellEnd"/>
     </w:p>
     <w:p>
       <w:pPr>
@@ -1473,8 +2000,13 @@
         </w:numPr>
       </w:pPr>
       <w:r>
-        <w:t>Myotis thysanodes</w:t>
-      </w:r>
+        <w:t xml:space="preserve">Myotis </w:t>
+      </w:r>
+      <w:proofErr w:type="spellStart"/>
+      <w:r>
+        <w:t>thysanodes</w:t>
+      </w:r>
+      <w:proofErr w:type="spellEnd"/>
     </w:p>
     <w:p>
       <w:pPr>
@@ -1498,24 +2030,26 @@
       <w:r>
         <w:t>Output/</w:t>
       </w:r>
-      <w:commentRangeStart w:id="13"/>
-      <w:commentRangeStart w:id="14"/>
+      <w:commentRangeStart w:id="15"/>
+      <w:commentRangeStart w:id="16"/>
+      <w:proofErr w:type="spellStart"/>
       <w:r>
         <w:t>methylation_extracted</w:t>
       </w:r>
-      <w:commentRangeEnd w:id="13"/>
-      <w:r>
-        <w:rPr>
-          <w:rStyle w:val="CommentReference"/>
-        </w:rPr>
-        <w:commentReference w:id="13"/>
-      </w:r>
-      <w:commentRangeEnd w:id="14"/>
-      <w:r>
-        <w:rPr>
-          <w:rStyle w:val="CommentReference"/>
-        </w:rPr>
-        <w:commentReference w:id="14"/>
+      <w:commentRangeEnd w:id="15"/>
+      <w:proofErr w:type="spellEnd"/>
+      <w:r>
+        <w:rPr>
+          <w:rStyle w:val="CommentReference"/>
+        </w:rPr>
+        <w:commentReference w:id="15"/>
+      </w:r>
+      <w:commentRangeEnd w:id="16"/>
+      <w:r>
+        <w:rPr>
+          <w:rStyle w:val="CommentReference"/>
+        </w:rPr>
+        <w:commentReference w:id="16"/>
       </w:r>
     </w:p>
     <w:p>
@@ -1523,7 +2057,6 @@
         <w:rPr>
           <w:noProof/>
         </w:rPr>
-        <w:lastRenderedPageBreak/>
         <w:drawing>
           <wp:inline distT="0" distB="0" distL="0" distR="0" wp14:anchorId="5AA25E8C" wp14:editId="0D5F3915">
             <wp:extent cx="5943600" cy="1906905"/>
@@ -1540,7 +2073,7 @@
                     <pic:cNvPicPr/>
                   </pic:nvPicPr>
                   <pic:blipFill>
-                    <a:blip r:embed="rId11"/>
+                    <a:blip r:embed="rId12"/>
                     <a:stretch>
                       <a:fillRect/>
                     </a:stretch>
@@ -1593,7 +2126,8 @@
           <w:color w:val="222222"/>
         </w:rPr>
       </w:pPr>
-      <w:commentRangeStart w:id="15"/>
+      <w:commentRangeStart w:id="17"/>
+      <w:proofErr w:type="spellStart"/>
       <w:r>
         <w:rPr>
           <w:rFonts w:ascii="Arial" w:eastAsia="Times New Roman" w:hAnsi="Arial" w:cs="Arial"/>
@@ -1601,23 +2135,9 @@
           <w:sz w:val="22"/>
           <w:szCs w:val="22"/>
         </w:rPr>
-        <w:t>infoAllSamp = Sample metadata (SampleID, Age, Tissue, Sex, Species, confidence in data, etc.)</w:t>
-      </w:r>
-    </w:p>
-    <w:p>
-      <w:pPr>
-        <w:numPr>
-          <w:ilvl w:val="0"/>
-          <w:numId w:val="11"/>
-        </w:numPr>
-        <w:shd w:val="clear" w:color="auto" w:fill="FFFFFF"/>
-        <w:spacing w:before="100" w:beforeAutospacing="1" w:after="100" w:afterAutospacing="1"/>
-        <w:ind w:left="945"/>
-        <w:rPr>
-          <w:rFonts w:ascii="Arial" w:eastAsia="Times New Roman" w:hAnsi="Arial" w:cs="Arial"/>
-          <w:color w:val="222222"/>
-        </w:rPr>
-      </w:pPr>
+        <w:t>infoAllSamp</w:t>
+      </w:r>
+      <w:proofErr w:type="spellEnd"/>
       <w:r>
         <w:rPr>
           <w:rFonts w:ascii="Arial" w:eastAsia="Times New Roman" w:hAnsi="Arial" w:cs="Arial"/>
@@ -1625,23 +2145,9 @@
           <w:sz w:val="22"/>
           <w:szCs w:val="22"/>
         </w:rPr>
-        <w:t>datAllSamp = Sample methylation data (SampleID, many many cg probes)</w:t>
-      </w:r>
-    </w:p>
-    <w:p>
-      <w:pPr>
-        <w:numPr>
-          <w:ilvl w:val="0"/>
-          <w:numId w:val="11"/>
-        </w:numPr>
-        <w:shd w:val="clear" w:color="auto" w:fill="FFFFFF"/>
-        <w:spacing w:before="100" w:beforeAutospacing="1" w:after="100" w:afterAutospacing="1"/>
-        <w:ind w:left="945"/>
-        <w:rPr>
-          <w:rFonts w:ascii="Arial" w:eastAsia="Times New Roman" w:hAnsi="Arial" w:cs="Arial"/>
-          <w:color w:val="222222"/>
-        </w:rPr>
-      </w:pPr>
+        <w:t xml:space="preserve"> = Sample metadata (</w:t>
+      </w:r>
+      <w:proofErr w:type="spellStart"/>
       <w:r>
         <w:rPr>
           <w:rFonts w:ascii="Arial" w:eastAsia="Times New Roman" w:hAnsi="Arial" w:cs="Arial"/>
@@ -1649,23 +2155,9 @@
           <w:sz w:val="22"/>
           <w:szCs w:val="22"/>
         </w:rPr>
-        <w:t>anAge = Database of taxonomic classification &amp; life history traits for species we have analyzed (Entire taxonomic name, Age of Sexual Maturity, Gestational Period, Maximum Lifespan, etc.)</w:t>
-      </w:r>
-    </w:p>
-    <w:p>
-      <w:pPr>
-        <w:numPr>
-          <w:ilvl w:val="1"/>
-          <w:numId w:val="11"/>
-        </w:numPr>
-        <w:shd w:val="clear" w:color="auto" w:fill="FFFFFF"/>
-        <w:spacing w:before="100" w:beforeAutospacing="1" w:after="100" w:afterAutospacing="1"/>
-        <w:ind w:left="1665"/>
-        <w:rPr>
-          <w:rFonts w:ascii="Arial" w:eastAsia="Times New Roman" w:hAnsi="Arial" w:cs="Arial"/>
-          <w:color w:val="222222"/>
-        </w:rPr>
-      </w:pPr>
+        <w:t>SampleID</w:t>
+      </w:r>
+      <w:proofErr w:type="spellEnd"/>
       <w:r>
         <w:rPr>
           <w:rFonts w:ascii="Arial" w:eastAsia="Times New Roman" w:hAnsi="Arial" w:cs="Arial"/>
@@ -1673,7 +2165,7 @@
           <w:sz w:val="22"/>
           <w:szCs w:val="22"/>
         </w:rPr>
-        <w:t>Used if we use special age transformations in the predictive model (for bats, only used in defining "Relative Age")</w:t>
+        <w:t>, Age, Tissue, Sex, Species, confidence in data, etc.)</w:t>
       </w:r>
     </w:p>
     <w:p>
@@ -1690,6 +2182,7 @@
           <w:color w:val="222222"/>
         </w:rPr>
       </w:pPr>
+      <w:proofErr w:type="spellStart"/>
       <w:r>
         <w:rPr>
           <w:rFonts w:ascii="Arial" w:eastAsia="Times New Roman" w:hAnsi="Arial" w:cs="Arial"/>
@@ -1697,23 +2190,9 @@
           <w:sz w:val="22"/>
           <w:szCs w:val="22"/>
         </w:rPr>
-        <w:t>probe_amin_table = Table of probes x species saying which CpG probes map to something on a given species' genome (based on a species' genome annotation generated by another lab member)</w:t>
-      </w:r>
-    </w:p>
-    <w:p>
-      <w:pPr>
-        <w:numPr>
-          <w:ilvl w:val="1"/>
-          <w:numId w:val="11"/>
-        </w:numPr>
-        <w:shd w:val="clear" w:color="auto" w:fill="FFFFFF"/>
-        <w:spacing w:before="100" w:beforeAutospacing="1" w:after="100" w:afterAutospacing="1"/>
-        <w:ind w:left="1665"/>
-        <w:rPr>
-          <w:rFonts w:ascii="Arial" w:eastAsia="Times New Roman" w:hAnsi="Arial" w:cs="Arial"/>
-          <w:color w:val="222222"/>
-        </w:rPr>
-      </w:pPr>
+        <w:t>datAllSamp</w:t>
+      </w:r>
+      <w:proofErr w:type="spellEnd"/>
       <w:r>
         <w:rPr>
           <w:rFonts w:ascii="Arial" w:eastAsia="Times New Roman" w:hAnsi="Arial" w:cs="Arial"/>
@@ -1721,20 +2200,188 @@
           <w:sz w:val="22"/>
           <w:szCs w:val="22"/>
         </w:rPr>
+        <w:t xml:space="preserve"> = Sample methylation data (</w:t>
+      </w:r>
+      <w:proofErr w:type="spellStart"/>
+      <w:r>
+        <w:rPr>
+          <w:rFonts w:ascii="Arial" w:eastAsia="Times New Roman" w:hAnsi="Arial" w:cs="Arial"/>
+          <w:color w:val="222222"/>
+          <w:sz w:val="22"/>
+          <w:szCs w:val="22"/>
+        </w:rPr>
+        <w:t>SampleID</w:t>
+      </w:r>
+      <w:proofErr w:type="spellEnd"/>
+      <w:r>
+        <w:rPr>
+          <w:rFonts w:ascii="Arial" w:eastAsia="Times New Roman" w:hAnsi="Arial" w:cs="Arial"/>
+          <w:color w:val="222222"/>
+          <w:sz w:val="22"/>
+          <w:szCs w:val="22"/>
+        </w:rPr>
+        <w:t xml:space="preserve">, many </w:t>
+      </w:r>
+      <w:proofErr w:type="spellStart"/>
+      <w:r>
+        <w:rPr>
+          <w:rFonts w:ascii="Arial" w:eastAsia="Times New Roman" w:hAnsi="Arial" w:cs="Arial"/>
+          <w:color w:val="222222"/>
+          <w:sz w:val="22"/>
+          <w:szCs w:val="22"/>
+        </w:rPr>
+        <w:t>many</w:t>
+      </w:r>
+      <w:proofErr w:type="spellEnd"/>
+      <w:r>
+        <w:rPr>
+          <w:rFonts w:ascii="Arial" w:eastAsia="Times New Roman" w:hAnsi="Arial" w:cs="Arial"/>
+          <w:color w:val="222222"/>
+          <w:sz w:val="22"/>
+          <w:szCs w:val="22"/>
+        </w:rPr>
+        <w:t xml:space="preserve"> cg probes)</w:t>
+      </w:r>
+    </w:p>
+    <w:p>
+      <w:pPr>
+        <w:numPr>
+          <w:ilvl w:val="0"/>
+          <w:numId w:val="11"/>
+        </w:numPr>
+        <w:shd w:val="clear" w:color="auto" w:fill="FFFFFF"/>
+        <w:spacing w:before="100" w:beforeAutospacing="1" w:after="100" w:afterAutospacing="1"/>
+        <w:ind w:left="945"/>
+        <w:rPr>
+          <w:rFonts w:ascii="Arial" w:eastAsia="Times New Roman" w:hAnsi="Arial" w:cs="Arial"/>
+          <w:color w:val="222222"/>
+        </w:rPr>
+      </w:pPr>
+      <w:proofErr w:type="spellStart"/>
+      <w:r>
+        <w:rPr>
+          <w:rFonts w:ascii="Arial" w:eastAsia="Times New Roman" w:hAnsi="Arial" w:cs="Arial"/>
+          <w:color w:val="222222"/>
+          <w:sz w:val="22"/>
+          <w:szCs w:val="22"/>
+        </w:rPr>
+        <w:t>anAge</w:t>
+      </w:r>
+      <w:proofErr w:type="spellEnd"/>
+      <w:r>
+        <w:rPr>
+          <w:rFonts w:ascii="Arial" w:eastAsia="Times New Roman" w:hAnsi="Arial" w:cs="Arial"/>
+          <w:color w:val="222222"/>
+          <w:sz w:val="22"/>
+          <w:szCs w:val="22"/>
+        </w:rPr>
+        <w:t xml:space="preserve"> = Database of taxonomic classification &amp; life history traits for species we have analyzed (Entire taxonomic name, Age of Sexual Maturity, Gestational Period, Maximum Lifespan, etc.)</w:t>
+      </w:r>
+    </w:p>
+    <w:p>
+      <w:pPr>
+        <w:numPr>
+          <w:ilvl w:val="1"/>
+          <w:numId w:val="11"/>
+        </w:numPr>
+        <w:shd w:val="clear" w:color="auto" w:fill="FFFFFF"/>
+        <w:spacing w:before="100" w:beforeAutospacing="1" w:after="100" w:afterAutospacing="1"/>
+        <w:ind w:left="1665"/>
+        <w:rPr>
+          <w:rFonts w:ascii="Arial" w:eastAsia="Times New Roman" w:hAnsi="Arial" w:cs="Arial"/>
+          <w:color w:val="222222"/>
+        </w:rPr>
+      </w:pPr>
+      <w:r>
+        <w:rPr>
+          <w:rFonts w:ascii="Arial" w:eastAsia="Times New Roman" w:hAnsi="Arial" w:cs="Arial"/>
+          <w:color w:val="222222"/>
+          <w:sz w:val="22"/>
+          <w:szCs w:val="22"/>
+        </w:rPr>
+        <w:t>Used if we use special age transformations in the predictive model (for bats, only used in defining "Relative Age")</w:t>
+      </w:r>
+    </w:p>
+    <w:p>
+      <w:pPr>
+        <w:numPr>
+          <w:ilvl w:val="0"/>
+          <w:numId w:val="11"/>
+        </w:numPr>
+        <w:shd w:val="clear" w:color="auto" w:fill="FFFFFF"/>
+        <w:spacing w:before="100" w:beforeAutospacing="1" w:after="100" w:afterAutospacing="1"/>
+        <w:ind w:left="945"/>
+        <w:rPr>
+          <w:rFonts w:ascii="Arial" w:eastAsia="Times New Roman" w:hAnsi="Arial" w:cs="Arial"/>
+          <w:color w:val="222222"/>
+        </w:rPr>
+      </w:pPr>
+      <w:proofErr w:type="spellStart"/>
+      <w:r>
+        <w:rPr>
+          <w:rFonts w:ascii="Arial" w:eastAsia="Times New Roman" w:hAnsi="Arial" w:cs="Arial"/>
+          <w:color w:val="222222"/>
+          <w:sz w:val="22"/>
+          <w:szCs w:val="22"/>
+        </w:rPr>
+        <w:t>probe_amin_table</w:t>
+      </w:r>
+      <w:proofErr w:type="spellEnd"/>
+      <w:r>
+        <w:rPr>
+          <w:rFonts w:ascii="Arial" w:eastAsia="Times New Roman" w:hAnsi="Arial" w:cs="Arial"/>
+          <w:color w:val="222222"/>
+          <w:sz w:val="22"/>
+          <w:szCs w:val="22"/>
+        </w:rPr>
+        <w:t xml:space="preserve"> = Table of probes x species saying which CpG probes map to something on a given species' genome (based on a species' genome annotation generated by another lab member)</w:t>
+      </w:r>
+    </w:p>
+    <w:p>
+      <w:pPr>
+        <w:numPr>
+          <w:ilvl w:val="1"/>
+          <w:numId w:val="11"/>
+        </w:numPr>
+        <w:shd w:val="clear" w:color="auto" w:fill="FFFFFF"/>
+        <w:spacing w:before="100" w:beforeAutospacing="1" w:after="100" w:afterAutospacing="1"/>
+        <w:ind w:left="1665"/>
+        <w:rPr>
+          <w:rFonts w:ascii="Arial" w:eastAsia="Times New Roman" w:hAnsi="Arial" w:cs="Arial"/>
+          <w:color w:val="222222"/>
+        </w:rPr>
+      </w:pPr>
+      <w:r>
+        <w:rPr>
+          <w:rFonts w:ascii="Arial" w:eastAsia="Times New Roman" w:hAnsi="Arial" w:cs="Arial"/>
+          <w:color w:val="222222"/>
+          <w:sz w:val="22"/>
+          <w:szCs w:val="22"/>
+        </w:rPr>
         <w:t>Used if we pre-filter the CpG probes prior to building the clock (for bats, we did this for all the clocks in the paper)</w:t>
       </w:r>
-      <w:commentRangeEnd w:id="15"/>
-      <w:r>
-        <w:rPr>
-          <w:rStyle w:val="CommentReference"/>
-        </w:rPr>
-        <w:commentReference w:id="15"/>
-      </w:r>
-    </w:p>
-    <w:p/>
-    <w:p>
-      <w:r>
-        <w:t xml:space="preserve">anAge : </w:t>
+      <w:commentRangeEnd w:id="17"/>
+      <w:r>
+        <w:rPr>
+          <w:rStyle w:val="CommentReference"/>
+        </w:rPr>
+        <w:commentReference w:id="17"/>
+      </w:r>
+    </w:p>
+    <w:p/>
+    <w:p>
+      <w:proofErr w:type="spellStart"/>
+      <w:proofErr w:type="gramStart"/>
+      <w:r>
+        <w:t>anAge</w:t>
+      </w:r>
+      <w:proofErr w:type="spellEnd"/>
+      <w:r>
+        <w:t xml:space="preserve"> :</w:t>
+      </w:r>
+      <w:proofErr w:type="gramEnd"/>
+      <w:r>
+        <w:t xml:space="preserve"> </w:t>
       </w:r>
       <w:r>
         <w:t>https://genomics.senescence.info/species/index.html</w:t>
@@ -1775,8 +2422,15 @@
         <w:t xml:space="preserve"> PYTHON</w:t>
       </w:r>
       <w:r>
-        <w:t xml:space="preserve"> (3 inputs: trimmed.f</w:t>
-      </w:r>
+        <w:t xml:space="preserve"> (3 inputs: </w:t>
+      </w:r>
+      <w:proofErr w:type="spellStart"/>
+      <w:proofErr w:type="gramStart"/>
+      <w:r>
+        <w:t>trimmed.f</w:t>
+      </w:r>
+      <w:proofErr w:type="spellEnd"/>
+      <w:proofErr w:type="gramEnd"/>
       <w:r>
         <w:t>)</w:t>
       </w:r>
@@ -1789,9 +2443,11 @@
           <w:numId w:val="9"/>
         </w:numPr>
       </w:pPr>
+      <w:proofErr w:type="spellStart"/>
       <w:r>
         <w:t>Snakefile</w:t>
       </w:r>
+      <w:proofErr w:type="spellEnd"/>
     </w:p>
     <w:p>
       <w:pPr>
@@ -1801,12 +2457,14 @@
           <w:numId w:val="9"/>
         </w:numPr>
       </w:pPr>
+      <w:proofErr w:type="spellStart"/>
       <w:r>
         <w:t>T</w:t>
       </w:r>
       <w:r>
         <w:t>rimmomatic</w:t>
       </w:r>
+      <w:proofErr w:type="spellEnd"/>
     </w:p>
     <w:p>
       <w:pPr>
@@ -1820,8 +2478,13 @@
         <w:t>In:</w:t>
       </w:r>
       <w:r>
-        <w:t xml:space="preserve"> trimmed.fq.gz, samples.tsv</w:t>
-      </w:r>
+        <w:t xml:space="preserve"> trimmed.fq.gz, </w:t>
+      </w:r>
+      <w:proofErr w:type="spellStart"/>
+      <w:r>
+        <w:t>samples.tsv</w:t>
+      </w:r>
+      <w:proofErr w:type="spellEnd"/>
     </w:p>
     <w:p>
       <w:pPr>
@@ -1840,16 +2503,16 @@
       <w:r>
         <w:t>_</w:t>
       </w:r>
-      <w:commentRangeStart w:id="16"/>
+      <w:commentRangeStart w:id="18"/>
       <w:r>
         <w:t>trimmed_R1_unpaired.gq.gz, _trimmed_R1.fq.gz</w:t>
       </w:r>
-      <w:commentRangeEnd w:id="16"/>
-      <w:r>
-        <w:rPr>
-          <w:rStyle w:val="CommentReference"/>
-        </w:rPr>
-        <w:commentReference w:id="16"/>
+      <w:commentRangeEnd w:id="18"/>
+      <w:r>
+        <w:rPr>
+          <w:rStyle w:val="CommentReference"/>
+        </w:rPr>
+        <w:commentReference w:id="18"/>
       </w:r>
     </w:p>
     <w:p>
@@ -1860,9 +2523,11 @@
           <w:numId w:val="9"/>
         </w:numPr>
       </w:pPr>
+      <w:proofErr w:type="spellStart"/>
       <w:r>
         <w:t>bismark</w:t>
       </w:r>
+      <w:proofErr w:type="spellEnd"/>
     </w:p>
     <w:p>
       <w:pPr>
@@ -1873,34 +2538,42 @@
         </w:numPr>
       </w:pPr>
       <w:r>
-        <w:t xml:space="preserve">In: bisulfite treated sequence reads (fastq), </w:t>
-      </w:r>
-      <w:commentRangeStart w:id="17"/>
-      <w:commentRangeStart w:id="18"/>
+        <w:t>In: bisulfite treated sequence reads (</w:t>
+      </w:r>
+      <w:proofErr w:type="spellStart"/>
+      <w:r>
+        <w:t>fastq</w:t>
+      </w:r>
+      <w:proofErr w:type="spellEnd"/>
+      <w:r>
+        <w:t xml:space="preserve">), </w:t>
+      </w:r>
       <w:commentRangeStart w:id="19"/>
+      <w:commentRangeStart w:id="20"/>
+      <w:commentRangeStart w:id="21"/>
       <w:r>
         <w:t>genome of interest</w:t>
       </w:r>
-      <w:commentRangeEnd w:id="17"/>
-      <w:r>
-        <w:rPr>
-          <w:rStyle w:val="CommentReference"/>
-        </w:rPr>
-        <w:commentReference w:id="17"/>
-      </w:r>
-      <w:commentRangeEnd w:id="18"/>
-      <w:r>
-        <w:rPr>
-          <w:rStyle w:val="CommentReference"/>
-        </w:rPr>
-        <w:commentReference w:id="18"/>
-      </w:r>
       <w:commentRangeEnd w:id="19"/>
       <w:r>
         <w:rPr>
           <w:rStyle w:val="CommentReference"/>
         </w:rPr>
         <w:commentReference w:id="19"/>
+      </w:r>
+      <w:commentRangeEnd w:id="20"/>
+      <w:r>
+        <w:rPr>
+          <w:rStyle w:val="CommentReference"/>
+        </w:rPr>
+        <w:commentReference w:id="20"/>
+      </w:r>
+      <w:commentRangeEnd w:id="21"/>
+      <w:r>
+        <w:rPr>
+          <w:rStyle w:val="CommentReference"/>
+        </w:rPr>
+        <w:commentReference w:id="21"/>
       </w:r>
     </w:p>
     <w:p>
@@ -1935,12 +2608,14 @@
           <w:numId w:val="9"/>
         </w:numPr>
       </w:pPr>
+      <w:proofErr w:type="spellStart"/>
       <w:r>
         <w:t>F</w:t>
       </w:r>
       <w:r>
         <w:t>astqc</w:t>
       </w:r>
+      <w:proofErr w:type="spellEnd"/>
     </w:p>
     <w:p>
       <w:pPr>
@@ -1954,7 +2629,15 @@
         <w:t>In:</w:t>
       </w:r>
       <w:r>
-        <w:t xml:space="preserve"> samples.tsv, fastq</w:t>
+        <w:t xml:space="preserve"> </w:t>
+      </w:r>
+      <w:proofErr w:type="spellStart"/>
+      <w:r>
+        <w:t>samples.tsv</w:t>
+      </w:r>
+      <w:proofErr w:type="spellEnd"/>
+      <w:r>
+        <w:t>, fastq</w:t>
       </w:r>
       <w:r>
         <w:t>.gz</w:t>
@@ -1983,12 +2666,14 @@
           <w:numId w:val="9"/>
         </w:numPr>
       </w:pPr>
+      <w:proofErr w:type="spellStart"/>
       <w:r>
         <w:t>M</w:t>
       </w:r>
       <w:r>
         <w:t>ultiqc</w:t>
       </w:r>
+      <w:proofErr w:type="spellEnd"/>
     </w:p>
     <w:p>
       <w:pPr>
@@ -2007,8 +2692,13 @@
       <w:r>
         <w:t xml:space="preserve"> </w:t>
       </w:r>
-      <w:r>
-        <w:t>samples.tsv, fastqc.html</w:t>
+      <w:proofErr w:type="spellStart"/>
+      <w:r>
+        <w:t>samples.tsv</w:t>
+      </w:r>
+      <w:proofErr w:type="spellEnd"/>
+      <w:r>
+        <w:t>, fastqc.html</w:t>
       </w:r>
     </w:p>
     <w:p>
@@ -2034,16 +2724,21 @@
           <w:numId w:val="9"/>
         </w:numPr>
       </w:pPr>
-      <w:commentRangeStart w:id="20"/>
-      <w:r>
-        <w:t>Bismark to % methylation per chromosome</w:t>
-      </w:r>
-      <w:commentRangeEnd w:id="20"/>
-      <w:r>
-        <w:rPr>
-          <w:rStyle w:val="CommentReference"/>
-        </w:rPr>
-        <w:commentReference w:id="20"/>
+      <w:commentRangeStart w:id="22"/>
+      <w:proofErr w:type="spellStart"/>
+      <w:r>
+        <w:t>Bismark</w:t>
+      </w:r>
+      <w:proofErr w:type="spellEnd"/>
+      <w:r>
+        <w:t xml:space="preserve"> to % methylation per chromosome</w:t>
+      </w:r>
+      <w:commentRangeEnd w:id="22"/>
+      <w:r>
+        <w:rPr>
+          <w:rStyle w:val="CommentReference"/>
+        </w:rPr>
+        <w:commentReference w:id="22"/>
       </w:r>
       <w:r>
         <w:t>.py</w:t>
@@ -2058,7 +2753,15 @@
         </w:numPr>
       </w:pPr>
       <w:r>
-        <w:t>In: bismark.cov files from step 2</w:t>
+        <w:t xml:space="preserve">In: </w:t>
+      </w:r>
+      <w:proofErr w:type="spellStart"/>
+      <w:r>
+        <w:t>bismark.cov</w:t>
+      </w:r>
+      <w:proofErr w:type="spellEnd"/>
+      <w:r>
+        <w:t xml:space="preserve"> files from step 2</w:t>
       </w:r>
     </w:p>
     <w:p>
@@ -2093,18 +2796,18 @@
     <w:p/>
     <w:p/>
     <w:p>
-      <w:commentRangeStart w:id="21"/>
+      <w:commentRangeStart w:id="23"/>
     </w:p>
     <w:p>
       <w:r>
         <w:t>DRY PIPELINE – NORMALIZATION?</w:t>
       </w:r>
-      <w:commentRangeEnd w:id="21"/>
-      <w:r>
-        <w:rPr>
-          <w:rStyle w:val="CommentReference"/>
-        </w:rPr>
-        <w:commentReference w:id="21"/>
+      <w:commentRangeEnd w:id="23"/>
+      <w:r>
+        <w:rPr>
+          <w:rStyle w:val="CommentReference"/>
+        </w:rPr>
+        <w:commentReference w:id="23"/>
       </w:r>
     </w:p>
     <w:p/>
@@ -2117,21 +2820,34 @@
         <w:t>investigated</w:t>
       </w:r>
       <w:r>
-        <w:t xml:space="preserve"> Wilkinson et al to see how they processed their raw methylation reads before using them in their clock to estimate ages. There is substantial documentation that they first normalized them using an R package called SeSAme</w:t>
-      </w:r>
-      <w:r>
-        <w:t xml:space="preserve">. My first objective is therefore to figure out how to use SeSame and to write a pipeline to normalize </w:t>
-      </w:r>
-      <w:commentRangeStart w:id="22"/>
+        <w:t xml:space="preserve"> Wilkinson et al to see how they processed their raw methylation reads before using them in their clock to estimate ages. There is substantial documentation that they first normalized them using an R package called </w:t>
+      </w:r>
+      <w:proofErr w:type="spellStart"/>
+      <w:r>
+        <w:t>SeSAme</w:t>
+      </w:r>
+      <w:proofErr w:type="spellEnd"/>
+      <w:r>
+        <w:t xml:space="preserve">. My first objective is therefore to figure out how to use </w:t>
+      </w:r>
+      <w:proofErr w:type="spellStart"/>
+      <w:r>
+        <w:t>SeSame</w:t>
+      </w:r>
+      <w:proofErr w:type="spellEnd"/>
+      <w:r>
+        <w:t xml:space="preserve"> and to write a pipeline to normalize </w:t>
+      </w:r>
+      <w:commentRangeStart w:id="24"/>
       <w:r>
         <w:t>some of the Myotis samples.</w:t>
       </w:r>
-      <w:commentRangeEnd w:id="22"/>
-      <w:r>
-        <w:rPr>
-          <w:rStyle w:val="CommentReference"/>
-        </w:rPr>
-        <w:commentReference w:id="22"/>
+      <w:commentRangeEnd w:id="24"/>
+      <w:r>
+        <w:rPr>
+          <w:rStyle w:val="CommentReference"/>
+        </w:rPr>
+        <w:commentReference w:id="24"/>
       </w:r>
     </w:p>
     <w:p/>
@@ -2156,7 +2872,7 @@
       </w:r>
     </w:p>
     <w:p>
-      <w:commentRangeStart w:id="23"/>
+      <w:commentRangeStart w:id="25"/>
       <w:r>
         <w:rPr>
           <w:noProof/>
@@ -2177,7 +2893,7 @@
                     <pic:cNvPicPr/>
                   </pic:nvPicPr>
                   <pic:blipFill>
-                    <a:blip r:embed="rId12"/>
+                    <a:blip r:embed="rId13"/>
                     <a:stretch>
                       <a:fillRect/>
                     </a:stretch>
@@ -2197,12 +2913,12 @@
           </wp:inline>
         </w:drawing>
       </w:r>
-      <w:commentRangeEnd w:id="23"/>
-      <w:r>
-        <w:rPr>
-          <w:rStyle w:val="CommentReference"/>
-        </w:rPr>
-        <w:commentReference w:id="23"/>
+      <w:commentRangeEnd w:id="25"/>
+      <w:r>
+        <w:rPr>
+          <w:rStyle w:val="CommentReference"/>
+        </w:rPr>
+        <w:commentReference w:id="25"/>
       </w:r>
     </w:p>
     <w:p/>
@@ -2212,11 +2928,24 @@
         <w:t>SESAME</w:t>
       </w:r>
       <w:r>
-        <w:t xml:space="preserve"> - This function is a simple wrapper of noob + nonlinear dye bias correction + pOOBAH masking</w:t>
-      </w:r>
-    </w:p>
-    <w:p>
-      <w:hyperlink r:id="rId13" w:history="1">
+        <w:t xml:space="preserve"> - This function is a simple wrapper of noob + nonlinear dye bias correction + </w:t>
+      </w:r>
+      <w:proofErr w:type="spellStart"/>
+      <w:r>
+        <w:t>pOOBAH</w:t>
+      </w:r>
+      <w:proofErr w:type="spellEnd"/>
+      <w:r>
+        <w:t xml:space="preserve"> </w:t>
+      </w:r>
+      <w:proofErr w:type="gramStart"/>
+      <w:r>
+        <w:t>masking</w:t>
+      </w:r>
+      <w:proofErr w:type="gramEnd"/>
+    </w:p>
+    <w:p>
+      <w:hyperlink r:id="rId14" w:history="1">
         <w:r>
           <w:rPr>
             <w:rStyle w:val="Hyperlink"/>
@@ -2233,7 +2962,15 @@
     <w:p/>
     <w:p>
       <w:r>
-        <w:t>Trying to figure out what file type it needs. Steve’s tutorial notes a sample file .csv, but doesn’t show the example file.</w:t>
+        <w:t>Trying to figure out what file type it needs. Steve’s tutorial notes a sample file .</w:t>
+      </w:r>
+      <w:proofErr w:type="gramStart"/>
+      <w:r>
+        <w:t>csv, but</w:t>
+      </w:r>
+      <w:proofErr w:type="gramEnd"/>
+      <w:r>
+        <w:t xml:space="preserve"> doesn’t show the example file.</w:t>
       </w:r>
       <w:r>
         <w:t xml:space="preserve"> Digging into online documentation to see what I can find.</w:t>
@@ -2244,8 +2981,9 @@
       <w:r>
         <w:t xml:space="preserve">Arguments: </w:t>
       </w:r>
-      <w:commentRangeStart w:id="24"/>
-      <w:commentRangeStart w:id="25"/>
+      <w:commentRangeStart w:id="26"/>
+      <w:commentRangeStart w:id="27"/>
+      <w:proofErr w:type="spellStart"/>
       <w:r>
         <w:rPr>
           <w:rFonts w:ascii="Lato" w:hAnsi="Lato"/>
@@ -2255,12 +2993,13 @@
         </w:rPr>
         <w:t>SigSet</w:t>
       </w:r>
-      <w:commentRangeEnd w:id="24"/>
-      <w:r>
-        <w:rPr>
-          <w:rStyle w:val="CommentReference"/>
-        </w:rPr>
-        <w:commentReference w:id="24"/>
+      <w:commentRangeEnd w:id="26"/>
+      <w:proofErr w:type="spellEnd"/>
+      <w:r>
+        <w:rPr>
+          <w:rStyle w:val="CommentReference"/>
+        </w:rPr>
+        <w:commentReference w:id="26"/>
       </w:r>
       <w:r>
         <w:rPr>
@@ -2271,8 +3010,8 @@
         </w:rPr>
         <w:t xml:space="preserve">(s), </w:t>
       </w:r>
-      <w:commentRangeStart w:id="26"/>
-      <w:commentRangeStart w:id="27"/>
+      <w:commentRangeStart w:id="28"/>
+      <w:commentRangeStart w:id="29"/>
       <w:r>
         <w:rPr>
           <w:rFonts w:ascii="Lato" w:hAnsi="Lato"/>
@@ -2282,19 +3021,19 @@
         </w:rPr>
         <w:t xml:space="preserve">IDAT </w:t>
       </w:r>
-      <w:commentRangeEnd w:id="26"/>
-      <w:r>
-        <w:rPr>
-          <w:rStyle w:val="CommentReference"/>
-        </w:rPr>
-        <w:commentReference w:id="26"/>
-      </w:r>
-      <w:commentRangeEnd w:id="27"/>
-      <w:r>
-        <w:rPr>
-          <w:rStyle w:val="CommentReference"/>
-        </w:rPr>
-        <w:commentReference w:id="27"/>
+      <w:commentRangeEnd w:id="28"/>
+      <w:r>
+        <w:rPr>
+          <w:rStyle w:val="CommentReference"/>
+        </w:rPr>
+        <w:commentReference w:id="28"/>
+      </w:r>
+      <w:commentRangeEnd w:id="29"/>
+      <w:r>
+        <w:rPr>
+          <w:rStyle w:val="CommentReference"/>
+        </w:rPr>
+        <w:commentReference w:id="29"/>
       </w:r>
       <w:r>
         <w:rPr>
@@ -2305,12 +3044,12 @@
         </w:rPr>
         <w:t>prefix(es</w:t>
       </w:r>
-      <w:commentRangeEnd w:id="25"/>
-      <w:r>
-        <w:rPr>
-          <w:rStyle w:val="CommentReference"/>
-        </w:rPr>
-        <w:commentReference w:id="25"/>
+      <w:commentRangeEnd w:id="27"/>
+      <w:r>
+        <w:rPr>
+          <w:rStyle w:val="CommentReference"/>
+        </w:rPr>
+        <w:commentReference w:id="27"/>
       </w:r>
       <w:r>
         <w:rPr>
@@ -2319,18 +3058,86 @@
           <w:szCs w:val="21"/>
           <w:shd w:val="clear" w:color="auto" w:fill="FFFFFF"/>
         </w:rPr>
-        <w:t>), minfi GenomicRatioSet(s), or RGChannelSet(s)</w:t>
-      </w:r>
-    </w:p>
-    <w:p/>
-    <w:p/>
-    <w:p>
-      <w:r>
-        <w:t>Seems to be sample data available on the github:</w:t>
-      </w:r>
-    </w:p>
-    <w:p>
-      <w:hyperlink r:id="rId14" w:history="1">
+        <w:t xml:space="preserve">), </w:t>
+      </w:r>
+      <w:proofErr w:type="spellStart"/>
+      <w:r>
+        <w:rPr>
+          <w:rFonts w:ascii="Lato" w:hAnsi="Lato"/>
+          <w:sz w:val="21"/>
+          <w:szCs w:val="21"/>
+          <w:shd w:val="clear" w:color="auto" w:fill="FFFFFF"/>
+        </w:rPr>
+        <w:t>minfi</w:t>
+      </w:r>
+      <w:proofErr w:type="spellEnd"/>
+      <w:r>
+        <w:rPr>
+          <w:rFonts w:ascii="Lato" w:hAnsi="Lato"/>
+          <w:sz w:val="21"/>
+          <w:szCs w:val="21"/>
+          <w:shd w:val="clear" w:color="auto" w:fill="FFFFFF"/>
+        </w:rPr>
+        <w:t xml:space="preserve"> </w:t>
+      </w:r>
+      <w:proofErr w:type="spellStart"/>
+      <w:r>
+        <w:rPr>
+          <w:rFonts w:ascii="Lato" w:hAnsi="Lato"/>
+          <w:sz w:val="21"/>
+          <w:szCs w:val="21"/>
+          <w:shd w:val="clear" w:color="auto" w:fill="FFFFFF"/>
+        </w:rPr>
+        <w:t>GenomicRatioSet</w:t>
+      </w:r>
+      <w:proofErr w:type="spellEnd"/>
+      <w:r>
+        <w:rPr>
+          <w:rFonts w:ascii="Lato" w:hAnsi="Lato"/>
+          <w:sz w:val="21"/>
+          <w:szCs w:val="21"/>
+          <w:shd w:val="clear" w:color="auto" w:fill="FFFFFF"/>
+        </w:rPr>
+        <w:t xml:space="preserve">(s), or </w:t>
+      </w:r>
+      <w:proofErr w:type="spellStart"/>
+      <w:r>
+        <w:rPr>
+          <w:rFonts w:ascii="Lato" w:hAnsi="Lato"/>
+          <w:sz w:val="21"/>
+          <w:szCs w:val="21"/>
+          <w:shd w:val="clear" w:color="auto" w:fill="FFFFFF"/>
+        </w:rPr>
+        <w:t>RGChannelSet</w:t>
+      </w:r>
+      <w:proofErr w:type="spellEnd"/>
+      <w:r>
+        <w:rPr>
+          <w:rFonts w:ascii="Lato" w:hAnsi="Lato"/>
+          <w:sz w:val="21"/>
+          <w:szCs w:val="21"/>
+          <w:shd w:val="clear" w:color="auto" w:fill="FFFFFF"/>
+        </w:rPr>
+        <w:t>(s)</w:t>
+      </w:r>
+    </w:p>
+    <w:p/>
+    <w:p/>
+    <w:p>
+      <w:r>
+        <w:t xml:space="preserve">Seems to be sample data available on the </w:t>
+      </w:r>
+      <w:proofErr w:type="spellStart"/>
+      <w:r>
+        <w:t>github</w:t>
+      </w:r>
+      <w:proofErr w:type="spellEnd"/>
+      <w:r>
+        <w:t>:</w:t>
+      </w:r>
+    </w:p>
+    <w:p>
+      <w:hyperlink r:id="rId15" w:history="1">
         <w:r>
           <w:rPr>
             <w:rStyle w:val="Hyperlink"/>
@@ -2344,26 +3151,36 @@
       <w:r>
         <w:t xml:space="preserve">** looks like you need the </w:t>
       </w:r>
-      <w:commentRangeStart w:id="28"/>
+      <w:commentRangeStart w:id="30"/>
       <w:r>
         <w:t xml:space="preserve">data </w:t>
       </w:r>
-      <w:commentRangeEnd w:id="28"/>
-      <w:r>
-        <w:rPr>
-          <w:rStyle w:val="CommentReference"/>
-        </w:rPr>
-        <w:commentReference w:id="28"/>
-      </w:r>
-      <w:r>
-        <w:t>and a ‘sample-sheet’</w:t>
-      </w:r>
-    </w:p>
-    <w:p/>
-    <w:p>
+      <w:commentRangeEnd w:id="30"/>
+      <w:r>
+        <w:rPr>
+          <w:rStyle w:val="CommentReference"/>
+        </w:rPr>
+        <w:commentReference w:id="30"/>
+      </w:r>
+      <w:r>
+        <w:t>and a ‘sample-</w:t>
+      </w:r>
+      <w:proofErr w:type="gramStart"/>
+      <w:r>
+        <w:t>sheet</w:t>
+      </w:r>
+      <w:proofErr w:type="gramEnd"/>
+      <w:r>
+        <w:t>’</w:t>
+      </w:r>
+    </w:p>
+    <w:p/>
+    <w:p>
+      <w:proofErr w:type="spellStart"/>
       <w:r>
         <w:t>SigSet</w:t>
       </w:r>
+      <w:proofErr w:type="spellEnd"/>
     </w:p>
     <w:p>
       <w:r>
@@ -2387,7 +3204,7 @@
                     <pic:cNvPicPr/>
                   </pic:nvPicPr>
                   <pic:blipFill>
-                    <a:blip r:embed="rId15"/>
+                    <a:blip r:embed="rId16"/>
                     <a:stretch>
                       <a:fillRect/>
                     </a:stretch>
@@ -2425,29 +3242,50 @@
     </w:p>
     <w:p/>
     <w:p>
-      <w:commentRangeStart w:id="29"/>
-      <w:r>
-        <w:t>*I not have access to those files. I think Manny’s pipeline was intended to normalize of sorts, so maybe we are going to do that instead of SeSaMe</w:t>
-      </w:r>
+      <w:commentRangeStart w:id="31"/>
+      <w:r>
+        <w:t xml:space="preserve">*I </w:t>
+      </w:r>
+      <w:proofErr w:type="gramStart"/>
+      <w:r>
+        <w:t>not have</w:t>
+      </w:r>
+      <w:proofErr w:type="gramEnd"/>
+      <w:r>
+        <w:t xml:space="preserve"> access to those files. I think Manny’s pipeline was intended to normalize of sorts, so maybe we are going to do that instead of </w:t>
+      </w:r>
+      <w:proofErr w:type="spellStart"/>
+      <w:r>
+        <w:t>SeSaMe</w:t>
+      </w:r>
+      <w:proofErr w:type="spellEnd"/>
       <w:r>
         <w:t xml:space="preserve"> anyways. I will wait for his response.</w:t>
       </w:r>
     </w:p>
     <w:p>
       <w:r>
-        <w:t>… so sesame is supposed to give normalized betas. What does that really mean?</w:t>
+        <w:t xml:space="preserve">… </w:t>
+      </w:r>
+      <w:proofErr w:type="gramStart"/>
+      <w:r>
+        <w:t>so</w:t>
+      </w:r>
+      <w:proofErr w:type="gramEnd"/>
+      <w:r>
+        <w:t xml:space="preserve"> sesame is supposed to give normalized betas. What does that really mean?</w:t>
       </w:r>
     </w:p>
     <w:p>
       <w:r>
         <w:t>Beta: continuous 0-1, representing the ratio of the intensity of the methylated bead type to the combined locus intensity.</w:t>
       </w:r>
-      <w:commentRangeEnd w:id="29"/>
-      <w:r>
-        <w:rPr>
-          <w:rStyle w:val="CommentReference"/>
-        </w:rPr>
-        <w:commentReference w:id="29"/>
+      <w:commentRangeEnd w:id="31"/>
+      <w:r>
+        <w:rPr>
+          <w:rStyle w:val="CommentReference"/>
+        </w:rPr>
+        <w:commentReference w:id="31"/>
       </w:r>
     </w:p>
     <w:p/>
@@ -2455,19 +3293,24 @@
       <w:r>
         <w:t xml:space="preserve">I think we can just convert his beta values to 0-1. But I’m not sure about normalization. </w:t>
       </w:r>
-      <w:r>
-        <w:t xml:space="preserve">Also it might be easier to just use the Wilkinson </w:t>
-      </w:r>
-      <w:commentRangeStart w:id="30"/>
+      <w:proofErr w:type="gramStart"/>
+      <w:r>
+        <w:t>Also</w:t>
+      </w:r>
+      <w:proofErr w:type="gramEnd"/>
+      <w:r>
+        <w:t xml:space="preserve"> it might be easier to just use the Wilkinson </w:t>
+      </w:r>
+      <w:commentRangeStart w:id="32"/>
       <w:r>
         <w:t>method that goes directly from raw reads (I think)</w:t>
       </w:r>
-      <w:commentRangeEnd w:id="30"/>
-      <w:r>
-        <w:rPr>
-          <w:rStyle w:val="CommentReference"/>
-        </w:rPr>
-        <w:commentReference w:id="30"/>
+      <w:commentRangeEnd w:id="32"/>
+      <w:r>
+        <w:rPr>
+          <w:rStyle w:val="CommentReference"/>
+        </w:rPr>
+        <w:commentReference w:id="32"/>
       </w:r>
     </w:p>
     <w:p/>
@@ -2494,7 +3337,15 @@
     </w:p>
     <w:p>
       <w:r>
-        <w:t>A paper by Lu et al created an all mammal methylation clock, and had fairly explicit instructions on how to use the clock (I hope). I’m going to work my way through how to use their clock, then figure out how to apply that to the bat clock (since their documentation isn’t as great). They provide all code and data so it should be relatively straight forward (famous last words).</w:t>
+        <w:t xml:space="preserve">A paper by Lu et al created an </w:t>
+      </w:r>
+      <w:proofErr w:type="gramStart"/>
+      <w:r>
+        <w:t>all mammal</w:t>
+      </w:r>
+      <w:proofErr w:type="gramEnd"/>
+      <w:r>
+        <w:t xml:space="preserve"> methylation clock, and had fairly explicit instructions on how to use the clock (I hope). I’m going to work my way through how to use their clock, then figure out how to apply that to the bat clock (since their documentation isn’t as great). They provide all code and data so it should be relatively straight forward (famous last words).</w:t>
       </w:r>
     </w:p>
     <w:p/>
@@ -2508,63 +3359,92 @@
       <w:r>
         <w:t xml:space="preserve">Takes in: </w:t>
       </w:r>
-      <w:commentRangeStart w:id="31"/>
-      <w:commentRangeStart w:id="32"/>
-      <w:r>
-        <w:t xml:space="preserve">mydata.RDS </w:t>
-      </w:r>
-      <w:commentRangeEnd w:id="31"/>
-      <w:r>
-        <w:rPr>
-          <w:rStyle w:val="CommentReference"/>
-        </w:rPr>
-        <w:commentReference w:id="31"/>
-      </w:r>
-      <w:commentRangeEnd w:id="32"/>
-      <w:r>
-        <w:rPr>
-          <w:rStyle w:val="CommentReference"/>
-        </w:rPr>
-        <w:commentReference w:id="32"/>
-      </w:r>
-      <w:r>
-        <w:t>(#includes species characters and CpGs)</w:t>
+      <w:commentRangeStart w:id="33"/>
+      <w:commentRangeStart w:id="34"/>
+      <w:proofErr w:type="spellStart"/>
+      <w:r>
+        <w:t>mydata.RDS</w:t>
+      </w:r>
+      <w:proofErr w:type="spellEnd"/>
+      <w:r>
+        <w:t xml:space="preserve"> </w:t>
+      </w:r>
+      <w:commentRangeEnd w:id="33"/>
+      <w:r>
+        <w:rPr>
+          <w:rStyle w:val="CommentReference"/>
+        </w:rPr>
+        <w:commentReference w:id="33"/>
+      </w:r>
+      <w:commentRangeEnd w:id="34"/>
+      <w:r>
+        <w:rPr>
+          <w:rStyle w:val="CommentReference"/>
+        </w:rPr>
+        <w:commentReference w:id="34"/>
+      </w:r>
+      <w:r>
+        <w:t xml:space="preserve">(#includes species characters and </w:t>
+      </w:r>
+      <w:proofErr w:type="spellStart"/>
+      <w:r>
+        <w:t>CpGs</w:t>
+      </w:r>
+      <w:proofErr w:type="spellEnd"/>
+      <w:r>
+        <w:t>)</w:t>
       </w:r>
       <w:r>
         <w:t xml:space="preserve">, </w:t>
       </w:r>
-      <w:commentRangeStart w:id="33"/>
+      <w:commentRangeStart w:id="35"/>
       <w:r>
         <w:t>clocks as CSV</w:t>
       </w:r>
-      <w:commentRangeEnd w:id="33"/>
-      <w:r>
-        <w:rPr>
-          <w:rStyle w:val="CommentReference"/>
-        </w:rPr>
-        <w:commentReference w:id="33"/>
-      </w:r>
-    </w:p>
-    <w:p/>
-    <w:p>
-      <w:r>
-        <w:t>Step 1: convert age data from intput file to format for clocks (logs, relative, etc)</w:t>
+      <w:commentRangeEnd w:id="35"/>
+      <w:r>
+        <w:rPr>
+          <w:rStyle w:val="CommentReference"/>
+        </w:rPr>
+        <w:commentReference w:id="35"/>
+      </w:r>
+    </w:p>
+    <w:p/>
+    <w:p>
+      <w:r>
+        <w:t xml:space="preserve">Step 1: convert age data from </w:t>
+      </w:r>
+      <w:proofErr w:type="spellStart"/>
+      <w:r>
+        <w:t>intput</w:t>
+      </w:r>
+      <w:proofErr w:type="spellEnd"/>
+      <w:r>
+        <w:t xml:space="preserve"> file to format for clocks (logs, relative, </w:t>
+      </w:r>
+      <w:proofErr w:type="spellStart"/>
+      <w:r>
+        <w:t>etc</w:t>
+      </w:r>
+      <w:proofErr w:type="spellEnd"/>
+      <w:r>
+        <w:t>)</w:t>
       </w:r>
     </w:p>
     <w:p>
       <w:r>
         <w:tab/>
       </w:r>
-      <w:commentRangeStart w:id="34"/>
+      <w:commentRangeStart w:id="36"/>
       <w:r>
         <w:t xml:space="preserve">3 clocks: </w:t>
       </w:r>
-      <w:commentRangeEnd w:id="34"/>
-      <w:r>
-        <w:rPr>
-          <w:rStyle w:val="CommentReference"/>
-        </w:rPr>
-        <w:commentReference w:id="34"/>
+      <w:commentRangeEnd w:id="36"/>
+      <w:r>
+        <w:rPr>
+          <w:rStyle w:val="CommentReference"/>
+        </w:rPr>
+        <w:commentReference w:id="36"/>
       </w:r>
     </w:p>
     <w:p>
@@ -2583,16 +3463,26 @@
       <w:r>
         <w:t>Universal relative age clock: defines individual age relative to maxi</w:t>
       </w:r>
-      <w:commentRangeStart w:id="35"/>
-      <w:r>
-        <w:t>mum spp  lifespan</w:t>
-      </w:r>
-      <w:commentRangeEnd w:id="35"/>
-      <w:r>
-        <w:rPr>
-          <w:rStyle w:val="CommentReference"/>
-        </w:rPr>
-        <w:commentReference w:id="35"/>
+      <w:commentRangeStart w:id="37"/>
+      <w:r>
+        <w:t xml:space="preserve">mum </w:t>
+      </w:r>
+      <w:proofErr w:type="spellStart"/>
+      <w:proofErr w:type="gramStart"/>
+      <w:r>
+        <w:t>spp</w:t>
+      </w:r>
+      <w:proofErr w:type="spellEnd"/>
+      <w:r>
+        <w:t xml:space="preserve">  lifespan</w:t>
+      </w:r>
+      <w:commentRangeEnd w:id="37"/>
+      <w:proofErr w:type="gramEnd"/>
+      <w:r>
+        <w:rPr>
+          <w:rStyle w:val="CommentReference"/>
+        </w:rPr>
+        <w:commentReference w:id="37"/>
       </w:r>
     </w:p>
     <w:p>
@@ -2600,7 +3490,15 @@
         <w:ind w:left="1440"/>
       </w:pPr>
       <w:r>
-        <w:t>Universal log-linear transformed age clock: includes age at sex maturity and gestation time</w:t>
+        <w:t xml:space="preserve">Universal log-linear transformed age </w:t>
+      </w:r>
+      <w:proofErr w:type="gramStart"/>
+      <w:r>
+        <w:t>clock:</w:t>
+      </w:r>
+      <w:proofErr w:type="gramEnd"/>
+      <w:r>
+        <w:t xml:space="preserve"> includes age at sex maturity and gestation time</w:t>
       </w:r>
     </w:p>
     <w:p>
@@ -2608,19 +3506,26 @@
         <w:t xml:space="preserve">Step 2: </w:t>
       </w:r>
       <w:r>
-        <w:t>use clocks</w:t>
-      </w:r>
+        <w:t xml:space="preserve">use </w:t>
+      </w:r>
+      <w:proofErr w:type="gramStart"/>
+      <w:r>
+        <w:t>clocks</w:t>
+      </w:r>
+      <w:proofErr w:type="gramEnd"/>
     </w:p>
     <w:p>
       <w:r>
         <w:tab/>
       </w:r>
+      <w:proofErr w:type="spellStart"/>
       <w:r>
         <w:t>G</w:t>
       </w:r>
       <w:r>
         <w:t>lmnet</w:t>
       </w:r>
+      <w:proofErr w:type="spellEnd"/>
       <w:r>
         <w:t xml:space="preserve"> with input and trained clock</w:t>
       </w:r>
@@ -2631,7 +3536,23 @@
         <w:t>The trained clock</w:t>
       </w:r>
       <w:r>
-        <w:t xml:space="preserve">s: lu and wilkinson </w:t>
+        <w:t xml:space="preserve">s: </w:t>
+      </w:r>
+      <w:proofErr w:type="spellStart"/>
+      <w:r>
+        <w:t>lu</w:t>
+      </w:r>
+      <w:proofErr w:type="spellEnd"/>
+      <w:r>
+        <w:t xml:space="preserve"> and </w:t>
+      </w:r>
+      <w:proofErr w:type="spellStart"/>
+      <w:r>
+        <w:t>wilkinson</w:t>
+      </w:r>
+      <w:proofErr w:type="spellEnd"/>
+      <w:r>
+        <w:t xml:space="preserve"> </w:t>
       </w:r>
     </w:p>
     <w:p>
@@ -2655,7 +3576,7 @@
                     <pic:cNvPicPr/>
                   </pic:nvPicPr>
                   <pic:blipFill rotWithShape="1">
-                    <a:blip r:embed="rId16"/>
+                    <a:blip r:embed="rId17"/>
                     <a:srcRect t="10567"/>
                     <a:stretch/>
                   </pic:blipFill>
@@ -2708,7 +3629,7 @@
                     <pic:cNvPicPr/>
                   </pic:nvPicPr>
                   <pic:blipFill>
-                    <a:blip r:embed="rId17"/>
+                    <a:blip r:embed="rId18"/>
                     <a:stretch>
                       <a:fillRect/>
                     </a:stretch>
@@ -2731,7 +3652,15 @@
     </w:p>
     <w:p>
       <w:r>
-        <w:t>Woo hoo they’re the same! Then I should be able to easily adapt Lu’s code to use the Wilkinson clock</w:t>
+        <w:t xml:space="preserve">Woo </w:t>
+      </w:r>
+      <w:proofErr w:type="spellStart"/>
+      <w:r>
+        <w:t>hoo</w:t>
+      </w:r>
+      <w:proofErr w:type="spellEnd"/>
+      <w:r>
+        <w:t xml:space="preserve"> they’re the same! Then I should be able to easily adapt Lu’s code to use the Wilkinson clock</w:t>
       </w:r>
     </w:p>
     <w:p/>
@@ -2764,7 +3693,7 @@
                     <pic:cNvPicPr/>
                   </pic:nvPicPr>
                   <pic:blipFill>
-                    <a:blip r:embed="rId18"/>
+                    <a:blip r:embed="rId19"/>
                     <a:stretch>
                       <a:fillRect/>
                     </a:stretch>
@@ -2832,12 +3761,28 @@
     </w:p>
     <w:p>
       <w:r>
-        <w:t>Independent variable: dna methylation levels</w:t>
-      </w:r>
-    </w:p>
-    <w:p>
-      <w:r>
-        <w:t>*use methylation to predict age</w:t>
+        <w:t xml:space="preserve">Independent variable: </w:t>
+      </w:r>
+      <w:proofErr w:type="spellStart"/>
+      <w:r>
+        <w:t>dna</w:t>
+      </w:r>
+      <w:proofErr w:type="spellEnd"/>
+      <w:r>
+        <w:t xml:space="preserve"> methylation levels</w:t>
+      </w:r>
+    </w:p>
+    <w:p>
+      <w:r>
+        <w:t>*</w:t>
+      </w:r>
+      <w:proofErr w:type="gramStart"/>
+      <w:r>
+        <w:t>use</w:t>
+      </w:r>
+      <w:proofErr w:type="gramEnd"/>
+      <w:r>
+        <w:t xml:space="preserve"> methylation to predict age</w:t>
       </w:r>
     </w:p>
     <w:p/>
@@ -2887,8 +3832,13 @@
       </w:pPr>
       <w:r>
         <w:lastRenderedPageBreak/>
-        <w:t>Split into train and test</w:t>
-      </w:r>
+        <w:t xml:space="preserve">Split into train and </w:t>
+      </w:r>
+      <w:proofErr w:type="gramStart"/>
+      <w:r>
+        <w:t>test</w:t>
+      </w:r>
+      <w:proofErr w:type="gramEnd"/>
     </w:p>
     <w:p>
       <w:pPr>
@@ -2898,8 +3848,13 @@
           <w:numId w:val="5"/>
         </w:numPr>
       </w:pPr>
-      <w:r>
-        <w:t xml:space="preserve">X_train = </w:t>
+      <w:proofErr w:type="spellStart"/>
+      <w:r>
+        <w:t>X_train</w:t>
+      </w:r>
+      <w:proofErr w:type="spellEnd"/>
+      <w:r>
+        <w:t xml:space="preserve"> = </w:t>
       </w:r>
     </w:p>
     <w:p>
@@ -2910,8 +3865,13 @@
           <w:numId w:val="5"/>
         </w:numPr>
       </w:pPr>
-      <w:r>
-        <w:t xml:space="preserve">X_test = </w:t>
+      <w:proofErr w:type="spellStart"/>
+      <w:r>
+        <w:t>X_test</w:t>
+      </w:r>
+      <w:proofErr w:type="spellEnd"/>
+      <w:r>
+        <w:t xml:space="preserve"> = </w:t>
       </w:r>
     </w:p>
     <w:p>
@@ -2922,8 +3882,13 @@
           <w:numId w:val="5"/>
         </w:numPr>
       </w:pPr>
-      <w:r>
-        <w:t>Y_train =</w:t>
+      <w:proofErr w:type="spellStart"/>
+      <w:r>
+        <w:t>Y_train</w:t>
+      </w:r>
+      <w:proofErr w:type="spellEnd"/>
+      <w:r>
+        <w:t xml:space="preserve"> =</w:t>
       </w:r>
     </w:p>
     <w:p>
@@ -2934,8 +3899,13 @@
           <w:numId w:val="5"/>
         </w:numPr>
       </w:pPr>
-      <w:r>
-        <w:t xml:space="preserve">Y_test = </w:t>
+      <w:proofErr w:type="spellStart"/>
+      <w:r>
+        <w:t>Y_test</w:t>
+      </w:r>
+      <w:proofErr w:type="spellEnd"/>
+      <w:r>
+        <w:t xml:space="preserve"> = </w:t>
       </w:r>
     </w:p>
     <w:p>
@@ -2947,8 +3917,13 @@
         </w:numPr>
       </w:pPr>
       <w:r>
-        <w:t>Set up hyperparameters in elastic net</w:t>
-      </w:r>
+        <w:t xml:space="preserve">Set up hyperparameters in elastic </w:t>
+      </w:r>
+      <w:proofErr w:type="gramStart"/>
+      <w:r>
+        <w:t>net</w:t>
+      </w:r>
+      <w:proofErr w:type="gramEnd"/>
     </w:p>
     <w:p>
       <w:pPr>
@@ -2959,7 +3934,15 @@
         </w:numPr>
       </w:pPr>
       <w:r>
-        <w:t>Elastic net(alpha = 0.5, L1_ratio = 0.5)</w:t>
+        <w:t xml:space="preserve">Elastic </w:t>
+      </w:r>
+      <w:proofErr w:type="gramStart"/>
+      <w:r>
+        <w:t>net(</w:t>
+      </w:r>
+      <w:proofErr w:type="gramEnd"/>
+      <w:r>
+        <w:t>alpha = 0.5, L1_ratio = 0.5)</w:t>
       </w:r>
     </w:p>
     <w:p>
@@ -2982,8 +3965,31 @@
           <w:numId w:val="5"/>
         </w:numPr>
       </w:pPr>
-      <w:r>
-        <w:t>Enet.fit(X_train, Y_train)</w:t>
+      <w:proofErr w:type="spellStart"/>
+      <w:proofErr w:type="gramStart"/>
+      <w:r>
+        <w:t>Enet.fit</w:t>
+      </w:r>
+      <w:proofErr w:type="spellEnd"/>
+      <w:r>
+        <w:t>(</w:t>
+      </w:r>
+      <w:proofErr w:type="spellStart"/>
+      <w:proofErr w:type="gramEnd"/>
+      <w:r>
+        <w:t>X_train</w:t>
+      </w:r>
+      <w:proofErr w:type="spellEnd"/>
+      <w:r>
+        <w:t xml:space="preserve">, </w:t>
+      </w:r>
+      <w:proofErr w:type="spellStart"/>
+      <w:r>
+        <w:t>Y_train</w:t>
+      </w:r>
+      <w:proofErr w:type="spellEnd"/>
+      <w:r>
+        <w:t>)</w:t>
       </w:r>
     </w:p>
     <w:p>
@@ -2995,8 +4001,13 @@
         </w:numPr>
       </w:pPr>
       <w:r>
-        <w:t>Make predictions</w:t>
-      </w:r>
+        <w:t xml:space="preserve">Make </w:t>
+      </w:r>
+      <w:proofErr w:type="gramStart"/>
+      <w:r>
+        <w:t>predictions</w:t>
+      </w:r>
+      <w:proofErr w:type="gramEnd"/>
     </w:p>
     <w:p>
       <w:pPr>
@@ -3006,8 +4017,29 @@
           <w:numId w:val="5"/>
         </w:numPr>
       </w:pPr>
-      <w:r>
-        <w:t>Y_pred = Enet.pred(X_test)</w:t>
+      <w:proofErr w:type="spellStart"/>
+      <w:r>
+        <w:t>Y_pred</w:t>
+      </w:r>
+      <w:proofErr w:type="spellEnd"/>
+      <w:r>
+        <w:t xml:space="preserve"> = </w:t>
+      </w:r>
+      <w:proofErr w:type="spellStart"/>
+      <w:r>
+        <w:t>Enet.pred</w:t>
+      </w:r>
+      <w:proofErr w:type="spellEnd"/>
+      <w:r>
+        <w:t>(</w:t>
+      </w:r>
+      <w:proofErr w:type="spellStart"/>
+      <w:r>
+        <w:t>X_test</w:t>
+      </w:r>
+      <w:proofErr w:type="spellEnd"/>
+      <w:r>
+        <w:t>)</w:t>
       </w:r>
     </w:p>
     <w:p>
@@ -3031,7 +4063,23 @@
         </w:numPr>
       </w:pPr>
       <w:r>
-        <w:t>MSE (y_test, y_pred)</w:t>
+        <w:t>MSE (</w:t>
+      </w:r>
+      <w:proofErr w:type="spellStart"/>
+      <w:r>
+        <w:t>y_test</w:t>
+      </w:r>
+      <w:proofErr w:type="spellEnd"/>
+      <w:r>
+        <w:t xml:space="preserve">, </w:t>
+      </w:r>
+      <w:proofErr w:type="spellStart"/>
+      <w:r>
+        <w:t>y_pred</w:t>
+      </w:r>
+      <w:proofErr w:type="spellEnd"/>
+      <w:r>
+        <w:t>)</w:t>
       </w:r>
     </w:p>
     <w:p>
@@ -3055,7 +4103,7 @@
 
 <file path=word/comments.xml><?xml version="1.0" encoding="utf-8"?>
 <w:comments xmlns:wpc="http://schemas.microsoft.com/office/word/2010/wordprocessingCanvas" xmlns:cx="http://schemas.microsoft.com/office/drawing/2014/chartex" xmlns:cx1="http://schemas.microsoft.com/office/drawing/2015/9/8/chartex" xmlns:cx2="http://schemas.microsoft.com/office/drawing/2015/10/21/chartex" xmlns:cx3="http://schemas.microsoft.com/office/drawing/2016/5/9/chartex" xmlns:cx4="http://schemas.microsoft.com/office/drawing/2016/5/10/chartex" xmlns:cx5="http://schemas.microsoft.com/office/drawing/2016/5/11/chartex" xmlns:cx6="http://schemas.microsoft.com/office/drawing/2016/5/12/chartex" xmlns:cx7="http://schemas.microsoft.com/office/drawing/2016/5/13/chartex" xmlns:cx8="http://schemas.microsoft.com/office/drawing/2016/5/14/chartex" xmlns:mc="http://schemas.openxmlformats.org/markup-compatibility/2006" xmlns:aink="http://schemas.microsoft.com/office/drawing/2016/ink" xmlns:am3d="http://schemas.microsoft.com/office/drawing/2017/model3d" xmlns:o="urn:schemas-microsoft-com:office:office" xmlns:oel="http://schemas.microsoft.com/office/2019/extlst" xmlns:r="http://schemas.openxmlformats.org/officeDocument/2006/relationships" xmlns:m="http://schemas.openxmlformats.org/officeDocument/2006/math" xmlns:v="urn:schemas-microsoft-com:vml" xmlns:wp14="http://schemas.microsoft.com/office/word/2010/wordprocessingDrawing" xmlns:wp="http://schemas.openxmlformats.org/drawingml/2006/wordprocessingDrawing" xmlns:w10="urn:schemas-microsoft-com:office:word" xmlns:w="http://schemas.openxmlformats.org/wordprocessingml/2006/main" xmlns:w14="http://schemas.microsoft.com/office/word/2010/wordml" xmlns:w15="http://schemas.microsoft.com/office/word/2012/wordml" xmlns:w16cex="http://schemas.microsoft.com/office/word/2018/wordml/cex" xmlns:w16cid="http://schemas.microsoft.com/office/word/2016/wordml/cid" xmlns:w16="http://schemas.microsoft.com/office/word/2018/wordml" xmlns:w16sdtdh="http://schemas.microsoft.com/office/word/2020/wordml/sdtdatahash" xmlns:w16se="http://schemas.microsoft.com/office/word/2015/wordml/symex" xmlns:wpg="http://schemas.microsoft.com/office/word/2010/wordprocessingGroup" xmlns:wpi="http://schemas.microsoft.com/office/word/2010/wordprocessingInk" xmlns:wne="http://schemas.microsoft.com/office/word/2006/wordml" xmlns:wps="http://schemas.microsoft.com/office/word/2010/wordprocessingShape" mc:Ignorable="w14 w15 w16se w16cid w16 w16cex w16sdtdh wp14">
-  <w:comment w:id="0" w:author="Sophia Horigan" w:date="2023-01-24T11:43:00Z" w:initials="SH">
+  <w:comment w:id="0" w:author="Sophia Horigan" w:date="2023-02-15T13:21:00Z" w:initials="SH">
     <w:p>
       <w:r>
         <w:rPr>
@@ -3069,11 +4117,11 @@
           <w:sz w:val="20"/>
           <w:szCs w:val="20"/>
         </w:rPr>
-        <w:t xml:space="preserve">Maybe not </w:t>
+        <w:t>How do we determine our coverage statistics? Maybe based on Wilkinson?</w:t>
       </w:r>
     </w:p>
   </w:comment>
-  <w:comment w:id="1" w:author="Sophia Horigan" w:date="2023-01-24T11:49:00Z" w:initials="SH">
+  <w:comment w:id="1" w:author="Sophia Horigan" w:date="2023-01-24T11:43:00Z" w:initials="SH">
     <w:p>
       <w:r>
         <w:rPr>
@@ -3087,7 +4135,7 @@
           <w:sz w:val="20"/>
           <w:szCs w:val="20"/>
         </w:rPr>
-        <w:t>This is just to get DNA</w:t>
+        <w:t xml:space="preserve">Maybe not </w:t>
       </w:r>
     </w:p>
   </w:comment>
@@ -3105,28 +4153,11 @@
           <w:sz w:val="20"/>
           <w:szCs w:val="20"/>
         </w:rPr>
-        <w:t>Very invasive and costly</w:t>
+        <w:t>This is just to get DNA</w:t>
       </w:r>
     </w:p>
   </w:comment>
-  <w:comment w:id="4" w:author="Sophia Horigan" w:date="2022-10-26T13:54:00Z" w:initials="SH">
-    <w:p>
-      <w:r>
-        <w:rPr>
-          <w:rStyle w:val="CommentReference"/>
-        </w:rPr>
-        <w:annotationRef/>
-      </w:r>
-      <w:r>
-        <w:rPr>
-          <w:sz w:val="20"/>
-          <w:szCs w:val="20"/>
-        </w:rPr>
-        <w:t>Cytosine-phosphate-guanine site</w:t>
-      </w:r>
-    </w:p>
-  </w:comment>
-  <w:comment w:id="5" w:author="Sophia Horigan" w:date="2023-01-24T13:28:00Z" w:initials="SH">
+  <w:comment w:id="3" w:author="Sophia Horigan" w:date="2023-01-24T11:49:00Z" w:initials="SH">
     <w:p>
       <w:r>
         <w:rPr>
@@ -3140,11 +4171,11 @@
           <w:sz w:val="20"/>
           <w:szCs w:val="20"/>
         </w:rPr>
-        <w:t>Manny has output for also CHG and CHH — other sites that have methylation.are these different?</w:t>
+        <w:t>Very invasive and costly</w:t>
       </w:r>
     </w:p>
   </w:comment>
-  <w:comment w:id="3" w:author="Sophia Horigan" w:date="2022-10-26T13:40:00Z" w:initials="SH">
+  <w:comment w:id="5" w:author="Sophia Horigan" w:date="2022-10-26T13:54:00Z" w:initials="SH">
     <w:p>
       <w:r>
         <w:rPr>
@@ -3157,54 +4188,11 @@
           <w:sz w:val="20"/>
           <w:szCs w:val="20"/>
         </w:rPr>
-        <w:t>Is our data in this format yet</w:t>
-      </w:r>
-    </w:p>
-    <w:p>
-      <w:r>
-        <w:rPr>
-          <w:sz w:val="20"/>
-          <w:szCs w:val="20"/>
-        </w:rPr>
-        <w:t>=</w:t>
+        <w:t>Cytosine-phosphate-guanine site</w:t>
       </w:r>
     </w:p>
   </w:comment>
-  <w:comment w:id="6" w:author="Sophia Horigan" w:date="2022-10-26T13:41:00Z" w:initials="SH">
-    <w:p>
-      <w:r>
-        <w:rPr>
-          <w:rStyle w:val="CommentReference"/>
-        </w:rPr>
-        <w:annotationRef/>
-      </w:r>
-      <w:r>
-        <w:rPr>
-          <w:sz w:val="20"/>
-          <w:szCs w:val="20"/>
-        </w:rPr>
-        <w:t>We want species specific clocks right? Not a general bat species clock. In this case, I don’t think we use Wilkinson’s training data, I think we just use our species specific data.</w:t>
-      </w:r>
-    </w:p>
-  </w:comment>
-  <w:comment w:id="7" w:author="Sophia Horigan" w:date="2023-01-31T10:48:00Z" w:initials="SH">
-    <w:p>
-      <w:r>
-        <w:rPr>
-          <w:rStyle w:val="CommentReference"/>
-        </w:rPr>
-        <w:annotationRef/>
-      </w:r>
-      <w:r>
-        <w:rPr>
-          <w:sz w:val="20"/>
-          <w:szCs w:val="20"/>
-        </w:rPr>
-        <w:t>We want to build our own clocks eventually, but might need to use Wilkinson’s clocks for the time being. Should build pipeline to do both.</w:t>
-      </w:r>
-    </w:p>
-  </w:comment>
-  <w:comment w:id="8" w:author="Sophia Horigan" w:date="2023-01-24T14:37:00Z" w:initials="SH">
+  <w:comment w:id="6" w:author="Sophia Horigan" w:date="2023-01-24T13:28:00Z" w:initials="SH">
     <w:p>
       <w:r>
         <w:rPr>
@@ -3218,11 +4206,71 @@
           <w:sz w:val="20"/>
           <w:szCs w:val="20"/>
         </w:rPr>
-        <w:t>We made another custom array right?</w:t>
+        <w:t>Manny has output for also CHG and CHH — other sites that have methylation.are these different?</w:t>
       </w:r>
     </w:p>
   </w:comment>
-  <w:comment w:id="9" w:author="Sophia Horigan" w:date="2023-01-24T14:38:00Z" w:initials="SH">
+  <w:comment w:id="4" w:author="Sophia Horigan" w:date="2022-10-26T13:40:00Z" w:initials="SH">
+    <w:p>
+      <w:r>
+        <w:rPr>
+          <w:rStyle w:val="CommentReference"/>
+        </w:rPr>
+        <w:annotationRef/>
+      </w:r>
+      <w:r>
+        <w:rPr>
+          <w:sz w:val="20"/>
+          <w:szCs w:val="20"/>
+        </w:rPr>
+        <w:t>Is our data in this format yet</w:t>
+      </w:r>
+    </w:p>
+    <w:p>
+      <w:r>
+        <w:rPr>
+          <w:sz w:val="20"/>
+          <w:szCs w:val="20"/>
+        </w:rPr>
+        <w:t>=</w:t>
+      </w:r>
+    </w:p>
+  </w:comment>
+  <w:comment w:id="7" w:author="Sophia Horigan" w:date="2022-10-26T13:41:00Z" w:initials="SH">
+    <w:p>
+      <w:r>
+        <w:rPr>
+          <w:rStyle w:val="CommentReference"/>
+        </w:rPr>
+        <w:annotationRef/>
+      </w:r>
+      <w:r>
+        <w:rPr>
+          <w:sz w:val="20"/>
+          <w:szCs w:val="20"/>
+        </w:rPr>
+        <w:t>We want species specific clocks right? Not a general bat species clock. In this case, I don’t think we use Wilkinson’s training data, I think we just use our species specific data.</w:t>
+      </w:r>
+    </w:p>
+  </w:comment>
+  <w:comment w:id="8" w:author="Sophia Horigan" w:date="2023-01-31T10:48:00Z" w:initials="SH">
+    <w:p>
+      <w:r>
+        <w:rPr>
+          <w:rStyle w:val="CommentReference"/>
+        </w:rPr>
+        <w:annotationRef/>
+      </w:r>
+      <w:r>
+        <w:rPr>
+          <w:sz w:val="20"/>
+          <w:szCs w:val="20"/>
+        </w:rPr>
+        <w:t>We want to build our own clocks eventually, but might need to use Wilkinson’s clocks for the time being. Should build pipeline to do both.</w:t>
+      </w:r>
+    </w:p>
+  </w:comment>
+  <w:comment w:id="9" w:author="Sophia Horigan" w:date="2023-01-24T14:37:00Z" w:initials="SH">
     <w:p>
       <w:r>
         <w:rPr>
@@ -3236,45 +4284,11 @@
           <w:sz w:val="20"/>
           <w:szCs w:val="20"/>
         </w:rPr>
-        <w:t>I need this for downstream analysis</w:t>
+        <w:t>We made another custom array right?</w:t>
       </w:r>
     </w:p>
   </w:comment>
-  <w:comment w:id="10" w:author="Sophia Horigan" w:date="2023-01-31T15:33:00Z" w:initials="SH">
-    <w:p>
-      <w:r>
-        <w:rPr>
-          <w:rStyle w:val="CommentReference"/>
-        </w:rPr>
-        <w:annotationRef/>
-      </w:r>
-      <w:r>
-        <w:rPr>
-          <w:sz w:val="20"/>
-          <w:szCs w:val="20"/>
-        </w:rPr>
-        <w:t>Manny doesn’t think we need this— he thinks Bismarck did normalization already… but need to check</w:t>
-      </w:r>
-    </w:p>
-  </w:comment>
-  <w:comment w:id="11" w:author="Sophia Horigan" w:date="2023-01-31T12:28:00Z" w:initials="SH">
-    <w:p>
-      <w:r>
-        <w:rPr>
-          <w:rStyle w:val="CommentReference"/>
-        </w:rPr>
-        <w:annotationRef/>
-      </w:r>
-      <w:r>
-        <w:rPr>
-          <w:sz w:val="20"/>
-          <w:szCs w:val="20"/>
-        </w:rPr>
-        <w:t>Very straightforward, from Lu paper</w:t>
-      </w:r>
-    </w:p>
-  </w:comment>
-  <w:comment w:id="12" w:author="Sophia Horigan" w:date="2023-01-24T12:04:00Z" w:initials="SH">
+  <w:comment w:id="10" w:author="Sophia Horigan" w:date="2023-01-24T14:38:00Z" w:initials="SH">
     <w:p>
       <w:r>
         <w:rPr>
@@ -3288,11 +4302,11 @@
           <w:sz w:val="20"/>
           <w:szCs w:val="20"/>
         </w:rPr>
-        <w:t>When will we do the actual samples? Need to post-process confirm this works before using our samples</w:t>
+        <w:t>I need this for downstream analysis</w:t>
       </w:r>
     </w:p>
   </w:comment>
-  <w:comment w:id="13" w:author="Sophia Horigan" w:date="2022-10-26T13:55:00Z" w:initials="SH">
+  <w:comment w:id="11" w:author="Sophia Horigan" w:date="2023-01-31T12:28:00Z" w:initials="SH">
     <w:p>
       <w:r>
         <w:rPr>
@@ -3305,11 +4319,11 @@
           <w:sz w:val="20"/>
           <w:szCs w:val="20"/>
         </w:rPr>
-        <w:t>How many CpG sites are we looking at?</w:t>
+        <w:t>Very straightforward, from Lu paper</w:t>
       </w:r>
     </w:p>
   </w:comment>
-  <w:comment w:id="14" w:author="Sophia Horigan" w:date="2023-01-24T13:27:00Z" w:initials="SH">
+  <w:comment w:id="12" w:author="Sophia Horigan" w:date="2023-02-15T13:26:00Z" w:initials="SH">
     <w:p>
       <w:r>
         <w:rPr>
@@ -3323,131 +4337,11 @@
           <w:sz w:val="20"/>
           <w:szCs w:val="20"/>
         </w:rPr>
-        <w:t>That’s in the probe seq file</w:t>
-      </w:r>
-    </w:p>
-    <w:p/>
+        <w:t>Clock is just a regression line right? So you just pop in X and it pops out Y? But X is a vector?</w:t>
+      </w:r>
+    </w:p>
   </w:comment>
-  <w:comment w:id="15" w:author="Sophia Horigan" w:date="2023-01-31T16:07:00Z" w:initials="SH">
-    <w:p>
-      <w:r>
-        <w:rPr>
-          <w:rStyle w:val="CommentReference"/>
-        </w:rPr>
-        <w:annotationRef/>
-      </w:r>
-      <w:r>
-        <w:rPr>
-          <w:sz w:val="20"/>
-          <w:szCs w:val="20"/>
-        </w:rPr>
-        <w:t>These are inputs from zoller</w:t>
-      </w:r>
-    </w:p>
-  </w:comment>
-  <w:comment w:id="16" w:author="Sophia Horigan" w:date="2023-01-25T13:03:00Z" w:initials="SH">
-    <w:p>
-      <w:r>
-        <w:rPr>
-          <w:rStyle w:val="CommentReference"/>
-        </w:rPr>
-        <w:annotationRef/>
-      </w:r>
-      <w:r>
-        <w:rPr>
-          <w:sz w:val="20"/>
-          <w:szCs w:val="20"/>
-        </w:rPr>
-        <w:t>Slightly confused about trimming here— this seems like it should generate trimmed files but it looks like it takes them in too… could be confused about the hierarchy</w:t>
-      </w:r>
-    </w:p>
-  </w:comment>
-  <w:comment w:id="17" w:author="Sophia Horigan" w:date="2023-01-25T12:14:00Z" w:initials="SH">
-    <w:p>
-      <w:r>
-        <w:rPr>
-          <w:rStyle w:val="CommentReference"/>
-        </w:rPr>
-        <w:annotationRef/>
-      </w:r>
-      <w:r>
-        <w:rPr>
-          <w:sz w:val="20"/>
-          <w:szCs w:val="20"/>
-        </w:rPr>
-        <w:t>I can’t run these currently bc we don’t have the genomes</w:t>
-      </w:r>
-    </w:p>
-  </w:comment>
-  <w:comment w:id="18" w:author="Sophia Horigan" w:date="2023-01-25T15:16:00Z" w:initials="SH">
-    <w:p>
-      <w:r>
-        <w:rPr>
-          <w:rStyle w:val="CommentReference"/>
-        </w:rPr>
-        <w:annotationRef/>
-      </w:r>
-      <w:r>
-        <w:rPr>
-          <w:sz w:val="20"/>
-          <w:szCs w:val="20"/>
-        </w:rPr>
-        <w:t>Do we have genomes for our own bats?</w:t>
-      </w:r>
-    </w:p>
-  </w:comment>
-  <w:comment w:id="19" w:author="Sophia Horigan" w:date="2023-01-31T10:48:00Z" w:initials="SH">
-    <w:p>
-      <w:r>
-        <w:rPr>
-          <w:rStyle w:val="CommentReference"/>
-        </w:rPr>
-        <w:annotationRef/>
-      </w:r>
-      <w:r>
-        <w:rPr>
-          <w:sz w:val="20"/>
-          <w:szCs w:val="20"/>
-        </w:rPr>
-        <w:t>Yes but they are maybe poor quality— consider re-doing</w:t>
-      </w:r>
-    </w:p>
-  </w:comment>
-  <w:comment w:id="20" w:author="Sophia Horigan" w:date="2023-01-25T12:13:00Z" w:initials="SH">
-    <w:p>
-      <w:r>
-        <w:rPr>
-          <w:rStyle w:val="CommentReference"/>
-        </w:rPr>
-        <w:annotationRef/>
-      </w:r>
-      <w:r>
-        <w:rPr>
-          <w:sz w:val="20"/>
-          <w:szCs w:val="20"/>
-        </w:rPr>
-        <w:t>Can easily be modified to get betas for 0-1 instead of % (necessary for SeSaMe)</w:t>
-      </w:r>
-    </w:p>
-  </w:comment>
-  <w:comment w:id="21" w:author="Sophia Horigan" w:date="2023-01-31T15:38:00Z" w:initials="SH">
-    <w:p>
-      <w:r>
-        <w:rPr>
-          <w:rStyle w:val="CommentReference"/>
-        </w:rPr>
-        <w:annotationRef/>
-      </w:r>
-      <w:r>
-        <w:rPr>
-          <w:sz w:val="20"/>
-          <w:szCs w:val="20"/>
-        </w:rPr>
-        <w:t>This step may have been captured above</w:t>
-      </w:r>
-    </w:p>
-  </w:comment>
-  <w:comment w:id="22" w:author="Sophia Horigan" w:date="2023-01-24T12:13:00Z" w:initials="SH">
+  <w:comment w:id="13" w:author="Sophia Horigan" w:date="2023-02-15T14:53:00Z" w:initials="SH">
     <w:p>
       <w:r>
         <w:rPr>
@@ -3461,28 +4355,21 @@
           <w:sz w:val="20"/>
           <w:szCs w:val="20"/>
         </w:rPr>
-        <w:t>If this process works for one sample it will work for all, so I can just choose one sample to work with.</w:t>
-      </w:r>
-    </w:p>
-  </w:comment>
-  <w:comment w:id="23" w:author="Sophia Horigan" w:date="2023-01-25T13:18:00Z" w:initials="SH">
-    <w:p>
-      <w:r>
-        <w:rPr>
-          <w:rStyle w:val="CommentReference"/>
-        </w:rPr>
-        <w:annotationRef/>
-      </w:r>
-      <w:r>
-        <w:rPr>
+        <w:t>We just need the slope and our vector of CpGs</w:t>
+      </w:r>
+    </w:p>
+    <w:p>
+      <w:r>
+        <w:rPr>
+          <w:color w:val="000000"/>
           <w:sz w:val="20"/>
           <w:szCs w:val="20"/>
         </w:rPr>
-        <w:t>We need this for each sample</w:t>
+        <w:t>Does anyone give you the slope?</w:t>
       </w:r>
     </w:p>
   </w:comment>
-  <w:comment w:id="24" w:author="Sophia Horigan" w:date="2023-01-25T13:45:00Z" w:initials="SH">
+  <w:comment w:id="14" w:author="Sophia Horigan" w:date="2023-01-24T12:04:00Z" w:initials="SH">
     <w:p>
       <w:r>
         <w:rPr>
@@ -3492,14 +4379,15 @@
       </w:r>
       <w:r>
         <w:rPr>
+          <w:color w:val="000000"/>
           <w:sz w:val="20"/>
           <w:szCs w:val="20"/>
         </w:rPr>
-        <w:t>Main data class for SeSaMe. takes a string describing the platform of the data, it can be “HM27”, “HM450”, or “EPIC”</w:t>
+        <w:t>When will we do the actual samples? Need to post-process confirm this works before using our samples</w:t>
       </w:r>
     </w:p>
   </w:comment>
-  <w:comment w:id="26" w:author="Sophia Horigan" w:date="2023-01-25T13:49:00Z" w:initials="SH">
+  <w:comment w:id="15" w:author="Sophia Horigan" w:date="2022-10-26T13:55:00Z" w:initials="SH">
     <w:p>
       <w:r>
         <w:rPr>
@@ -3512,11 +4400,11 @@
           <w:sz w:val="20"/>
           <w:szCs w:val="20"/>
         </w:rPr>
-        <w:t>What comes directly out of illumina</w:t>
+        <w:t>How many CpG sites are we looking at?</w:t>
       </w:r>
     </w:p>
   </w:comment>
-  <w:comment w:id="27" w:author="Sophia Horigan" w:date="2023-01-31T10:48:00Z" w:initials="SH">
+  <w:comment w:id="16" w:author="Sophia Horigan" w:date="2023-01-24T13:27:00Z" w:initials="SH">
     <w:p>
       <w:r>
         <w:rPr>
@@ -3526,14 +4414,16 @@
       </w:r>
       <w:r>
         <w:rPr>
+          <w:color w:val="000000"/>
           <w:sz w:val="20"/>
           <w:szCs w:val="20"/>
         </w:rPr>
-        <w:t>Fastq</w:t>
-      </w:r>
-    </w:p>
+        <w:t>That’s in the probe seq file</w:t>
+      </w:r>
+    </w:p>
+    <w:p/>
   </w:comment>
-  <w:comment w:id="25" w:author="Sophia Horigan" w:date="2023-01-25T13:34:00Z" w:initials="SH">
+  <w:comment w:id="17" w:author="Sophia Horigan" w:date="2023-01-31T16:07:00Z" w:initials="SH">
     <w:p>
       <w:r>
         <w:rPr>
@@ -3546,11 +4436,11 @@
           <w:sz w:val="20"/>
           <w:szCs w:val="20"/>
         </w:rPr>
-        <w:t>Should be one of these</w:t>
+        <w:t>These are inputs from zoller</w:t>
       </w:r>
     </w:p>
   </w:comment>
-  <w:comment w:id="28" w:author="Sophia Horigan" w:date="2023-01-25T13:47:00Z" w:initials="SH">
+  <w:comment w:id="18" w:author="Sophia Horigan" w:date="2023-01-25T13:03:00Z" w:initials="SH">
     <w:p>
       <w:r>
         <w:rPr>
@@ -3563,11 +4453,11 @@
           <w:sz w:val="20"/>
           <w:szCs w:val="20"/>
         </w:rPr>
-        <w:t>Raw Illumina data. Not sure how that overlaps/works with Manny’s pipeline</w:t>
+        <w:t>Slightly confused about trimming here— this seems like it should generate trimmed files but it looks like it takes them in too… could be confused about the hierarchy</w:t>
       </w:r>
     </w:p>
   </w:comment>
-  <w:comment w:id="29" w:author="Sophia Horigan" w:date="2023-01-25T15:15:00Z" w:initials="SH">
+  <w:comment w:id="19" w:author="Sophia Horigan" w:date="2023-01-25T12:14:00Z" w:initials="SH">
     <w:p>
       <w:r>
         <w:rPr>
@@ -3580,11 +4470,11 @@
           <w:sz w:val="20"/>
           <w:szCs w:val="20"/>
         </w:rPr>
-        <w:t>We aren’t using beads! We are using illumina sequencing. How does that change the output?</w:t>
+        <w:t>I can’t run these currently bc we don’t have the genomes</w:t>
       </w:r>
     </w:p>
   </w:comment>
-  <w:comment w:id="30" w:author="Sophia Horigan" w:date="2023-01-25T15:16:00Z" w:initials="SH">
+  <w:comment w:id="20" w:author="Sophia Horigan" w:date="2023-01-25T15:16:00Z" w:initials="SH">
     <w:p>
       <w:r>
         <w:rPr>
@@ -3597,11 +4487,11 @@
           <w:sz w:val="20"/>
           <w:szCs w:val="20"/>
         </w:rPr>
-        <w:t>We don’t have the same sites as Wilkinson— does that mean we have to subset the clock?</w:t>
+        <w:t>Do we have genomes for our own bats?</w:t>
       </w:r>
     </w:p>
   </w:comment>
-  <w:comment w:id="31" w:author="Sophia Horigan" w:date="2023-01-31T10:31:00Z" w:initials="SH">
+  <w:comment w:id="21" w:author="Sophia Horigan" w:date="2023-01-31T10:48:00Z" w:initials="SH">
     <w:p>
       <w:r>
         <w:rPr>
@@ -3614,11 +4504,11 @@
           <w:sz w:val="20"/>
           <w:szCs w:val="20"/>
         </w:rPr>
-        <w:t>Is this hypothetical or available? If it isn’t in the supplement can I ask them for it?</w:t>
+        <w:t>Yes but they are maybe poor quality— consider re-doing</w:t>
       </w:r>
     </w:p>
   </w:comment>
-  <w:comment w:id="32" w:author="Sophia Horigan" w:date="2023-01-31T10:31:00Z" w:initials="SH">
+  <w:comment w:id="22" w:author="Sophia Horigan" w:date="2023-01-25T12:13:00Z" w:initials="SH">
     <w:p>
       <w:r>
         <w:rPr>
@@ -3631,11 +4521,11 @@
           <w:sz w:val="20"/>
           <w:szCs w:val="20"/>
         </w:rPr>
-        <w:t>Check paper to see if they normalize anything</w:t>
+        <w:t>Can easily be modified to get betas for 0-1 instead of % (necessary for SeSaMe)</w:t>
       </w:r>
     </w:p>
   </w:comment>
-  <w:comment w:id="33" w:author="Sophia Horigan" w:date="2023-01-31T10:41:00Z" w:initials="SH">
+  <w:comment w:id="23" w:author="Sophia Horigan" w:date="2023-01-31T15:38:00Z" w:initials="SH">
     <w:p>
       <w:r>
         <w:rPr>
@@ -3648,11 +4538,11 @@
           <w:sz w:val="20"/>
           <w:szCs w:val="20"/>
         </w:rPr>
-        <w:t>That’s on the Wilkinson site, so easy!</w:t>
+        <w:t>This step may have been captured above</w:t>
       </w:r>
     </w:p>
   </w:comment>
-  <w:comment w:id="34" w:author="Sophia Horigan" w:date="2023-01-31T10:51:00Z" w:initials="SH">
+  <w:comment w:id="24" w:author="Sophia Horigan" w:date="2023-01-24T12:13:00Z" w:initials="SH">
     <w:p>
       <w:r>
         <w:rPr>
@@ -3662,14 +4552,219 @@
       </w:r>
       <w:r>
         <w:rPr>
+          <w:color w:val="000000"/>
           <w:sz w:val="20"/>
           <w:szCs w:val="20"/>
         </w:rPr>
+        <w:t>If this process works for one sample it will work for all, so I can just choose one sample to work with.</w:t>
+      </w:r>
+    </w:p>
+  </w:comment>
+  <w:comment w:id="25" w:author="Sophia Horigan" w:date="2023-01-25T13:18:00Z" w:initials="SH">
+    <w:p>
+      <w:r>
+        <w:rPr>
+          <w:rStyle w:val="CommentReference"/>
+        </w:rPr>
+        <w:annotationRef/>
+      </w:r>
+      <w:r>
+        <w:rPr>
+          <w:sz w:val="20"/>
+          <w:szCs w:val="20"/>
+        </w:rPr>
+        <w:t>We need this for each sample</w:t>
+      </w:r>
+    </w:p>
+  </w:comment>
+  <w:comment w:id="26" w:author="Sophia Horigan" w:date="2023-01-25T13:45:00Z" w:initials="SH">
+    <w:p>
+      <w:r>
+        <w:rPr>
+          <w:rStyle w:val="CommentReference"/>
+        </w:rPr>
+        <w:annotationRef/>
+      </w:r>
+      <w:r>
+        <w:rPr>
+          <w:sz w:val="20"/>
+          <w:szCs w:val="20"/>
+        </w:rPr>
+        <w:t>Main data class for SeSaMe. takes a string describing the platform of the data, it can be “HM27”, “HM450”, or “EPIC”</w:t>
+      </w:r>
+    </w:p>
+  </w:comment>
+  <w:comment w:id="28" w:author="Sophia Horigan" w:date="2023-01-25T13:49:00Z" w:initials="SH">
+    <w:p>
+      <w:r>
+        <w:rPr>
+          <w:rStyle w:val="CommentReference"/>
+        </w:rPr>
+        <w:annotationRef/>
+      </w:r>
+      <w:r>
+        <w:rPr>
+          <w:sz w:val="20"/>
+          <w:szCs w:val="20"/>
+        </w:rPr>
+        <w:t>What comes directly out of illumina</w:t>
+      </w:r>
+    </w:p>
+  </w:comment>
+  <w:comment w:id="29" w:author="Sophia Horigan" w:date="2023-01-31T10:48:00Z" w:initials="SH">
+    <w:p>
+      <w:r>
+        <w:rPr>
+          <w:rStyle w:val="CommentReference"/>
+        </w:rPr>
+        <w:annotationRef/>
+      </w:r>
+      <w:r>
+        <w:rPr>
+          <w:sz w:val="20"/>
+          <w:szCs w:val="20"/>
+        </w:rPr>
+        <w:t>Fastq</w:t>
+      </w:r>
+    </w:p>
+  </w:comment>
+  <w:comment w:id="27" w:author="Sophia Horigan" w:date="2023-01-25T13:34:00Z" w:initials="SH">
+    <w:p>
+      <w:r>
+        <w:rPr>
+          <w:rStyle w:val="CommentReference"/>
+        </w:rPr>
+        <w:annotationRef/>
+      </w:r>
+      <w:r>
+        <w:rPr>
+          <w:sz w:val="20"/>
+          <w:szCs w:val="20"/>
+        </w:rPr>
+        <w:t>Should be one of these</w:t>
+      </w:r>
+    </w:p>
+  </w:comment>
+  <w:comment w:id="30" w:author="Sophia Horigan" w:date="2023-01-25T13:47:00Z" w:initials="SH">
+    <w:p>
+      <w:r>
+        <w:rPr>
+          <w:rStyle w:val="CommentReference"/>
+        </w:rPr>
+        <w:annotationRef/>
+      </w:r>
+      <w:r>
+        <w:rPr>
+          <w:sz w:val="20"/>
+          <w:szCs w:val="20"/>
+        </w:rPr>
+        <w:t>Raw Illumina data. Not sure how that overlaps/works with Manny’s pipeline</w:t>
+      </w:r>
+    </w:p>
+  </w:comment>
+  <w:comment w:id="31" w:author="Sophia Horigan" w:date="2023-01-25T15:15:00Z" w:initials="SH">
+    <w:p>
+      <w:r>
+        <w:rPr>
+          <w:rStyle w:val="CommentReference"/>
+        </w:rPr>
+        <w:annotationRef/>
+      </w:r>
+      <w:r>
+        <w:rPr>
+          <w:sz w:val="20"/>
+          <w:szCs w:val="20"/>
+        </w:rPr>
+        <w:t>We aren’t using beads! We are using illumina sequencing. How does that change the output?</w:t>
+      </w:r>
+    </w:p>
+  </w:comment>
+  <w:comment w:id="32" w:author="Sophia Horigan" w:date="2023-01-25T15:16:00Z" w:initials="SH">
+    <w:p>
+      <w:r>
+        <w:rPr>
+          <w:rStyle w:val="CommentReference"/>
+        </w:rPr>
+        <w:annotationRef/>
+      </w:r>
+      <w:r>
+        <w:rPr>
+          <w:sz w:val="20"/>
+          <w:szCs w:val="20"/>
+        </w:rPr>
+        <w:t>We don’t have the same sites as Wilkinson— does that mean we have to subset the clock?</w:t>
+      </w:r>
+    </w:p>
+  </w:comment>
+  <w:comment w:id="33" w:author="Sophia Horigan" w:date="2023-01-31T10:31:00Z" w:initials="SH">
+    <w:p>
+      <w:r>
+        <w:rPr>
+          <w:rStyle w:val="CommentReference"/>
+        </w:rPr>
+        <w:annotationRef/>
+      </w:r>
+      <w:r>
+        <w:rPr>
+          <w:sz w:val="20"/>
+          <w:szCs w:val="20"/>
+        </w:rPr>
+        <w:t>Is this hypothetical or available? If it isn’t in the supplement can I ask them for it?</w:t>
+      </w:r>
+    </w:p>
+  </w:comment>
+  <w:comment w:id="34" w:author="Sophia Horigan" w:date="2023-01-31T10:31:00Z" w:initials="SH">
+    <w:p>
+      <w:r>
+        <w:rPr>
+          <w:rStyle w:val="CommentReference"/>
+        </w:rPr>
+        <w:annotationRef/>
+      </w:r>
+      <w:r>
+        <w:rPr>
+          <w:sz w:val="20"/>
+          <w:szCs w:val="20"/>
+        </w:rPr>
+        <w:t>Check paper to see if they normalize anything</w:t>
+      </w:r>
+    </w:p>
+  </w:comment>
+  <w:comment w:id="35" w:author="Sophia Horigan" w:date="2023-01-31T10:41:00Z" w:initials="SH">
+    <w:p>
+      <w:r>
+        <w:rPr>
+          <w:rStyle w:val="CommentReference"/>
+        </w:rPr>
+        <w:annotationRef/>
+      </w:r>
+      <w:r>
+        <w:rPr>
+          <w:sz w:val="20"/>
+          <w:szCs w:val="20"/>
+        </w:rPr>
+        <w:t>That’s on the Wilkinson site, so easy!</w:t>
+      </w:r>
+    </w:p>
+  </w:comment>
+  <w:comment w:id="36" w:author="Sophia Horigan" w:date="2023-01-31T10:51:00Z" w:initials="SH">
+    <w:p>
+      <w:r>
+        <w:rPr>
+          <w:rStyle w:val="CommentReference"/>
+        </w:rPr>
+        <w:annotationRef/>
+      </w:r>
+      <w:r>
+        <w:rPr>
+          <w:sz w:val="20"/>
+          <w:szCs w:val="20"/>
+        </w:rPr>
         <w:t>Wilkinson had different clocks, with other transformations of age</w:t>
       </w:r>
     </w:p>
   </w:comment>
-  <w:comment w:id="35" w:author="Sophia Horigan" w:date="2023-01-31T10:49:00Z" w:initials="SH">
+  <w:comment w:id="37" w:author="Sophia Horigan" w:date="2023-01-31T10:49:00Z" w:initials="SH">
     <w:p>
       <w:r>
         <w:rPr>
@@ -3691,6 +4786,7 @@
 
 <file path=word/commentsExtended.xml><?xml version="1.0" encoding="utf-8"?>
 <w15:commentsEx xmlns:wpc="http://schemas.microsoft.com/office/word/2010/wordprocessingCanvas" xmlns:cx="http://schemas.microsoft.com/office/drawing/2014/chartex" xmlns:cx1="http://schemas.microsoft.com/office/drawing/2015/9/8/chartex" xmlns:cx2="http://schemas.microsoft.com/office/drawing/2015/10/21/chartex" xmlns:cx3="http://schemas.microsoft.com/office/drawing/2016/5/9/chartex" xmlns:cx4="http://schemas.microsoft.com/office/drawing/2016/5/10/chartex" xmlns:cx5="http://schemas.microsoft.com/office/drawing/2016/5/11/chartex" xmlns:cx6="http://schemas.microsoft.com/office/drawing/2016/5/12/chartex" xmlns:cx7="http://schemas.microsoft.com/office/drawing/2016/5/13/chartex" xmlns:cx8="http://schemas.microsoft.com/office/drawing/2016/5/14/chartex" xmlns:mc="http://schemas.openxmlformats.org/markup-compatibility/2006" xmlns:aink="http://schemas.microsoft.com/office/drawing/2016/ink" xmlns:am3d="http://schemas.microsoft.com/office/drawing/2017/model3d" xmlns:o="urn:schemas-microsoft-com:office:office" xmlns:oel="http://schemas.microsoft.com/office/2019/extlst" xmlns:r="http://schemas.openxmlformats.org/officeDocument/2006/relationships" xmlns:m="http://schemas.openxmlformats.org/officeDocument/2006/math" xmlns:v="urn:schemas-microsoft-com:vml" xmlns:wp14="http://schemas.microsoft.com/office/word/2010/wordprocessingDrawing" xmlns:wp="http://schemas.openxmlformats.org/drawingml/2006/wordprocessingDrawing" xmlns:w10="urn:schemas-microsoft-com:office:word" xmlns:w="http://schemas.openxmlformats.org/wordprocessingml/2006/main" xmlns:w14="http://schemas.microsoft.com/office/word/2010/wordml" xmlns:w15="http://schemas.microsoft.com/office/word/2012/wordml" xmlns:w16cex="http://schemas.microsoft.com/office/word/2018/wordml/cex" xmlns:w16cid="http://schemas.microsoft.com/office/word/2016/wordml/cid" xmlns:w16="http://schemas.microsoft.com/office/word/2018/wordml" xmlns:w16sdtdh="http://schemas.microsoft.com/office/word/2020/wordml/sdtdatahash" xmlns:w16se="http://schemas.microsoft.com/office/word/2015/wordml/symex" xmlns:wpg="http://schemas.microsoft.com/office/word/2010/wordprocessingGroup" xmlns:wpi="http://schemas.microsoft.com/office/word/2010/wordprocessingInk" xmlns:wne="http://schemas.microsoft.com/office/word/2006/wordml" xmlns:wps="http://schemas.microsoft.com/office/word/2010/wordprocessingShape" mc:Ignorable="w14 w15 w16se w16cid w16 w16cex w16sdtdh wp14">
+  <w15:commentEx w15:paraId="268AA949" w15:done="0"/>
   <w15:commentEx w15:paraId="2B2F6D52" w15:done="1"/>
   <w15:commentEx w15:paraId="4DD4C652" w15:done="1"/>
   <w15:commentEx w15:paraId="6A4FFE87" w15:done="1"/>
@@ -3701,8 +4797,9 @@
   <w15:commentEx w15:paraId="4E6419D0" w15:paraIdParent="05B9885A" w15:done="0"/>
   <w15:commentEx w15:paraId="742334EA" w15:done="0"/>
   <w15:commentEx w15:paraId="67247D1E" w15:paraIdParent="742334EA" w15:done="0"/>
-  <w15:commentEx w15:paraId="1EF6C0ED" w15:done="0"/>
   <w15:commentEx w15:paraId="082101CE" w15:done="0"/>
+  <w15:commentEx w15:paraId="755A941D" w15:paraIdParent="082101CE" w15:done="0"/>
+  <w15:commentEx w15:paraId="5A40F085" w15:paraIdParent="082101CE" w15:done="0"/>
   <w15:commentEx w15:paraId="5D66084F" w15:done="0"/>
   <w15:commentEx w15:paraId="294F51D7" w15:done="0"/>
   <w15:commentEx w15:paraId="51312563" w15:paraIdParent="294F51D7" w15:done="0"/>
@@ -3732,6 +4829,7 @@
 
 <file path=word/commentsExtensible.xml><?xml version="1.0" encoding="utf-8"?>
 <w16cex:commentsExtensible xmlns:wpc="http://schemas.microsoft.com/office/word/2010/wordprocessingCanvas" xmlns:cx="http://schemas.microsoft.com/office/drawing/2014/chartex" xmlns:cx1="http://schemas.microsoft.com/office/drawing/2015/9/8/chartex" xmlns:cx2="http://schemas.microsoft.com/office/drawing/2015/10/21/chartex" xmlns:cx3="http://schemas.microsoft.com/office/drawing/2016/5/9/chartex" xmlns:cx4="http://schemas.microsoft.com/office/drawing/2016/5/10/chartex" xmlns:cx5="http://schemas.microsoft.com/office/drawing/2016/5/11/chartex" xmlns:cx6="http://schemas.microsoft.com/office/drawing/2016/5/12/chartex" xmlns:cx7="http://schemas.microsoft.com/office/drawing/2016/5/13/chartex" xmlns:cx8="http://schemas.microsoft.com/office/drawing/2016/5/14/chartex" xmlns:mc="http://schemas.openxmlformats.org/markup-compatibility/2006" xmlns:aink="http://schemas.microsoft.com/office/drawing/2016/ink" xmlns:am3d="http://schemas.microsoft.com/office/drawing/2017/model3d" xmlns:o="urn:schemas-microsoft-com:office:office" xmlns:oel="http://schemas.microsoft.com/office/2019/extlst" xmlns:r="http://schemas.openxmlformats.org/officeDocument/2006/relationships" xmlns:m="http://schemas.openxmlformats.org/officeDocument/2006/math" xmlns:v="urn:schemas-microsoft-com:vml" xmlns:wp14="http://schemas.microsoft.com/office/word/2010/wordprocessingDrawing" xmlns:wp="http://schemas.openxmlformats.org/drawingml/2006/wordprocessingDrawing" xmlns:w10="urn:schemas-microsoft-com:office:word" xmlns:w="http://schemas.openxmlformats.org/wordprocessingml/2006/main" xmlns:w14="http://schemas.microsoft.com/office/word/2010/wordml" xmlns:w15="http://schemas.microsoft.com/office/word/2012/wordml" xmlns:w16cex="http://schemas.microsoft.com/office/word/2018/wordml/cex" xmlns:w16cid="http://schemas.microsoft.com/office/word/2016/wordml/cid" xmlns:w16="http://schemas.microsoft.com/office/word/2018/wordml" xmlns:w16sdtdh="http://schemas.microsoft.com/office/word/2020/wordml/sdtdatahash" xmlns:w16se="http://schemas.microsoft.com/office/word/2015/wordml/symex" xmlns:wpg="http://schemas.microsoft.com/office/word/2010/wordprocessingGroup" xmlns:wpi="http://schemas.microsoft.com/office/word/2010/wordprocessingInk" xmlns:wne="http://schemas.microsoft.com/office/word/2006/wordml" xmlns:wps="http://schemas.microsoft.com/office/word/2010/wordprocessingShape" mc:Ignorable="w14 w15 w16se w16cid w16 w16cex w16sdtdh wp14">
+  <w16cex:commentExtensible w16cex:durableId="27975AE6" w16cex:dateUtc="2023-02-15T19:21:00Z"/>
   <w16cex:commentExtensible w16cex:durableId="277A42F5" w16cex:dateUtc="2023-01-24T17:43:00Z"/>
   <w16cex:commentExtensible w16cex:durableId="277A442C" w16cex:dateUtc="2023-01-24T17:49:00Z"/>
   <w16cex:commentExtensible w16cex:durableId="277A4438" w16cex:dateUtc="2023-01-24T17:49:00Z"/>
@@ -3742,8 +4840,9 @@
   <w16cex:commentExtensible w16cex:durableId="27837061" w16cex:dateUtc="2023-01-31T16:48:00Z"/>
   <w16cex:commentExtensible w16cex:durableId="277A6BB6" w16cex:dateUtc="2023-01-24T20:37:00Z"/>
   <w16cex:commentExtensible w16cex:durableId="277A6BC8" w16cex:dateUtc="2023-01-24T20:38:00Z"/>
-  <w16cex:commentExtensible w16cex:durableId="2783B34E" w16cex:dateUtc="2023-01-31T21:33:00Z"/>
   <w16cex:commentExtensible w16cex:durableId="278387DB" w16cex:dateUtc="2023-01-31T18:28:00Z"/>
+  <w16cex:commentExtensible w16cex:durableId="27975BF9" w16cex:dateUtc="2023-02-15T19:26:00Z"/>
+  <w16cex:commentExtensible w16cex:durableId="2797704D" w16cex:dateUtc="2023-02-15T20:53:00Z"/>
   <w16cex:commentExtensible w16cex:durableId="277A47CD" w16cex:dateUtc="2023-01-24T18:04:00Z"/>
   <w16cex:commentExtensible w16cex:durableId="2703BAD9" w16cex:dateUtc="2022-10-26T18:55:00Z"/>
   <w16cex:commentExtensible w16cex:durableId="277A5B47" w16cex:dateUtc="2023-01-24T19:27:00Z"/>
@@ -3773,6 +4872,7 @@
 
 <file path=word/commentsIds.xml><?xml version="1.0" encoding="utf-8"?>
 <w16cid:commentsIds xmlns:wpc="http://schemas.microsoft.com/office/word/2010/wordprocessingCanvas" xmlns:cx="http://schemas.microsoft.com/office/drawing/2014/chartex" xmlns:cx1="http://schemas.microsoft.com/office/drawing/2015/9/8/chartex" xmlns:cx2="http://schemas.microsoft.com/office/drawing/2015/10/21/chartex" xmlns:cx3="http://schemas.microsoft.com/office/drawing/2016/5/9/chartex" xmlns:cx4="http://schemas.microsoft.com/office/drawing/2016/5/10/chartex" xmlns:cx5="http://schemas.microsoft.com/office/drawing/2016/5/11/chartex" xmlns:cx6="http://schemas.microsoft.com/office/drawing/2016/5/12/chartex" xmlns:cx7="http://schemas.microsoft.com/office/drawing/2016/5/13/chartex" xmlns:cx8="http://schemas.microsoft.com/office/drawing/2016/5/14/chartex" xmlns:mc="http://schemas.openxmlformats.org/markup-compatibility/2006" xmlns:aink="http://schemas.microsoft.com/office/drawing/2016/ink" xmlns:am3d="http://schemas.microsoft.com/office/drawing/2017/model3d" xmlns:o="urn:schemas-microsoft-com:office:office" xmlns:oel="http://schemas.microsoft.com/office/2019/extlst" xmlns:r="http://schemas.openxmlformats.org/officeDocument/2006/relationships" xmlns:m="http://schemas.openxmlformats.org/officeDocument/2006/math" xmlns:v="urn:schemas-microsoft-com:vml" xmlns:wp14="http://schemas.microsoft.com/office/word/2010/wordprocessingDrawing" xmlns:wp="http://schemas.openxmlformats.org/drawingml/2006/wordprocessingDrawing" xmlns:w10="urn:schemas-microsoft-com:office:word" xmlns:w="http://schemas.openxmlformats.org/wordprocessingml/2006/main" xmlns:w14="http://schemas.microsoft.com/office/word/2010/wordml" xmlns:w15="http://schemas.microsoft.com/office/word/2012/wordml" xmlns:w16cex="http://schemas.microsoft.com/office/word/2018/wordml/cex" xmlns:w16cid="http://schemas.microsoft.com/office/word/2016/wordml/cid" xmlns:w16="http://schemas.microsoft.com/office/word/2018/wordml" xmlns:w16sdtdh="http://schemas.microsoft.com/office/word/2020/wordml/sdtdatahash" xmlns:w16se="http://schemas.microsoft.com/office/word/2015/wordml/symex" xmlns:wpg="http://schemas.microsoft.com/office/word/2010/wordprocessingGroup" xmlns:wpi="http://schemas.microsoft.com/office/word/2010/wordprocessingInk" xmlns:wne="http://schemas.microsoft.com/office/word/2006/wordml" xmlns:wps="http://schemas.microsoft.com/office/word/2010/wordprocessingShape" mc:Ignorable="w14 w15 w16se w16cid w16 w16cex w16sdtdh wp14">
+  <w16cid:commentId w16cid:paraId="268AA949" w16cid:durableId="27975AE6"/>
   <w16cid:commentId w16cid:paraId="2B2F6D52" w16cid:durableId="277A42F5"/>
   <w16cid:commentId w16cid:paraId="4DD4C652" w16cid:durableId="277A442C"/>
   <w16cid:commentId w16cid:paraId="6A4FFE87" w16cid:durableId="277A4438"/>
@@ -3783,8 +4883,9 @@
   <w16cid:commentId w16cid:paraId="4E6419D0" w16cid:durableId="27837061"/>
   <w16cid:commentId w16cid:paraId="742334EA" w16cid:durableId="277A6BB6"/>
   <w16cid:commentId w16cid:paraId="67247D1E" w16cid:durableId="277A6BC8"/>
-  <w16cid:commentId w16cid:paraId="1EF6C0ED" w16cid:durableId="2783B34E"/>
   <w16cid:commentId w16cid:paraId="082101CE" w16cid:durableId="278387DB"/>
+  <w16cid:commentId w16cid:paraId="755A941D" w16cid:durableId="27975BF9"/>
+  <w16cid:commentId w16cid:paraId="5A40F085" w16cid:durableId="2797704D"/>
   <w16cid:commentId w16cid:paraId="5D66084F" w16cid:durableId="277A47CD"/>
   <w16cid:commentId w16cid:paraId="294F51D7" w16cid:durableId="2703BAD9"/>
   <w16cid:commentId w16cid:paraId="51312563" w16cid:durableId="277A5B47"/>
@@ -4337,7 +5438,7 @@
         <w:rFonts w:hint="default"/>
       </w:rPr>
     </w:lvl>
-    <w:lvl w:ilvl="1" w:tplc="04090019" w:tentative="1">
+    <w:lvl w:ilvl="1" w:tplc="04090019">
       <w:start w:val="1"/>
       <w:numFmt w:val="lowerLetter"/>
       <w:lvlText w:val="%2."/>
@@ -5948,4 +7049,16 @@
     </a:ext>
   </a:extLst>
 </a:theme>
+</file>
+
+<file path=customXml/item1.xml><?xml version="1.0" encoding="utf-8"?>
+<b:Sources xmlns:b="http://schemas.openxmlformats.org/officeDocument/2006/bibliography" xmlns="http://schemas.openxmlformats.org/officeDocument/2006/bibliography" SelectedStyle="/APASixthEditionOfficeOnline.xsl" StyleName="APA" Version="6"/>
+</file>
+
+<file path=customXml/itemProps1.xml><?xml version="1.0" encoding="utf-8"?>
+<ds:datastoreItem xmlns:ds="http://schemas.openxmlformats.org/officeDocument/2006/customXml" ds:itemID="{E9C5A24E-2A75-2043-9785-F467A3F3C53B}">
+  <ds:schemaRefs>
+    <ds:schemaRef ds:uri="http://schemas.openxmlformats.org/officeDocument/2006/bibliography"/>
+  </ds:schemaRefs>
+</ds:datastoreItem>
 </file>
</xml_diff>

<commit_message>
First workthrough of clock building pipeline
Successful! Needs cleaning/trimming, and there are many decisions to be made regarding dataset filtering. But the structural pieces are in place.
</commit_message>
<xml_diff>
--- a/Overview.docx
+++ b/Overview.docx
@@ -4,306 +4,7 @@
   <w:body>
     <w:p>
       <w:r>
-        <w:t>Outstanding questions</w:t>
-      </w:r>
-    </w:p>
-    <w:p>
-      <w:pPr>
-        <w:pStyle w:val="ListParagraph"/>
-        <w:numPr>
-          <w:ilvl w:val="0"/>
-          <w:numId w:val="10"/>
-        </w:numPr>
-      </w:pPr>
-      <w:r>
-        <w:t xml:space="preserve">Does </w:t>
-      </w:r>
-      <w:proofErr w:type="spellStart"/>
-      <w:r>
-        <w:t>bismark</w:t>
-      </w:r>
-      <w:proofErr w:type="spellEnd"/>
-      <w:r>
-        <w:t xml:space="preserve"> have some normalization routine comparable to sesame?</w:t>
-      </w:r>
-    </w:p>
-    <w:p>
-      <w:pPr>
-        <w:pStyle w:val="ListParagraph"/>
-        <w:numPr>
-          <w:ilvl w:val="0"/>
-          <w:numId w:val="10"/>
-        </w:numPr>
-      </w:pPr>
-      <w:r>
-        <w:t>Do we need to ‘trim’ the clock to only the CpG sites we are looking at to use it for an age estimate?</w:t>
-      </w:r>
-    </w:p>
-    <w:p>
-      <w:pPr>
-        <w:pStyle w:val="ListParagraph"/>
-        <w:numPr>
-          <w:ilvl w:val="1"/>
-          <w:numId w:val="10"/>
-        </w:numPr>
-      </w:pPr>
-      <w:r>
-        <w:t xml:space="preserve">Yes, insofar as there is a filtering </w:t>
-      </w:r>
-      <w:proofErr w:type="gramStart"/>
-      <w:r>
-        <w:t>step</w:t>
-      </w:r>
-      <w:proofErr w:type="gramEnd"/>
-    </w:p>
-    <w:p>
-      <w:pPr>
-        <w:pStyle w:val="ListParagraph"/>
-        <w:numPr>
-          <w:ilvl w:val="0"/>
-          <w:numId w:val="10"/>
-        </w:numPr>
-      </w:pPr>
-      <w:r>
-        <w:t>Are we only using CpG? Should we just ignore the CHG and CHH data we have from Manny?</w:t>
-      </w:r>
-    </w:p>
-    <w:p>
-      <w:pPr>
-        <w:pStyle w:val="ListParagraph"/>
-        <w:numPr>
-          <w:ilvl w:val="1"/>
-          <w:numId w:val="10"/>
-        </w:numPr>
-      </w:pPr>
-      <w:r>
-        <w:t xml:space="preserve">Manny says yes but I’m not so </w:t>
-      </w:r>
-      <w:proofErr w:type="gramStart"/>
-      <w:r>
-        <w:t>sure</w:t>
-      </w:r>
-      <w:proofErr w:type="gramEnd"/>
-    </w:p>
-    <w:p>
-      <w:pPr>
-        <w:pStyle w:val="ListParagraph"/>
-        <w:numPr>
-          <w:ilvl w:val="0"/>
-          <w:numId w:val="10"/>
-        </w:numPr>
-      </w:pPr>
-      <w:r>
-        <w:t>What filtering do we need to do to go from data output to clock input? (</w:t>
-      </w:r>
-      <w:proofErr w:type="gramStart"/>
-      <w:r>
-        <w:t>i.e.</w:t>
-      </w:r>
-      <w:proofErr w:type="gramEnd"/>
-      <w:r>
-        <w:t xml:space="preserve"> remove zeros</w:t>
-      </w:r>
-      <w:r>
-        <w:t>, coverage statistics</w:t>
-      </w:r>
-      <w:r>
-        <w:t>)</w:t>
-      </w:r>
-    </w:p>
-    <w:p>
-      <w:pPr>
-        <w:pStyle w:val="ListParagraph"/>
-        <w:numPr>
-          <w:ilvl w:val="1"/>
-          <w:numId w:val="10"/>
-        </w:numPr>
-      </w:pPr>
-      <w:commentRangeStart w:id="0"/>
-      <w:r>
-        <w:t xml:space="preserve">Coverage statistics! </w:t>
-      </w:r>
-      <w:commentRangeEnd w:id="0"/>
-      <w:r>
-        <w:rPr>
-          <w:rStyle w:val="CommentReference"/>
-        </w:rPr>
-        <w:commentReference w:id="0"/>
-      </w:r>
-    </w:p>
-    <w:p>
-      <w:pPr>
-        <w:pStyle w:val="ListParagraph"/>
-        <w:numPr>
-          <w:ilvl w:val="1"/>
-          <w:numId w:val="10"/>
-        </w:numPr>
-      </w:pPr>
-      <w:r>
-        <w:t xml:space="preserve">From TIME-seq: since high-coverage rDNA loci have been shown to make better age prediction models, mouse rDNA methylation data was filtered to compromise only </w:t>
-      </w:r>
-      <w:proofErr w:type="spellStart"/>
-      <w:r>
-        <w:t>CpGs</w:t>
-      </w:r>
-      <w:proofErr w:type="spellEnd"/>
-      <w:r>
-        <w:t xml:space="preserve"> with high coverage (&gt;200) in greater than 90% of samples at each CpG in the coverage </w:t>
-      </w:r>
-      <w:proofErr w:type="gramStart"/>
-      <w:r>
-        <w:t>matrix</w:t>
-      </w:r>
-      <w:proofErr w:type="gramEnd"/>
-    </w:p>
-    <w:p>
-      <w:pPr>
-        <w:pStyle w:val="ListParagraph"/>
-        <w:numPr>
-          <w:ilvl w:val="1"/>
-          <w:numId w:val="10"/>
-        </w:numPr>
-      </w:pPr>
-      <w:r>
-        <w:t xml:space="preserve">For other mouse and human clock </w:t>
-      </w:r>
-      <w:r>
-        <w:t xml:space="preserve">CpG enrichment datasets, </w:t>
-      </w:r>
-      <w:proofErr w:type="spellStart"/>
-      <w:r>
-        <w:t>CpGs</w:t>
-      </w:r>
-      <w:proofErr w:type="spellEnd"/>
-      <w:r>
-        <w:t xml:space="preserve"> were filtered to have at least coverage 10 in 90%</w:t>
-      </w:r>
-    </w:p>
-    <w:p>
-      <w:pPr>
-        <w:pStyle w:val="ListParagraph"/>
-        <w:numPr>
-          <w:ilvl w:val="0"/>
-          <w:numId w:val="10"/>
-        </w:numPr>
-      </w:pPr>
-      <w:r>
-        <w:t xml:space="preserve">How exactly is our sequencing method different from </w:t>
-      </w:r>
-      <w:proofErr w:type="spellStart"/>
-      <w:r>
-        <w:t>Wilkinsons</w:t>
-      </w:r>
-      <w:proofErr w:type="spellEnd"/>
-      <w:r>
-        <w:t>?</w:t>
-      </w:r>
-    </w:p>
-    <w:p>
-      <w:pPr>
-        <w:pStyle w:val="ListParagraph"/>
-        <w:numPr>
-          <w:ilvl w:val="1"/>
-          <w:numId w:val="10"/>
-        </w:numPr>
-      </w:pPr>
-      <w:r>
-        <w:t xml:space="preserve">See Manny email and do more </w:t>
-      </w:r>
-      <w:proofErr w:type="gramStart"/>
-      <w:r>
-        <w:t>reading</w:t>
-      </w:r>
-      <w:proofErr w:type="gramEnd"/>
-    </w:p>
-    <w:p>
-      <w:pPr>
-        <w:pStyle w:val="ListParagraph"/>
-        <w:numPr>
-          <w:ilvl w:val="0"/>
-          <w:numId w:val="10"/>
-        </w:numPr>
-      </w:pPr>
-      <w:r>
-        <w:t>How many known-age samples do we have? How many additional samples do we have?</w:t>
-      </w:r>
-    </w:p>
-    <w:p>
-      <w:pPr>
-        <w:pStyle w:val="ListParagraph"/>
-        <w:numPr>
-          <w:ilvl w:val="1"/>
-          <w:numId w:val="10"/>
-        </w:numPr>
-      </w:pPr>
-      <w:r>
-        <w:t xml:space="preserve">Need to look into </w:t>
-      </w:r>
-      <w:proofErr w:type="spellStart"/>
-      <w:r>
-        <w:t>age_bat</w:t>
-      </w:r>
-      <w:proofErr w:type="spellEnd"/>
-      <w:r>
-        <w:t xml:space="preserve"> data for </w:t>
-      </w:r>
-      <w:proofErr w:type="gramStart"/>
-      <w:r>
-        <w:t>that</w:t>
-      </w:r>
-      <w:proofErr w:type="gramEnd"/>
-    </w:p>
-    <w:p>
-      <w:pPr>
-        <w:pStyle w:val="ListParagraph"/>
-        <w:numPr>
-          <w:ilvl w:val="0"/>
-          <w:numId w:val="10"/>
-        </w:numPr>
-      </w:pPr>
-      <w:r>
-        <w:t>Are our P. rufus and E. dupreanum genomes high quality enough for post-sequencing processing?</w:t>
-      </w:r>
-    </w:p>
-    <w:p>
-      <w:pPr>
-        <w:pStyle w:val="ListParagraph"/>
-        <w:numPr>
-          <w:ilvl w:val="0"/>
-          <w:numId w:val="10"/>
-        </w:numPr>
-      </w:pPr>
-      <w:r>
-        <w:t>How can we have less than 100% methylation? (</w:t>
-      </w:r>
-      <w:proofErr w:type="spellStart"/>
-      <w:proofErr w:type="gramStart"/>
-      <w:r>
-        <w:t>bismark</w:t>
-      </w:r>
-      <w:proofErr w:type="spellEnd"/>
-      <w:proofErr w:type="gramEnd"/>
-      <w:r>
-        <w:t xml:space="preserve"> output)</w:t>
-      </w:r>
-    </w:p>
-    <w:p>
-      <w:pPr>
-        <w:pStyle w:val="ListParagraph"/>
-        <w:numPr>
-          <w:ilvl w:val="1"/>
-          <w:numId w:val="10"/>
-        </w:numPr>
-      </w:pPr>
-      <w:r>
-        <w:t>Still don’t know. But it’s a thing.</w:t>
-      </w:r>
-    </w:p>
-    <w:p/>
-    <w:p/>
-    <w:p>
-      <w:r>
-        <w:t>To-Do</w:t>
+        <w:t>Current to -Do</w:t>
       </w:r>
     </w:p>
     <w:p>
@@ -315,24 +16,13 @@
         </w:numPr>
       </w:pPr>
       <w:r>
-        <w:t xml:space="preserve">Go through this </w:t>
-      </w:r>
-      <w:proofErr w:type="spellStart"/>
-      <w:r>
-        <w:t>github</w:t>
-      </w:r>
-      <w:proofErr w:type="spellEnd"/>
-      <w:r>
-        <w:t xml:space="preserve">, more details of using </w:t>
-      </w:r>
-      <w:proofErr w:type="spellStart"/>
-      <w:r>
-        <w:t>wilkinson’s</w:t>
-      </w:r>
-      <w:proofErr w:type="spellEnd"/>
-      <w:r>
-        <w:t xml:space="preserve"> method:</w:t>
-      </w:r>
+        <w:t xml:space="preserve">Make coverage plots for myotis </w:t>
+      </w:r>
+      <w:proofErr w:type="gramStart"/>
+      <w:r>
+        <w:t>samples</w:t>
+      </w:r>
+      <w:proofErr w:type="gramEnd"/>
     </w:p>
     <w:p>
       <w:pPr>
@@ -342,7 +32,535 @@
           <w:numId w:val="12"/>
         </w:numPr>
       </w:pPr>
-      <w:hyperlink r:id="rId10" w:history="1">
+      <w:r>
+        <w:t xml:space="preserve">Use them to determine coverage </w:t>
+      </w:r>
+      <w:proofErr w:type="gramStart"/>
+      <w:r>
+        <w:t>cutoffs</w:t>
+      </w:r>
+      <w:proofErr w:type="gramEnd"/>
+    </w:p>
+    <w:p>
+      <w:pPr>
+        <w:pStyle w:val="ListParagraph"/>
+        <w:numPr>
+          <w:ilvl w:val="0"/>
+          <w:numId w:val="12"/>
+        </w:numPr>
+      </w:pPr>
+      <w:r>
+        <w:t xml:space="preserve">Deep dive into </w:t>
+      </w:r>
+      <w:proofErr w:type="spellStart"/>
+      <w:r>
+        <w:t>fastq</w:t>
+      </w:r>
+      <w:proofErr w:type="spellEnd"/>
+      <w:r>
+        <w:t xml:space="preserve"> files</w:t>
+      </w:r>
+    </w:p>
+    <w:p>
+      <w:pPr>
+        <w:pStyle w:val="ListParagraph"/>
+        <w:numPr>
+          <w:ilvl w:val="1"/>
+          <w:numId w:val="12"/>
+        </w:numPr>
+      </w:pPr>
+      <w:r>
+        <w:t xml:space="preserve">Use them to determine coverage </w:t>
+      </w:r>
+      <w:proofErr w:type="gramStart"/>
+      <w:r>
+        <w:t>cutoffs</w:t>
+      </w:r>
+      <w:proofErr w:type="gramEnd"/>
+    </w:p>
+    <w:p>
+      <w:pPr>
+        <w:pStyle w:val="ListParagraph"/>
+        <w:numPr>
+          <w:ilvl w:val="0"/>
+          <w:numId w:val="12"/>
+        </w:numPr>
+      </w:pPr>
+      <w:r>
+        <w:t xml:space="preserve">Build ‘bridge’ script – python output to clock </w:t>
+      </w:r>
+      <w:proofErr w:type="gramStart"/>
+      <w:r>
+        <w:t>training</w:t>
+      </w:r>
+      <w:proofErr w:type="gramEnd"/>
+    </w:p>
+    <w:p>
+      <w:pPr>
+        <w:pStyle w:val="ListParagraph"/>
+        <w:numPr>
+          <w:ilvl w:val="0"/>
+          <w:numId w:val="12"/>
+        </w:numPr>
+      </w:pPr>
+      <w:r>
+        <w:t xml:space="preserve">Build clock training script using </w:t>
+      </w:r>
+      <w:proofErr w:type="gramStart"/>
+      <w:r>
+        <w:t>myotis</w:t>
+      </w:r>
+      <w:proofErr w:type="gramEnd"/>
+      <w:r>
+        <w:t xml:space="preserve"> </w:t>
+      </w:r>
+    </w:p>
+    <w:p>
+      <w:pPr>
+        <w:pStyle w:val="ListParagraph"/>
+        <w:numPr>
+          <w:ilvl w:val="1"/>
+          <w:numId w:val="12"/>
+        </w:numPr>
+      </w:pPr>
+      <w:r>
+        <w:t xml:space="preserve">Add fake ages – point is to build up the </w:t>
+      </w:r>
+      <w:r>
+        <w:t>data frame</w:t>
+      </w:r>
+      <w:r>
+        <w:t xml:space="preserve"> </w:t>
+      </w:r>
+      <w:proofErr w:type="gramStart"/>
+      <w:r>
+        <w:t>structure</w:t>
+      </w:r>
+      <w:proofErr w:type="gramEnd"/>
+    </w:p>
+    <w:p/>
+    <w:p>
+      <w:r>
+        <w:t xml:space="preserve">Can we re-build </w:t>
+      </w:r>
+      <w:r>
+        <w:t>W</w:t>
+      </w:r>
+      <w:r>
+        <w:t>ilkinson’s clock using just our samples?</w:t>
+      </w:r>
+    </w:p>
+    <w:p>
+      <w:pPr>
+        <w:pStyle w:val="ListParagraph"/>
+        <w:numPr>
+          <w:ilvl w:val="0"/>
+          <w:numId w:val="14"/>
+        </w:numPr>
+      </w:pPr>
+      <w:r>
+        <w:t xml:space="preserve">Cross reference exactly what sites of ours are those used in Wilkinson </w:t>
+      </w:r>
+      <w:proofErr w:type="gramStart"/>
+      <w:r>
+        <w:t>clock</w:t>
+      </w:r>
+      <w:proofErr w:type="gramEnd"/>
+    </w:p>
+    <w:p/>
+    <w:p/>
+    <w:p>
+      <w:pPr>
+        <w:pStyle w:val="ListParagraph"/>
+        <w:numPr>
+          <w:ilvl w:val="0"/>
+          <w:numId w:val="12"/>
+        </w:numPr>
+      </w:pPr>
+      <w:r>
+        <w:t xml:space="preserve">Make metadata for our </w:t>
+      </w:r>
+      <w:proofErr w:type="gramStart"/>
+      <w:r>
+        <w:t>samples</w:t>
+      </w:r>
+      <w:proofErr w:type="gramEnd"/>
+    </w:p>
+    <w:p>
+      <w:pPr>
+        <w:pStyle w:val="ListParagraph"/>
+        <w:numPr>
+          <w:ilvl w:val="1"/>
+          <w:numId w:val="12"/>
+        </w:numPr>
+      </w:pPr>
+      <w:r>
+        <w:t>Clock training</w:t>
+      </w:r>
+    </w:p>
+    <w:p>
+      <w:pPr>
+        <w:pStyle w:val="ListParagraph"/>
+        <w:numPr>
+          <w:ilvl w:val="1"/>
+          <w:numId w:val="12"/>
+        </w:numPr>
+      </w:pPr>
+      <w:r>
+        <w:t>Clock using</w:t>
+      </w:r>
+    </w:p>
+    <w:p>
+      <w:pPr>
+        <w:pStyle w:val="ListParagraph"/>
+        <w:numPr>
+          <w:ilvl w:val="0"/>
+          <w:numId w:val="12"/>
+        </w:numPr>
+      </w:pPr>
+      <w:r>
+        <w:t xml:space="preserve">Write script for clock </w:t>
+      </w:r>
+      <w:proofErr w:type="gramStart"/>
+      <w:r>
+        <w:t>using</w:t>
+      </w:r>
+      <w:proofErr w:type="gramEnd"/>
+    </w:p>
+    <w:p>
+      <w:pPr>
+        <w:pStyle w:val="ListParagraph"/>
+        <w:numPr>
+          <w:ilvl w:val="0"/>
+          <w:numId w:val="12"/>
+        </w:numPr>
+      </w:pPr>
+      <w:r>
+        <w:t xml:space="preserve">Write script for clock </w:t>
+      </w:r>
+      <w:proofErr w:type="gramStart"/>
+      <w:r>
+        <w:t>training</w:t>
+      </w:r>
+      <w:proofErr w:type="gramEnd"/>
+    </w:p>
+    <w:p>
+      <w:pPr>
+        <w:pStyle w:val="ListParagraph"/>
+        <w:numPr>
+          <w:ilvl w:val="0"/>
+          <w:numId w:val="12"/>
+        </w:numPr>
+      </w:pPr>
+      <w:r>
+        <w:t xml:space="preserve">Go through Manny’s steps to understand lab </w:t>
+      </w:r>
+      <w:proofErr w:type="gramStart"/>
+      <w:r>
+        <w:t>procedure</w:t>
+      </w:r>
+      <w:proofErr w:type="gramEnd"/>
+    </w:p>
+    <w:p>
+      <w:pPr>
+        <w:numPr>
+          <w:ilvl w:val="1"/>
+          <w:numId w:val="12"/>
+        </w:numPr>
+        <w:shd w:val="clear" w:color="auto" w:fill="FFFFFF"/>
+        <w:spacing w:before="100" w:beforeAutospacing="1" w:after="100" w:afterAutospacing="1"/>
+        <w:rPr>
+          <w:rFonts w:ascii="Arial" w:eastAsia="Times New Roman" w:hAnsi="Arial" w:cs="Arial"/>
+          <w:color w:val="222222"/>
+        </w:rPr>
+      </w:pPr>
+      <w:r>
+        <w:rPr>
+          <w:rFonts w:ascii="Arial" w:eastAsia="Times New Roman" w:hAnsi="Arial" w:cs="Arial"/>
+          <w:color w:val="222222"/>
+        </w:rPr>
+        <w:t>We fragment the DNA (same as them)</w:t>
+      </w:r>
+    </w:p>
+    <w:p>
+      <w:pPr>
+        <w:numPr>
+          <w:ilvl w:val="1"/>
+          <w:numId w:val="12"/>
+        </w:numPr>
+        <w:shd w:val="clear" w:color="auto" w:fill="FFFFFF"/>
+        <w:spacing w:before="100" w:beforeAutospacing="1" w:after="100" w:afterAutospacing="1"/>
+        <w:rPr>
+          <w:rFonts w:ascii="Arial" w:eastAsia="Times New Roman" w:hAnsi="Arial" w:cs="Arial"/>
+          <w:color w:val="222222"/>
+        </w:rPr>
+      </w:pPr>
+      <w:r>
+        <w:rPr>
+          <w:rFonts w:ascii="Arial" w:eastAsia="Times New Roman" w:hAnsi="Arial" w:cs="Arial"/>
+          <w:color w:val="222222"/>
+        </w:rPr>
+        <w:t>Repair the DNA ends and ligate a methylation-compatible universal Illumina adapter </w:t>
+      </w:r>
+      <w:r>
+        <w:rPr>
+          <w:rFonts w:ascii="Arial" w:eastAsia="Times New Roman" w:hAnsi="Arial" w:cs="Arial"/>
+          <w:b/>
+          <w:bCs/>
+          <w:color w:val="222222"/>
+        </w:rPr>
+        <w:t>(different)</w:t>
+      </w:r>
+    </w:p>
+    <w:p>
+      <w:pPr>
+        <w:numPr>
+          <w:ilvl w:val="1"/>
+          <w:numId w:val="12"/>
+        </w:numPr>
+        <w:shd w:val="clear" w:color="auto" w:fill="FFFFFF"/>
+        <w:spacing w:before="100" w:beforeAutospacing="1" w:after="100" w:afterAutospacing="1"/>
+        <w:rPr>
+          <w:rFonts w:ascii="Arial" w:eastAsia="Times New Roman" w:hAnsi="Arial" w:cs="Arial"/>
+          <w:color w:val="222222"/>
+        </w:rPr>
+      </w:pPr>
+      <w:r>
+        <w:rPr>
+          <w:rFonts w:ascii="Arial" w:eastAsia="Times New Roman" w:hAnsi="Arial" w:cs="Arial"/>
+          <w:color w:val="222222"/>
+        </w:rPr>
+        <w:t>Do the bisulfite conversion (same as them)</w:t>
+      </w:r>
+    </w:p>
+    <w:p>
+      <w:pPr>
+        <w:numPr>
+          <w:ilvl w:val="1"/>
+          <w:numId w:val="12"/>
+        </w:numPr>
+        <w:shd w:val="clear" w:color="auto" w:fill="FFFFFF"/>
+        <w:spacing w:before="100" w:beforeAutospacing="1" w:after="100" w:afterAutospacing="1"/>
+        <w:rPr>
+          <w:rFonts w:ascii="Arial" w:eastAsia="Times New Roman" w:hAnsi="Arial" w:cs="Arial"/>
+          <w:color w:val="222222"/>
+        </w:rPr>
+      </w:pPr>
+      <w:r>
+        <w:rPr>
+          <w:rFonts w:ascii="Arial" w:eastAsia="Times New Roman" w:hAnsi="Arial" w:cs="Arial"/>
+          <w:color w:val="222222"/>
+        </w:rPr>
+        <w:t>PCR amplify the universal adapters with indexing primers for multiplexing </w:t>
+      </w:r>
+      <w:r>
+        <w:rPr>
+          <w:rFonts w:ascii="Arial" w:eastAsia="Times New Roman" w:hAnsi="Arial" w:cs="Arial"/>
+          <w:b/>
+          <w:bCs/>
+          <w:color w:val="222222"/>
+        </w:rPr>
+        <w:t>(different)</w:t>
+      </w:r>
+    </w:p>
+    <w:p>
+      <w:pPr>
+        <w:numPr>
+          <w:ilvl w:val="1"/>
+          <w:numId w:val="12"/>
+        </w:numPr>
+        <w:shd w:val="clear" w:color="auto" w:fill="FFFFFF"/>
+        <w:spacing w:before="100" w:beforeAutospacing="1" w:after="100" w:afterAutospacing="1"/>
+        <w:rPr>
+          <w:rFonts w:ascii="Arial" w:eastAsia="Times New Roman" w:hAnsi="Arial" w:cs="Arial"/>
+          <w:color w:val="222222"/>
+        </w:rPr>
+      </w:pPr>
+      <w:r>
+        <w:rPr>
+          <w:rFonts w:ascii="Arial" w:eastAsia="Times New Roman" w:hAnsi="Arial" w:cs="Arial"/>
+          <w:color w:val="222222"/>
+        </w:rPr>
+        <w:t>Size-select the libraries to a median size of 300-600bp </w:t>
+      </w:r>
+      <w:r>
+        <w:rPr>
+          <w:rFonts w:ascii="Arial" w:eastAsia="Times New Roman" w:hAnsi="Arial" w:cs="Arial"/>
+          <w:b/>
+          <w:bCs/>
+          <w:color w:val="222222"/>
+        </w:rPr>
+        <w:t>(different)</w:t>
+      </w:r>
+    </w:p>
+    <w:p>
+      <w:pPr>
+        <w:numPr>
+          <w:ilvl w:val="1"/>
+          <w:numId w:val="12"/>
+        </w:numPr>
+        <w:shd w:val="clear" w:color="auto" w:fill="FFFFFF"/>
+        <w:spacing w:before="100" w:beforeAutospacing="1" w:after="100" w:afterAutospacing="1"/>
+        <w:rPr>
+          <w:rFonts w:ascii="Arial" w:eastAsia="Times New Roman" w:hAnsi="Arial" w:cs="Arial"/>
+          <w:color w:val="222222"/>
+        </w:rPr>
+      </w:pPr>
+      <w:r>
+        <w:rPr>
+          <w:rFonts w:ascii="Arial" w:eastAsia="Times New Roman" w:hAnsi="Arial" w:cs="Arial"/>
+          <w:color w:val="222222"/>
+        </w:rPr>
+        <w:t>Pool libraries together based on molarity </w:t>
+      </w:r>
+      <w:r>
+        <w:rPr>
+          <w:rFonts w:ascii="Arial" w:eastAsia="Times New Roman" w:hAnsi="Arial" w:cs="Arial"/>
+          <w:b/>
+          <w:bCs/>
+          <w:color w:val="222222"/>
+        </w:rPr>
+        <w:t>(different)</w:t>
+      </w:r>
+      <w:r>
+        <w:rPr>
+          <w:rFonts w:ascii="Arial" w:eastAsia="Times New Roman" w:hAnsi="Arial" w:cs="Arial"/>
+          <w:color w:val="222222"/>
+        </w:rPr>
+        <w:t> </w:t>
+      </w:r>
+    </w:p>
+    <w:p>
+      <w:pPr>
+        <w:numPr>
+          <w:ilvl w:val="1"/>
+          <w:numId w:val="12"/>
+        </w:numPr>
+        <w:shd w:val="clear" w:color="auto" w:fill="FFFFFF"/>
+        <w:spacing w:before="100" w:beforeAutospacing="1" w:after="100" w:afterAutospacing="1"/>
+        <w:rPr>
+          <w:rFonts w:ascii="Arial" w:eastAsia="Times New Roman" w:hAnsi="Arial" w:cs="Arial"/>
+          <w:color w:val="222222"/>
+        </w:rPr>
+      </w:pPr>
+      <w:r>
+        <w:rPr>
+          <w:rFonts w:ascii="Arial" w:eastAsia="Times New Roman" w:hAnsi="Arial" w:cs="Arial"/>
+          <w:color w:val="222222"/>
+        </w:rPr>
+        <w:t>Capture target loci using the pooled library </w:t>
+      </w:r>
+      <w:r>
+        <w:rPr>
+          <w:rFonts w:ascii="Arial" w:eastAsia="Times New Roman" w:hAnsi="Arial" w:cs="Arial"/>
+          <w:b/>
+          <w:bCs/>
+          <w:color w:val="222222"/>
+        </w:rPr>
+        <w:t>(different, but ideologically the same as their hybridization step)</w:t>
+      </w:r>
+    </w:p>
+    <w:p>
+      <w:pPr>
+        <w:numPr>
+          <w:ilvl w:val="1"/>
+          <w:numId w:val="12"/>
+        </w:numPr>
+        <w:shd w:val="clear" w:color="auto" w:fill="FFFFFF"/>
+        <w:spacing w:before="100" w:beforeAutospacing="1" w:after="100" w:afterAutospacing="1"/>
+        <w:rPr>
+          <w:rFonts w:ascii="Arial" w:eastAsia="Times New Roman" w:hAnsi="Arial" w:cs="Arial"/>
+          <w:color w:val="222222"/>
+        </w:rPr>
+      </w:pPr>
+      <w:r>
+        <w:rPr>
+          <w:rFonts w:ascii="Arial" w:eastAsia="Times New Roman" w:hAnsi="Arial" w:cs="Arial"/>
+          <w:color w:val="222222"/>
+        </w:rPr>
+        <w:t>Sequence the libraries </w:t>
+      </w:r>
+      <w:r>
+        <w:rPr>
+          <w:rFonts w:ascii="Arial" w:eastAsia="Times New Roman" w:hAnsi="Arial" w:cs="Arial"/>
+          <w:b/>
+          <w:bCs/>
+          <w:color w:val="222222"/>
+        </w:rPr>
+        <w:t xml:space="preserve">(different, </w:t>
+      </w:r>
+      <w:proofErr w:type="gramStart"/>
+      <w:r>
+        <w:rPr>
+          <w:rFonts w:ascii="Arial" w:eastAsia="Times New Roman" w:hAnsi="Arial" w:cs="Arial"/>
+          <w:b/>
+          <w:bCs/>
+          <w:color w:val="222222"/>
+        </w:rPr>
+        <w:t>similar to</w:t>
+      </w:r>
+      <w:proofErr w:type="gramEnd"/>
+      <w:r>
+        <w:rPr>
+          <w:rFonts w:ascii="Arial" w:eastAsia="Times New Roman" w:hAnsi="Arial" w:cs="Arial"/>
+          <w:b/>
+          <w:bCs/>
+          <w:color w:val="222222"/>
+        </w:rPr>
+        <w:t xml:space="preserve"> their scanning step)</w:t>
+      </w:r>
+      <w:r>
+        <w:rPr>
+          <w:rFonts w:ascii="Arial" w:eastAsia="Times New Roman" w:hAnsi="Arial" w:cs="Arial"/>
+          <w:color w:val="222222"/>
+        </w:rPr>
+        <w:t>.</w:t>
+      </w:r>
+    </w:p>
+    <w:p/>
+    <w:p/>
+    <w:p>
+      <w:r>
+        <w:t>Done</w:t>
+      </w:r>
+    </w:p>
+    <w:p>
+      <w:pPr>
+        <w:pStyle w:val="ListParagraph"/>
+        <w:numPr>
+          <w:ilvl w:val="0"/>
+          <w:numId w:val="12"/>
+        </w:numPr>
+      </w:pPr>
+      <w:r>
+        <w:t xml:space="preserve">Go through this </w:t>
+      </w:r>
+      <w:proofErr w:type="spellStart"/>
+      <w:r>
+        <w:t>github</w:t>
+      </w:r>
+      <w:proofErr w:type="spellEnd"/>
+      <w:r>
+        <w:t xml:space="preserve">, more details of using </w:t>
+      </w:r>
+      <w:proofErr w:type="spellStart"/>
+      <w:r>
+        <w:t>wilkinson’s</w:t>
+      </w:r>
+      <w:proofErr w:type="spellEnd"/>
+      <w:r>
+        <w:t xml:space="preserve"> method:</w:t>
+      </w:r>
+    </w:p>
+    <w:p>
+      <w:pPr>
+        <w:pStyle w:val="ListParagraph"/>
+        <w:numPr>
+          <w:ilvl w:val="1"/>
+          <w:numId w:val="12"/>
+        </w:numPr>
+      </w:pPr>
+      <w:hyperlink r:id="rId6" w:history="1">
         <w:r>
           <w:rPr>
             <w:rStyle w:val="Hyperlink"/>
@@ -363,20 +581,60 @@
         <w:t>https://onlinelibrary.wiley.com/doi/pdf/10.1111/mec.16735</w:t>
       </w:r>
     </w:p>
+    <w:p/>
+    <w:p/>
+    <w:p>
+      <w:r>
+        <w:t>Outstanding questions</w:t>
+      </w:r>
+    </w:p>
     <w:p>
       <w:pPr>
         <w:pStyle w:val="ListParagraph"/>
         <w:numPr>
           <w:ilvl w:val="0"/>
-          <w:numId w:val="12"/>
-        </w:numPr>
-      </w:pPr>
-      <w:r>
-        <w:t xml:space="preserve">Make metadata for our </w:t>
+          <w:numId w:val="10"/>
+        </w:numPr>
+      </w:pPr>
+      <w:r>
+        <w:t xml:space="preserve">Does </w:t>
+      </w:r>
+      <w:proofErr w:type="spellStart"/>
+      <w:r>
+        <w:t>bismark</w:t>
+      </w:r>
+      <w:proofErr w:type="spellEnd"/>
+      <w:r>
+        <w:t xml:space="preserve"> have some normalization routine comparable to sesame?</w:t>
+      </w:r>
+    </w:p>
+    <w:p>
+      <w:pPr>
+        <w:pStyle w:val="ListParagraph"/>
+        <w:numPr>
+          <w:ilvl w:val="0"/>
+          <w:numId w:val="10"/>
+        </w:numPr>
+      </w:pPr>
+      <w:r>
+        <w:lastRenderedPageBreak/>
+        <w:t>Do we need to ‘trim’ the clock to only the CpG sites we are looking at to use it for an age estimate?</w:t>
+      </w:r>
+    </w:p>
+    <w:p>
+      <w:pPr>
+        <w:pStyle w:val="ListParagraph"/>
+        <w:numPr>
+          <w:ilvl w:val="1"/>
+          <w:numId w:val="10"/>
+        </w:numPr>
+      </w:pPr>
+      <w:r>
+        <w:t xml:space="preserve">Yes, insofar as there is a filtering </w:t>
       </w:r>
       <w:proofErr w:type="gramStart"/>
       <w:r>
-        <w:t>samples</w:t>
+        <w:t>step</w:t>
       </w:r>
       <w:proofErr w:type="gramEnd"/>
     </w:p>
@@ -385,39 +643,53 @@
         <w:pStyle w:val="ListParagraph"/>
         <w:numPr>
           <w:ilvl w:val="1"/>
-          <w:numId w:val="12"/>
-        </w:numPr>
-      </w:pPr>
-      <w:r>
-        <w:t>Clock training</w:t>
-      </w:r>
+          <w:numId w:val="10"/>
+        </w:numPr>
+      </w:pPr>
+      <w:r>
+        <w:t xml:space="preserve">Yes, if a clock site is not included in your dataset, you have to fill it with an ‘average methylation value from all other </w:t>
+      </w:r>
+      <w:proofErr w:type="gramStart"/>
+      <w:r>
+        <w:t>sites’</w:t>
+      </w:r>
+      <w:proofErr w:type="gramEnd"/>
     </w:p>
     <w:p>
       <w:pPr>
         <w:pStyle w:val="ListParagraph"/>
         <w:numPr>
           <w:ilvl w:val="1"/>
-          <w:numId w:val="12"/>
-        </w:numPr>
-      </w:pPr>
-      <w:r>
-        <w:t>Clock using</w:t>
-      </w:r>
+          <w:numId w:val="10"/>
+        </w:numPr>
+      </w:pPr>
     </w:p>
     <w:p>
       <w:pPr>
         <w:pStyle w:val="ListParagraph"/>
         <w:numPr>
           <w:ilvl w:val="0"/>
-          <w:numId w:val="12"/>
-        </w:numPr>
-      </w:pPr>
-      <w:r>
-        <w:t xml:space="preserve">Write script for clock </w:t>
+          <w:numId w:val="10"/>
+        </w:numPr>
+      </w:pPr>
+      <w:r>
+        <w:t>Are we only using CpG? Should we just ignore the CHG and CHH data we have from Manny?</w:t>
+      </w:r>
+    </w:p>
+    <w:p>
+      <w:pPr>
+        <w:pStyle w:val="ListParagraph"/>
+        <w:numPr>
+          <w:ilvl w:val="1"/>
+          <w:numId w:val="10"/>
+        </w:numPr>
+      </w:pPr>
+      <w:r>
+        <w:t xml:space="preserve">Use all three, since we have </w:t>
       </w:r>
       <w:proofErr w:type="gramStart"/>
       <w:r>
-        <w:t>using</w:t>
+        <w:t>them</w:t>
       </w:r>
       <w:proofErr w:type="gramEnd"/>
     </w:p>
@@ -426,292 +698,283 @@
         <w:pStyle w:val="ListParagraph"/>
         <w:numPr>
           <w:ilvl w:val="0"/>
-          <w:numId w:val="12"/>
-        </w:numPr>
-      </w:pPr>
-      <w:r>
-        <w:t xml:space="preserve">Write script for clock </w:t>
+          <w:numId w:val="10"/>
+        </w:numPr>
+      </w:pPr>
+      <w:r>
+        <w:t>What filtering do we need to do to go from data output to clock input? (</w:t>
       </w:r>
       <w:proofErr w:type="gramStart"/>
       <w:r>
-        <w:t>training</w:t>
+        <w:t>i.e.</w:t>
       </w:r>
       <w:proofErr w:type="gramEnd"/>
+      <w:r>
+        <w:t xml:space="preserve"> remove zeros</w:t>
+      </w:r>
+      <w:r>
+        <w:t>, coverage statistics</w:t>
+      </w:r>
+      <w:r>
+        <w:t>)</w:t>
+      </w:r>
+    </w:p>
+    <w:p>
+      <w:pPr>
+        <w:pStyle w:val="ListParagraph"/>
+        <w:numPr>
+          <w:ilvl w:val="1"/>
+          <w:numId w:val="10"/>
+        </w:numPr>
+      </w:pPr>
+      <w:commentRangeStart w:id="0"/>
+      <w:commentRangeStart w:id="1"/>
+      <w:commentRangeStart w:id="2"/>
+      <w:commentRangeStart w:id="3"/>
+      <w:r>
+        <w:t xml:space="preserve">Coverage statistics! </w:t>
+      </w:r>
+      <w:commentRangeEnd w:id="0"/>
+      <w:r>
+        <w:rPr>
+          <w:rStyle w:val="CommentReference"/>
+        </w:rPr>
+        <w:commentReference w:id="0"/>
+      </w:r>
+      <w:commentRangeEnd w:id="1"/>
+      <w:r>
+        <w:rPr>
+          <w:rStyle w:val="CommentReference"/>
+        </w:rPr>
+        <w:commentReference w:id="1"/>
+      </w:r>
+      <w:commentRangeEnd w:id="2"/>
+      <w:r>
+        <w:rPr>
+          <w:rStyle w:val="CommentReference"/>
+        </w:rPr>
+        <w:commentReference w:id="2"/>
+      </w:r>
+      <w:commentRangeEnd w:id="3"/>
+      <w:r>
+        <w:rPr>
+          <w:rStyle w:val="CommentReference"/>
+        </w:rPr>
+        <w:commentReference w:id="3"/>
+      </w:r>
+    </w:p>
+    <w:p>
+      <w:pPr>
+        <w:pStyle w:val="ListParagraph"/>
+        <w:numPr>
+          <w:ilvl w:val="1"/>
+          <w:numId w:val="10"/>
+        </w:numPr>
+      </w:pPr>
+      <w:r>
+        <w:t xml:space="preserve">From TIME-seq: since high-coverage rDNA loci have been shown to make better age prediction models, mouse rDNA methylation data was filtered to compromise only </w:t>
+      </w:r>
+      <w:proofErr w:type="spellStart"/>
+      <w:r>
+        <w:t>CpGs</w:t>
+      </w:r>
+      <w:proofErr w:type="spellEnd"/>
+      <w:r>
+        <w:t xml:space="preserve"> with high coverage (&gt;200) in greater than 90% of samples at each CpG in the coverage </w:t>
+      </w:r>
+      <w:proofErr w:type="gramStart"/>
+      <w:r>
+        <w:t>matrix</w:t>
+      </w:r>
+      <w:proofErr w:type="gramEnd"/>
+    </w:p>
+    <w:p>
+      <w:pPr>
+        <w:pStyle w:val="ListParagraph"/>
+        <w:numPr>
+          <w:ilvl w:val="1"/>
+          <w:numId w:val="10"/>
+        </w:numPr>
+      </w:pPr>
+      <w:r>
+        <w:t xml:space="preserve">For other mouse and human clock </w:t>
+      </w:r>
+      <w:r>
+        <w:t xml:space="preserve">CpG enrichment datasets, </w:t>
+      </w:r>
+      <w:proofErr w:type="spellStart"/>
+      <w:r>
+        <w:t>CpGs</w:t>
+      </w:r>
+      <w:proofErr w:type="spellEnd"/>
+      <w:r>
+        <w:t xml:space="preserve"> were filtered to have at least coverage 10 in 90%</w:t>
+      </w:r>
     </w:p>
     <w:p>
       <w:pPr>
         <w:pStyle w:val="ListParagraph"/>
         <w:numPr>
           <w:ilvl w:val="0"/>
-          <w:numId w:val="12"/>
-        </w:numPr>
-      </w:pPr>
-      <w:r>
-        <w:t xml:space="preserve">Go through Manny’s steps to understand lab </w:t>
+          <w:numId w:val="10"/>
+        </w:numPr>
+      </w:pPr>
+      <w:r>
+        <w:t xml:space="preserve">How exactly is our sequencing method different from </w:t>
+      </w:r>
+      <w:proofErr w:type="spellStart"/>
+      <w:r>
+        <w:t>Wilkinsons</w:t>
+      </w:r>
+      <w:proofErr w:type="spellEnd"/>
+      <w:r>
+        <w:t>?</w:t>
+      </w:r>
+    </w:p>
+    <w:p>
+      <w:pPr>
+        <w:pStyle w:val="ListParagraph"/>
+        <w:numPr>
+          <w:ilvl w:val="1"/>
+          <w:numId w:val="10"/>
+        </w:numPr>
+      </w:pPr>
+      <w:r>
+        <w:t xml:space="preserve">See Manny email and do more </w:t>
       </w:r>
       <w:proofErr w:type="gramStart"/>
       <w:r>
-        <w:t>procedure</w:t>
+        <w:t>reading</w:t>
       </w:r>
       <w:proofErr w:type="gramEnd"/>
     </w:p>
     <w:p>
       <w:pPr>
+        <w:pStyle w:val="ListParagraph"/>
+        <w:numPr>
+          <w:ilvl w:val="0"/>
+          <w:numId w:val="10"/>
+        </w:numPr>
+      </w:pPr>
+      <w:r>
+        <w:t>How many known-age samples do we have? How many additional samples do we have?</w:t>
+      </w:r>
+    </w:p>
+    <w:p>
+      <w:pPr>
+        <w:pStyle w:val="ListParagraph"/>
         <w:numPr>
           <w:ilvl w:val="1"/>
-          <w:numId w:val="12"/>
-        </w:numPr>
-        <w:shd w:val="clear" w:color="auto" w:fill="FFFFFF"/>
-        <w:spacing w:before="100" w:beforeAutospacing="1" w:after="100" w:afterAutospacing="1"/>
-        <w:rPr>
-          <w:rFonts w:ascii="Arial" w:eastAsia="Times New Roman" w:hAnsi="Arial" w:cs="Arial"/>
-          <w:color w:val="222222"/>
-        </w:rPr>
-      </w:pPr>
-      <w:r>
-        <w:rPr>
-          <w:rFonts w:ascii="Arial" w:eastAsia="Times New Roman" w:hAnsi="Arial" w:cs="Arial"/>
-          <w:color w:val="222222"/>
-        </w:rPr>
-        <w:t>We fragment the DNA (same as them)</w:t>
-      </w:r>
-    </w:p>
-    <w:p>
-      <w:pPr>
+          <w:numId w:val="10"/>
+        </w:numPr>
+      </w:pPr>
+      <w:r>
+        <w:t xml:space="preserve">Need to look into </w:t>
+      </w:r>
+      <w:proofErr w:type="spellStart"/>
+      <w:r>
+        <w:t>age_bat</w:t>
+      </w:r>
+      <w:proofErr w:type="spellEnd"/>
+      <w:r>
+        <w:t xml:space="preserve"> data for </w:t>
+      </w:r>
+      <w:proofErr w:type="gramStart"/>
+      <w:r>
+        <w:t>that</w:t>
+      </w:r>
+      <w:proofErr w:type="gramEnd"/>
+    </w:p>
+    <w:p>
+      <w:pPr>
+        <w:pStyle w:val="ListParagraph"/>
+        <w:numPr>
+          <w:ilvl w:val="0"/>
+          <w:numId w:val="10"/>
+        </w:numPr>
+      </w:pPr>
+      <w:r>
+        <w:t>Are our P. rufus and E. dupreanum genomes high quality enough for post-sequencing processing?</w:t>
+      </w:r>
+    </w:p>
+    <w:p>
+      <w:pPr>
+        <w:pStyle w:val="ListParagraph"/>
+        <w:numPr>
+          <w:ilvl w:val="0"/>
+          <w:numId w:val="10"/>
+        </w:numPr>
+      </w:pPr>
+      <w:r>
+        <w:t>How can we have less than 100% methylation? (</w:t>
+      </w:r>
+      <w:proofErr w:type="spellStart"/>
+      <w:proofErr w:type="gramStart"/>
+      <w:r>
+        <w:t>bismark</w:t>
+      </w:r>
+      <w:proofErr w:type="spellEnd"/>
+      <w:proofErr w:type="gramEnd"/>
+      <w:r>
+        <w:t xml:space="preserve"> output)</w:t>
+      </w:r>
+    </w:p>
+    <w:p>
+      <w:pPr>
+        <w:pStyle w:val="ListParagraph"/>
         <w:numPr>
           <w:ilvl w:val="1"/>
-          <w:numId w:val="12"/>
-        </w:numPr>
-        <w:shd w:val="clear" w:color="auto" w:fill="FFFFFF"/>
-        <w:spacing w:before="100" w:beforeAutospacing="1" w:after="100" w:afterAutospacing="1"/>
-        <w:rPr>
-          <w:rFonts w:ascii="Arial" w:eastAsia="Times New Roman" w:hAnsi="Arial" w:cs="Arial"/>
-          <w:color w:val="222222"/>
-        </w:rPr>
-      </w:pPr>
-      <w:r>
-        <w:rPr>
-          <w:rFonts w:ascii="Arial" w:eastAsia="Times New Roman" w:hAnsi="Arial" w:cs="Arial"/>
-          <w:color w:val="222222"/>
-        </w:rPr>
-        <w:t>Repair the DNA ends and ligate a methylation-compatible universal Illumina adapter </w:t>
-      </w:r>
-      <w:r>
-        <w:rPr>
-          <w:rFonts w:ascii="Arial" w:eastAsia="Times New Roman" w:hAnsi="Arial" w:cs="Arial"/>
-          <w:b/>
-          <w:bCs/>
-          <w:color w:val="222222"/>
-        </w:rPr>
-        <w:t>(different)</w:t>
-      </w:r>
-    </w:p>
-    <w:p>
-      <w:pPr>
+          <w:numId w:val="10"/>
+        </w:numPr>
+      </w:pPr>
+      <w:r>
+        <w:t>Still don’t know. But it’s a thing.</w:t>
+      </w:r>
+    </w:p>
+    <w:p>
+      <w:pPr>
+        <w:pStyle w:val="ListParagraph"/>
+        <w:numPr>
+          <w:ilvl w:val="0"/>
+          <w:numId w:val="10"/>
+        </w:numPr>
+      </w:pPr>
+      <w:commentRangeStart w:id="4"/>
+      <w:commentRangeStart w:id="5"/>
+      <w:r>
+        <w:t xml:space="preserve">How can we have multiple </w:t>
+      </w:r>
+      <w:r>
+        <w:t>sites per probe?</w:t>
+      </w:r>
+    </w:p>
+    <w:p>
+      <w:pPr>
+        <w:pStyle w:val="ListParagraph"/>
         <w:numPr>
           <w:ilvl w:val="1"/>
-          <w:numId w:val="12"/>
-        </w:numPr>
-        <w:shd w:val="clear" w:color="auto" w:fill="FFFFFF"/>
-        <w:spacing w:before="100" w:beforeAutospacing="1" w:after="100" w:afterAutospacing="1"/>
-        <w:rPr>
-          <w:rFonts w:ascii="Arial" w:eastAsia="Times New Roman" w:hAnsi="Arial" w:cs="Arial"/>
-          <w:color w:val="222222"/>
-        </w:rPr>
-      </w:pPr>
-      <w:r>
-        <w:rPr>
-          <w:rFonts w:ascii="Arial" w:eastAsia="Times New Roman" w:hAnsi="Arial" w:cs="Arial"/>
-          <w:color w:val="222222"/>
-        </w:rPr>
-        <w:t>Do the bisulfite conversion (same as them)</w:t>
-      </w:r>
-    </w:p>
-    <w:p>
-      <w:pPr>
-        <w:numPr>
-          <w:ilvl w:val="1"/>
-          <w:numId w:val="12"/>
-        </w:numPr>
-        <w:shd w:val="clear" w:color="auto" w:fill="FFFFFF"/>
-        <w:spacing w:before="100" w:beforeAutospacing="1" w:after="100" w:afterAutospacing="1"/>
-        <w:rPr>
-          <w:rFonts w:ascii="Arial" w:eastAsia="Times New Roman" w:hAnsi="Arial" w:cs="Arial"/>
-          <w:color w:val="222222"/>
-        </w:rPr>
-      </w:pPr>
-      <w:r>
-        <w:rPr>
-          <w:rFonts w:ascii="Arial" w:eastAsia="Times New Roman" w:hAnsi="Arial" w:cs="Arial"/>
-          <w:color w:val="222222"/>
-        </w:rPr>
-        <w:lastRenderedPageBreak/>
-        <w:t>PCR amplify the universal adapters with indexing primers for multiplexing </w:t>
-      </w:r>
-      <w:r>
-        <w:rPr>
-          <w:rFonts w:ascii="Arial" w:eastAsia="Times New Roman" w:hAnsi="Arial" w:cs="Arial"/>
-          <w:b/>
-          <w:bCs/>
-          <w:color w:val="222222"/>
-        </w:rPr>
-        <w:t>(different)</w:t>
-      </w:r>
-    </w:p>
-    <w:p>
-      <w:pPr>
-        <w:numPr>
-          <w:ilvl w:val="1"/>
-          <w:numId w:val="12"/>
-        </w:numPr>
-        <w:shd w:val="clear" w:color="auto" w:fill="FFFFFF"/>
-        <w:spacing w:before="100" w:beforeAutospacing="1" w:after="100" w:afterAutospacing="1"/>
-        <w:rPr>
-          <w:rFonts w:ascii="Arial" w:eastAsia="Times New Roman" w:hAnsi="Arial" w:cs="Arial"/>
-          <w:color w:val="222222"/>
-        </w:rPr>
-      </w:pPr>
-      <w:r>
-        <w:rPr>
-          <w:rFonts w:ascii="Arial" w:eastAsia="Times New Roman" w:hAnsi="Arial" w:cs="Arial"/>
-          <w:color w:val="222222"/>
-        </w:rPr>
-        <w:t>Size-select the libraries to a median size of 300-600bp </w:t>
-      </w:r>
-      <w:r>
-        <w:rPr>
-          <w:rFonts w:ascii="Arial" w:eastAsia="Times New Roman" w:hAnsi="Arial" w:cs="Arial"/>
-          <w:b/>
-          <w:bCs/>
-          <w:color w:val="222222"/>
-        </w:rPr>
-        <w:t>(different)</w:t>
-      </w:r>
-    </w:p>
-    <w:p>
-      <w:pPr>
-        <w:numPr>
-          <w:ilvl w:val="1"/>
-          <w:numId w:val="12"/>
-        </w:numPr>
-        <w:shd w:val="clear" w:color="auto" w:fill="FFFFFF"/>
-        <w:spacing w:before="100" w:beforeAutospacing="1" w:after="100" w:afterAutospacing="1"/>
-        <w:rPr>
-          <w:rFonts w:ascii="Arial" w:eastAsia="Times New Roman" w:hAnsi="Arial" w:cs="Arial"/>
-          <w:color w:val="222222"/>
-        </w:rPr>
-      </w:pPr>
-      <w:r>
-        <w:rPr>
-          <w:rFonts w:ascii="Arial" w:eastAsia="Times New Roman" w:hAnsi="Arial" w:cs="Arial"/>
-          <w:color w:val="222222"/>
-        </w:rPr>
-        <w:t>Pool libraries together based on molarity </w:t>
-      </w:r>
-      <w:r>
-        <w:rPr>
-          <w:rFonts w:ascii="Arial" w:eastAsia="Times New Roman" w:hAnsi="Arial" w:cs="Arial"/>
-          <w:b/>
-          <w:bCs/>
-          <w:color w:val="222222"/>
-        </w:rPr>
-        <w:t>(different)</w:t>
-      </w:r>
-      <w:r>
-        <w:rPr>
-          <w:rFonts w:ascii="Arial" w:eastAsia="Times New Roman" w:hAnsi="Arial" w:cs="Arial"/>
-          <w:color w:val="222222"/>
-        </w:rPr>
-        <w:t> </w:t>
-      </w:r>
-    </w:p>
-    <w:p>
-      <w:pPr>
-        <w:numPr>
-          <w:ilvl w:val="1"/>
-          <w:numId w:val="12"/>
-        </w:numPr>
-        <w:shd w:val="clear" w:color="auto" w:fill="FFFFFF"/>
-        <w:spacing w:before="100" w:beforeAutospacing="1" w:after="100" w:afterAutospacing="1"/>
-        <w:rPr>
-          <w:rFonts w:ascii="Arial" w:eastAsia="Times New Roman" w:hAnsi="Arial" w:cs="Arial"/>
-          <w:color w:val="222222"/>
-        </w:rPr>
-      </w:pPr>
-      <w:r>
-        <w:rPr>
-          <w:rFonts w:ascii="Arial" w:eastAsia="Times New Roman" w:hAnsi="Arial" w:cs="Arial"/>
-          <w:color w:val="222222"/>
-        </w:rPr>
-        <w:t>Capture target loci using the pooled library </w:t>
-      </w:r>
-      <w:r>
-        <w:rPr>
-          <w:rFonts w:ascii="Arial" w:eastAsia="Times New Roman" w:hAnsi="Arial" w:cs="Arial"/>
-          <w:b/>
-          <w:bCs/>
-          <w:color w:val="222222"/>
-        </w:rPr>
-        <w:t>(different, but ideologically the same as their hybridization step)</w:t>
-      </w:r>
-    </w:p>
-    <w:p>
-      <w:pPr>
-        <w:numPr>
-          <w:ilvl w:val="1"/>
-          <w:numId w:val="12"/>
-        </w:numPr>
-        <w:shd w:val="clear" w:color="auto" w:fill="FFFFFF"/>
-        <w:spacing w:before="100" w:beforeAutospacing="1" w:after="100" w:afterAutospacing="1"/>
-        <w:rPr>
-          <w:rFonts w:ascii="Arial" w:eastAsia="Times New Roman" w:hAnsi="Arial" w:cs="Arial"/>
-          <w:color w:val="222222"/>
-        </w:rPr>
-      </w:pPr>
-      <w:r>
-        <w:rPr>
-          <w:rFonts w:ascii="Arial" w:eastAsia="Times New Roman" w:hAnsi="Arial" w:cs="Arial"/>
-          <w:color w:val="222222"/>
-        </w:rPr>
-        <w:t>Sequence the libraries </w:t>
-      </w:r>
-      <w:r>
-        <w:rPr>
-          <w:rFonts w:ascii="Arial" w:eastAsia="Times New Roman" w:hAnsi="Arial" w:cs="Arial"/>
-          <w:b/>
-          <w:bCs/>
-          <w:color w:val="222222"/>
-        </w:rPr>
-        <w:t xml:space="preserve">(different, </w:t>
-      </w:r>
-      <w:proofErr w:type="gramStart"/>
-      <w:r>
-        <w:rPr>
-          <w:rFonts w:ascii="Arial" w:eastAsia="Times New Roman" w:hAnsi="Arial" w:cs="Arial"/>
-          <w:b/>
-          <w:bCs/>
-          <w:color w:val="222222"/>
-        </w:rPr>
-        <w:t>similar to</w:t>
-      </w:r>
-      <w:proofErr w:type="gramEnd"/>
-      <w:r>
-        <w:rPr>
-          <w:rFonts w:ascii="Arial" w:eastAsia="Times New Roman" w:hAnsi="Arial" w:cs="Arial"/>
-          <w:b/>
-          <w:bCs/>
-          <w:color w:val="222222"/>
-        </w:rPr>
-        <w:t xml:space="preserve"> their scanning step)</w:t>
-      </w:r>
-      <w:r>
-        <w:rPr>
-          <w:rFonts w:ascii="Arial" w:eastAsia="Times New Roman" w:hAnsi="Arial" w:cs="Arial"/>
-          <w:color w:val="222222"/>
-        </w:rPr>
-        <w:t>.</w:t>
-      </w:r>
-    </w:p>
+          <w:numId w:val="10"/>
+        </w:numPr>
+      </w:pPr>
+      <w:r>
+        <w:t>CpG islands</w:t>
+      </w:r>
+      <w:commentRangeEnd w:id="4"/>
+      <w:r>
+        <w:rPr>
+          <w:rStyle w:val="CommentReference"/>
+        </w:rPr>
+        <w:commentReference w:id="4"/>
+      </w:r>
+      <w:commentRangeEnd w:id="5"/>
+      <w:r>
+        <w:rPr>
+          <w:rStyle w:val="CommentReference"/>
+        </w:rPr>
+        <w:commentReference w:id="5"/>
+      </w:r>
+    </w:p>
+    <w:p/>
     <w:p/>
     <w:p/>
     <w:p/>
@@ -741,7 +1004,7 @@
         </w:rPr>
         <w:t xml:space="preserve">E. dupreanum, P. rufus, </w:t>
       </w:r>
-      <w:commentRangeStart w:id="1"/>
+      <w:commentRangeStart w:id="6"/>
       <w:r>
         <w:rPr>
           <w:i/>
@@ -749,12 +1012,12 @@
         </w:rPr>
         <w:t>R. madagascariensis</w:t>
       </w:r>
-      <w:commentRangeEnd w:id="1"/>
-      <w:r>
-        <w:rPr>
-          <w:rStyle w:val="CommentReference"/>
-        </w:rPr>
-        <w:commentReference w:id="1"/>
+      <w:commentRangeEnd w:id="6"/>
+      <w:r>
+        <w:rPr>
+          <w:rStyle w:val="CommentReference"/>
+        </w:rPr>
+        <w:commentReference w:id="6"/>
       </w:r>
       <w:r>
         <w:rPr>
@@ -766,30 +1029,30 @@
       <w:r>
         <w:t xml:space="preserve"> from </w:t>
       </w:r>
-      <w:commentRangeStart w:id="2"/>
+      <w:commentRangeStart w:id="7"/>
       <w:r>
         <w:t xml:space="preserve">wing punches </w:t>
       </w:r>
-      <w:commentRangeEnd w:id="2"/>
-      <w:r>
-        <w:rPr>
-          <w:rStyle w:val="CommentReference"/>
-        </w:rPr>
-        <w:commentReference w:id="2"/>
+      <w:commentRangeEnd w:id="7"/>
+      <w:r>
+        <w:rPr>
+          <w:rStyle w:val="CommentReference"/>
+        </w:rPr>
+        <w:commentReference w:id="7"/>
       </w:r>
       <w:r>
         <w:t xml:space="preserve">instead of </w:t>
       </w:r>
-      <w:commentRangeStart w:id="3"/>
+      <w:commentRangeStart w:id="8"/>
       <w:r>
         <w:t>dentition</w:t>
       </w:r>
-      <w:commentRangeEnd w:id="3"/>
-      <w:r>
-        <w:rPr>
-          <w:rStyle w:val="CommentReference"/>
-        </w:rPr>
-        <w:commentReference w:id="3"/>
+      <w:commentRangeEnd w:id="8"/>
+      <w:r>
+        <w:rPr>
+          <w:rStyle w:val="CommentReference"/>
+        </w:rPr>
+        <w:commentReference w:id="8"/>
       </w:r>
       <w:r>
         <w:t>. This project is half wet pipeline, half dry pipeline.</w:t>
@@ -861,7 +1124,7 @@
         </w:rPr>
         <w:t xml:space="preserve">We developed epigenetic clocks for bat wing tissue by regressing chronological age on </w:t>
       </w:r>
-      <w:commentRangeStart w:id="4"/>
+      <w:commentRangeStart w:id="9"/>
       <w:r>
         <w:rPr>
           <w:rFonts w:ascii="Palatino" w:hAnsi="Palatino"/>
@@ -872,8 +1135,8 @@
         </w:rPr>
         <w:t xml:space="preserve">all </w:t>
       </w:r>
-      <w:commentRangeStart w:id="5"/>
-      <w:commentRangeStart w:id="6"/>
+      <w:commentRangeStart w:id="10"/>
+      <w:commentRangeStart w:id="11"/>
       <w:proofErr w:type="spellStart"/>
       <w:r>
         <w:rPr>
@@ -896,19 +1159,19 @@
         </w:rPr>
         <w:t xml:space="preserve"> </w:t>
       </w:r>
-      <w:commentRangeEnd w:id="5"/>
-      <w:r>
-        <w:rPr>
-          <w:rStyle w:val="CommentReference"/>
-        </w:rPr>
-        <w:commentReference w:id="5"/>
-      </w:r>
-      <w:commentRangeEnd w:id="6"/>
-      <w:r>
-        <w:rPr>
-          <w:rStyle w:val="CommentReference"/>
-        </w:rPr>
-        <w:commentReference w:id="6"/>
+      <w:commentRangeEnd w:id="10"/>
+      <w:r>
+        <w:rPr>
+          <w:rStyle w:val="CommentReference"/>
+        </w:rPr>
+        <w:commentReference w:id="10"/>
+      </w:r>
+      <w:commentRangeEnd w:id="11"/>
+      <w:r>
+        <w:rPr>
+          <w:rStyle w:val="CommentReference"/>
+        </w:rPr>
+        <w:commentReference w:id="11"/>
       </w:r>
       <w:r>
         <w:rPr>
@@ -920,12 +1183,12 @@
         </w:rPr>
         <w:t>that map to at least one of the ten bat genomes.</w:t>
       </w:r>
-      <w:commentRangeEnd w:id="4"/>
-      <w:r>
-        <w:rPr>
-          <w:rStyle w:val="CommentReference"/>
-        </w:rPr>
-        <w:commentReference w:id="4"/>
+      <w:commentRangeEnd w:id="9"/>
+      <w:r>
+        <w:rPr>
+          <w:rStyle w:val="CommentReference"/>
+        </w:rPr>
+        <w:commentReference w:id="9"/>
       </w:r>
       <w:r>
         <w:rPr>
@@ -1047,8 +1310,9 @@
           <w:szCs w:val="27"/>
           <w:shd w:val="clear" w:color="auto" w:fill="FFFFFF"/>
         </w:rPr>
-        <w:t xml:space="preserve"> based age estimators. One type consisted of leaving out a single sample (LOO) from the regression, predicting an age for that sample by regressing an elastic net on the methylation profiles of all other samples and iterating over all samples. We conducted LOO analyses using all samples from all species, using all </w:t>
-      </w:r>
+        <w:t xml:space="preserve"> based age estimators. One type consisted of leaving out a single sample (LOO) from the regression, predicting an age for that sample by regressing an elastic net on the methylation profiles of all other samples and iterating over all samples. We conducted LOO analyses using all samples from all species, using all samples from each </w:t>
+      </w:r>
+      <w:proofErr w:type="gramStart"/>
       <w:r>
         <w:rPr>
           <w:rFonts w:ascii="Palatino" w:hAnsi="Palatino"/>
@@ -1057,10 +1321,9 @@
           <w:szCs w:val="27"/>
           <w:shd w:val="clear" w:color="auto" w:fill="FFFFFF"/>
         </w:rPr>
-        <w:lastRenderedPageBreak/>
-        <w:t xml:space="preserve">samples from each </w:t>
-      </w:r>
-      <w:proofErr w:type="gramStart"/>
+        <w:t>species</w:t>
+      </w:r>
+      <w:proofErr w:type="gramEnd"/>
       <w:r>
         <w:rPr>
           <w:rFonts w:ascii="Palatino" w:hAnsi="Palatino"/>
@@ -1069,9 +1332,10 @@
           <w:szCs w:val="27"/>
           <w:shd w:val="clear" w:color="auto" w:fill="FFFFFF"/>
         </w:rPr>
-        <w:t>species</w:t>
-      </w:r>
-      <w:proofErr w:type="gramEnd"/>
+        <w:t xml:space="preserve"> and using all samples from several species in the same genus. </w:t>
+      </w:r>
+      <w:commentRangeStart w:id="12"/>
+      <w:commentRangeStart w:id="13"/>
       <w:r>
         <w:rPr>
           <w:rFonts w:ascii="Palatino" w:hAnsi="Palatino"/>
@@ -1080,33 +1344,21 @@
           <w:szCs w:val="27"/>
           <w:shd w:val="clear" w:color="auto" w:fill="FFFFFF"/>
         </w:rPr>
-        <w:t xml:space="preserve"> and using all samples from several species in the same genus. </w:t>
-      </w:r>
-      <w:commentRangeStart w:id="7"/>
-      <w:commentRangeStart w:id="8"/>
-      <w:r>
-        <w:rPr>
-          <w:rFonts w:ascii="Palatino" w:hAnsi="Palatino"/>
-          <w:color w:val="222222"/>
-          <w:sz w:val="27"/>
-          <w:szCs w:val="27"/>
-          <w:shd w:val="clear" w:color="auto" w:fill="FFFFFF"/>
-        </w:rPr>
         <w:t>The second type consisted of leaving out a single species (LOSO) from the regression, thereby predicting the age of each sample using the data for all other species.</w:t>
       </w:r>
-      <w:commentRangeEnd w:id="7"/>
-      <w:r>
-        <w:rPr>
-          <w:rStyle w:val="CommentReference"/>
-        </w:rPr>
-        <w:commentReference w:id="7"/>
-      </w:r>
-      <w:commentRangeEnd w:id="8"/>
-      <w:r>
-        <w:rPr>
-          <w:rStyle w:val="CommentReference"/>
-        </w:rPr>
-        <w:commentReference w:id="8"/>
+      <w:commentRangeEnd w:id="12"/>
+      <w:r>
+        <w:rPr>
+          <w:rStyle w:val="CommentReference"/>
+        </w:rPr>
+        <w:commentReference w:id="12"/>
+      </w:r>
+      <w:commentRangeEnd w:id="13"/>
+      <w:r>
+        <w:rPr>
+          <w:rStyle w:val="CommentReference"/>
+        </w:rPr>
+        <w:commentReference w:id="13"/>
       </w:r>
     </w:p>
     <w:p/>
@@ -1231,24 +1483,24 @@
           <w:numId w:val="6"/>
         </w:numPr>
       </w:pPr>
-      <w:commentRangeStart w:id="9"/>
-      <w:commentRangeStart w:id="10"/>
+      <w:commentRangeStart w:id="14"/>
+      <w:commentRangeStart w:id="15"/>
       <w:r>
         <w:t>Using custom Illumina methylation array</w:t>
       </w:r>
-      <w:commentRangeEnd w:id="9"/>
-      <w:r>
-        <w:rPr>
-          <w:rStyle w:val="CommentReference"/>
-        </w:rPr>
-        <w:commentReference w:id="9"/>
-      </w:r>
-      <w:commentRangeEnd w:id="10"/>
-      <w:r>
-        <w:rPr>
-          <w:rStyle w:val="CommentReference"/>
-        </w:rPr>
-        <w:commentReference w:id="10"/>
+      <w:commentRangeEnd w:id="14"/>
+      <w:r>
+        <w:rPr>
+          <w:rStyle w:val="CommentReference"/>
+        </w:rPr>
+        <w:commentReference w:id="14"/>
+      </w:r>
+      <w:commentRangeEnd w:id="15"/>
+      <w:r>
+        <w:rPr>
+          <w:rStyle w:val="CommentReference"/>
+        </w:rPr>
+        <w:commentReference w:id="15"/>
       </w:r>
     </w:p>
     <w:p>
@@ -1272,6 +1524,7 @@
         </w:numPr>
       </w:pPr>
       <w:r>
+        <w:lastRenderedPageBreak/>
         <w:t xml:space="preserve">In: </w:t>
       </w:r>
       <w:proofErr w:type="spellStart"/>
@@ -1437,32 +1690,32 @@
           <w:numId w:val="7"/>
         </w:numPr>
       </w:pPr>
-      <w:commentRangeStart w:id="11"/>
-      <w:commentRangeStart w:id="12"/>
-      <w:commentRangeStart w:id="13"/>
+      <w:commentRangeStart w:id="16"/>
+      <w:commentRangeStart w:id="17"/>
+      <w:commentRangeStart w:id="18"/>
       <w:r>
         <w:t xml:space="preserve">Use with known </w:t>
       </w:r>
-      <w:commentRangeEnd w:id="11"/>
-      <w:r>
-        <w:rPr>
-          <w:rStyle w:val="CommentReference"/>
-        </w:rPr>
-        <w:commentReference w:id="11"/>
-      </w:r>
-      <w:commentRangeEnd w:id="12"/>
-      <w:r>
-        <w:rPr>
-          <w:rStyle w:val="CommentReference"/>
-        </w:rPr>
-        <w:commentReference w:id="12"/>
-      </w:r>
-      <w:commentRangeEnd w:id="13"/>
-      <w:r>
-        <w:rPr>
-          <w:rStyle w:val="CommentReference"/>
-        </w:rPr>
-        <w:commentReference w:id="13"/>
+      <w:commentRangeEnd w:id="16"/>
+      <w:r>
+        <w:rPr>
+          <w:rStyle w:val="CommentReference"/>
+        </w:rPr>
+        <w:commentReference w:id="16"/>
+      </w:r>
+      <w:commentRangeEnd w:id="17"/>
+      <w:r>
+        <w:rPr>
+          <w:rStyle w:val="CommentReference"/>
+        </w:rPr>
+        <w:commentReference w:id="17"/>
+      </w:r>
+      <w:commentRangeEnd w:id="18"/>
+      <w:r>
+        <w:rPr>
+          <w:rStyle w:val="CommentReference"/>
+        </w:rPr>
+        <w:commentReference w:id="18"/>
       </w:r>
     </w:p>
     <w:p/>
@@ -1574,7 +1827,6 @@
         </w:numPr>
       </w:pPr>
       <w:r>
-        <w:lastRenderedPageBreak/>
         <w:t>Process raw reads</w:t>
       </w:r>
       <w:r>
@@ -1785,7 +2037,7 @@
           <w:highlight w:val="yellow"/>
         </w:rPr>
       </w:pPr>
-      <w:commentRangeStart w:id="14"/>
+      <w:commentRangeStart w:id="19"/>
       <w:r>
         <w:rPr>
           <w:highlight w:val="yellow"/>
@@ -1798,12 +2050,12 @@
         </w:rPr>
         <w:t>in Berkeley</w:t>
       </w:r>
-      <w:commentRangeEnd w:id="14"/>
-      <w:r>
-        <w:rPr>
-          <w:rStyle w:val="CommentReference"/>
-        </w:rPr>
-        <w:commentReference w:id="14"/>
+      <w:commentRangeEnd w:id="19"/>
+      <w:r>
+        <w:rPr>
+          <w:rStyle w:val="CommentReference"/>
+        </w:rPr>
+        <w:commentReference w:id="19"/>
       </w:r>
     </w:p>
     <w:p>
@@ -1936,7 +2188,6 @@
     </w:p>
     <w:p>
       <w:r>
-        <w:lastRenderedPageBreak/>
         <w:t>5 species</w:t>
       </w:r>
     </w:p>
@@ -2030,26 +2281,26 @@
       <w:r>
         <w:t>Output/</w:t>
       </w:r>
-      <w:commentRangeStart w:id="15"/>
-      <w:commentRangeStart w:id="16"/>
+      <w:commentRangeStart w:id="20"/>
+      <w:commentRangeStart w:id="21"/>
       <w:proofErr w:type="spellStart"/>
       <w:r>
         <w:t>methylation_extracted</w:t>
       </w:r>
-      <w:commentRangeEnd w:id="15"/>
-      <w:proofErr w:type="spellEnd"/>
-      <w:r>
-        <w:rPr>
-          <w:rStyle w:val="CommentReference"/>
-        </w:rPr>
-        <w:commentReference w:id="15"/>
-      </w:r>
-      <w:commentRangeEnd w:id="16"/>
-      <w:r>
-        <w:rPr>
-          <w:rStyle w:val="CommentReference"/>
-        </w:rPr>
-        <w:commentReference w:id="16"/>
+      <w:commentRangeEnd w:id="20"/>
+      <w:proofErr w:type="spellEnd"/>
+      <w:r>
+        <w:rPr>
+          <w:rStyle w:val="CommentReference"/>
+        </w:rPr>
+        <w:commentReference w:id="20"/>
+      </w:r>
+      <w:commentRangeEnd w:id="21"/>
+      <w:r>
+        <w:rPr>
+          <w:rStyle w:val="CommentReference"/>
+        </w:rPr>
+        <w:commentReference w:id="21"/>
       </w:r>
     </w:p>
     <w:p>
@@ -2108,6 +2359,7 @@
           <w:b/>
           <w:bCs/>
         </w:rPr>
+        <w:lastRenderedPageBreak/>
         <w:t>Our samples</w:t>
       </w:r>
     </w:p>
@@ -2126,7 +2378,7 @@
           <w:color w:val="222222"/>
         </w:rPr>
       </w:pPr>
-      <w:commentRangeStart w:id="17"/>
+      <w:commentRangeStart w:id="22"/>
       <w:proofErr w:type="spellStart"/>
       <w:r>
         <w:rPr>
@@ -2360,12 +2612,12 @@
         </w:rPr>
         <w:t>Used if we pre-filter the CpG probes prior to building the clock (for bats, we did this for all the clocks in the paper)</w:t>
       </w:r>
-      <w:commentRangeEnd w:id="17"/>
-      <w:r>
-        <w:rPr>
-          <w:rStyle w:val="CommentReference"/>
-        </w:rPr>
-        <w:commentReference w:id="17"/>
+      <w:commentRangeEnd w:id="22"/>
+      <w:r>
+        <w:rPr>
+          <w:rStyle w:val="CommentReference"/>
+        </w:rPr>
+        <w:commentReference w:id="22"/>
       </w:r>
     </w:p>
     <w:p/>
@@ -2416,6 +2668,7 @@
     <w:p/>
     <w:p>
       <w:r>
+        <w:lastRenderedPageBreak/>
         <w:t>DRY PIPELINE –</w:t>
       </w:r>
       <w:r>
@@ -2503,16 +2756,16 @@
       <w:r>
         <w:t>_</w:t>
       </w:r>
-      <w:commentRangeStart w:id="18"/>
+      <w:commentRangeStart w:id="23"/>
       <w:r>
         <w:t>trimmed_R1_unpaired.gq.gz, _trimmed_R1.fq.gz</w:t>
       </w:r>
-      <w:commentRangeEnd w:id="18"/>
-      <w:r>
-        <w:rPr>
-          <w:rStyle w:val="CommentReference"/>
-        </w:rPr>
-        <w:commentReference w:id="18"/>
+      <w:commentRangeEnd w:id="23"/>
+      <w:r>
+        <w:rPr>
+          <w:rStyle w:val="CommentReference"/>
+        </w:rPr>
+        <w:commentReference w:id="23"/>
       </w:r>
     </w:p>
     <w:p>
@@ -2548,32 +2801,32 @@
       <w:r>
         <w:t xml:space="preserve">), </w:t>
       </w:r>
-      <w:commentRangeStart w:id="19"/>
-      <w:commentRangeStart w:id="20"/>
-      <w:commentRangeStart w:id="21"/>
+      <w:commentRangeStart w:id="24"/>
+      <w:commentRangeStart w:id="25"/>
+      <w:commentRangeStart w:id="26"/>
       <w:r>
         <w:t>genome of interest</w:t>
       </w:r>
-      <w:commentRangeEnd w:id="19"/>
-      <w:r>
-        <w:rPr>
-          <w:rStyle w:val="CommentReference"/>
-        </w:rPr>
-        <w:commentReference w:id="19"/>
-      </w:r>
-      <w:commentRangeEnd w:id="20"/>
-      <w:r>
-        <w:rPr>
-          <w:rStyle w:val="CommentReference"/>
-        </w:rPr>
-        <w:commentReference w:id="20"/>
-      </w:r>
-      <w:commentRangeEnd w:id="21"/>
-      <w:r>
-        <w:rPr>
-          <w:rStyle w:val="CommentReference"/>
-        </w:rPr>
-        <w:commentReference w:id="21"/>
+      <w:commentRangeEnd w:id="24"/>
+      <w:r>
+        <w:rPr>
+          <w:rStyle w:val="CommentReference"/>
+        </w:rPr>
+        <w:commentReference w:id="24"/>
+      </w:r>
+      <w:commentRangeEnd w:id="25"/>
+      <w:r>
+        <w:rPr>
+          <w:rStyle w:val="CommentReference"/>
+        </w:rPr>
+        <w:commentReference w:id="25"/>
+      </w:r>
+      <w:commentRangeEnd w:id="26"/>
+      <w:r>
+        <w:rPr>
+          <w:rStyle w:val="CommentReference"/>
+        </w:rPr>
+        <w:commentReference w:id="26"/>
       </w:r>
     </w:p>
     <w:p>
@@ -2724,7 +2977,7 @@
           <w:numId w:val="9"/>
         </w:numPr>
       </w:pPr>
-      <w:commentRangeStart w:id="22"/>
+      <w:commentRangeStart w:id="27"/>
       <w:proofErr w:type="spellStart"/>
       <w:r>
         <w:t>Bismark</w:t>
@@ -2733,12 +2986,12 @@
       <w:r>
         <w:t xml:space="preserve"> to % methylation per chromosome</w:t>
       </w:r>
-      <w:commentRangeEnd w:id="22"/>
-      <w:r>
-        <w:rPr>
-          <w:rStyle w:val="CommentReference"/>
-        </w:rPr>
-        <w:commentReference w:id="22"/>
+      <w:commentRangeEnd w:id="27"/>
+      <w:r>
+        <w:rPr>
+          <w:rStyle w:val="CommentReference"/>
+        </w:rPr>
+        <w:commentReference w:id="27"/>
       </w:r>
       <w:r>
         <w:t>.py</w:t>
@@ -2796,18 +3049,18 @@
     <w:p/>
     <w:p/>
     <w:p>
-      <w:commentRangeStart w:id="23"/>
+      <w:commentRangeStart w:id="28"/>
     </w:p>
     <w:p>
       <w:r>
         <w:t>DRY PIPELINE – NORMALIZATION?</w:t>
       </w:r>
-      <w:commentRangeEnd w:id="23"/>
-      <w:r>
-        <w:rPr>
-          <w:rStyle w:val="CommentReference"/>
-        </w:rPr>
-        <w:commentReference w:id="23"/>
+      <w:commentRangeEnd w:id="28"/>
+      <w:r>
+        <w:rPr>
+          <w:rStyle w:val="CommentReference"/>
+        </w:rPr>
+        <w:commentReference w:id="28"/>
       </w:r>
     </w:p>
     <w:p/>
@@ -2838,16 +3091,16 @@
       <w:r>
         <w:t xml:space="preserve"> and to write a pipeline to normalize </w:t>
       </w:r>
-      <w:commentRangeStart w:id="24"/>
+      <w:commentRangeStart w:id="29"/>
       <w:r>
         <w:t>some of the Myotis samples.</w:t>
       </w:r>
-      <w:commentRangeEnd w:id="24"/>
-      <w:r>
-        <w:rPr>
-          <w:rStyle w:val="CommentReference"/>
-        </w:rPr>
-        <w:commentReference w:id="24"/>
+      <w:commentRangeEnd w:id="29"/>
+      <w:r>
+        <w:rPr>
+          <w:rStyle w:val="CommentReference"/>
+        </w:rPr>
+        <w:commentReference w:id="29"/>
       </w:r>
     </w:p>
     <w:p/>
@@ -2872,11 +3125,12 @@
       </w:r>
     </w:p>
     <w:p>
-      <w:commentRangeStart w:id="25"/>
+      <w:commentRangeStart w:id="30"/>
       <w:r>
         <w:rPr>
           <w:noProof/>
         </w:rPr>
+        <w:lastRenderedPageBreak/>
         <w:drawing>
           <wp:inline distT="0" distB="0" distL="0" distR="0" wp14:anchorId="38935FD7" wp14:editId="1AB7B51F">
             <wp:extent cx="5943600" cy="1718945"/>
@@ -2913,12 +3167,12 @@
           </wp:inline>
         </w:drawing>
       </w:r>
-      <w:commentRangeEnd w:id="25"/>
-      <w:r>
-        <w:rPr>
-          <w:rStyle w:val="CommentReference"/>
-        </w:rPr>
-        <w:commentReference w:id="25"/>
+      <w:commentRangeEnd w:id="30"/>
+      <w:r>
+        <w:rPr>
+          <w:rStyle w:val="CommentReference"/>
+        </w:rPr>
+        <w:commentReference w:id="30"/>
       </w:r>
     </w:p>
     <w:p/>
@@ -2981,8 +3235,8 @@
       <w:r>
         <w:t xml:space="preserve">Arguments: </w:t>
       </w:r>
-      <w:commentRangeStart w:id="26"/>
-      <w:commentRangeStart w:id="27"/>
+      <w:commentRangeStart w:id="31"/>
+      <w:commentRangeStart w:id="32"/>
       <w:proofErr w:type="spellStart"/>
       <w:r>
         <w:rPr>
@@ -2993,13 +3247,13 @@
         </w:rPr>
         <w:t>SigSet</w:t>
       </w:r>
-      <w:commentRangeEnd w:id="26"/>
-      <w:proofErr w:type="spellEnd"/>
-      <w:r>
-        <w:rPr>
-          <w:rStyle w:val="CommentReference"/>
-        </w:rPr>
-        <w:commentReference w:id="26"/>
+      <w:commentRangeEnd w:id="31"/>
+      <w:proofErr w:type="spellEnd"/>
+      <w:r>
+        <w:rPr>
+          <w:rStyle w:val="CommentReference"/>
+        </w:rPr>
+        <w:commentReference w:id="31"/>
       </w:r>
       <w:r>
         <w:rPr>
@@ -3010,8 +3264,8 @@
         </w:rPr>
         <w:t xml:space="preserve">(s), </w:t>
       </w:r>
-      <w:commentRangeStart w:id="28"/>
-      <w:commentRangeStart w:id="29"/>
+      <w:commentRangeStart w:id="33"/>
+      <w:commentRangeStart w:id="34"/>
       <w:r>
         <w:rPr>
           <w:rFonts w:ascii="Lato" w:hAnsi="Lato"/>
@@ -3021,19 +3275,19 @@
         </w:rPr>
         <w:t xml:space="preserve">IDAT </w:t>
       </w:r>
-      <w:commentRangeEnd w:id="28"/>
-      <w:r>
-        <w:rPr>
-          <w:rStyle w:val="CommentReference"/>
-        </w:rPr>
-        <w:commentReference w:id="28"/>
-      </w:r>
-      <w:commentRangeEnd w:id="29"/>
-      <w:r>
-        <w:rPr>
-          <w:rStyle w:val="CommentReference"/>
-        </w:rPr>
-        <w:commentReference w:id="29"/>
+      <w:commentRangeEnd w:id="33"/>
+      <w:r>
+        <w:rPr>
+          <w:rStyle w:val="CommentReference"/>
+        </w:rPr>
+        <w:commentReference w:id="33"/>
+      </w:r>
+      <w:commentRangeEnd w:id="34"/>
+      <w:r>
+        <w:rPr>
+          <w:rStyle w:val="CommentReference"/>
+        </w:rPr>
+        <w:commentReference w:id="34"/>
       </w:r>
       <w:r>
         <w:rPr>
@@ -3044,12 +3298,12 @@
         </w:rPr>
         <w:t>prefix(es</w:t>
       </w:r>
-      <w:commentRangeEnd w:id="27"/>
-      <w:r>
-        <w:rPr>
-          <w:rStyle w:val="CommentReference"/>
-        </w:rPr>
-        <w:commentReference w:id="27"/>
+      <w:commentRangeEnd w:id="32"/>
+      <w:r>
+        <w:rPr>
+          <w:rStyle w:val="CommentReference"/>
+        </w:rPr>
+        <w:commentReference w:id="32"/>
       </w:r>
       <w:r>
         <w:rPr>
@@ -3151,16 +3405,16 @@
       <w:r>
         <w:t xml:space="preserve">** looks like you need the </w:t>
       </w:r>
-      <w:commentRangeStart w:id="30"/>
+      <w:commentRangeStart w:id="35"/>
       <w:r>
         <w:t xml:space="preserve">data </w:t>
       </w:r>
-      <w:commentRangeEnd w:id="30"/>
-      <w:r>
-        <w:rPr>
-          <w:rStyle w:val="CommentReference"/>
-        </w:rPr>
-        <w:commentReference w:id="30"/>
+      <w:commentRangeEnd w:id="35"/>
+      <w:r>
+        <w:rPr>
+          <w:rStyle w:val="CommentReference"/>
+        </w:rPr>
+        <w:commentReference w:id="35"/>
       </w:r>
       <w:r>
         <w:t>and a ‘sample-</w:t>
@@ -3242,7 +3496,7 @@
     </w:p>
     <w:p/>
     <w:p>
-      <w:commentRangeStart w:id="31"/>
+      <w:commentRangeStart w:id="36"/>
       <w:r>
         <w:t xml:space="preserve">*I </w:t>
       </w:r>
@@ -3280,12 +3534,12 @@
       <w:r>
         <w:t>Beta: continuous 0-1, representing the ratio of the intensity of the methylated bead type to the combined locus intensity.</w:t>
       </w:r>
-      <w:commentRangeEnd w:id="31"/>
-      <w:r>
-        <w:rPr>
-          <w:rStyle w:val="CommentReference"/>
-        </w:rPr>
-        <w:commentReference w:id="31"/>
+      <w:commentRangeEnd w:id="36"/>
+      <w:r>
+        <w:rPr>
+          <w:rStyle w:val="CommentReference"/>
+        </w:rPr>
+        <w:commentReference w:id="36"/>
       </w:r>
     </w:p>
     <w:p/>
@@ -3301,16 +3555,16 @@
       <w:r>
         <w:t xml:space="preserve"> it might be easier to just use the Wilkinson </w:t>
       </w:r>
-      <w:commentRangeStart w:id="32"/>
+      <w:commentRangeStart w:id="37"/>
       <w:r>
         <w:t>method that goes directly from raw reads (I think)</w:t>
       </w:r>
-      <w:commentRangeEnd w:id="32"/>
-      <w:r>
-        <w:rPr>
-          <w:rStyle w:val="CommentReference"/>
-        </w:rPr>
-        <w:commentReference w:id="32"/>
+      <w:commentRangeEnd w:id="37"/>
+      <w:r>
+        <w:rPr>
+          <w:rStyle w:val="CommentReference"/>
+        </w:rPr>
+        <w:commentReference w:id="37"/>
       </w:r>
     </w:p>
     <w:p/>
@@ -3359,8 +3613,8 @@
       <w:r>
         <w:t xml:space="preserve">Takes in: </w:t>
       </w:r>
-      <w:commentRangeStart w:id="33"/>
-      <w:commentRangeStart w:id="34"/>
+      <w:commentRangeStart w:id="38"/>
+      <w:commentRangeStart w:id="39"/>
       <w:proofErr w:type="spellStart"/>
       <w:r>
         <w:t>mydata.RDS</w:t>
@@ -3369,19 +3623,19 @@
       <w:r>
         <w:t xml:space="preserve"> </w:t>
       </w:r>
-      <w:commentRangeEnd w:id="33"/>
-      <w:r>
-        <w:rPr>
-          <w:rStyle w:val="CommentReference"/>
-        </w:rPr>
-        <w:commentReference w:id="33"/>
-      </w:r>
-      <w:commentRangeEnd w:id="34"/>
-      <w:r>
-        <w:rPr>
-          <w:rStyle w:val="CommentReference"/>
-        </w:rPr>
-        <w:commentReference w:id="34"/>
+      <w:commentRangeEnd w:id="38"/>
+      <w:r>
+        <w:rPr>
+          <w:rStyle w:val="CommentReference"/>
+        </w:rPr>
+        <w:commentReference w:id="38"/>
+      </w:r>
+      <w:commentRangeEnd w:id="39"/>
+      <w:r>
+        <w:rPr>
+          <w:rStyle w:val="CommentReference"/>
+        </w:rPr>
+        <w:commentReference w:id="39"/>
       </w:r>
       <w:r>
         <w:t xml:space="preserve">(#includes species characters and </w:t>
@@ -3397,16 +3651,16 @@
       <w:r>
         <w:t xml:space="preserve">, </w:t>
       </w:r>
-      <w:commentRangeStart w:id="35"/>
+      <w:commentRangeStart w:id="40"/>
       <w:r>
         <w:t>clocks as CSV</w:t>
       </w:r>
-      <w:commentRangeEnd w:id="35"/>
-      <w:r>
-        <w:rPr>
-          <w:rStyle w:val="CommentReference"/>
-        </w:rPr>
-        <w:commentReference w:id="35"/>
+      <w:commentRangeEnd w:id="40"/>
+      <w:r>
+        <w:rPr>
+          <w:rStyle w:val="CommentReference"/>
+        </w:rPr>
+        <w:commentReference w:id="40"/>
       </w:r>
     </w:p>
     <w:p/>
@@ -3435,16 +3689,16 @@
       <w:r>
         <w:tab/>
       </w:r>
-      <w:commentRangeStart w:id="36"/>
+      <w:commentRangeStart w:id="41"/>
       <w:r>
         <w:t xml:space="preserve">3 clocks: </w:t>
       </w:r>
-      <w:commentRangeEnd w:id="36"/>
-      <w:r>
-        <w:rPr>
-          <w:rStyle w:val="CommentReference"/>
-        </w:rPr>
-        <w:commentReference w:id="36"/>
+      <w:commentRangeEnd w:id="41"/>
+      <w:r>
+        <w:rPr>
+          <w:rStyle w:val="CommentReference"/>
+        </w:rPr>
+        <w:commentReference w:id="41"/>
       </w:r>
     </w:p>
     <w:p>
@@ -3463,7 +3717,7 @@
       <w:r>
         <w:t>Universal relative age clock: defines individual age relative to maxi</w:t>
       </w:r>
-      <w:commentRangeStart w:id="37"/>
+      <w:commentRangeStart w:id="42"/>
       <w:r>
         <w:t xml:space="preserve">mum </w:t>
       </w:r>
@@ -3476,13 +3730,13 @@
       <w:r>
         <w:t xml:space="preserve">  lifespan</w:t>
       </w:r>
-      <w:commentRangeEnd w:id="37"/>
+      <w:commentRangeEnd w:id="42"/>
       <w:proofErr w:type="gramEnd"/>
       <w:r>
         <w:rPr>
           <w:rStyle w:val="CommentReference"/>
         </w:rPr>
-        <w:commentReference w:id="37"/>
+        <w:commentReference w:id="42"/>
       </w:r>
     </w:p>
     <w:p>
@@ -4121,7 +4375,7 @@
       </w:r>
     </w:p>
   </w:comment>
-  <w:comment w:id="1" w:author="Sophia Horigan" w:date="2023-01-24T11:43:00Z" w:initials="SH">
+  <w:comment w:id="1" w:author="Sophia Horigan [2]" w:date="2023-02-22T14:26:00Z" w:initials="SH">
     <w:p>
       <w:r>
         <w:rPr>
@@ -4135,11 +4389,11 @@
           <w:sz w:val="20"/>
           <w:szCs w:val="20"/>
         </w:rPr>
-        <w:t xml:space="preserve">Maybe not </w:t>
+        <w:t>Wilkinson used all CpGs that  map to at least one of the bat genomes (so basically anything without all NAs)</w:t>
       </w:r>
     </w:p>
   </w:comment>
-  <w:comment w:id="2" w:author="Sophia Horigan" w:date="2023-01-24T11:49:00Z" w:initials="SH">
+  <w:comment w:id="2" w:author="Sophia Horigan [2]" w:date="2023-02-22T14:26:00Z" w:initials="SH">
     <w:p>
       <w:r>
         <w:rPr>
@@ -4153,11 +4407,11 @@
           <w:sz w:val="20"/>
           <w:szCs w:val="20"/>
         </w:rPr>
-        <w:t>This is just to get DNA</w:t>
+        <w:t>So that’s all of our sites!</w:t>
       </w:r>
     </w:p>
   </w:comment>
-  <w:comment w:id="3" w:author="Sophia Horigan" w:date="2023-01-24T11:49:00Z" w:initials="SH">
+  <w:comment w:id="3" w:author="Sophia Horigan [2]" w:date="2023-02-22T15:52:00Z" w:initials="SH">
     <w:p>
       <w:r>
         <w:rPr>
@@ -4171,106 +4425,21 @@
           <w:sz w:val="20"/>
           <w:szCs w:val="20"/>
         </w:rPr>
-        <w:t>Very invasive and costly</w:t>
-      </w:r>
-    </w:p>
-  </w:comment>
-  <w:comment w:id="5" w:author="Sophia Horigan" w:date="2022-10-26T13:54:00Z" w:initials="SH">
-    <w:p>
-      <w:r>
-        <w:rPr>
-          <w:rStyle w:val="CommentReference"/>
-        </w:rPr>
-        <w:annotationRef/>
-      </w:r>
-      <w:r>
-        <w:rPr>
-          <w:sz w:val="20"/>
-          <w:szCs w:val="20"/>
-        </w:rPr>
-        <w:t>Cytosine-phosphate-guanine site</w:t>
-      </w:r>
-    </w:p>
-  </w:comment>
-  <w:comment w:id="6" w:author="Sophia Horigan" w:date="2023-01-24T13:28:00Z" w:initials="SH">
-    <w:p>
-      <w:r>
-        <w:rPr>
-          <w:rStyle w:val="CommentReference"/>
-        </w:rPr>
-        <w:annotationRef/>
-      </w:r>
+        <w:t>But not actually, because of the need for averaging when using the elastic net regression.</w:t>
+      </w:r>
+    </w:p>
+    <w:p>
       <w:r>
         <w:rPr>
           <w:color w:val="000000"/>
           <w:sz w:val="20"/>
           <w:szCs w:val="20"/>
         </w:rPr>
-        <w:t>Manny has output for also CHG and CHH — other sites that have methylation.are these different?</w:t>
+        <w:t xml:space="preserve">So using sites where we have most of the CpGs is the best option. </w:t>
       </w:r>
     </w:p>
   </w:comment>
-  <w:comment w:id="4" w:author="Sophia Horigan" w:date="2022-10-26T13:40:00Z" w:initials="SH">
-    <w:p>
-      <w:r>
-        <w:rPr>
-          <w:rStyle w:val="CommentReference"/>
-        </w:rPr>
-        <w:annotationRef/>
-      </w:r>
-      <w:r>
-        <w:rPr>
-          <w:sz w:val="20"/>
-          <w:szCs w:val="20"/>
-        </w:rPr>
-        <w:t>Is our data in this format yet</w:t>
-      </w:r>
-    </w:p>
-    <w:p>
-      <w:r>
-        <w:rPr>
-          <w:sz w:val="20"/>
-          <w:szCs w:val="20"/>
-        </w:rPr>
-        <w:t>=</w:t>
-      </w:r>
-    </w:p>
-  </w:comment>
-  <w:comment w:id="7" w:author="Sophia Horigan" w:date="2022-10-26T13:41:00Z" w:initials="SH">
-    <w:p>
-      <w:r>
-        <w:rPr>
-          <w:rStyle w:val="CommentReference"/>
-        </w:rPr>
-        <w:annotationRef/>
-      </w:r>
-      <w:r>
-        <w:rPr>
-          <w:sz w:val="20"/>
-          <w:szCs w:val="20"/>
-        </w:rPr>
-        <w:t>We want species specific clocks right? Not a general bat species clock. In this case, I don’t think we use Wilkinson’s training data, I think we just use our species specific data.</w:t>
-      </w:r>
-    </w:p>
-  </w:comment>
-  <w:comment w:id="8" w:author="Sophia Horigan" w:date="2023-01-31T10:48:00Z" w:initials="SH">
-    <w:p>
-      <w:r>
-        <w:rPr>
-          <w:rStyle w:val="CommentReference"/>
-        </w:rPr>
-        <w:annotationRef/>
-      </w:r>
-      <w:r>
-        <w:rPr>
-          <w:sz w:val="20"/>
-          <w:szCs w:val="20"/>
-        </w:rPr>
-        <w:t>We want to build our own clocks eventually, but might need to use Wilkinson’s clocks for the time being. Should build pipeline to do both.</w:t>
-      </w:r>
-    </w:p>
-  </w:comment>
-  <w:comment w:id="9" w:author="Sophia Horigan" w:date="2023-01-24T14:37:00Z" w:initials="SH">
+  <w:comment w:id="4" w:author="Sophia Horigan [2]" w:date="2023-02-22T11:50:00Z" w:initials="SH">
     <w:p>
       <w:r>
         <w:rPr>
@@ -4284,11 +4453,11 @@
           <w:sz w:val="20"/>
           <w:szCs w:val="20"/>
         </w:rPr>
-        <w:t>We made another custom array right?</w:t>
+        <w:t>Do we need to average across probe? Or can each site on a probe be used separately?</w:t>
       </w:r>
     </w:p>
   </w:comment>
-  <w:comment w:id="10" w:author="Sophia Horigan" w:date="2023-01-24T14:38:00Z" w:initials="SH">
+  <w:comment w:id="5" w:author="Sophia Horigan [2]" w:date="2023-02-22T11:50:00Z" w:initials="SH">
     <w:p>
       <w:r>
         <w:rPr>
@@ -4302,28 +4471,11 @@
           <w:sz w:val="20"/>
           <w:szCs w:val="20"/>
         </w:rPr>
-        <w:t>I need this for downstream analysis</w:t>
+        <w:t>^^ a question of statistical power— try both</w:t>
       </w:r>
     </w:p>
   </w:comment>
-  <w:comment w:id="11" w:author="Sophia Horigan" w:date="2023-01-31T12:28:00Z" w:initials="SH">
-    <w:p>
-      <w:r>
-        <w:rPr>
-          <w:rStyle w:val="CommentReference"/>
-        </w:rPr>
-        <w:annotationRef/>
-      </w:r>
-      <w:r>
-        <w:rPr>
-          <w:sz w:val="20"/>
-          <w:szCs w:val="20"/>
-        </w:rPr>
-        <w:t>Very straightforward, from Lu paper</w:t>
-      </w:r>
-    </w:p>
-  </w:comment>
-  <w:comment w:id="12" w:author="Sophia Horigan" w:date="2023-02-15T13:26:00Z" w:initials="SH">
+  <w:comment w:id="6" w:author="Sophia Horigan" w:date="2023-01-24T11:43:00Z" w:initials="SH">
     <w:p>
       <w:r>
         <w:rPr>
@@ -4337,11 +4489,11 @@
           <w:sz w:val="20"/>
           <w:szCs w:val="20"/>
         </w:rPr>
-        <w:t>Clock is just a regression line right? So you just pop in X and it pops out Y? But X is a vector?</w:t>
+        <w:t xml:space="preserve">Maybe not </w:t>
       </w:r>
     </w:p>
   </w:comment>
-  <w:comment w:id="13" w:author="Sophia Horigan" w:date="2023-02-15T14:53:00Z" w:initials="SH">
+  <w:comment w:id="7" w:author="Sophia Horigan" w:date="2023-01-24T11:49:00Z" w:initials="SH">
     <w:p>
       <w:r>
         <w:rPr>
@@ -4355,21 +4507,46 @@
           <w:sz w:val="20"/>
           <w:szCs w:val="20"/>
         </w:rPr>
-        <w:t>We just need the slope and our vector of CpGs</w:t>
-      </w:r>
-    </w:p>
-    <w:p>
+        <w:t>This is just to get DNA</w:t>
+      </w:r>
+    </w:p>
+  </w:comment>
+  <w:comment w:id="8" w:author="Sophia Horigan" w:date="2023-01-24T11:49:00Z" w:initials="SH">
+    <w:p>
+      <w:r>
+        <w:rPr>
+          <w:rStyle w:val="CommentReference"/>
+        </w:rPr>
+        <w:annotationRef/>
+      </w:r>
       <w:r>
         <w:rPr>
           <w:color w:val="000000"/>
           <w:sz w:val="20"/>
           <w:szCs w:val="20"/>
         </w:rPr>
-        <w:t>Does anyone give you the slope?</w:t>
+        <w:t>Very invasive and costly</w:t>
       </w:r>
     </w:p>
   </w:comment>
-  <w:comment w:id="14" w:author="Sophia Horigan" w:date="2023-01-24T12:04:00Z" w:initials="SH">
+  <w:comment w:id="10" w:author="Sophia Horigan" w:date="2022-10-26T13:54:00Z" w:initials="SH">
+    <w:p>
+      <w:r>
+        <w:rPr>
+          <w:rStyle w:val="CommentReference"/>
+        </w:rPr>
+        <w:annotationRef/>
+      </w:r>
+      <w:r>
+        <w:rPr>
+          <w:sz w:val="20"/>
+          <w:szCs w:val="20"/>
+        </w:rPr>
+        <w:t>Cytosine-phosphate-guanine site</w:t>
+      </w:r>
+    </w:p>
+  </w:comment>
+  <w:comment w:id="11" w:author="Sophia Horigan" w:date="2023-01-24T13:28:00Z" w:initials="SH">
     <w:p>
       <w:r>
         <w:rPr>
@@ -4383,11 +4560,11 @@
           <w:sz w:val="20"/>
           <w:szCs w:val="20"/>
         </w:rPr>
-        <w:t>When will we do the actual samples? Need to post-process confirm this works before using our samples</w:t>
+        <w:t>Manny has output for also CHG and CHH — other sites that have methylation.are these different?</w:t>
       </w:r>
     </w:p>
   </w:comment>
-  <w:comment w:id="15" w:author="Sophia Horigan" w:date="2022-10-26T13:55:00Z" w:initials="SH">
+  <w:comment w:id="9" w:author="Sophia Horigan" w:date="2022-10-26T13:40:00Z" w:initials="SH">
     <w:p>
       <w:r>
         <w:rPr>
@@ -4400,11 +4577,54 @@
           <w:sz w:val="20"/>
           <w:szCs w:val="20"/>
         </w:rPr>
-        <w:t>How many CpG sites are we looking at?</w:t>
+        <w:t>Is our data in this format yet</w:t>
+      </w:r>
+    </w:p>
+    <w:p>
+      <w:r>
+        <w:rPr>
+          <w:sz w:val="20"/>
+          <w:szCs w:val="20"/>
+        </w:rPr>
+        <w:t>=</w:t>
       </w:r>
     </w:p>
   </w:comment>
-  <w:comment w:id="16" w:author="Sophia Horigan" w:date="2023-01-24T13:27:00Z" w:initials="SH">
+  <w:comment w:id="12" w:author="Sophia Horigan" w:date="2022-10-26T13:41:00Z" w:initials="SH">
+    <w:p>
+      <w:r>
+        <w:rPr>
+          <w:rStyle w:val="CommentReference"/>
+        </w:rPr>
+        <w:annotationRef/>
+      </w:r>
+      <w:r>
+        <w:rPr>
+          <w:sz w:val="20"/>
+          <w:szCs w:val="20"/>
+        </w:rPr>
+        <w:t>We want species specific clocks right? Not a general bat species clock. In this case, I don’t think we use Wilkinson’s training data, I think we just use our species specific data.</w:t>
+      </w:r>
+    </w:p>
+  </w:comment>
+  <w:comment w:id="13" w:author="Sophia Horigan" w:date="2023-01-31T10:48:00Z" w:initials="SH">
+    <w:p>
+      <w:r>
+        <w:rPr>
+          <w:rStyle w:val="CommentReference"/>
+        </w:rPr>
+        <w:annotationRef/>
+      </w:r>
+      <w:r>
+        <w:rPr>
+          <w:sz w:val="20"/>
+          <w:szCs w:val="20"/>
+        </w:rPr>
+        <w:t>We want to build our own clocks eventually, but might need to use Wilkinson’s clocks for the time being. Should build pipeline to do both.</w:t>
+      </w:r>
+    </w:p>
+  </w:comment>
+  <w:comment w:id="14" w:author="Sophia Horigan" w:date="2023-01-24T14:37:00Z" w:initials="SH">
     <w:p>
       <w:r>
         <w:rPr>
@@ -4418,131 +4638,11 @@
           <w:sz w:val="20"/>
           <w:szCs w:val="20"/>
         </w:rPr>
-        <w:t>That’s in the probe seq file</w:t>
-      </w:r>
-    </w:p>
-    <w:p/>
+        <w:t>We made another custom array right?</w:t>
+      </w:r>
+    </w:p>
   </w:comment>
-  <w:comment w:id="17" w:author="Sophia Horigan" w:date="2023-01-31T16:07:00Z" w:initials="SH">
-    <w:p>
-      <w:r>
-        <w:rPr>
-          <w:rStyle w:val="CommentReference"/>
-        </w:rPr>
-        <w:annotationRef/>
-      </w:r>
-      <w:r>
-        <w:rPr>
-          <w:sz w:val="20"/>
-          <w:szCs w:val="20"/>
-        </w:rPr>
-        <w:t>These are inputs from zoller</w:t>
-      </w:r>
-    </w:p>
-  </w:comment>
-  <w:comment w:id="18" w:author="Sophia Horigan" w:date="2023-01-25T13:03:00Z" w:initials="SH">
-    <w:p>
-      <w:r>
-        <w:rPr>
-          <w:rStyle w:val="CommentReference"/>
-        </w:rPr>
-        <w:annotationRef/>
-      </w:r>
-      <w:r>
-        <w:rPr>
-          <w:sz w:val="20"/>
-          <w:szCs w:val="20"/>
-        </w:rPr>
-        <w:t>Slightly confused about trimming here— this seems like it should generate trimmed files but it looks like it takes them in too… could be confused about the hierarchy</w:t>
-      </w:r>
-    </w:p>
-  </w:comment>
-  <w:comment w:id="19" w:author="Sophia Horigan" w:date="2023-01-25T12:14:00Z" w:initials="SH">
-    <w:p>
-      <w:r>
-        <w:rPr>
-          <w:rStyle w:val="CommentReference"/>
-        </w:rPr>
-        <w:annotationRef/>
-      </w:r>
-      <w:r>
-        <w:rPr>
-          <w:sz w:val="20"/>
-          <w:szCs w:val="20"/>
-        </w:rPr>
-        <w:t>I can’t run these currently bc we don’t have the genomes</w:t>
-      </w:r>
-    </w:p>
-  </w:comment>
-  <w:comment w:id="20" w:author="Sophia Horigan" w:date="2023-01-25T15:16:00Z" w:initials="SH">
-    <w:p>
-      <w:r>
-        <w:rPr>
-          <w:rStyle w:val="CommentReference"/>
-        </w:rPr>
-        <w:annotationRef/>
-      </w:r>
-      <w:r>
-        <w:rPr>
-          <w:sz w:val="20"/>
-          <w:szCs w:val="20"/>
-        </w:rPr>
-        <w:t>Do we have genomes for our own bats?</w:t>
-      </w:r>
-    </w:p>
-  </w:comment>
-  <w:comment w:id="21" w:author="Sophia Horigan" w:date="2023-01-31T10:48:00Z" w:initials="SH">
-    <w:p>
-      <w:r>
-        <w:rPr>
-          <w:rStyle w:val="CommentReference"/>
-        </w:rPr>
-        <w:annotationRef/>
-      </w:r>
-      <w:r>
-        <w:rPr>
-          <w:sz w:val="20"/>
-          <w:szCs w:val="20"/>
-        </w:rPr>
-        <w:t>Yes but they are maybe poor quality— consider re-doing</w:t>
-      </w:r>
-    </w:p>
-  </w:comment>
-  <w:comment w:id="22" w:author="Sophia Horigan" w:date="2023-01-25T12:13:00Z" w:initials="SH">
-    <w:p>
-      <w:r>
-        <w:rPr>
-          <w:rStyle w:val="CommentReference"/>
-        </w:rPr>
-        <w:annotationRef/>
-      </w:r>
-      <w:r>
-        <w:rPr>
-          <w:sz w:val="20"/>
-          <w:szCs w:val="20"/>
-        </w:rPr>
-        <w:t>Can easily be modified to get betas for 0-1 instead of % (necessary for SeSaMe)</w:t>
-      </w:r>
-    </w:p>
-  </w:comment>
-  <w:comment w:id="23" w:author="Sophia Horigan" w:date="2023-01-31T15:38:00Z" w:initials="SH">
-    <w:p>
-      <w:r>
-        <w:rPr>
-          <w:rStyle w:val="CommentReference"/>
-        </w:rPr>
-        <w:annotationRef/>
-      </w:r>
-      <w:r>
-        <w:rPr>
-          <w:sz w:val="20"/>
-          <w:szCs w:val="20"/>
-        </w:rPr>
-        <w:t>This step may have been captured above</w:t>
-      </w:r>
-    </w:p>
-  </w:comment>
-  <w:comment w:id="24" w:author="Sophia Horigan" w:date="2023-01-24T12:13:00Z" w:initials="SH">
+  <w:comment w:id="15" w:author="Sophia Horigan" w:date="2023-01-24T14:38:00Z" w:initials="SH">
     <w:p>
       <w:r>
         <w:rPr>
@@ -4556,11 +4656,11 @@
           <w:sz w:val="20"/>
           <w:szCs w:val="20"/>
         </w:rPr>
-        <w:t>If this process works for one sample it will work for all, so I can just choose one sample to work with.</w:t>
+        <w:t>I need this for downstream analysis</w:t>
       </w:r>
     </w:p>
   </w:comment>
-  <w:comment w:id="25" w:author="Sophia Horigan" w:date="2023-01-25T13:18:00Z" w:initials="SH">
+  <w:comment w:id="16" w:author="Sophia Horigan" w:date="2023-01-31T12:28:00Z" w:initials="SH">
     <w:p>
       <w:r>
         <w:rPr>
@@ -4573,11 +4673,11 @@
           <w:sz w:val="20"/>
           <w:szCs w:val="20"/>
         </w:rPr>
-        <w:t>We need this for each sample</w:t>
+        <w:t>Very straightforward, from Lu paper</w:t>
       </w:r>
     </w:p>
   </w:comment>
-  <w:comment w:id="26" w:author="Sophia Horigan" w:date="2023-01-25T13:45:00Z" w:initials="SH">
+  <w:comment w:id="17" w:author="Sophia Horigan" w:date="2023-02-15T13:26:00Z" w:initials="SH">
     <w:p>
       <w:r>
         <w:rPr>
@@ -4587,14 +4687,15 @@
       </w:r>
       <w:r>
         <w:rPr>
+          <w:color w:val="000000"/>
           <w:sz w:val="20"/>
           <w:szCs w:val="20"/>
         </w:rPr>
-        <w:t>Main data class for SeSaMe. takes a string describing the platform of the data, it can be “HM27”, “HM450”, or “EPIC”</w:t>
+        <w:t>Clock is just a regression line right? So you just pop in X and it pops out Y? But X is a vector?</w:t>
       </w:r>
     </w:p>
   </w:comment>
-  <w:comment w:id="28" w:author="Sophia Horigan" w:date="2023-01-25T13:49:00Z" w:initials="SH">
+  <w:comment w:id="18" w:author="Sophia Horigan" w:date="2023-02-15T14:53:00Z" w:initials="SH">
     <w:p>
       <w:r>
         <w:rPr>
@@ -4604,31 +4705,25 @@
       </w:r>
       <w:r>
         <w:rPr>
+          <w:color w:val="000000"/>
           <w:sz w:val="20"/>
           <w:szCs w:val="20"/>
         </w:rPr>
-        <w:t>What comes directly out of illumina</w:t>
-      </w:r>
-    </w:p>
-  </w:comment>
-  <w:comment w:id="29" w:author="Sophia Horigan" w:date="2023-01-31T10:48:00Z" w:initials="SH">
-    <w:p>
-      <w:r>
-        <w:rPr>
-          <w:rStyle w:val="CommentReference"/>
-        </w:rPr>
-        <w:annotationRef/>
-      </w:r>
-      <w:r>
-        <w:rPr>
+        <w:t>We just need the slope and our vector of CpGs</w:t>
+      </w:r>
+    </w:p>
+    <w:p>
+      <w:r>
+        <w:rPr>
+          <w:color w:val="000000"/>
           <w:sz w:val="20"/>
           <w:szCs w:val="20"/>
         </w:rPr>
-        <w:t>Fastq</w:t>
+        <w:t>Does anyone give you the slope?</w:t>
       </w:r>
     </w:p>
   </w:comment>
-  <w:comment w:id="27" w:author="Sophia Horigan" w:date="2023-01-25T13:34:00Z" w:initials="SH">
+  <w:comment w:id="19" w:author="Sophia Horigan" w:date="2023-01-24T12:04:00Z" w:initials="SH">
     <w:p>
       <w:r>
         <w:rPr>
@@ -4638,14 +4733,15 @@
       </w:r>
       <w:r>
         <w:rPr>
+          <w:color w:val="000000"/>
           <w:sz w:val="20"/>
           <w:szCs w:val="20"/>
         </w:rPr>
-        <w:t>Should be one of these</w:t>
+        <w:t>When will we do the actual samples? Need to post-process confirm this works before using our samples</w:t>
       </w:r>
     </w:p>
   </w:comment>
-  <w:comment w:id="30" w:author="Sophia Horigan" w:date="2023-01-25T13:47:00Z" w:initials="SH">
+  <w:comment w:id="20" w:author="Sophia Horigan" w:date="2022-10-26T13:55:00Z" w:initials="SH">
     <w:p>
       <w:r>
         <w:rPr>
@@ -4658,11 +4754,11 @@
           <w:sz w:val="20"/>
           <w:szCs w:val="20"/>
         </w:rPr>
-        <w:t>Raw Illumina data. Not sure how that overlaps/works with Manny’s pipeline</w:t>
+        <w:t>How many CpG sites are we looking at?</w:t>
       </w:r>
     </w:p>
   </w:comment>
-  <w:comment w:id="31" w:author="Sophia Horigan" w:date="2023-01-25T15:15:00Z" w:initials="SH">
+  <w:comment w:id="21" w:author="Sophia Horigan" w:date="2023-01-24T13:27:00Z" w:initials="SH">
     <w:p>
       <w:r>
         <w:rPr>
@@ -4672,14 +4768,16 @@
       </w:r>
       <w:r>
         <w:rPr>
+          <w:color w:val="000000"/>
           <w:sz w:val="20"/>
           <w:szCs w:val="20"/>
         </w:rPr>
-        <w:t>We aren’t using beads! We are using illumina sequencing. How does that change the output?</w:t>
-      </w:r>
-    </w:p>
+        <w:t>That’s in the probe seq file</w:t>
+      </w:r>
+    </w:p>
+    <w:p/>
   </w:comment>
-  <w:comment w:id="32" w:author="Sophia Horigan" w:date="2023-01-25T15:16:00Z" w:initials="SH">
+  <w:comment w:id="22" w:author="Sophia Horigan" w:date="2023-01-31T16:07:00Z" w:initials="SH">
     <w:p>
       <w:r>
         <w:rPr>
@@ -4692,11 +4790,11 @@
           <w:sz w:val="20"/>
           <w:szCs w:val="20"/>
         </w:rPr>
-        <w:t>We don’t have the same sites as Wilkinson— does that mean we have to subset the clock?</w:t>
+        <w:t>These are inputs from zoller</w:t>
       </w:r>
     </w:p>
   </w:comment>
-  <w:comment w:id="33" w:author="Sophia Horigan" w:date="2023-01-31T10:31:00Z" w:initials="SH">
+  <w:comment w:id="23" w:author="Sophia Horigan" w:date="2023-01-25T13:03:00Z" w:initials="SH">
     <w:p>
       <w:r>
         <w:rPr>
@@ -4709,11 +4807,11 @@
           <w:sz w:val="20"/>
           <w:szCs w:val="20"/>
         </w:rPr>
-        <w:t>Is this hypothetical or available? If it isn’t in the supplement can I ask them for it?</w:t>
+        <w:t>Slightly confused about trimming here— this seems like it should generate trimmed files but it looks like it takes them in too… could be confused about the hierarchy</w:t>
       </w:r>
     </w:p>
   </w:comment>
-  <w:comment w:id="34" w:author="Sophia Horigan" w:date="2023-01-31T10:31:00Z" w:initials="SH">
+  <w:comment w:id="24" w:author="Sophia Horigan" w:date="2023-01-25T12:14:00Z" w:initials="SH">
     <w:p>
       <w:r>
         <w:rPr>
@@ -4726,11 +4824,11 @@
           <w:sz w:val="20"/>
           <w:szCs w:val="20"/>
         </w:rPr>
-        <w:t>Check paper to see if they normalize anything</w:t>
+        <w:t>I can’t run these currently bc we don’t have the genomes</w:t>
       </w:r>
     </w:p>
   </w:comment>
-  <w:comment w:id="35" w:author="Sophia Horigan" w:date="2023-01-31T10:41:00Z" w:initials="SH">
+  <w:comment w:id="25" w:author="Sophia Horigan" w:date="2023-01-25T15:16:00Z" w:initials="SH">
     <w:p>
       <w:r>
         <w:rPr>
@@ -4743,11 +4841,11 @@
           <w:sz w:val="20"/>
           <w:szCs w:val="20"/>
         </w:rPr>
-        <w:t>That’s on the Wilkinson site, so easy!</w:t>
+        <w:t>Do we have genomes for our own bats?</w:t>
       </w:r>
     </w:p>
   </w:comment>
-  <w:comment w:id="36" w:author="Sophia Horigan" w:date="2023-01-31T10:51:00Z" w:initials="SH">
+  <w:comment w:id="26" w:author="Sophia Horigan" w:date="2023-01-31T10:48:00Z" w:initials="SH">
     <w:p>
       <w:r>
         <w:rPr>
@@ -4760,11 +4858,267 @@
           <w:sz w:val="20"/>
           <w:szCs w:val="20"/>
         </w:rPr>
+        <w:t>Yes but they are maybe poor quality— consider re-doing</w:t>
+      </w:r>
+    </w:p>
+  </w:comment>
+  <w:comment w:id="27" w:author="Sophia Horigan" w:date="2023-01-25T12:13:00Z" w:initials="SH">
+    <w:p>
+      <w:r>
+        <w:rPr>
+          <w:rStyle w:val="CommentReference"/>
+        </w:rPr>
+        <w:annotationRef/>
+      </w:r>
+      <w:r>
+        <w:rPr>
+          <w:sz w:val="20"/>
+          <w:szCs w:val="20"/>
+        </w:rPr>
+        <w:t>Can easily be modified to get betas for 0-1 instead of % (necessary for SeSaMe)</w:t>
+      </w:r>
+    </w:p>
+  </w:comment>
+  <w:comment w:id="28" w:author="Sophia Horigan" w:date="2023-01-31T15:38:00Z" w:initials="SH">
+    <w:p>
+      <w:r>
+        <w:rPr>
+          <w:rStyle w:val="CommentReference"/>
+        </w:rPr>
+        <w:annotationRef/>
+      </w:r>
+      <w:r>
+        <w:rPr>
+          <w:sz w:val="20"/>
+          <w:szCs w:val="20"/>
+        </w:rPr>
+        <w:t>This step may have been captured above</w:t>
+      </w:r>
+    </w:p>
+  </w:comment>
+  <w:comment w:id="29" w:author="Sophia Horigan" w:date="2023-01-24T12:13:00Z" w:initials="SH">
+    <w:p>
+      <w:r>
+        <w:rPr>
+          <w:rStyle w:val="CommentReference"/>
+        </w:rPr>
+        <w:annotationRef/>
+      </w:r>
+      <w:r>
+        <w:rPr>
+          <w:color w:val="000000"/>
+          <w:sz w:val="20"/>
+          <w:szCs w:val="20"/>
+        </w:rPr>
+        <w:t>If this process works for one sample it will work for all, so I can just choose one sample to work with.</w:t>
+      </w:r>
+    </w:p>
+  </w:comment>
+  <w:comment w:id="30" w:author="Sophia Horigan" w:date="2023-01-25T13:18:00Z" w:initials="SH">
+    <w:p>
+      <w:r>
+        <w:rPr>
+          <w:rStyle w:val="CommentReference"/>
+        </w:rPr>
+        <w:annotationRef/>
+      </w:r>
+      <w:r>
+        <w:rPr>
+          <w:sz w:val="20"/>
+          <w:szCs w:val="20"/>
+        </w:rPr>
+        <w:t>We need this for each sample</w:t>
+      </w:r>
+    </w:p>
+  </w:comment>
+  <w:comment w:id="31" w:author="Sophia Horigan" w:date="2023-01-25T13:45:00Z" w:initials="SH">
+    <w:p>
+      <w:r>
+        <w:rPr>
+          <w:rStyle w:val="CommentReference"/>
+        </w:rPr>
+        <w:annotationRef/>
+      </w:r>
+      <w:r>
+        <w:rPr>
+          <w:sz w:val="20"/>
+          <w:szCs w:val="20"/>
+        </w:rPr>
+        <w:t>Main data class for SeSaMe. takes a string describing the platform of the data, it can be “HM27”, “HM450”, or “EPIC”</w:t>
+      </w:r>
+    </w:p>
+  </w:comment>
+  <w:comment w:id="33" w:author="Sophia Horigan" w:date="2023-01-25T13:49:00Z" w:initials="SH">
+    <w:p>
+      <w:r>
+        <w:rPr>
+          <w:rStyle w:val="CommentReference"/>
+        </w:rPr>
+        <w:annotationRef/>
+      </w:r>
+      <w:r>
+        <w:rPr>
+          <w:sz w:val="20"/>
+          <w:szCs w:val="20"/>
+        </w:rPr>
+        <w:t>What comes directly out of illumina</w:t>
+      </w:r>
+    </w:p>
+  </w:comment>
+  <w:comment w:id="34" w:author="Sophia Horigan" w:date="2023-01-31T10:48:00Z" w:initials="SH">
+    <w:p>
+      <w:r>
+        <w:rPr>
+          <w:rStyle w:val="CommentReference"/>
+        </w:rPr>
+        <w:annotationRef/>
+      </w:r>
+      <w:r>
+        <w:rPr>
+          <w:sz w:val="20"/>
+          <w:szCs w:val="20"/>
+        </w:rPr>
+        <w:t>Fastq</w:t>
+      </w:r>
+    </w:p>
+  </w:comment>
+  <w:comment w:id="32" w:author="Sophia Horigan" w:date="2023-01-25T13:34:00Z" w:initials="SH">
+    <w:p>
+      <w:r>
+        <w:rPr>
+          <w:rStyle w:val="CommentReference"/>
+        </w:rPr>
+        <w:annotationRef/>
+      </w:r>
+      <w:r>
+        <w:rPr>
+          <w:sz w:val="20"/>
+          <w:szCs w:val="20"/>
+        </w:rPr>
+        <w:t>Should be one of these</w:t>
+      </w:r>
+    </w:p>
+  </w:comment>
+  <w:comment w:id="35" w:author="Sophia Horigan" w:date="2023-01-25T13:47:00Z" w:initials="SH">
+    <w:p>
+      <w:r>
+        <w:rPr>
+          <w:rStyle w:val="CommentReference"/>
+        </w:rPr>
+        <w:annotationRef/>
+      </w:r>
+      <w:r>
+        <w:rPr>
+          <w:sz w:val="20"/>
+          <w:szCs w:val="20"/>
+        </w:rPr>
+        <w:t>Raw Illumina data. Not sure how that overlaps/works with Manny’s pipeline</w:t>
+      </w:r>
+    </w:p>
+  </w:comment>
+  <w:comment w:id="36" w:author="Sophia Horigan" w:date="2023-01-25T15:15:00Z" w:initials="SH">
+    <w:p>
+      <w:r>
+        <w:rPr>
+          <w:rStyle w:val="CommentReference"/>
+        </w:rPr>
+        <w:annotationRef/>
+      </w:r>
+      <w:r>
+        <w:rPr>
+          <w:sz w:val="20"/>
+          <w:szCs w:val="20"/>
+        </w:rPr>
+        <w:t>We aren’t using beads! We are using illumina sequencing. How does that change the output?</w:t>
+      </w:r>
+    </w:p>
+  </w:comment>
+  <w:comment w:id="37" w:author="Sophia Horigan" w:date="2023-01-25T15:16:00Z" w:initials="SH">
+    <w:p>
+      <w:r>
+        <w:rPr>
+          <w:rStyle w:val="CommentReference"/>
+        </w:rPr>
+        <w:annotationRef/>
+      </w:r>
+      <w:r>
+        <w:rPr>
+          <w:sz w:val="20"/>
+          <w:szCs w:val="20"/>
+        </w:rPr>
+        <w:t>We don’t have the same sites as Wilkinson— does that mean we have to subset the clock?</w:t>
+      </w:r>
+    </w:p>
+  </w:comment>
+  <w:comment w:id="38" w:author="Sophia Horigan" w:date="2023-01-31T10:31:00Z" w:initials="SH">
+    <w:p>
+      <w:r>
+        <w:rPr>
+          <w:rStyle w:val="CommentReference"/>
+        </w:rPr>
+        <w:annotationRef/>
+      </w:r>
+      <w:r>
+        <w:rPr>
+          <w:sz w:val="20"/>
+          <w:szCs w:val="20"/>
+        </w:rPr>
+        <w:t>Is this hypothetical or available? If it isn’t in the supplement can I ask them for it?</w:t>
+      </w:r>
+    </w:p>
+  </w:comment>
+  <w:comment w:id="39" w:author="Sophia Horigan" w:date="2023-01-31T10:31:00Z" w:initials="SH">
+    <w:p>
+      <w:r>
+        <w:rPr>
+          <w:rStyle w:val="CommentReference"/>
+        </w:rPr>
+        <w:annotationRef/>
+      </w:r>
+      <w:r>
+        <w:rPr>
+          <w:sz w:val="20"/>
+          <w:szCs w:val="20"/>
+        </w:rPr>
+        <w:t>Check paper to see if they normalize anything</w:t>
+      </w:r>
+    </w:p>
+  </w:comment>
+  <w:comment w:id="40" w:author="Sophia Horigan" w:date="2023-01-31T10:41:00Z" w:initials="SH">
+    <w:p>
+      <w:r>
+        <w:rPr>
+          <w:rStyle w:val="CommentReference"/>
+        </w:rPr>
+        <w:annotationRef/>
+      </w:r>
+      <w:r>
+        <w:rPr>
+          <w:sz w:val="20"/>
+          <w:szCs w:val="20"/>
+        </w:rPr>
+        <w:t>That’s on the Wilkinson site, so easy!</w:t>
+      </w:r>
+    </w:p>
+  </w:comment>
+  <w:comment w:id="41" w:author="Sophia Horigan" w:date="2023-01-31T10:51:00Z" w:initials="SH">
+    <w:p>
+      <w:r>
+        <w:rPr>
+          <w:rStyle w:val="CommentReference"/>
+        </w:rPr>
+        <w:annotationRef/>
+      </w:r>
+      <w:r>
+        <w:rPr>
+          <w:sz w:val="20"/>
+          <w:szCs w:val="20"/>
+        </w:rPr>
         <w:t>Wilkinson had different clocks, with other transformations of age</w:t>
       </w:r>
     </w:p>
   </w:comment>
-  <w:comment w:id="37" w:author="Sophia Horigan" w:date="2023-01-31T10:49:00Z" w:initials="SH">
+  <w:comment w:id="42" w:author="Sophia Horigan" w:date="2023-01-31T10:49:00Z" w:initials="SH">
     <w:p>
       <w:r>
         <w:rPr>
@@ -4787,6 +5141,11 @@
 <file path=word/commentsExtended.xml><?xml version="1.0" encoding="utf-8"?>
 <w15:commentsEx xmlns:wpc="http://schemas.microsoft.com/office/word/2010/wordprocessingCanvas" xmlns:cx="http://schemas.microsoft.com/office/drawing/2014/chartex" xmlns:cx1="http://schemas.microsoft.com/office/drawing/2015/9/8/chartex" xmlns:cx2="http://schemas.microsoft.com/office/drawing/2015/10/21/chartex" xmlns:cx3="http://schemas.microsoft.com/office/drawing/2016/5/9/chartex" xmlns:cx4="http://schemas.microsoft.com/office/drawing/2016/5/10/chartex" xmlns:cx5="http://schemas.microsoft.com/office/drawing/2016/5/11/chartex" xmlns:cx6="http://schemas.microsoft.com/office/drawing/2016/5/12/chartex" xmlns:cx7="http://schemas.microsoft.com/office/drawing/2016/5/13/chartex" xmlns:cx8="http://schemas.microsoft.com/office/drawing/2016/5/14/chartex" xmlns:mc="http://schemas.openxmlformats.org/markup-compatibility/2006" xmlns:aink="http://schemas.microsoft.com/office/drawing/2016/ink" xmlns:am3d="http://schemas.microsoft.com/office/drawing/2017/model3d" xmlns:o="urn:schemas-microsoft-com:office:office" xmlns:oel="http://schemas.microsoft.com/office/2019/extlst" xmlns:r="http://schemas.openxmlformats.org/officeDocument/2006/relationships" xmlns:m="http://schemas.openxmlformats.org/officeDocument/2006/math" xmlns:v="urn:schemas-microsoft-com:vml" xmlns:wp14="http://schemas.microsoft.com/office/word/2010/wordprocessingDrawing" xmlns:wp="http://schemas.openxmlformats.org/drawingml/2006/wordprocessingDrawing" xmlns:w10="urn:schemas-microsoft-com:office:word" xmlns:w="http://schemas.openxmlformats.org/wordprocessingml/2006/main" xmlns:w14="http://schemas.microsoft.com/office/word/2010/wordml" xmlns:w15="http://schemas.microsoft.com/office/word/2012/wordml" xmlns:w16cex="http://schemas.microsoft.com/office/word/2018/wordml/cex" xmlns:w16cid="http://schemas.microsoft.com/office/word/2016/wordml/cid" xmlns:w16="http://schemas.microsoft.com/office/word/2018/wordml" xmlns:w16sdtdh="http://schemas.microsoft.com/office/word/2020/wordml/sdtdatahash" xmlns:w16se="http://schemas.microsoft.com/office/word/2015/wordml/symex" xmlns:wpg="http://schemas.microsoft.com/office/word/2010/wordprocessingGroup" xmlns:wpi="http://schemas.microsoft.com/office/word/2010/wordprocessingInk" xmlns:wne="http://schemas.microsoft.com/office/word/2006/wordml" xmlns:wps="http://schemas.microsoft.com/office/word/2010/wordprocessingShape" mc:Ignorable="w14 w15 w16se w16cid w16 w16cex w16sdtdh wp14">
   <w15:commentEx w15:paraId="268AA949" w15:done="0"/>
+  <w15:commentEx w15:paraId="1F5AF4BD" w15:paraIdParent="268AA949" w15:done="0"/>
+  <w15:commentEx w15:paraId="764C2378" w15:paraIdParent="268AA949" w15:done="0"/>
+  <w15:commentEx w15:paraId="594CF49D" w15:paraIdParent="268AA949" w15:done="0"/>
+  <w15:commentEx w15:paraId="4B970650" w15:done="0"/>
+  <w15:commentEx w15:paraId="2CD37A00" w15:paraIdParent="4B970650" w15:done="0"/>
   <w15:commentEx w15:paraId="2B2F6D52" w15:done="1"/>
   <w15:commentEx w15:paraId="4DD4C652" w15:done="1"/>
   <w15:commentEx w15:paraId="6A4FFE87" w15:done="1"/>
@@ -4830,6 +5189,11 @@
 <file path=word/commentsExtensible.xml><?xml version="1.0" encoding="utf-8"?>
 <w16cex:commentsExtensible xmlns:wpc="http://schemas.microsoft.com/office/word/2010/wordprocessingCanvas" xmlns:cx="http://schemas.microsoft.com/office/drawing/2014/chartex" xmlns:cx1="http://schemas.microsoft.com/office/drawing/2015/9/8/chartex" xmlns:cx2="http://schemas.microsoft.com/office/drawing/2015/10/21/chartex" xmlns:cx3="http://schemas.microsoft.com/office/drawing/2016/5/9/chartex" xmlns:cx4="http://schemas.microsoft.com/office/drawing/2016/5/10/chartex" xmlns:cx5="http://schemas.microsoft.com/office/drawing/2016/5/11/chartex" xmlns:cx6="http://schemas.microsoft.com/office/drawing/2016/5/12/chartex" xmlns:cx7="http://schemas.microsoft.com/office/drawing/2016/5/13/chartex" xmlns:cx8="http://schemas.microsoft.com/office/drawing/2016/5/14/chartex" xmlns:mc="http://schemas.openxmlformats.org/markup-compatibility/2006" xmlns:aink="http://schemas.microsoft.com/office/drawing/2016/ink" xmlns:am3d="http://schemas.microsoft.com/office/drawing/2017/model3d" xmlns:o="urn:schemas-microsoft-com:office:office" xmlns:oel="http://schemas.microsoft.com/office/2019/extlst" xmlns:r="http://schemas.openxmlformats.org/officeDocument/2006/relationships" xmlns:m="http://schemas.openxmlformats.org/officeDocument/2006/math" xmlns:v="urn:schemas-microsoft-com:vml" xmlns:wp14="http://schemas.microsoft.com/office/word/2010/wordprocessingDrawing" xmlns:wp="http://schemas.openxmlformats.org/drawingml/2006/wordprocessingDrawing" xmlns:w10="urn:schemas-microsoft-com:office:word" xmlns:w="http://schemas.openxmlformats.org/wordprocessingml/2006/main" xmlns:w14="http://schemas.microsoft.com/office/word/2010/wordml" xmlns:w15="http://schemas.microsoft.com/office/word/2012/wordml" xmlns:w16cex="http://schemas.microsoft.com/office/word/2018/wordml/cex" xmlns:w16cid="http://schemas.microsoft.com/office/word/2016/wordml/cid" xmlns:w16="http://schemas.microsoft.com/office/word/2018/wordml" xmlns:w16sdtdh="http://schemas.microsoft.com/office/word/2020/wordml/sdtdatahash" xmlns:w16se="http://schemas.microsoft.com/office/word/2015/wordml/symex" xmlns:wpg="http://schemas.microsoft.com/office/word/2010/wordprocessingGroup" xmlns:wpi="http://schemas.microsoft.com/office/word/2010/wordprocessingInk" xmlns:wne="http://schemas.microsoft.com/office/word/2006/wordml" xmlns:wps="http://schemas.microsoft.com/office/word/2010/wordprocessingShape" mc:Ignorable="w14 w15 w16se w16cid w16 w16cex w16sdtdh wp14">
   <w16cex:commentExtensible w16cex:durableId="27975AE6" w16cex:dateUtc="2023-02-15T19:21:00Z"/>
+  <w16cex:commentExtensible w16cex:durableId="27A0A48B" w16cex:dateUtc="2023-02-22T20:26:00Z"/>
+  <w16cex:commentExtensible w16cex:durableId="27A0A4A5" w16cex:dateUtc="2023-02-22T20:26:00Z"/>
+  <w16cex:commentExtensible w16cex:durableId="27A0B8C4" w16cex:dateUtc="2023-02-22T21:52:00Z"/>
+  <w16cex:commentExtensible w16cex:durableId="27A08002" w16cex:dateUtc="2023-02-22T17:50:00Z"/>
+  <w16cex:commentExtensible w16cex:durableId="27A0800E" w16cex:dateUtc="2023-02-22T17:50:00Z"/>
   <w16cex:commentExtensible w16cex:durableId="277A42F5" w16cex:dateUtc="2023-01-24T17:43:00Z"/>
   <w16cex:commentExtensible w16cex:durableId="277A442C" w16cex:dateUtc="2023-01-24T17:49:00Z"/>
   <w16cex:commentExtensible w16cex:durableId="277A4438" w16cex:dateUtc="2023-01-24T17:49:00Z"/>
@@ -4873,6 +5237,11 @@
 <file path=word/commentsIds.xml><?xml version="1.0" encoding="utf-8"?>
 <w16cid:commentsIds xmlns:wpc="http://schemas.microsoft.com/office/word/2010/wordprocessingCanvas" xmlns:cx="http://schemas.microsoft.com/office/drawing/2014/chartex" xmlns:cx1="http://schemas.microsoft.com/office/drawing/2015/9/8/chartex" xmlns:cx2="http://schemas.microsoft.com/office/drawing/2015/10/21/chartex" xmlns:cx3="http://schemas.microsoft.com/office/drawing/2016/5/9/chartex" xmlns:cx4="http://schemas.microsoft.com/office/drawing/2016/5/10/chartex" xmlns:cx5="http://schemas.microsoft.com/office/drawing/2016/5/11/chartex" xmlns:cx6="http://schemas.microsoft.com/office/drawing/2016/5/12/chartex" xmlns:cx7="http://schemas.microsoft.com/office/drawing/2016/5/13/chartex" xmlns:cx8="http://schemas.microsoft.com/office/drawing/2016/5/14/chartex" xmlns:mc="http://schemas.openxmlformats.org/markup-compatibility/2006" xmlns:aink="http://schemas.microsoft.com/office/drawing/2016/ink" xmlns:am3d="http://schemas.microsoft.com/office/drawing/2017/model3d" xmlns:o="urn:schemas-microsoft-com:office:office" xmlns:oel="http://schemas.microsoft.com/office/2019/extlst" xmlns:r="http://schemas.openxmlformats.org/officeDocument/2006/relationships" xmlns:m="http://schemas.openxmlformats.org/officeDocument/2006/math" xmlns:v="urn:schemas-microsoft-com:vml" xmlns:wp14="http://schemas.microsoft.com/office/word/2010/wordprocessingDrawing" xmlns:wp="http://schemas.openxmlformats.org/drawingml/2006/wordprocessingDrawing" xmlns:w10="urn:schemas-microsoft-com:office:word" xmlns:w="http://schemas.openxmlformats.org/wordprocessingml/2006/main" xmlns:w14="http://schemas.microsoft.com/office/word/2010/wordml" xmlns:w15="http://schemas.microsoft.com/office/word/2012/wordml" xmlns:w16cex="http://schemas.microsoft.com/office/word/2018/wordml/cex" xmlns:w16cid="http://schemas.microsoft.com/office/word/2016/wordml/cid" xmlns:w16="http://schemas.microsoft.com/office/word/2018/wordml" xmlns:w16sdtdh="http://schemas.microsoft.com/office/word/2020/wordml/sdtdatahash" xmlns:w16se="http://schemas.microsoft.com/office/word/2015/wordml/symex" xmlns:wpg="http://schemas.microsoft.com/office/word/2010/wordprocessingGroup" xmlns:wpi="http://schemas.microsoft.com/office/word/2010/wordprocessingInk" xmlns:wne="http://schemas.microsoft.com/office/word/2006/wordml" xmlns:wps="http://schemas.microsoft.com/office/word/2010/wordprocessingShape" mc:Ignorable="w14 w15 w16se w16cid w16 w16cex w16sdtdh wp14">
   <w16cid:commentId w16cid:paraId="268AA949" w16cid:durableId="27975AE6"/>
+  <w16cid:commentId w16cid:paraId="1F5AF4BD" w16cid:durableId="27A0A48B"/>
+  <w16cid:commentId w16cid:paraId="764C2378" w16cid:durableId="27A0A4A5"/>
+  <w16cid:commentId w16cid:paraId="594CF49D" w16cid:durableId="27A0B8C4"/>
+  <w16cid:commentId w16cid:paraId="4B970650" w16cid:durableId="27A08002"/>
+  <w16cid:commentId w16cid:paraId="2CD37A00" w16cid:durableId="27A0800E"/>
   <w16cid:commentId w16cid:paraId="2B2F6D52" w16cid:durableId="277A42F5"/>
   <w16cid:commentId w16cid:paraId="4DD4C652" w16cid:durableId="277A442C"/>
   <w16cid:commentId w16cid:paraId="6A4FFE87" w16cid:durableId="277A4438"/>
@@ -6182,6 +6551,95 @@
       </w:pPr>
     </w:lvl>
   </w:abstractNum>
+  <w:abstractNum w:abstractNumId="13" w15:restartNumberingAfterBreak="0">
+    <w:nsid w:val="7CA1100D"/>
+    <w:multiLevelType w:val="hybridMultilevel"/>
+    <w:tmpl w:val="F624480E"/>
+    <w:lvl w:ilvl="0" w:tplc="0409000F">
+      <w:start w:val="1"/>
+      <w:numFmt w:val="decimal"/>
+      <w:lvlText w:val="%1."/>
+      <w:lvlJc w:val="left"/>
+      <w:pPr>
+        <w:ind w:left="720" w:hanging="360"/>
+      </w:pPr>
+      <w:rPr>
+        <w:rFonts w:hint="default"/>
+      </w:rPr>
+    </w:lvl>
+    <w:lvl w:ilvl="1" w:tplc="04090019" w:tentative="1">
+      <w:start w:val="1"/>
+      <w:numFmt w:val="lowerLetter"/>
+      <w:lvlText w:val="%2."/>
+      <w:lvlJc w:val="left"/>
+      <w:pPr>
+        <w:ind w:left="1440" w:hanging="360"/>
+      </w:pPr>
+    </w:lvl>
+    <w:lvl w:ilvl="2" w:tplc="0409001B" w:tentative="1">
+      <w:start w:val="1"/>
+      <w:numFmt w:val="lowerRoman"/>
+      <w:lvlText w:val="%3."/>
+      <w:lvlJc w:val="right"/>
+      <w:pPr>
+        <w:ind w:left="2160" w:hanging="180"/>
+      </w:pPr>
+    </w:lvl>
+    <w:lvl w:ilvl="3" w:tplc="0409000F" w:tentative="1">
+      <w:start w:val="1"/>
+      <w:numFmt w:val="decimal"/>
+      <w:lvlText w:val="%4."/>
+      <w:lvlJc w:val="left"/>
+      <w:pPr>
+        <w:ind w:left="2880" w:hanging="360"/>
+      </w:pPr>
+    </w:lvl>
+    <w:lvl w:ilvl="4" w:tplc="04090019" w:tentative="1">
+      <w:start w:val="1"/>
+      <w:numFmt w:val="lowerLetter"/>
+      <w:lvlText w:val="%5."/>
+      <w:lvlJc w:val="left"/>
+      <w:pPr>
+        <w:ind w:left="3600" w:hanging="360"/>
+      </w:pPr>
+    </w:lvl>
+    <w:lvl w:ilvl="5" w:tplc="0409001B" w:tentative="1">
+      <w:start w:val="1"/>
+      <w:numFmt w:val="lowerRoman"/>
+      <w:lvlText w:val="%6."/>
+      <w:lvlJc w:val="right"/>
+      <w:pPr>
+        <w:ind w:left="4320" w:hanging="180"/>
+      </w:pPr>
+    </w:lvl>
+    <w:lvl w:ilvl="6" w:tplc="0409000F" w:tentative="1">
+      <w:start w:val="1"/>
+      <w:numFmt w:val="decimal"/>
+      <w:lvlText w:val="%7."/>
+      <w:lvlJc w:val="left"/>
+      <w:pPr>
+        <w:ind w:left="5040" w:hanging="360"/>
+      </w:pPr>
+    </w:lvl>
+    <w:lvl w:ilvl="7" w:tplc="04090019" w:tentative="1">
+      <w:start w:val="1"/>
+      <w:numFmt w:val="lowerLetter"/>
+      <w:lvlText w:val="%8."/>
+      <w:lvlJc w:val="left"/>
+      <w:pPr>
+        <w:ind w:left="5760" w:hanging="360"/>
+      </w:pPr>
+    </w:lvl>
+    <w:lvl w:ilvl="8" w:tplc="0409001B" w:tentative="1">
+      <w:start w:val="1"/>
+      <w:numFmt w:val="lowerRoman"/>
+      <w:lvlText w:val="%9."/>
+      <w:lvlJc w:val="right"/>
+      <w:pPr>
+        <w:ind w:left="6480" w:hanging="180"/>
+      </w:pPr>
+    </w:lvl>
+  </w:abstractNum>
   <w:num w:numId="1" w16cid:durableId="1960723902">
     <w:abstractNumId w:val="0"/>
   </w:num>
@@ -6221,6 +6679,9 @@
   <w:num w:numId="13" w16cid:durableId="1177042557">
     <w:abstractNumId w:val="8"/>
   </w:num>
+  <w:num w:numId="14" w16cid:durableId="1168204172">
+    <w:abstractNumId w:val="13"/>
+  </w:num>
 </w:numbering>
 </file>
 
@@ -6228,6 +6689,9 @@
 <w15:people xmlns:wpc="http://schemas.microsoft.com/office/word/2010/wordprocessingCanvas" xmlns:cx="http://schemas.microsoft.com/office/drawing/2014/chartex" xmlns:cx1="http://schemas.microsoft.com/office/drawing/2015/9/8/chartex" xmlns:cx2="http://schemas.microsoft.com/office/drawing/2015/10/21/chartex" xmlns:cx3="http://schemas.microsoft.com/office/drawing/2016/5/9/chartex" xmlns:cx4="http://schemas.microsoft.com/office/drawing/2016/5/10/chartex" xmlns:cx5="http://schemas.microsoft.com/office/drawing/2016/5/11/chartex" xmlns:cx6="http://schemas.microsoft.com/office/drawing/2016/5/12/chartex" xmlns:cx7="http://schemas.microsoft.com/office/drawing/2016/5/13/chartex" xmlns:cx8="http://schemas.microsoft.com/office/drawing/2016/5/14/chartex" xmlns:mc="http://schemas.openxmlformats.org/markup-compatibility/2006" xmlns:aink="http://schemas.microsoft.com/office/drawing/2016/ink" xmlns:am3d="http://schemas.microsoft.com/office/drawing/2017/model3d" xmlns:o="urn:schemas-microsoft-com:office:office" xmlns:oel="http://schemas.microsoft.com/office/2019/extlst" xmlns:r="http://schemas.openxmlformats.org/officeDocument/2006/relationships" xmlns:m="http://schemas.openxmlformats.org/officeDocument/2006/math" xmlns:v="urn:schemas-microsoft-com:vml" xmlns:wp14="http://schemas.microsoft.com/office/word/2010/wordprocessingDrawing" xmlns:wp="http://schemas.openxmlformats.org/drawingml/2006/wordprocessingDrawing" xmlns:w10="urn:schemas-microsoft-com:office:word" xmlns:w="http://schemas.openxmlformats.org/wordprocessingml/2006/main" xmlns:w14="http://schemas.microsoft.com/office/word/2010/wordml" xmlns:w15="http://schemas.microsoft.com/office/word/2012/wordml" xmlns:w16cex="http://schemas.microsoft.com/office/word/2018/wordml/cex" xmlns:w16cid="http://schemas.microsoft.com/office/word/2016/wordml/cid" xmlns:w16="http://schemas.microsoft.com/office/word/2018/wordml" xmlns:w16sdtdh="http://schemas.microsoft.com/office/word/2020/wordml/sdtdatahash" xmlns:w16se="http://schemas.microsoft.com/office/word/2015/wordml/symex" xmlns:wpg="http://schemas.microsoft.com/office/word/2010/wordprocessingGroup" xmlns:wpi="http://schemas.microsoft.com/office/word/2010/wordprocessingInk" xmlns:wne="http://schemas.microsoft.com/office/word/2006/wordml" xmlns:wps="http://schemas.microsoft.com/office/word/2010/wordprocessingShape" mc:Ignorable="w14 w15 w16se w16cid w16 w16cex w16sdtdh wp14">
   <w15:person w15:author="Sophia Horigan">
     <w15:presenceInfo w15:providerId="AD" w15:userId="S::shorigan@uchicago.edu::29b9d5d9-dd57-4798-9602-870aaf189a7c"/>
+  </w15:person>
+  <w15:person w15:author="Sophia Horigan [2]">
+    <w15:presenceInfo w15:providerId="AD" w15:userId="S::shorigan@UCHICAGO.EDU::29b9d5d9-dd57-4798-9602-870aaf189a7c"/>
   </w15:person>
 </w15:people>
 </file>

</xml_diff>